<commit_message>
transferFee added with no tests
</commit_message>
<xml_diff>
--- a/doc/TODO.docx
+++ b/doc/TODO.docx
@@ -66,6 +66,30 @@
         </w:rPr>
         <w:t>если количество запрашиваемых монет велико и происходит откат?</w:t>
       </w:r>
+      <w:r>
+        <w:rPr>
+          <w:lang w:val="ru-RU"/>
+        </w:rPr>
+        <w:t xml:space="preserve"> Видимо нет, так как </w:t>
+      </w:r>
+      <w:r>
+        <w:t xml:space="preserve">require </w:t>
+      </w:r>
+      <w:r>
+        <w:rPr>
+          <w:lang w:val="ru-RU"/>
+        </w:rPr>
+        <w:t xml:space="preserve">вызывает </w:t>
+      </w:r>
+      <w:r>
+        <w:t>revert (</w:t>
+      </w:r>
+      <w:r>
+        <w:rPr>
+          <w:lang w:val="ru-RU"/>
+        </w:rPr>
+        <w:t>атомарность транзакций)</w:t>
+      </w:r>
     </w:p>
     <w:p>
       <w:pPr>
@@ -91,6 +115,182 @@
           <w:lang w:val="ru-RU"/>
         </w:rPr>
         <w:t xml:space="preserve"> ли при этом Эфир?</w:t>
+      </w:r>
+      <w:r>
+        <w:rPr>
+          <w:lang w:val="ru-RU"/>
+        </w:rPr>
+        <w:t xml:space="preserve"> См. выше</w:t>
+      </w:r>
+    </w:p>
+    <w:p>
+      <w:pPr>
+        <w:ind w:left="360"/>
+        <w:rPr>
+          <w:lang w:val="ru-RU"/>
+        </w:rPr>
+      </w:pPr>
+      <w:r>
+        <w:rPr>
+          <w:lang w:val="ru-RU"/>
+        </w:rPr>
+        <w:t xml:space="preserve">28.12.2022 г. </w:t>
+      </w:r>
+    </w:p>
+    <w:p>
+      <w:pPr>
+        <w:ind w:left="360"/>
+        <w:rPr>
+          <w:lang w:val="ru-RU"/>
+        </w:rPr>
+      </w:pPr>
+      <w:r>
+        <w:rPr>
+          <w:lang w:val="ru-RU"/>
+        </w:rPr>
+        <w:t xml:space="preserve">1. Тест, если пытаешься сделать </w:t>
+      </w:r>
+      <w:proofErr w:type="spellStart"/>
+      <w:r>
+        <w:t>updatePos</w:t>
+      </w:r>
+      <w:proofErr w:type="spellEnd"/>
+      <w:r>
+        <w:rPr>
+          <w:lang w:val="ru-RU"/>
+        </w:rPr>
+        <w:t xml:space="preserve"> </w:t>
+      </w:r>
+      <w:r>
+        <w:rPr>
+          <w:lang w:val="ru-RU"/>
+        </w:rPr>
+        <w:t xml:space="preserve">и с учетом </w:t>
+      </w:r>
+      <w:proofErr w:type="spellStart"/>
+      <w:r>
+        <w:t>generatedFee</w:t>
+      </w:r>
+      <w:proofErr w:type="spellEnd"/>
+      <w:r>
+        <w:rPr>
+          <w:lang w:val="ru-RU"/>
+        </w:rPr>
+        <w:t xml:space="preserve"> </w:t>
+      </w:r>
+      <w:r>
+        <w:rPr>
+          <w:lang w:val="ru-RU"/>
+        </w:rPr>
+        <w:t xml:space="preserve">тебе не хватает средств. </w:t>
+      </w:r>
+    </w:p>
+    <w:p>
+      <w:pPr>
+        <w:ind w:left="360"/>
+        <w:rPr>
+          <w:lang w:val="ru-RU"/>
+        </w:rPr>
+      </w:pPr>
+      <w:r>
+        <w:rPr>
+          <w:lang w:val="ru-RU"/>
+        </w:rPr>
+        <w:t xml:space="preserve">2. Проверить, передаются ли деньги на </w:t>
+      </w:r>
+      <w:r>
+        <w:t>Auction</w:t>
+      </w:r>
+      <w:r>
+        <w:rPr>
+          <w:lang w:val="ru-RU"/>
+        </w:rPr>
+        <w:t>?</w:t>
+      </w:r>
+    </w:p>
+    <w:p>
+      <w:pPr>
+        <w:ind w:left="360"/>
+        <w:rPr>
+          <w:lang w:val="ru-RU"/>
+        </w:rPr>
+      </w:pPr>
+      <w:r>
+        <w:rPr>
+          <w:lang w:val="ru-RU"/>
+        </w:rPr>
+        <w:t xml:space="preserve">3. </w:t>
+      </w:r>
+      <w:r>
+        <w:rPr>
+          <w:lang w:val="ru-RU"/>
+        </w:rPr>
+        <w:t>Добавить поле (</w:t>
+      </w:r>
+      <w:r>
+        <w:t>bool</w:t>
+      </w:r>
+      <w:r>
+        <w:rPr>
+          <w:lang w:val="ru-RU"/>
+        </w:rPr>
+        <w:t xml:space="preserve"> </w:t>
+      </w:r>
+      <w:proofErr w:type="spellStart"/>
+      <w:r>
+        <w:t>transferFee</w:t>
+      </w:r>
+      <w:proofErr w:type="spellEnd"/>
+      <w:r>
+        <w:rPr>
+          <w:lang w:val="ru-RU"/>
+        </w:rPr>
+        <w:t xml:space="preserve">) в функцию </w:t>
+      </w:r>
+      <w:proofErr w:type="spellStart"/>
+      <w:r>
+        <w:t>UpdateCDP</w:t>
+      </w:r>
+      <w:proofErr w:type="spellEnd"/>
+      <w:r>
+        <w:rPr>
+          <w:lang w:val="ru-RU"/>
+        </w:rPr>
+        <w:t xml:space="preserve">. Если тру – то делается трансфер и </w:t>
+      </w:r>
+      <w:proofErr w:type="spellStart"/>
+      <w:r>
+        <w:t>generatedFee</w:t>
+      </w:r>
+      <w:proofErr w:type="spellEnd"/>
+      <w:r>
+        <w:rPr>
+          <w:lang w:val="ru-RU"/>
+        </w:rPr>
+        <w:t xml:space="preserve"> </w:t>
+      </w:r>
+      <w:r>
+        <w:rPr>
+          <w:lang w:val="ru-RU"/>
+        </w:rPr>
+        <w:t xml:space="preserve">обнуляется, </w:t>
+      </w:r>
+      <w:proofErr w:type="spellStart"/>
+      <w:r>
+        <w:t>lastTimeUpdated</w:t>
+      </w:r>
+      <w:proofErr w:type="spellEnd"/>
+      <w:r>
+        <w:rPr>
+          <w:lang w:val="ru-RU"/>
+        </w:rPr>
+        <w:t xml:space="preserve"> </w:t>
+      </w:r>
+      <w:r>
+        <w:rPr>
+          <w:lang w:val="ru-RU"/>
+        </w:rPr>
+        <w:t xml:space="preserve">обновляется, если нет – то, то просто копится. </w:t>
       </w:r>
       <w:bookmarkStart w:id="0" w:name="_GoBack"/>
       <w:bookmarkEnd w:id="0"/>

</xml_diff>

<commit_message>
2079 coins minted after 1 year while updateCDP
</commit_message>
<xml_diff>
--- a/doc/TODO.docx
+++ b/doc/TODO.docx
@@ -97,8 +97,6 @@
         </w:rPr>
         <w:t>атомарность транзакций)</w:t>
       </w:r>
-      <w:bookmarkStart w:id="0" w:name="_GoBack"/>
-      <w:bookmarkEnd w:id="0"/>
     </w:p>
     <w:p>
       <w:pPr>
@@ -159,43 +157,46 @@
       </w:pPr>
       <w:r>
         <w:rPr>
+          <w:highlight w:val="yellow"/>
           <w:lang w:val="ru-RU"/>
         </w:rPr>
         <w:t xml:space="preserve">1. Тест, если пытаешься сделать </w:t>
       </w:r>
       <w:proofErr w:type="spellStart"/>
       <w:r>
+        <w:rPr>
+          <w:highlight w:val="yellow"/>
+        </w:rPr>
         <w:t>updatePos</w:t>
       </w:r>
       <w:proofErr w:type="spellEnd"/>
       <w:r>
         <w:rPr>
+          <w:highlight w:val="yellow"/>
+          <w:lang w:val="ru-RU"/>
+        </w:rPr>
+        <w:t xml:space="preserve"> и с учетом </w:t>
+      </w:r>
+      <w:proofErr w:type="spellStart"/>
+      <w:r>
+        <w:rPr>
+          <w:highlight w:val="yellow"/>
+        </w:rPr>
+        <w:t>generatedFee</w:t>
+      </w:r>
+      <w:proofErr w:type="spellEnd"/>
+      <w:r>
+        <w:rPr>
+          <w:highlight w:val="yellow"/>
+          <w:lang w:val="ru-RU"/>
+        </w:rPr>
+        <w:t xml:space="preserve"> тебе не хватает средств.</w:t>
+      </w:r>
+      <w:r>
+        <w:rPr>
           <w:lang w:val="ru-RU"/>
         </w:rPr>
         <w:t xml:space="preserve"> </w:t>
-      </w:r>
-      <w:r>
-        <w:rPr>
-          <w:lang w:val="ru-RU"/>
-        </w:rPr>
-        <w:t xml:space="preserve">и с учетом </w:t>
-      </w:r>
-      <w:proofErr w:type="spellStart"/>
-      <w:r>
-        <w:t>generatedFee</w:t>
-      </w:r>
-      <w:proofErr w:type="spellEnd"/>
-      <w:r>
-        <w:rPr>
-          <w:lang w:val="ru-RU"/>
-        </w:rPr>
-        <w:t xml:space="preserve"> </w:t>
-      </w:r>
-      <w:r>
-        <w:rPr>
-          <w:lang w:val="ru-RU"/>
-        </w:rPr>
-        <w:t xml:space="preserve">тебе не хватает средств. </w:t>
       </w:r>
     </w:p>
     <w:p>
@@ -220,6 +221,8 @@
         </w:rPr>
         <w:t>?</w:t>
       </w:r>
+      <w:bookmarkStart w:id="0" w:name="_GoBack"/>
+      <w:bookmarkEnd w:id="0"/>
     </w:p>
     <w:p>
       <w:pPr>
@@ -304,6 +307,14 @@
           <w:lang w:val="ru-RU"/>
         </w:rPr>
         <w:t xml:space="preserve">обновляется, если нет – то, то просто копится. </w:t>
+      </w:r>
+    </w:p>
+    <w:p>
+      <w:pPr>
+        <w:ind w:left="360"/>
+      </w:pPr>
+      <w:r>
+        <w:t>4. Check transfer Fee</w:t>
       </w:r>
     </w:p>
     <w:sectPr>

</xml_diff>

<commit_message>
not working code, but with nice ideas
</commit_message>
<xml_diff>
--- a/doc/TODO.docx
+++ b/doc/TODO.docx
@@ -1,6 +1,6 @@
 
 <file path=word/document.xml><?xml version="1.0" encoding="utf-8"?>
-<w:document xmlns:wpc="http://schemas.microsoft.com/office/word/2010/wordprocessingCanvas" xmlns:cx="http://schemas.microsoft.com/office/drawing/2014/chartex" xmlns:cx1="http://schemas.microsoft.com/office/drawing/2015/9/8/chartex" xmlns:cx2="http://schemas.microsoft.com/office/drawing/2015/10/21/chartex" xmlns:cx3="http://schemas.microsoft.com/office/drawing/2016/5/9/chartex" xmlns:cx4="http://schemas.microsoft.com/office/drawing/2016/5/10/chartex" xmlns:cx5="http://schemas.microsoft.com/office/drawing/2016/5/11/chartex" xmlns:cx6="http://schemas.microsoft.com/office/drawing/2016/5/12/chartex" xmlns:cx7="http://schemas.microsoft.com/office/drawing/2016/5/13/chartex" xmlns:cx8="http://schemas.microsoft.com/office/drawing/2016/5/14/chartex" xmlns:mc="http://schemas.openxmlformats.org/markup-compatibility/2006" xmlns:aink="http://schemas.microsoft.com/office/drawing/2016/ink" xmlns:am3d="http://schemas.microsoft.com/office/drawing/2017/model3d" xmlns:o="urn:schemas-microsoft-com:office:office" xmlns:r="http://schemas.openxmlformats.org/officeDocument/2006/relationships" xmlns:m="http://schemas.openxmlformats.org/officeDocument/2006/math" xmlns:v="urn:schemas-microsoft-com:vml" xmlns:wp14="http://schemas.microsoft.com/office/word/2010/wordprocessingDrawing" xmlns:wp="http://schemas.openxmlformats.org/drawingml/2006/wordprocessingDrawing" xmlns:w10="urn:schemas-microsoft-com:office:word" xmlns:w="http://schemas.openxmlformats.org/wordprocessingml/2006/main" xmlns:w14="http://schemas.microsoft.com/office/word/2010/wordml" xmlns:w15="http://schemas.microsoft.com/office/word/2012/wordml" xmlns:w16cid="http://schemas.microsoft.com/office/word/2016/wordml/cid" xmlns:w16se="http://schemas.microsoft.com/office/word/2015/wordml/symex" xmlns:wpg="http://schemas.microsoft.com/office/word/2010/wordprocessingGroup" xmlns:wpi="http://schemas.microsoft.com/office/word/2010/wordprocessingInk" xmlns:wne="http://schemas.microsoft.com/office/word/2006/wordml" xmlns:wps="http://schemas.microsoft.com/office/word/2010/wordprocessingShape" mc:Ignorable="w14 w15 w16se w16cid wp14">
+<w:document xmlns:wpc="http://schemas.microsoft.com/office/word/2010/wordprocessingCanvas" xmlns:mc="http://schemas.openxmlformats.org/markup-compatibility/2006" xmlns:o="urn:schemas-microsoft-com:office:office" xmlns:r="http://schemas.openxmlformats.org/officeDocument/2006/relationships" xmlns:m="http://schemas.openxmlformats.org/officeDocument/2006/math" xmlns:v="urn:schemas-microsoft-com:vml" xmlns:wp14="http://schemas.microsoft.com/office/word/2010/wordprocessingDrawing" xmlns:wp="http://schemas.openxmlformats.org/drawingml/2006/wordprocessingDrawing" xmlns:w10="urn:schemas-microsoft-com:office:word" xmlns:w="http://schemas.openxmlformats.org/wordprocessingml/2006/main" xmlns:w14="http://schemas.microsoft.com/office/word/2010/wordml" xmlns:w15="http://schemas.microsoft.com/office/word/2012/wordml" xmlns:wpg="http://schemas.microsoft.com/office/word/2010/wordprocessingGroup" xmlns:wpi="http://schemas.microsoft.com/office/word/2010/wordprocessingInk" xmlns:wne="http://schemas.microsoft.com/office/word/2006/wordml" xmlns:wps="http://schemas.microsoft.com/office/word/2010/wordprocessingShape" mc:Ignorable="w14 w15 wp14">
   <w:body>
     <w:p>
       <w:pPr>
@@ -152,12 +152,13 @@
       <w:pPr>
         <w:ind w:left="360"/>
         <w:rPr>
-          <w:lang w:val="ru-RU"/>
-        </w:rPr>
-      </w:pPr>
-      <w:r>
-        <w:rPr>
-          <w:highlight w:val="yellow"/>
+          <w:highlight w:val="green"/>
+          <w:lang w:val="ru-RU"/>
+        </w:rPr>
+      </w:pPr>
+      <w:r>
+        <w:rPr>
+          <w:highlight w:val="green"/>
           <w:lang w:val="ru-RU"/>
         </w:rPr>
         <w:t xml:space="preserve">1. Тест, если пытаешься сделать </w:t>
@@ -165,14 +166,14 @@
       <w:proofErr w:type="spellStart"/>
       <w:r>
         <w:rPr>
-          <w:highlight w:val="yellow"/>
+          <w:highlight w:val="green"/>
         </w:rPr>
         <w:t>updatePos</w:t>
       </w:r>
       <w:proofErr w:type="spellEnd"/>
       <w:r>
         <w:rPr>
-          <w:highlight w:val="yellow"/>
+          <w:highlight w:val="green"/>
           <w:lang w:val="ru-RU"/>
         </w:rPr>
         <w:t xml:space="preserve"> и с учетом </w:t>
@@ -180,46 +181,377 @@
       <w:proofErr w:type="spellStart"/>
       <w:r>
         <w:rPr>
-          <w:highlight w:val="yellow"/>
+          <w:highlight w:val="green"/>
         </w:rPr>
         <w:t>generatedFee</w:t>
       </w:r>
       <w:proofErr w:type="spellEnd"/>
       <w:r>
         <w:rPr>
-          <w:highlight w:val="yellow"/>
-          <w:lang w:val="ru-RU"/>
-        </w:rPr>
-        <w:t xml:space="preserve"> тебе не хватает средств.</w:t>
-      </w:r>
+          <w:highlight w:val="green"/>
+          <w:lang w:val="ru-RU"/>
+        </w:rPr>
+        <w:t xml:space="preserve"> тебе не хватает средств. </w:t>
+      </w:r>
+    </w:p>
+    <w:p>
+      <w:pPr>
+        <w:ind w:left="360"/>
+        <w:rPr>
+          <w:lang w:val="ru-RU"/>
+        </w:rPr>
+      </w:pPr>
+      <w:r>
+        <w:rPr>
+          <w:highlight w:val="green"/>
+          <w:lang w:val="ru-RU"/>
+        </w:rPr>
+        <w:t xml:space="preserve">2. Проверить, передаются ли деньги на </w:t>
+      </w:r>
+      <w:r>
+        <w:rPr>
+          <w:highlight w:val="green"/>
+        </w:rPr>
+        <w:t>Auction</w:t>
+      </w:r>
+      <w:r>
+        <w:rPr>
+          <w:highlight w:val="green"/>
+          <w:lang w:val="ru-RU"/>
+        </w:rPr>
+        <w:t>?</w:t>
+      </w:r>
+    </w:p>
+    <w:p>
+      <w:pPr>
+        <w:ind w:left="360"/>
+        <w:rPr>
+          <w:lang w:val="ru-RU"/>
+        </w:rPr>
+      </w:pPr>
+      <w:r>
+        <w:rPr>
+          <w:lang w:val="ru-RU"/>
+        </w:rPr>
+        <w:t xml:space="preserve">3. </w:t>
+      </w:r>
+      <w:r>
+        <w:rPr>
+          <w:lang w:val="ru-RU"/>
+        </w:rPr>
+        <w:t>Добавить поле (</w:t>
+      </w:r>
+      <w:proofErr w:type="spellStart"/>
+      <w:r>
+        <w:t>bool</w:t>
+      </w:r>
+      <w:proofErr w:type="spellEnd"/>
       <w:r>
         <w:rPr>
           <w:lang w:val="ru-RU"/>
         </w:rPr>
         <w:t xml:space="preserve"> </w:t>
       </w:r>
+      <w:proofErr w:type="spellStart"/>
+      <w:r>
+        <w:t>transferFee</w:t>
+      </w:r>
+      <w:proofErr w:type="spellEnd"/>
+      <w:r>
+        <w:rPr>
+          <w:lang w:val="ru-RU"/>
+        </w:rPr>
+        <w:t xml:space="preserve">) в функцию </w:t>
+      </w:r>
+      <w:proofErr w:type="spellStart"/>
+      <w:r>
+        <w:t>UpdateCDP</w:t>
+      </w:r>
+      <w:proofErr w:type="spellEnd"/>
+      <w:r>
+        <w:rPr>
+          <w:lang w:val="ru-RU"/>
+        </w:rPr>
+        <w:t xml:space="preserve">. Если тру – то делается трансфер и </w:t>
+      </w:r>
+      <w:proofErr w:type="spellStart"/>
+      <w:r>
+        <w:t>generatedFee</w:t>
+      </w:r>
+      <w:proofErr w:type="spellEnd"/>
+      <w:r>
+        <w:rPr>
+          <w:lang w:val="ru-RU"/>
+        </w:rPr>
+        <w:t xml:space="preserve"> </w:t>
+      </w:r>
+      <w:r>
+        <w:rPr>
+          <w:lang w:val="ru-RU"/>
+        </w:rPr>
+        <w:t xml:space="preserve">обнуляется, </w:t>
+      </w:r>
+      <w:proofErr w:type="spellStart"/>
+      <w:r>
+        <w:t>lastTimeUpdated</w:t>
+      </w:r>
+      <w:proofErr w:type="spellEnd"/>
+      <w:r>
+        <w:rPr>
+          <w:lang w:val="ru-RU"/>
+        </w:rPr>
+        <w:t xml:space="preserve"> </w:t>
+      </w:r>
+      <w:r>
+        <w:rPr>
+          <w:lang w:val="ru-RU"/>
+        </w:rPr>
+        <w:t xml:space="preserve">обновляется, если нет – то, то просто копится. </w:t>
+      </w:r>
     </w:p>
     <w:p>
       <w:pPr>
         <w:ind w:left="360"/>
-        <w:rPr>
-          <w:lang w:val="ru-RU"/>
-        </w:rPr>
-      </w:pPr>
-      <w:r>
-        <w:rPr>
-          <w:lang w:val="ru-RU"/>
-        </w:rPr>
-        <w:t xml:space="preserve">2. Проверить, передаются ли деньги на </w:t>
-      </w:r>
-      <w:r>
-        <w:t>Auction</w:t>
-      </w:r>
-      <w:r>
-        <w:rPr>
-          <w:lang w:val="ru-RU"/>
-        </w:rPr>
-        <w:t>?</w:t>
+      </w:pPr>
+      <w:r>
+        <w:t xml:space="preserve">4. </w:t>
+      </w:r>
+      <w:r>
+        <w:rPr>
+          <w:highlight w:val="green"/>
+        </w:rPr>
+        <w:t>Check transfer Fee</w:t>
+      </w:r>
+    </w:p>
+    <w:p>
+      <w:pPr>
+        <w:ind w:left="360"/>
+        <w:rPr>
+          <w:lang w:val="ru-RU"/>
+        </w:rPr>
+      </w:pPr>
+      <w:r>
+        <w:rPr>
+          <w:lang w:val="ru-RU"/>
+        </w:rPr>
+        <w:t xml:space="preserve">5. </w:t>
+      </w:r>
+      <w:r>
+        <w:rPr>
+          <w:lang w:val="ru-RU"/>
+        </w:rPr>
+        <w:t xml:space="preserve">Бывает два типа аукционов: 1) купить </w:t>
+      </w:r>
+      <w:proofErr w:type="spellStart"/>
+      <w:r>
+        <w:rPr>
+          <w:lang w:val="ru-RU"/>
+        </w:rPr>
+        <w:t>стэйблы</w:t>
+      </w:r>
+      <w:proofErr w:type="spellEnd"/>
+      <w:r>
+        <w:rPr>
+          <w:lang w:val="ru-RU"/>
+        </w:rPr>
+        <w:t xml:space="preserve"> за эфир и 2) купить </w:t>
+      </w:r>
+      <w:proofErr w:type="spellStart"/>
+      <w:r>
+        <w:rPr>
+          <w:lang w:val="ru-RU"/>
+        </w:rPr>
+        <w:t>рул</w:t>
+      </w:r>
+      <w:proofErr w:type="spellEnd"/>
+      <w:r>
+        <w:rPr>
+          <w:lang w:val="ru-RU"/>
+        </w:rPr>
+        <w:t xml:space="preserve"> за </w:t>
+      </w:r>
+      <w:proofErr w:type="spellStart"/>
+      <w:r>
+        <w:rPr>
+          <w:lang w:val="ru-RU"/>
+        </w:rPr>
+        <w:t>стэйблы</w:t>
+      </w:r>
+      <w:proofErr w:type="spellEnd"/>
+      <w:r>
+        <w:rPr>
+          <w:lang w:val="ru-RU"/>
+        </w:rPr>
+        <w:t xml:space="preserve">. </w:t>
+      </w:r>
+    </w:p>
+    <w:p>
+      <w:pPr>
+        <w:ind w:left="360"/>
+        <w:rPr>
+          <w:lang w:val="ru-RU"/>
+        </w:rPr>
+      </w:pPr>
+      <w:r>
+        <w:rPr>
+          <w:lang w:val="ru-RU"/>
+        </w:rPr>
+        <w:tab/>
+        <w:t xml:space="preserve">1) Если выкупил </w:t>
+      </w:r>
+      <w:proofErr w:type="spellStart"/>
+      <w:r>
+        <w:rPr>
+          <w:lang w:val="ru-RU"/>
+        </w:rPr>
+        <w:t>стэйблы</w:t>
+      </w:r>
+      <w:proofErr w:type="spellEnd"/>
+      <w:r>
+        <w:rPr>
+          <w:lang w:val="ru-RU"/>
+        </w:rPr>
+        <w:t xml:space="preserve"> за эфир, то пополняем стабфонд (</w:t>
+      </w:r>
+      <w:r>
+        <w:rPr>
+          <w:highlight w:val="red"/>
+          <w:lang w:val="ru-RU"/>
+        </w:rPr>
+        <w:t>закрываем позицию как-то</w:t>
+      </w:r>
+      <w:r>
+        <w:rPr>
+          <w:lang w:val="ru-RU"/>
+        </w:rPr>
+        <w:t>)</w:t>
+      </w:r>
+    </w:p>
+    <w:p>
+      <w:pPr>
+        <w:ind w:left="360"/>
+        <w:rPr>
+          <w:lang w:val="ru-RU"/>
+        </w:rPr>
+      </w:pPr>
+      <w:r>
+        <w:rPr>
+          <w:lang w:val="ru-RU"/>
+        </w:rPr>
+        <w:tab/>
+        <w:t xml:space="preserve">2) Если выкупил </w:t>
+      </w:r>
+      <w:proofErr w:type="spellStart"/>
+      <w:r>
+        <w:rPr>
+          <w:lang w:val="ru-RU"/>
+        </w:rPr>
+        <w:t>рул</w:t>
+      </w:r>
+      <w:proofErr w:type="spellEnd"/>
+      <w:r>
+        <w:rPr>
+          <w:lang w:val="ru-RU"/>
+        </w:rPr>
+        <w:t xml:space="preserve"> за </w:t>
+      </w:r>
+      <w:proofErr w:type="spellStart"/>
+      <w:r>
+        <w:rPr>
+          <w:lang w:val="ru-RU"/>
+        </w:rPr>
+        <w:t>стэйблы</w:t>
+      </w:r>
+      <w:proofErr w:type="spellEnd"/>
+      <w:r>
+        <w:rPr>
+          <w:lang w:val="ru-RU"/>
+        </w:rPr>
+        <w:t xml:space="preserve">, то </w:t>
+      </w:r>
+      <w:proofErr w:type="spellStart"/>
+      <w:r>
+        <w:rPr>
+          <w:lang w:val="ru-RU"/>
+        </w:rPr>
+        <w:t>рулы</w:t>
+      </w:r>
+      <w:proofErr w:type="spellEnd"/>
+      <w:r>
+        <w:rPr>
+          <w:lang w:val="ru-RU"/>
+        </w:rPr>
+        <w:t xml:space="preserve"> сжигаются. </w:t>
+      </w:r>
+    </w:p>
+    <w:p>
+      <w:pPr>
+        <w:ind w:left="360"/>
+        <w:rPr>
+          <w:lang w:val="ru-RU"/>
+        </w:rPr>
+      </w:pPr>
+      <w:r>
+        <w:rPr>
+          <w:lang w:val="ru-RU"/>
+        </w:rPr>
+        <w:t xml:space="preserve">6. Заложить инфляцию в 1% (ежегодно выпускается 1% от общей эмиссии </w:t>
+      </w:r>
+      <w:proofErr w:type="spellStart"/>
+      <w:r>
+        <w:rPr>
+          <w:lang w:val="ru-RU"/>
+        </w:rPr>
+        <w:t>стэйблов</w:t>
+      </w:r>
+      <w:proofErr w:type="spellEnd"/>
+      <w:r>
+        <w:rPr>
+          <w:lang w:val="ru-RU"/>
+        </w:rPr>
+        <w:t xml:space="preserve"> </w:t>
+      </w:r>
+      <w:proofErr w:type="gramStart"/>
+      <w:r>
+        <w:rPr>
+          <w:lang w:val="ru-RU"/>
+        </w:rPr>
+        <w:t>и ?</w:t>
+      </w:r>
+      <w:proofErr w:type="gramEnd"/>
+      <w:r>
+        <w:rPr>
+          <w:lang w:val="ru-RU"/>
+        </w:rPr>
+        <w:t xml:space="preserve"> отдается в благотворительные организации? Как их определять, кому отдавать? Для начала это будет какая-то своя благотворительная организация, а дальше? Или раздается всем-всем?)</w:t>
+      </w:r>
+    </w:p>
+    <w:p>
+      <w:pPr>
+        <w:ind w:left="360"/>
+        <w:rPr>
+          <w:lang w:val="ru-RU"/>
+        </w:rPr>
+      </w:pPr>
+      <w:r>
+        <w:rPr>
+          <w:lang w:val="ru-RU"/>
+        </w:rPr>
+        <w:t xml:space="preserve">7. Нужно писать бота, который следит за аукционами и </w:t>
+      </w:r>
+      <w:proofErr w:type="spellStart"/>
+      <w:r>
+        <w:rPr>
+          <w:lang w:val="ru-RU"/>
+        </w:rPr>
+        <w:t>маржин-коллами</w:t>
+      </w:r>
+      <w:proofErr w:type="spellEnd"/>
+      <w:r>
+        <w:rPr>
+          <w:lang w:val="ru-RU"/>
+        </w:rPr>
+        <w:t xml:space="preserve">, голосованиями. </w:t>
       </w:r>
       <w:bookmarkStart w:id="0" w:name="_GoBack"/>
       <w:bookmarkEnd w:id="0"/>
@@ -235,87 +567,24 @@
         <w:rPr>
           <w:lang w:val="ru-RU"/>
         </w:rPr>
-        <w:t xml:space="preserve">3. </w:t>
-      </w:r>
-      <w:r>
-        <w:rPr>
-          <w:lang w:val="ru-RU"/>
-        </w:rPr>
-        <w:t>Добавить поле (</w:t>
-      </w:r>
-      <w:r>
-        <w:t>bool</w:t>
-      </w:r>
-      <w:r>
-        <w:rPr>
-          <w:lang w:val="ru-RU"/>
-        </w:rPr>
-        <w:t xml:space="preserve"> </w:t>
-      </w:r>
-      <w:proofErr w:type="spellStart"/>
-      <w:r>
-        <w:t>transferFee</w:t>
-      </w:r>
-      <w:proofErr w:type="spellEnd"/>
-      <w:r>
-        <w:rPr>
-          <w:lang w:val="ru-RU"/>
-        </w:rPr>
-        <w:t xml:space="preserve">) в функцию </w:t>
-      </w:r>
-      <w:proofErr w:type="spellStart"/>
-      <w:r>
-        <w:t>UpdateCDP</w:t>
-      </w:r>
-      <w:proofErr w:type="spellEnd"/>
-      <w:r>
-        <w:rPr>
-          <w:lang w:val="ru-RU"/>
-        </w:rPr>
-        <w:t xml:space="preserve">. Если тру – то делается трансфер и </w:t>
-      </w:r>
-      <w:proofErr w:type="spellStart"/>
-      <w:r>
-        <w:t>generatedFee</w:t>
-      </w:r>
-      <w:proofErr w:type="spellEnd"/>
-      <w:r>
-        <w:rPr>
-          <w:lang w:val="ru-RU"/>
-        </w:rPr>
-        <w:t xml:space="preserve"> </w:t>
-      </w:r>
-      <w:r>
-        <w:rPr>
-          <w:lang w:val="ru-RU"/>
-        </w:rPr>
-        <w:t xml:space="preserve">обнуляется, </w:t>
-      </w:r>
-      <w:proofErr w:type="spellStart"/>
-      <w:r>
-        <w:t>lastTimeUpdated</w:t>
-      </w:r>
-      <w:proofErr w:type="spellEnd"/>
-      <w:r>
-        <w:rPr>
-          <w:lang w:val="ru-RU"/>
-        </w:rPr>
-        <w:t xml:space="preserve"> </w:t>
-      </w:r>
-      <w:r>
-        <w:rPr>
-          <w:lang w:val="ru-RU"/>
-        </w:rPr>
-        <w:t xml:space="preserve">обновляется, если нет – то, то просто копится. </w:t>
+        <w:t xml:space="preserve">8. </w:t>
       </w:r>
     </w:p>
     <w:p>
       <w:pPr>
         <w:ind w:left="360"/>
-      </w:pPr>
-      <w:r>
-        <w:t>4. Check transfer Fee</w:t>
-      </w:r>
+        <w:rPr>
+          <w:lang w:val="ru-RU"/>
+        </w:rPr>
+      </w:pPr>
+    </w:p>
+    <w:p>
+      <w:pPr>
+        <w:ind w:left="360"/>
+        <w:rPr>
+          <w:lang w:val="ru-RU"/>
+        </w:rPr>
+      </w:pPr>
     </w:p>
     <w:sectPr>
       <w:pgSz w:w="12240" w:h="15840"/>
@@ -328,8 +597,8 @@
 </file>
 
 <file path=word/numbering.xml><?xml version="1.0" encoding="utf-8"?>
-<w:numbering xmlns:wpc="http://schemas.microsoft.com/office/word/2010/wordprocessingCanvas" xmlns:cx="http://schemas.microsoft.com/office/drawing/2014/chartex" xmlns:cx1="http://schemas.microsoft.com/office/drawing/2015/9/8/chartex" xmlns:cx2="http://schemas.microsoft.com/office/drawing/2015/10/21/chartex" xmlns:cx3="http://schemas.microsoft.com/office/drawing/2016/5/9/chartex" xmlns:cx4="http://schemas.microsoft.com/office/drawing/2016/5/10/chartex" xmlns:cx5="http://schemas.microsoft.com/office/drawing/2016/5/11/chartex" xmlns:cx6="http://schemas.microsoft.com/office/drawing/2016/5/12/chartex" xmlns:cx7="http://schemas.microsoft.com/office/drawing/2016/5/13/chartex" xmlns:cx8="http://schemas.microsoft.com/office/drawing/2016/5/14/chartex" xmlns:mc="http://schemas.openxmlformats.org/markup-compatibility/2006" xmlns:aink="http://schemas.microsoft.com/office/drawing/2016/ink" xmlns:am3d="http://schemas.microsoft.com/office/drawing/2017/model3d" xmlns:o="urn:schemas-microsoft-com:office:office" xmlns:r="http://schemas.openxmlformats.org/officeDocument/2006/relationships" xmlns:m="http://schemas.openxmlformats.org/officeDocument/2006/math" xmlns:v="urn:schemas-microsoft-com:vml" xmlns:wp14="http://schemas.microsoft.com/office/word/2010/wordprocessingDrawing" xmlns:wp="http://schemas.openxmlformats.org/drawingml/2006/wordprocessingDrawing" xmlns:w10="urn:schemas-microsoft-com:office:word" xmlns:w="http://schemas.openxmlformats.org/wordprocessingml/2006/main" xmlns:w14="http://schemas.microsoft.com/office/word/2010/wordml" xmlns:w15="http://schemas.microsoft.com/office/word/2012/wordml" xmlns:w16cid="http://schemas.microsoft.com/office/word/2016/wordml/cid" xmlns:w16se="http://schemas.microsoft.com/office/word/2015/wordml/symex" xmlns:wpg="http://schemas.microsoft.com/office/word/2010/wordprocessingGroup" xmlns:wpi="http://schemas.microsoft.com/office/word/2010/wordprocessingInk" xmlns:wne="http://schemas.microsoft.com/office/word/2006/wordml" xmlns:wps="http://schemas.microsoft.com/office/word/2010/wordprocessingShape" mc:Ignorable="w14 w15 w16se w16cid wp14">
-  <w:abstractNum w:abstractNumId="0" w15:restartNumberingAfterBreak="0">
+<w:numbering xmlns:wpc="http://schemas.microsoft.com/office/word/2010/wordprocessingCanvas" xmlns:mc="http://schemas.openxmlformats.org/markup-compatibility/2006" xmlns:o="urn:schemas-microsoft-com:office:office" xmlns:r="http://schemas.openxmlformats.org/officeDocument/2006/relationships" xmlns:m="http://schemas.openxmlformats.org/officeDocument/2006/math" xmlns:v="urn:schemas-microsoft-com:vml" xmlns:wp14="http://schemas.microsoft.com/office/word/2010/wordprocessingDrawing" xmlns:wp="http://schemas.openxmlformats.org/drawingml/2006/wordprocessingDrawing" xmlns:w10="urn:schemas-microsoft-com:office:word" xmlns:w="http://schemas.openxmlformats.org/wordprocessingml/2006/main" xmlns:w14="http://schemas.microsoft.com/office/word/2010/wordml" xmlns:w15="http://schemas.microsoft.com/office/word/2012/wordml" xmlns:wpg="http://schemas.microsoft.com/office/word/2010/wordprocessingGroup" xmlns:wpi="http://schemas.microsoft.com/office/word/2010/wordprocessingInk" xmlns:wne="http://schemas.microsoft.com/office/word/2006/wordml" xmlns:wps="http://schemas.microsoft.com/office/word/2010/wordprocessingShape" mc:Ignorable="w14 w15 wp14">
+  <w:abstractNum w:abstractNumId="0">
     <w:nsid w:val="41F049E8"/>
     <w:multiLevelType w:val="hybridMultilevel"/>
     <w:tmpl w:val="BED8F9E6"/>
@@ -425,7 +694,7 @@
 </file>
 
 <file path=word/styles.xml><?xml version="1.0" encoding="utf-8"?>
-<w:styles xmlns:mc="http://schemas.openxmlformats.org/markup-compatibility/2006" xmlns:r="http://schemas.openxmlformats.org/officeDocument/2006/relationships" xmlns:w="http://schemas.openxmlformats.org/wordprocessingml/2006/main" xmlns:w14="http://schemas.microsoft.com/office/word/2010/wordml" xmlns:w15="http://schemas.microsoft.com/office/word/2012/wordml" xmlns:w16cid="http://schemas.microsoft.com/office/word/2016/wordml/cid" xmlns:w16se="http://schemas.microsoft.com/office/word/2015/wordml/symex" mc:Ignorable="w14 w15 w16se w16cid">
+<w:styles xmlns:mc="http://schemas.openxmlformats.org/markup-compatibility/2006" xmlns:r="http://schemas.openxmlformats.org/officeDocument/2006/relationships" xmlns:w="http://schemas.openxmlformats.org/wordprocessingml/2006/main" xmlns:w14="http://schemas.microsoft.com/office/word/2010/wordml" xmlns:w15="http://schemas.microsoft.com/office/word/2012/wordml" mc:Ignorable="w14 w15">
   <w:docDefaults>
     <w:rPrDefault>
       <w:rPr>
@@ -441,7 +710,7 @@
       </w:pPr>
     </w:pPrDefault>
   </w:docDefaults>
-  <w:latentStyles w:defLockedState="0" w:defUIPriority="99" w:defSemiHidden="0" w:defUnhideWhenUsed="0" w:defQFormat="0" w:count="375">
+  <w:latentStyles w:defLockedState="0" w:defUIPriority="99" w:defSemiHidden="0" w:defUnhideWhenUsed="0" w:defQFormat="0" w:count="371">
     <w:lsdException w:name="Normal" w:uiPriority="0" w:qFormat="1"/>
     <w:lsdException w:name="heading 1" w:uiPriority="9" w:qFormat="1"/>
     <w:lsdException w:name="heading 2" w:semiHidden="1" w:uiPriority="9" w:unhideWhenUsed="1" w:qFormat="1"/>
@@ -813,10 +1082,6 @@
     <w:lsdException w:name="List Table 5 Dark Accent 6" w:uiPriority="50"/>
     <w:lsdException w:name="List Table 6 Colorful Accent 6" w:uiPriority="51"/>
     <w:lsdException w:name="List Table 7 Colorful Accent 6" w:uiPriority="52"/>
-    <w:lsdException w:name="Mention" w:semiHidden="1" w:unhideWhenUsed="1"/>
-    <w:lsdException w:name="Smart Hyperlink" w:semiHidden="1" w:unhideWhenUsed="1"/>
-    <w:lsdException w:name="Hashtag" w:semiHidden="1" w:unhideWhenUsed="1"/>
-    <w:lsdException w:name="Unresolved Mention" w:semiHidden="1" w:unhideWhenUsed="1"/>
   </w:latentStyles>
   <w:style w:type="paragraph" w:default="1" w:styleId="a">
     <w:name w:val="Normal"/>

</xml_diff>

<commit_message>
weth + tests added
</commit_message>
<xml_diff>
--- a/doc/TODO.docx
+++ b/doc/TODO.docx
@@ -1,6 +1,6 @@
 
 <file path=word/document.xml><?xml version="1.0" encoding="utf-8"?>
-<w:document xmlns:wpc="http://schemas.microsoft.com/office/word/2010/wordprocessingCanvas" xmlns:mc="http://schemas.openxmlformats.org/markup-compatibility/2006" xmlns:o="urn:schemas-microsoft-com:office:office" xmlns:r="http://schemas.openxmlformats.org/officeDocument/2006/relationships" xmlns:m="http://schemas.openxmlformats.org/officeDocument/2006/math" xmlns:v="urn:schemas-microsoft-com:vml" xmlns:wp14="http://schemas.microsoft.com/office/word/2010/wordprocessingDrawing" xmlns:wp="http://schemas.openxmlformats.org/drawingml/2006/wordprocessingDrawing" xmlns:w10="urn:schemas-microsoft-com:office:word" xmlns:w="http://schemas.openxmlformats.org/wordprocessingml/2006/main" xmlns:w14="http://schemas.microsoft.com/office/word/2010/wordml" xmlns:w15="http://schemas.microsoft.com/office/word/2012/wordml" xmlns:wpg="http://schemas.microsoft.com/office/word/2010/wordprocessingGroup" xmlns:wpi="http://schemas.microsoft.com/office/word/2010/wordprocessingInk" xmlns:wne="http://schemas.microsoft.com/office/word/2006/wordml" xmlns:wps="http://schemas.microsoft.com/office/word/2010/wordprocessingShape" mc:Ignorable="w14 w15 wp14">
+<w:document xmlns:wpc="http://schemas.microsoft.com/office/word/2010/wordprocessingCanvas" xmlns:cx="http://schemas.microsoft.com/office/drawing/2014/chartex" xmlns:cx1="http://schemas.microsoft.com/office/drawing/2015/9/8/chartex" xmlns:cx2="http://schemas.microsoft.com/office/drawing/2015/10/21/chartex" xmlns:cx3="http://schemas.microsoft.com/office/drawing/2016/5/9/chartex" xmlns:cx4="http://schemas.microsoft.com/office/drawing/2016/5/10/chartex" xmlns:cx5="http://schemas.microsoft.com/office/drawing/2016/5/11/chartex" xmlns:cx6="http://schemas.microsoft.com/office/drawing/2016/5/12/chartex" xmlns:cx7="http://schemas.microsoft.com/office/drawing/2016/5/13/chartex" xmlns:cx8="http://schemas.microsoft.com/office/drawing/2016/5/14/chartex" xmlns:mc="http://schemas.openxmlformats.org/markup-compatibility/2006" xmlns:aink="http://schemas.microsoft.com/office/drawing/2016/ink" xmlns:am3d="http://schemas.microsoft.com/office/drawing/2017/model3d" xmlns:o="urn:schemas-microsoft-com:office:office" xmlns:r="http://schemas.openxmlformats.org/officeDocument/2006/relationships" xmlns:m="http://schemas.openxmlformats.org/officeDocument/2006/math" xmlns:v="urn:schemas-microsoft-com:vml" xmlns:wp14="http://schemas.microsoft.com/office/word/2010/wordprocessingDrawing" xmlns:wp="http://schemas.openxmlformats.org/drawingml/2006/wordprocessingDrawing" xmlns:w10="urn:schemas-microsoft-com:office:word" xmlns:w="http://schemas.openxmlformats.org/wordprocessingml/2006/main" xmlns:w14="http://schemas.microsoft.com/office/word/2010/wordml" xmlns:w15="http://schemas.microsoft.com/office/word/2012/wordml" xmlns:w16cid="http://schemas.microsoft.com/office/word/2016/wordml/cid" xmlns:w16se="http://schemas.microsoft.com/office/word/2015/wordml/symex" xmlns:wpg="http://schemas.microsoft.com/office/word/2010/wordprocessingGroup" xmlns:wpi="http://schemas.microsoft.com/office/word/2010/wordprocessingInk" xmlns:wne="http://schemas.microsoft.com/office/word/2006/wordml" xmlns:wps="http://schemas.microsoft.com/office/word/2010/wordprocessingShape" mc:Ignorable="w14 w15 w16se w16cid wp14">
   <w:body>
     <w:p>
       <w:pPr>
@@ -241,11 +241,9 @@
         </w:rPr>
         <w:t>Добавить поле (</w:t>
       </w:r>
-      <w:proofErr w:type="spellStart"/>
       <w:r>
         <w:t>bool</w:t>
       </w:r>
-      <w:proofErr w:type="spellEnd"/>
       <w:r>
         <w:rPr>
           <w:lang w:val="ru-RU"/>
@@ -312,15 +310,47 @@
     <w:p>
       <w:pPr>
         <w:ind w:left="360"/>
-      </w:pPr>
-      <w:r>
+        <w:rPr>
+          <w:lang w:val="ru-RU"/>
+        </w:rPr>
+      </w:pPr>
+      <w:r>
+        <w:rPr>
+          <w:lang w:val="ru-RU"/>
+        </w:rPr>
         <w:t xml:space="preserve">4. </w:t>
       </w:r>
       <w:r>
         <w:rPr>
           <w:highlight w:val="green"/>
         </w:rPr>
-        <w:t>Check transfer Fee</w:t>
+        <w:t>Check</w:t>
+      </w:r>
+      <w:r>
+        <w:rPr>
+          <w:highlight w:val="green"/>
+          <w:lang w:val="ru-RU"/>
+        </w:rPr>
+        <w:t xml:space="preserve"> </w:t>
+      </w:r>
+      <w:r>
+        <w:rPr>
+          <w:highlight w:val="green"/>
+        </w:rPr>
+        <w:t>transfer</w:t>
+      </w:r>
+      <w:r>
+        <w:rPr>
+          <w:highlight w:val="green"/>
+          <w:lang w:val="ru-RU"/>
+        </w:rPr>
+        <w:t xml:space="preserve"> </w:t>
+      </w:r>
+      <w:r>
+        <w:rPr>
+          <w:highlight w:val="green"/>
+        </w:rPr>
+        <w:t>Fee</w:t>
       </w:r>
     </w:p>
     <w:p>
@@ -553,21 +583,185 @@
         </w:rPr>
         <w:t xml:space="preserve">, голосованиями. </w:t>
       </w:r>
+    </w:p>
+    <w:p>
+      <w:pPr>
+        <w:pStyle w:val="HTML"/>
+        <w:shd w:val="clear" w:color="auto" w:fill="FFFFFF"/>
+        <w:rPr>
+          <w:rFonts w:ascii="JetBrains Mono" w:hAnsi="JetBrains Mono"/>
+          <w:color w:val="080808"/>
+          <w:highlight w:val="yellow"/>
+        </w:rPr>
+      </w:pPr>
+      <w:r>
+        <w:t xml:space="preserve">8. </w:t>
+      </w:r>
+      <w:proofErr w:type="spellStart"/>
+      <w:proofErr w:type="gramStart"/>
+      <w:r>
+        <w:rPr>
+          <w:rFonts w:ascii="JetBrains Mono" w:hAnsi="JetBrains Mono"/>
+          <w:color w:val="080808"/>
+          <w:highlight w:val="yellow"/>
+        </w:rPr>
+        <w:t>weth.approve</w:t>
+      </w:r>
+      <w:proofErr w:type="spellEnd"/>
+      <w:proofErr w:type="gramEnd"/>
+      <w:r>
+        <w:rPr>
+          <w:rFonts w:ascii="JetBrains Mono" w:hAnsi="JetBrains Mono"/>
+          <w:color w:val="080808"/>
+          <w:highlight w:val="yellow"/>
+        </w:rPr>
+        <w:t>(</w:t>
+      </w:r>
+      <w:proofErr w:type="spellStart"/>
+      <w:r>
+        <w:rPr>
+          <w:rFonts w:ascii="JetBrains Mono" w:hAnsi="JetBrains Mono"/>
+          <w:color w:val="080808"/>
+          <w:highlight w:val="yellow"/>
+        </w:rPr>
+        <w:t>dao.addresses</w:t>
+      </w:r>
+      <w:proofErr w:type="spellEnd"/>
+      <w:r>
+        <w:rPr>
+          <w:rFonts w:ascii="JetBrains Mono" w:hAnsi="JetBrains Mono"/>
+          <w:color w:val="080808"/>
+          <w:highlight w:val="yellow"/>
+        </w:rPr>
+        <w:t>(</w:t>
+      </w:r>
+      <w:r>
+        <w:rPr>
+          <w:rFonts w:ascii="JetBrains Mono" w:hAnsi="JetBrains Mono"/>
+          <w:color w:val="067D17"/>
+          <w:highlight w:val="yellow"/>
+        </w:rPr>
+        <w:t>'auction'</w:t>
+      </w:r>
+      <w:r>
+        <w:rPr>
+          <w:rFonts w:ascii="JetBrains Mono" w:hAnsi="JetBrains Mono"/>
+          <w:color w:val="080808"/>
+          <w:highlight w:val="yellow"/>
+        </w:rPr>
+        <w:t xml:space="preserve">), </w:t>
+      </w:r>
+      <w:proofErr w:type="spellStart"/>
+      <w:r>
+        <w:rPr>
+          <w:rFonts w:ascii="JetBrains Mono" w:hAnsi="JetBrains Mono"/>
+          <w:color w:val="080808"/>
+          <w:highlight w:val="yellow"/>
+        </w:rPr>
+        <w:t>p.wethAmountLocked</w:t>
+      </w:r>
+      <w:proofErr w:type="spellEnd"/>
+      <w:r>
+        <w:rPr>
+          <w:rFonts w:ascii="JetBrains Mono" w:hAnsi="JetBrains Mono"/>
+          <w:color w:val="080808"/>
+          <w:highlight w:val="yellow"/>
+        </w:rPr>
+        <w:t>);</w:t>
+      </w:r>
+    </w:p>
+    <w:p>
+      <w:pPr>
+        <w:ind w:left="360"/>
+        <w:rPr>
+          <w:lang w:val="ru-RU"/>
+        </w:rPr>
+      </w:pPr>
+      <w:r>
+        <w:rPr>
+          <w:highlight w:val="yellow"/>
+          <w:lang w:val="ru-RU"/>
+        </w:rPr>
+        <w:t xml:space="preserve">Тут надо брать предыдущий лимит и увеличивать его, а не просто делать </w:t>
+      </w:r>
+      <w:proofErr w:type="spellStart"/>
+      <w:r>
+        <w:rPr>
+          <w:highlight w:val="yellow"/>
+          <w:lang w:val="ru-RU"/>
+        </w:rPr>
+        <w:t>апрув</w:t>
+      </w:r>
+      <w:proofErr w:type="spellEnd"/>
+      <w:r>
+        <w:rPr>
+          <w:highlight w:val="yellow"/>
+          <w:lang w:val="ru-RU"/>
+        </w:rPr>
+        <w:t xml:space="preserve">. Тоже самое нужно и с </w:t>
+      </w:r>
+      <w:proofErr w:type="spellStart"/>
+      <w:r>
+        <w:rPr>
+          <w:highlight w:val="yellow"/>
+          <w:lang w:val="ru-RU"/>
+        </w:rPr>
+        <w:t>коина</w:t>
+      </w:r>
       <w:bookmarkStart w:id="0" w:name="_GoBack"/>
       <w:bookmarkEnd w:id="0"/>
-    </w:p>
-    <w:p>
-      <w:pPr>
-        <w:ind w:left="360"/>
-        <w:rPr>
-          <w:lang w:val="ru-RU"/>
-        </w:rPr>
-      </w:pPr>
-      <w:r>
-        <w:rPr>
-          <w:lang w:val="ru-RU"/>
-        </w:rPr>
-        <w:t xml:space="preserve">8. </w:t>
+      <w:r>
+        <w:rPr>
+          <w:highlight w:val="yellow"/>
+          <w:lang w:val="ru-RU"/>
+        </w:rPr>
+        <w:t>ми</w:t>
+      </w:r>
+      <w:proofErr w:type="spellEnd"/>
+      <w:r>
+        <w:rPr>
+          <w:highlight w:val="yellow"/>
+          <w:lang w:val="ru-RU"/>
+        </w:rPr>
+        <w:t xml:space="preserve"> делать, потому что </w:t>
+      </w:r>
+      <w:proofErr w:type="spellStart"/>
+      <w:r>
+        <w:rPr>
+          <w:highlight w:val="yellow"/>
+          <w:lang w:val="ru-RU"/>
+        </w:rPr>
+        <w:t>эпрув</w:t>
+      </w:r>
+      <w:proofErr w:type="spellEnd"/>
+      <w:r>
+        <w:rPr>
+          <w:highlight w:val="yellow"/>
+          <w:lang w:val="ru-RU"/>
+        </w:rPr>
+        <w:t xml:space="preserve"> не увеличивает </w:t>
+      </w:r>
+      <w:proofErr w:type="spellStart"/>
+      <w:r>
+        <w:rPr>
+          <w:highlight w:val="yellow"/>
+          <w:lang w:val="ru-RU"/>
+        </w:rPr>
+        <w:t>эмаунт</w:t>
+      </w:r>
+      <w:proofErr w:type="spellEnd"/>
+      <w:r>
+        <w:rPr>
+          <w:highlight w:val="yellow"/>
+          <w:lang w:val="ru-RU"/>
+        </w:rPr>
+        <w:t>, а устанавливает его.</w:t>
+      </w:r>
+      <w:r>
+        <w:rPr>
+          <w:lang w:val="ru-RU"/>
+        </w:rPr>
+        <w:t xml:space="preserve"> </w:t>
       </w:r>
     </w:p>
     <w:p>
@@ -597,8 +791,8 @@
 </file>
 
 <file path=word/numbering.xml><?xml version="1.0" encoding="utf-8"?>
-<w:numbering xmlns:wpc="http://schemas.microsoft.com/office/word/2010/wordprocessingCanvas" xmlns:mc="http://schemas.openxmlformats.org/markup-compatibility/2006" xmlns:o="urn:schemas-microsoft-com:office:office" xmlns:r="http://schemas.openxmlformats.org/officeDocument/2006/relationships" xmlns:m="http://schemas.openxmlformats.org/officeDocument/2006/math" xmlns:v="urn:schemas-microsoft-com:vml" xmlns:wp14="http://schemas.microsoft.com/office/word/2010/wordprocessingDrawing" xmlns:wp="http://schemas.openxmlformats.org/drawingml/2006/wordprocessingDrawing" xmlns:w10="urn:schemas-microsoft-com:office:word" xmlns:w="http://schemas.openxmlformats.org/wordprocessingml/2006/main" xmlns:w14="http://schemas.microsoft.com/office/word/2010/wordml" xmlns:w15="http://schemas.microsoft.com/office/word/2012/wordml" xmlns:wpg="http://schemas.microsoft.com/office/word/2010/wordprocessingGroup" xmlns:wpi="http://schemas.microsoft.com/office/word/2010/wordprocessingInk" xmlns:wne="http://schemas.microsoft.com/office/word/2006/wordml" xmlns:wps="http://schemas.microsoft.com/office/word/2010/wordprocessingShape" mc:Ignorable="w14 w15 wp14">
-  <w:abstractNum w:abstractNumId="0">
+<w:numbering xmlns:wpc="http://schemas.microsoft.com/office/word/2010/wordprocessingCanvas" xmlns:cx="http://schemas.microsoft.com/office/drawing/2014/chartex" xmlns:cx1="http://schemas.microsoft.com/office/drawing/2015/9/8/chartex" xmlns:cx2="http://schemas.microsoft.com/office/drawing/2015/10/21/chartex" xmlns:cx3="http://schemas.microsoft.com/office/drawing/2016/5/9/chartex" xmlns:cx4="http://schemas.microsoft.com/office/drawing/2016/5/10/chartex" xmlns:cx5="http://schemas.microsoft.com/office/drawing/2016/5/11/chartex" xmlns:cx6="http://schemas.microsoft.com/office/drawing/2016/5/12/chartex" xmlns:cx7="http://schemas.microsoft.com/office/drawing/2016/5/13/chartex" xmlns:cx8="http://schemas.microsoft.com/office/drawing/2016/5/14/chartex" xmlns:mc="http://schemas.openxmlformats.org/markup-compatibility/2006" xmlns:aink="http://schemas.microsoft.com/office/drawing/2016/ink" xmlns:am3d="http://schemas.microsoft.com/office/drawing/2017/model3d" xmlns:o="urn:schemas-microsoft-com:office:office" xmlns:r="http://schemas.openxmlformats.org/officeDocument/2006/relationships" xmlns:m="http://schemas.openxmlformats.org/officeDocument/2006/math" xmlns:v="urn:schemas-microsoft-com:vml" xmlns:wp14="http://schemas.microsoft.com/office/word/2010/wordprocessingDrawing" xmlns:wp="http://schemas.openxmlformats.org/drawingml/2006/wordprocessingDrawing" xmlns:w10="urn:schemas-microsoft-com:office:word" xmlns:w="http://schemas.openxmlformats.org/wordprocessingml/2006/main" xmlns:w14="http://schemas.microsoft.com/office/word/2010/wordml" xmlns:w15="http://schemas.microsoft.com/office/word/2012/wordml" xmlns:w16cid="http://schemas.microsoft.com/office/word/2016/wordml/cid" xmlns:w16se="http://schemas.microsoft.com/office/word/2015/wordml/symex" xmlns:wpg="http://schemas.microsoft.com/office/word/2010/wordprocessingGroup" xmlns:wpi="http://schemas.microsoft.com/office/word/2010/wordprocessingInk" xmlns:wne="http://schemas.microsoft.com/office/word/2006/wordml" xmlns:wps="http://schemas.microsoft.com/office/word/2010/wordprocessingShape" mc:Ignorable="w14 w15 w16se w16cid wp14">
+  <w:abstractNum w:abstractNumId="0" w15:restartNumberingAfterBreak="0">
     <w:nsid w:val="41F049E8"/>
     <w:multiLevelType w:val="hybridMultilevel"/>
     <w:tmpl w:val="BED8F9E6"/>
@@ -694,7 +888,7 @@
 </file>
 
 <file path=word/styles.xml><?xml version="1.0" encoding="utf-8"?>
-<w:styles xmlns:mc="http://schemas.openxmlformats.org/markup-compatibility/2006" xmlns:r="http://schemas.openxmlformats.org/officeDocument/2006/relationships" xmlns:w="http://schemas.openxmlformats.org/wordprocessingml/2006/main" xmlns:w14="http://schemas.microsoft.com/office/word/2010/wordml" xmlns:w15="http://schemas.microsoft.com/office/word/2012/wordml" mc:Ignorable="w14 w15">
+<w:styles xmlns:mc="http://schemas.openxmlformats.org/markup-compatibility/2006" xmlns:r="http://schemas.openxmlformats.org/officeDocument/2006/relationships" xmlns:w="http://schemas.openxmlformats.org/wordprocessingml/2006/main" xmlns:w14="http://schemas.microsoft.com/office/word/2010/wordml" xmlns:w15="http://schemas.microsoft.com/office/word/2012/wordml" xmlns:w16cid="http://schemas.microsoft.com/office/word/2016/wordml/cid" xmlns:w16se="http://schemas.microsoft.com/office/word/2015/wordml/symex" mc:Ignorable="w14 w15 w16se w16cid">
   <w:docDefaults>
     <w:rPrDefault>
       <w:rPr>
@@ -710,7 +904,7 @@
       </w:pPr>
     </w:pPrDefault>
   </w:docDefaults>
-  <w:latentStyles w:defLockedState="0" w:defUIPriority="99" w:defSemiHidden="0" w:defUnhideWhenUsed="0" w:defQFormat="0" w:count="371">
+  <w:latentStyles w:defLockedState="0" w:defUIPriority="99" w:defSemiHidden="0" w:defUnhideWhenUsed="0" w:defQFormat="0" w:count="375">
     <w:lsdException w:name="Normal" w:uiPriority="0" w:qFormat="1"/>
     <w:lsdException w:name="heading 1" w:uiPriority="9" w:qFormat="1"/>
     <w:lsdException w:name="heading 2" w:semiHidden="1" w:uiPriority="9" w:unhideWhenUsed="1" w:qFormat="1"/>
@@ -816,7 +1010,6 @@
     <w:lsdException w:name="HTML Sample" w:semiHidden="1" w:unhideWhenUsed="1"/>
     <w:lsdException w:name="HTML Typewriter" w:semiHidden="1" w:unhideWhenUsed="1"/>
     <w:lsdException w:name="HTML Variable" w:semiHidden="1" w:unhideWhenUsed="1"/>
-    <w:lsdException w:name="Normal Table" w:semiHidden="1" w:unhideWhenUsed="1"/>
     <w:lsdException w:name="annotation subject" w:semiHidden="1" w:unhideWhenUsed="1"/>
     <w:lsdException w:name="No List" w:semiHidden="1" w:unhideWhenUsed="1"/>
     <w:lsdException w:name="Outline List 1" w:semiHidden="1" w:unhideWhenUsed="1"/>
@@ -860,10 +1053,8 @@
     <w:lsdException w:name="Table Elegant" w:semiHidden="1" w:unhideWhenUsed="1"/>
     <w:lsdException w:name="Table Professional" w:semiHidden="1" w:unhideWhenUsed="1"/>
     <w:lsdException w:name="Table Subtle 1" w:semiHidden="1" w:unhideWhenUsed="1"/>
-    <w:lsdException w:name="Table Subtle 2" w:semiHidden="1" w:unhideWhenUsed="1"/>
     <w:lsdException w:name="Table Web 1" w:semiHidden="1" w:unhideWhenUsed="1"/>
     <w:lsdException w:name="Table Web 2" w:semiHidden="1" w:unhideWhenUsed="1"/>
-    <w:lsdException w:name="Table Web 3" w:semiHidden="1" w:unhideWhenUsed="1"/>
     <w:lsdException w:name="Balloon Text" w:semiHidden="1" w:unhideWhenUsed="1"/>
     <w:lsdException w:name="Table Grid" w:uiPriority="39"/>
     <w:lsdException w:name="Table Theme" w:semiHidden="1" w:unhideWhenUsed="1"/>
@@ -1082,6 +1273,10 @@
     <w:lsdException w:name="List Table 5 Dark Accent 6" w:uiPriority="50"/>
     <w:lsdException w:name="List Table 6 Colorful Accent 6" w:uiPriority="51"/>
     <w:lsdException w:name="List Table 7 Colorful Accent 6" w:uiPriority="52"/>
+    <w:lsdException w:name="Mention" w:semiHidden="1" w:unhideWhenUsed="1"/>
+    <w:lsdException w:name="Smart Hyperlink" w:semiHidden="1" w:unhideWhenUsed="1"/>
+    <w:lsdException w:name="Hashtag" w:semiHidden="1" w:unhideWhenUsed="1"/>
+    <w:lsdException w:name="Unresolved Mention" w:semiHidden="1" w:unhideWhenUsed="1"/>
   </w:latentStyles>
   <w:style w:type="paragraph" w:default="1" w:styleId="a">
     <w:name w:val="Normal"/>
@@ -1124,6 +1319,54 @@
       <w:ind w:left="720"/>
       <w:contextualSpacing/>
     </w:pPr>
+  </w:style>
+  <w:style w:type="paragraph" w:styleId="HTML">
+    <w:name w:val="HTML Preformatted"/>
+    <w:basedOn w:val="a"/>
+    <w:link w:val="HTML0"/>
+    <w:uiPriority w:val="99"/>
+    <w:semiHidden/>
+    <w:unhideWhenUsed/>
+    <w:rsid w:val="002B2D13"/>
+    <w:pPr>
+      <w:tabs>
+        <w:tab w:val="left" w:pos="916"/>
+        <w:tab w:val="left" w:pos="1832"/>
+        <w:tab w:val="left" w:pos="2748"/>
+        <w:tab w:val="left" w:pos="3664"/>
+        <w:tab w:val="left" w:pos="4580"/>
+        <w:tab w:val="left" w:pos="5496"/>
+        <w:tab w:val="left" w:pos="6412"/>
+        <w:tab w:val="left" w:pos="7328"/>
+        <w:tab w:val="left" w:pos="8244"/>
+        <w:tab w:val="left" w:pos="9160"/>
+        <w:tab w:val="left" w:pos="10076"/>
+        <w:tab w:val="left" w:pos="10992"/>
+        <w:tab w:val="left" w:pos="11908"/>
+        <w:tab w:val="left" w:pos="12824"/>
+        <w:tab w:val="left" w:pos="13740"/>
+        <w:tab w:val="left" w:pos="14656"/>
+      </w:tabs>
+      <w:spacing w:after="0" w:line="240" w:lineRule="auto"/>
+    </w:pPr>
+    <w:rPr>
+      <w:rFonts w:ascii="Courier New" w:eastAsia="Times New Roman" w:hAnsi="Courier New" w:cs="Courier New"/>
+      <w:sz w:val="20"/>
+      <w:szCs w:val="20"/>
+    </w:rPr>
+  </w:style>
+  <w:style w:type="character" w:customStyle="1" w:styleId="HTML0">
+    <w:name w:val="Стандартный HTML Знак"/>
+    <w:basedOn w:val="a0"/>
+    <w:link w:val="HTML"/>
+    <w:uiPriority w:val="99"/>
+    <w:semiHidden/>
+    <w:rsid w:val="002B2D13"/>
+    <w:rPr>
+      <w:rFonts w:ascii="Courier New" w:eastAsia="Times New Roman" w:hAnsi="Courier New" w:cs="Courier New"/>
+      <w:sz w:val="20"/>
+      <w:szCs w:val="20"/>
+    </w:rPr>
   </w:style>
 </w:styles>
 </file>

</xml_diff>

<commit_message>
voting test added, deposit contract added
</commit_message>
<xml_diff>
--- a/doc/TODO.docx
+++ b/doc/TODO.docx
@@ -591,7 +591,7 @@
         <w:rPr>
           <w:rFonts w:ascii="JetBrains Mono" w:hAnsi="JetBrains Mono"/>
           <w:color w:val="080808"/>
-          <w:highlight w:val="yellow"/>
+          <w:highlight w:val="green"/>
         </w:rPr>
       </w:pPr>
       <w:r>
@@ -603,7 +603,7 @@
         <w:rPr>
           <w:rFonts w:ascii="JetBrains Mono" w:hAnsi="JetBrains Mono"/>
           <w:color w:val="080808"/>
-          <w:highlight w:val="yellow"/>
+          <w:highlight w:val="green"/>
         </w:rPr>
         <w:t>weth.approve</w:t>
       </w:r>
@@ -613,7 +613,7 @@
         <w:rPr>
           <w:rFonts w:ascii="JetBrains Mono" w:hAnsi="JetBrains Mono"/>
           <w:color w:val="080808"/>
-          <w:highlight w:val="yellow"/>
+          <w:highlight w:val="green"/>
         </w:rPr>
         <w:t>(</w:t>
       </w:r>
@@ -622,7 +622,7 @@
         <w:rPr>
           <w:rFonts w:ascii="JetBrains Mono" w:hAnsi="JetBrains Mono"/>
           <w:color w:val="080808"/>
-          <w:highlight w:val="yellow"/>
+          <w:highlight w:val="green"/>
         </w:rPr>
         <w:t>dao.addresses</w:t>
       </w:r>
@@ -631,7 +631,7 @@
         <w:rPr>
           <w:rFonts w:ascii="JetBrains Mono" w:hAnsi="JetBrains Mono"/>
           <w:color w:val="080808"/>
-          <w:highlight w:val="yellow"/>
+          <w:highlight w:val="green"/>
         </w:rPr>
         <w:t>(</w:t>
       </w:r>
@@ -639,7 +639,7 @@
         <w:rPr>
           <w:rFonts w:ascii="JetBrains Mono" w:hAnsi="JetBrains Mono"/>
           <w:color w:val="067D17"/>
-          <w:highlight w:val="yellow"/>
+          <w:highlight w:val="green"/>
         </w:rPr>
         <w:t>'auction'</w:t>
       </w:r>
@@ -647,7 +647,7 @@
         <w:rPr>
           <w:rFonts w:ascii="JetBrains Mono" w:hAnsi="JetBrains Mono"/>
           <w:color w:val="080808"/>
-          <w:highlight w:val="yellow"/>
+          <w:highlight w:val="green"/>
         </w:rPr>
         <w:t xml:space="preserve">), </w:t>
       </w:r>
@@ -656,7 +656,7 @@
         <w:rPr>
           <w:rFonts w:ascii="JetBrains Mono" w:hAnsi="JetBrains Mono"/>
           <w:color w:val="080808"/>
-          <w:highlight w:val="yellow"/>
+          <w:highlight w:val="green"/>
         </w:rPr>
         <w:t>p.wethAmountLocked</w:t>
       </w:r>
@@ -665,7 +665,7 @@
         <w:rPr>
           <w:rFonts w:ascii="JetBrains Mono" w:hAnsi="JetBrains Mono"/>
           <w:color w:val="080808"/>
-          <w:highlight w:val="yellow"/>
+          <w:highlight w:val="green"/>
         </w:rPr>
         <w:t>);</w:t>
       </w:r>
@@ -679,7 +679,7 @@
       </w:pPr>
       <w:r>
         <w:rPr>
-          <w:highlight w:val="yellow"/>
+          <w:highlight w:val="green"/>
           <w:lang w:val="ru-RU"/>
         </w:rPr>
         <w:t xml:space="preserve">Тут надо брать предыдущий лимит и увеличивать его, а не просто делать </w:t>
@@ -687,7 +687,7 @@
       <w:proofErr w:type="spellStart"/>
       <w:r>
         <w:rPr>
-          <w:highlight w:val="yellow"/>
+          <w:highlight w:val="green"/>
           <w:lang w:val="ru-RU"/>
         </w:rPr>
         <w:t>апрув</w:t>
@@ -695,7 +695,7 @@
       <w:proofErr w:type="spellEnd"/>
       <w:r>
         <w:rPr>
-          <w:highlight w:val="yellow"/>
+          <w:highlight w:val="green"/>
           <w:lang w:val="ru-RU"/>
         </w:rPr>
         <w:t xml:space="preserve">. Тоже самое нужно и с </w:t>
@@ -703,81 +703,170 @@
       <w:proofErr w:type="spellStart"/>
       <w:r>
         <w:rPr>
-          <w:highlight w:val="yellow"/>
-          <w:lang w:val="ru-RU"/>
-        </w:rPr>
-        <w:t>коина</w:t>
+          <w:highlight w:val="green"/>
+          <w:lang w:val="ru-RU"/>
+        </w:rPr>
+        <w:t>коинами</w:t>
+      </w:r>
+      <w:proofErr w:type="spellEnd"/>
+      <w:r>
+        <w:rPr>
+          <w:highlight w:val="green"/>
+          <w:lang w:val="ru-RU"/>
+        </w:rPr>
+        <w:t xml:space="preserve"> делать, потому что </w:t>
+      </w:r>
+      <w:proofErr w:type="spellStart"/>
+      <w:r>
+        <w:rPr>
+          <w:highlight w:val="green"/>
+          <w:lang w:val="ru-RU"/>
+        </w:rPr>
+        <w:t>эпрув</w:t>
+      </w:r>
+      <w:proofErr w:type="spellEnd"/>
+      <w:r>
+        <w:rPr>
+          <w:highlight w:val="green"/>
+          <w:lang w:val="ru-RU"/>
+        </w:rPr>
+        <w:t xml:space="preserve"> не увеличивает </w:t>
+      </w:r>
+      <w:proofErr w:type="spellStart"/>
+      <w:r>
+        <w:rPr>
+          <w:highlight w:val="green"/>
+          <w:lang w:val="ru-RU"/>
+        </w:rPr>
+        <w:t>эмаунт</w:t>
+      </w:r>
+      <w:proofErr w:type="spellEnd"/>
+      <w:r>
+        <w:rPr>
+          <w:highlight w:val="green"/>
+          <w:lang w:val="ru-RU"/>
+        </w:rPr>
+        <w:t>, а устанавливает его.</w:t>
+      </w:r>
+      <w:r>
+        <w:rPr>
+          <w:lang w:val="ru-RU"/>
+        </w:rPr>
+        <w:t xml:space="preserve"> </w:t>
+      </w:r>
+    </w:p>
+    <w:p>
+      <w:pPr>
+        <w:ind w:left="360"/>
+        <w:rPr>
+          <w:lang w:val="ru-RU"/>
+        </w:rPr>
+      </w:pPr>
+    </w:p>
+    <w:p>
+      <w:pPr>
+        <w:ind w:left="360"/>
+        <w:rPr>
+          <w:lang w:val="ru-RU"/>
+        </w:rPr>
+      </w:pPr>
+      <w:r>
+        <w:rPr>
+          <w:lang w:val="ru-RU"/>
+        </w:rPr>
+        <w:t xml:space="preserve">9. </w:t>
+      </w:r>
+      <w:r>
+        <w:rPr>
+          <w:lang w:val="ru-RU"/>
+        </w:rPr>
+        <w:t>Зачем ставить контракт на паузу</w:t>
+      </w:r>
+      <w:r>
+        <w:rPr>
+          <w:lang w:val="ru-RU"/>
+        </w:rPr>
+        <w:t xml:space="preserve"> </w:t>
+      </w:r>
+      <w:r>
+        <w:rPr>
+          <w:lang w:val="ru-RU"/>
+        </w:rPr>
+        <w:t xml:space="preserve">в </w:t>
+      </w:r>
+      <w:r>
+        <w:t>DAO</w:t>
+      </w:r>
+      <w:r>
+        <w:rPr>
+          <w:lang w:val="ru-RU"/>
+        </w:rPr>
+        <w:t>?</w:t>
+      </w:r>
+    </w:p>
+    <w:p>
+      <w:pPr>
+        <w:ind w:left="360"/>
+      </w:pPr>
+      <w:r>
+        <w:rPr>
+          <w:lang w:val="ru-RU"/>
+        </w:rPr>
+        <w:t xml:space="preserve">10. Депозит </w:t>
+      </w:r>
+      <w:proofErr w:type="spellStart"/>
+      <w:r>
+        <w:t>stableCoins</w:t>
+      </w:r>
+      <w:proofErr w:type="spellEnd"/>
+    </w:p>
+    <w:p>
+      <w:pPr>
+        <w:ind w:left="360"/>
+      </w:pPr>
+      <w:r>
+        <w:rPr>
+          <w:highlight w:val="green"/>
+          <w:lang w:val="ru-RU"/>
+        </w:rPr>
+        <w:t xml:space="preserve">11. </w:t>
+      </w:r>
+      <w:r>
+        <w:rPr>
+          <w:highlight w:val="green"/>
+        </w:rPr>
+        <w:t xml:space="preserve">finalize </w:t>
+      </w:r>
+      <w:proofErr w:type="gramStart"/>
+      <w:r>
+        <w:rPr>
+          <w:highlight w:val="green"/>
+        </w:rPr>
+        <w:t>voting..</w:t>
+      </w:r>
+      <w:proofErr w:type="gramEnd"/>
+      <w:r>
+        <w:t xml:space="preserve"> </w:t>
+      </w:r>
+    </w:p>
+    <w:p>
+      <w:pPr>
+        <w:ind w:left="360"/>
+      </w:pPr>
+      <w:r>
+        <w:t>12. decrease positive votes if tokens returned</w:t>
       </w:r>
       <w:bookmarkStart w:id="0" w:name="_GoBack"/>
       <w:bookmarkEnd w:id="0"/>
-      <w:r>
-        <w:rPr>
-          <w:highlight w:val="yellow"/>
-          <w:lang w:val="ru-RU"/>
-        </w:rPr>
-        <w:t>ми</w:t>
-      </w:r>
-      <w:proofErr w:type="spellEnd"/>
-      <w:r>
-        <w:rPr>
-          <w:highlight w:val="yellow"/>
-          <w:lang w:val="ru-RU"/>
-        </w:rPr>
-        <w:t xml:space="preserve"> делать, потому что </w:t>
-      </w:r>
-      <w:proofErr w:type="spellStart"/>
-      <w:r>
-        <w:rPr>
-          <w:highlight w:val="yellow"/>
-          <w:lang w:val="ru-RU"/>
-        </w:rPr>
-        <w:t>эпрув</w:t>
-      </w:r>
-      <w:proofErr w:type="spellEnd"/>
-      <w:r>
-        <w:rPr>
-          <w:highlight w:val="yellow"/>
-          <w:lang w:val="ru-RU"/>
-        </w:rPr>
-        <w:t xml:space="preserve"> не увеличивает </w:t>
-      </w:r>
-      <w:proofErr w:type="spellStart"/>
-      <w:r>
-        <w:rPr>
-          <w:highlight w:val="yellow"/>
-          <w:lang w:val="ru-RU"/>
-        </w:rPr>
-        <w:t>эмаунт</w:t>
-      </w:r>
-      <w:proofErr w:type="spellEnd"/>
-      <w:r>
-        <w:rPr>
-          <w:highlight w:val="yellow"/>
-          <w:lang w:val="ru-RU"/>
-        </w:rPr>
-        <w:t>, а устанавливает его.</w:t>
-      </w:r>
-      <w:r>
-        <w:rPr>
-          <w:lang w:val="ru-RU"/>
-        </w:rPr>
-        <w:t xml:space="preserve"> </w:t>
-      </w:r>
     </w:p>
     <w:p>
       <w:pPr>
         <w:ind w:left="360"/>
-        <w:rPr>
-          <w:lang w:val="ru-RU"/>
-        </w:rPr>
       </w:pPr>
     </w:p>
     <w:p>
       <w:pPr>
         <w:ind w:left="360"/>
-        <w:rPr>
-          <w:lang w:val="ru-RU"/>
-        </w:rPr>
       </w:pPr>
     </w:p>
     <w:sectPr>
@@ -1010,6 +1099,7 @@
     <w:lsdException w:name="HTML Sample" w:semiHidden="1" w:unhideWhenUsed="1"/>
     <w:lsdException w:name="HTML Typewriter" w:semiHidden="1" w:unhideWhenUsed="1"/>
     <w:lsdException w:name="HTML Variable" w:semiHidden="1" w:unhideWhenUsed="1"/>
+    <w:lsdException w:name="Normal Table" w:semiHidden="1" w:unhideWhenUsed="1"/>
     <w:lsdException w:name="annotation subject" w:semiHidden="1" w:unhideWhenUsed="1"/>
     <w:lsdException w:name="No List" w:semiHidden="1" w:unhideWhenUsed="1"/>
     <w:lsdException w:name="Outline List 1" w:semiHidden="1" w:unhideWhenUsed="1"/>
@@ -1053,8 +1143,10 @@
     <w:lsdException w:name="Table Elegant" w:semiHidden="1" w:unhideWhenUsed="1"/>
     <w:lsdException w:name="Table Professional" w:semiHidden="1" w:unhideWhenUsed="1"/>
     <w:lsdException w:name="Table Subtle 1" w:semiHidden="1" w:unhideWhenUsed="1"/>
+    <w:lsdException w:name="Table Subtle 2" w:semiHidden="1" w:unhideWhenUsed="1"/>
     <w:lsdException w:name="Table Web 1" w:semiHidden="1" w:unhideWhenUsed="1"/>
     <w:lsdException w:name="Table Web 2" w:semiHidden="1" w:unhideWhenUsed="1"/>
+    <w:lsdException w:name="Table Web 3" w:semiHidden="1" w:unhideWhenUsed="1"/>
     <w:lsdException w:name="Balloon Text" w:semiHidden="1" w:unhideWhenUsed="1"/>
     <w:lsdException w:name="Table Grid" w:uiPriority="39"/>
     <w:lsdException w:name="Table Theme" w:semiHidden="1" w:unhideWhenUsed="1"/>

</xml_diff>

<commit_message>
deposit added, tests added
</commit_message>
<xml_diff>
--- a/doc/TODO.docx
+++ b/doc/TODO.docx
@@ -364,13 +364,20 @@
         <w:rPr>
           <w:lang w:val="ru-RU"/>
         </w:rPr>
-        <w:t xml:space="preserve">5. </w:t>
-      </w:r>
-      <w:r>
-        <w:rPr>
-          <w:lang w:val="ru-RU"/>
-        </w:rPr>
-        <w:t xml:space="preserve">Бывает два типа аукционов: 1) купить </w:t>
+        <w:t>5</w:t>
+      </w:r>
+      <w:r>
+        <w:rPr>
+          <w:highlight w:val="yellow"/>
+          <w:lang w:val="ru-RU"/>
+        </w:rPr>
+        <w:t>. Бывает два типа аукционов: 1) купить</w:t>
+      </w:r>
+      <w:r>
+        <w:rPr>
+          <w:lang w:val="ru-RU"/>
+        </w:rPr>
+        <w:t xml:space="preserve"> </w:t>
       </w:r>
       <w:proofErr w:type="spellStart"/>
       <w:r>
@@ -762,46 +769,138 @@
           <w:lang w:val="ru-RU"/>
         </w:rPr>
       </w:pPr>
+      <w:r>
+        <w:rPr>
+          <w:lang w:val="ru-RU"/>
+        </w:rPr>
+        <w:t xml:space="preserve">10. </w:t>
+      </w:r>
+      <w:r>
+        <w:rPr>
+          <w:lang w:val="ru-RU"/>
+        </w:rPr>
+        <w:t>Депозит</w:t>
+      </w:r>
+      <w:r>
+        <w:rPr>
+          <w:lang w:val="ru-RU"/>
+        </w:rPr>
+        <w:t xml:space="preserve"> </w:t>
+      </w:r>
+      <w:proofErr w:type="spellStart"/>
+      <w:r>
+        <w:t>stableCoins</w:t>
+      </w:r>
+      <w:proofErr w:type="spellEnd"/>
+    </w:p>
+    <w:p>
+      <w:pPr>
+        <w:ind w:left="1440"/>
+        <w:rPr>
+          <w:lang w:val="ru-RU"/>
+        </w:rPr>
+      </w:pPr>
+      <w:proofErr w:type="spellStart"/>
+      <w:r>
+        <w:rPr>
+          <w:highlight w:val="red"/>
+          <w:lang w:val="ru-RU"/>
+        </w:rPr>
+        <w:t>Нихера</w:t>
+      </w:r>
+      <w:proofErr w:type="spellEnd"/>
+      <w:r>
+        <w:rPr>
+          <w:highlight w:val="red"/>
+          <w:lang w:val="ru-RU"/>
+        </w:rPr>
+        <w:t xml:space="preserve"> себе тут возникает вопросов!</w:t>
+      </w:r>
+      <w:r>
+        <w:rPr>
+          <w:lang w:val="ru-RU"/>
+        </w:rPr>
+        <w:br/>
+        <w:t>Периодичность выплат, как быть со сложным процентом?</w:t>
+      </w:r>
+      <w:r>
+        <w:rPr>
+          <w:lang w:val="ru-RU"/>
+        </w:rPr>
+        <w:t xml:space="preserve"> </w:t>
+      </w:r>
+      <w:r>
+        <w:rPr>
+          <w:lang w:val="ru-RU"/>
+        </w:rPr>
+        <w:t>–</w:t>
+      </w:r>
+      <w:r>
+        <w:rPr>
+          <w:lang w:val="ru-RU"/>
+        </w:rPr>
+        <w:t xml:space="preserve"> </w:t>
+      </w:r>
+      <w:r>
+        <w:rPr>
+          <w:lang w:val="ru-RU"/>
+        </w:rPr>
+        <w:t xml:space="preserve">пока что </w:t>
+      </w:r>
+      <w:proofErr w:type="spellStart"/>
+      <w:r>
+        <w:rPr>
+          <w:lang w:val="ru-RU"/>
+        </w:rPr>
+        <w:t>похер</w:t>
+      </w:r>
+      <w:proofErr w:type="spellEnd"/>
+      <w:r>
+        <w:rPr>
+          <w:lang w:val="ru-RU"/>
+        </w:rPr>
+        <w:br/>
+        <w:t>Смена «ключевой ставки»</w:t>
+      </w:r>
     </w:p>
     <w:p>
       <w:pPr>
         <w:ind w:left="360"/>
-        <w:rPr>
-          <w:lang w:val="ru-RU"/>
-        </w:rPr>
-      </w:pPr>
-      <w:r>
-        <w:rPr>
-          <w:lang w:val="ru-RU"/>
-        </w:rPr>
-        <w:t xml:space="preserve">9. </w:t>
-      </w:r>
-      <w:r>
-        <w:rPr>
-          <w:lang w:val="ru-RU"/>
-        </w:rPr>
-        <w:t>Зачем ставить контракт на паузу</w:t>
-      </w:r>
-      <w:r>
-        <w:rPr>
-          <w:lang w:val="ru-RU"/>
+      </w:pPr>
+      <w:r>
+        <w:rPr>
+          <w:highlight w:val="green"/>
+        </w:rPr>
+        <w:t xml:space="preserve">11. </w:t>
+      </w:r>
+      <w:r>
+        <w:rPr>
+          <w:highlight w:val="green"/>
+        </w:rPr>
+        <w:t>finalize</w:t>
+      </w:r>
+      <w:r>
+        <w:rPr>
+          <w:highlight w:val="green"/>
         </w:rPr>
         <w:t xml:space="preserve"> </w:t>
       </w:r>
-      <w:r>
-        <w:rPr>
-          <w:lang w:val="ru-RU"/>
-        </w:rPr>
-        <w:t xml:space="preserve">в </w:t>
-      </w:r>
-      <w:r>
-        <w:t>DAO</w:t>
-      </w:r>
-      <w:r>
-        <w:rPr>
-          <w:lang w:val="ru-RU"/>
-        </w:rPr>
-        <w:t>?</w:t>
+      <w:proofErr w:type="gramStart"/>
+      <w:r>
+        <w:rPr>
+          <w:highlight w:val="green"/>
+        </w:rPr>
+        <w:t>voting</w:t>
+      </w:r>
+      <w:r>
+        <w:rPr>
+          <w:highlight w:val="green"/>
+        </w:rPr>
+        <w:t>..</w:t>
+      </w:r>
+      <w:proofErr w:type="gramEnd"/>
+      <w:r>
+        <w:t xml:space="preserve"> </w:t>
       </w:r>
     </w:p>
     <w:p>
@@ -809,14 +908,61 @@
         <w:ind w:left="360"/>
       </w:pPr>
       <w:r>
-        <w:rPr>
-          <w:lang w:val="ru-RU"/>
-        </w:rPr>
-        <w:t xml:space="preserve">10. Депозит </w:t>
-      </w:r>
-      <w:proofErr w:type="spellStart"/>
-      <w:r>
-        <w:t>stableCoins</w:t>
+        <w:t xml:space="preserve">14. if voting was for address, </w:t>
+      </w:r>
+      <w:proofErr w:type="gramStart"/>
+      <w:r>
+        <w:t>than</w:t>
+      </w:r>
+      <w:proofErr w:type="gramEnd"/>
+      <w:r>
+        <w:t xml:space="preserve"> if it succeed, you need to renew contracts manually (</w:t>
+      </w:r>
+      <w:r>
+        <w:rPr>
+          <w:highlight w:val="yellow"/>
+        </w:rPr>
+        <w:t>bot</w:t>
+      </w:r>
+      <w:r>
+        <w:t>)</w:t>
+      </w:r>
+    </w:p>
+    <w:p>
+      <w:pPr>
+        <w:pStyle w:val="HTML"/>
+        <w:shd w:val="clear" w:color="auto" w:fill="FFFFFF"/>
+        <w:rPr>
+          <w:rFonts w:ascii="JetBrains Mono" w:hAnsi="JetBrains Mono"/>
+          <w:color w:val="080808"/>
+        </w:rPr>
+      </w:pPr>
+      <w:r>
+        <w:t xml:space="preserve">15. </w:t>
+      </w:r>
+      <w:proofErr w:type="spellStart"/>
+      <w:r>
+        <w:rPr>
+          <w:rFonts w:ascii="JetBrains Mono" w:hAnsi="JetBrains Mono"/>
+          <w:color w:val="080808"/>
+        </w:rPr>
+        <w:t>initCoinsBuyOutForStabilization</w:t>
+      </w:r>
+      <w:proofErr w:type="spellEnd"/>
+      <w:r>
+        <w:rPr>
+          <w:rFonts w:ascii="JetBrains Mono" w:hAnsi="JetBrains Mono"/>
+          <w:color w:val="080808"/>
+        </w:rPr>
+        <w:t xml:space="preserve"> require low </w:t>
+      </w:r>
+      <w:proofErr w:type="spellStart"/>
+      <w:r>
+        <w:rPr>
+          <w:rFonts w:ascii="JetBrains Mono" w:hAnsi="JetBrains Mono"/>
+          <w:color w:val="080808"/>
+        </w:rPr>
+        <w:t>stabFund</w:t>
       </w:r>
       <w:proofErr w:type="spellEnd"/>
     </w:p>
@@ -824,50 +970,13 @@
       <w:pPr>
         <w:ind w:left="360"/>
       </w:pPr>
-      <w:r>
-        <w:rPr>
-          <w:highlight w:val="green"/>
-          <w:lang w:val="ru-RU"/>
-        </w:rPr>
-        <w:t xml:space="preserve">11. </w:t>
-      </w:r>
-      <w:r>
-        <w:rPr>
-          <w:highlight w:val="green"/>
-        </w:rPr>
-        <w:t xml:space="preserve">finalize </w:t>
-      </w:r>
-      <w:proofErr w:type="gramStart"/>
-      <w:r>
-        <w:rPr>
-          <w:highlight w:val="green"/>
-        </w:rPr>
-        <w:t>voting..</w:t>
-      </w:r>
-      <w:proofErr w:type="gramEnd"/>
-      <w:r>
-        <w:t xml:space="preserve"> </w:t>
-      </w:r>
     </w:p>
     <w:p>
       <w:pPr>
         <w:ind w:left="360"/>
       </w:pPr>
-      <w:r>
-        <w:t>12. decrease positive votes if tokens returned</w:t>
-      </w:r>
       <w:bookmarkStart w:id="0" w:name="_GoBack"/>
       <w:bookmarkEnd w:id="0"/>
-    </w:p>
-    <w:p>
-      <w:pPr>
-        <w:ind w:left="360"/>
-      </w:pPr>
-    </w:p>
-    <w:p>
-      <w:pPr>
-        <w:ind w:left="360"/>
-      </w:pPr>
     </w:p>
     <w:sectPr>
       <w:pgSz w:w="12240" w:h="15840"/>
@@ -1417,7 +1526,6 @@
     <w:basedOn w:val="a"/>
     <w:link w:val="HTML0"/>
     <w:uiPriority w:val="99"/>
-    <w:semiHidden/>
     <w:unhideWhenUsed/>
     <w:rsid w:val="002B2D13"/>
     <w:pPr>
@@ -1452,7 +1560,6 @@
     <w:basedOn w:val="a0"/>
     <w:link w:val="HTML"/>
     <w:uiPriority w:val="99"/>
-    <w:semiHidden/>
     <w:rsid w:val="002B2D13"/>
     <w:rPr>
       <w:rFonts w:ascii="Courier New" w:eastAsia="Times New Roman" w:hAnsi="Courier New" w:cs="Courier New"/>

</xml_diff>

<commit_message>
close debt position, withdraw ether, tests
</commit_message>
<xml_diff>
--- a/doc/TODO.docx
+++ b/doc/TODO.docx
@@ -1,6 +1,6 @@
 
 <file path=word/document.xml><?xml version="1.0" encoding="utf-8"?>
-<w:document xmlns:wpc="http://schemas.microsoft.com/office/word/2010/wordprocessingCanvas" xmlns:cx="http://schemas.microsoft.com/office/drawing/2014/chartex" xmlns:cx1="http://schemas.microsoft.com/office/drawing/2015/9/8/chartex" xmlns:cx2="http://schemas.microsoft.com/office/drawing/2015/10/21/chartex" xmlns:cx3="http://schemas.microsoft.com/office/drawing/2016/5/9/chartex" xmlns:cx4="http://schemas.microsoft.com/office/drawing/2016/5/10/chartex" xmlns:cx5="http://schemas.microsoft.com/office/drawing/2016/5/11/chartex" xmlns:cx6="http://schemas.microsoft.com/office/drawing/2016/5/12/chartex" xmlns:cx7="http://schemas.microsoft.com/office/drawing/2016/5/13/chartex" xmlns:cx8="http://schemas.microsoft.com/office/drawing/2016/5/14/chartex" xmlns:mc="http://schemas.openxmlformats.org/markup-compatibility/2006" xmlns:aink="http://schemas.microsoft.com/office/drawing/2016/ink" xmlns:am3d="http://schemas.microsoft.com/office/drawing/2017/model3d" xmlns:o="urn:schemas-microsoft-com:office:office" xmlns:r="http://schemas.openxmlformats.org/officeDocument/2006/relationships" xmlns:m="http://schemas.openxmlformats.org/officeDocument/2006/math" xmlns:v="urn:schemas-microsoft-com:vml" xmlns:wp14="http://schemas.microsoft.com/office/word/2010/wordprocessingDrawing" xmlns:wp="http://schemas.openxmlformats.org/drawingml/2006/wordprocessingDrawing" xmlns:w10="urn:schemas-microsoft-com:office:word" xmlns:w="http://schemas.openxmlformats.org/wordprocessingml/2006/main" xmlns:w14="http://schemas.microsoft.com/office/word/2010/wordml" xmlns:w15="http://schemas.microsoft.com/office/word/2012/wordml" xmlns:w16cid="http://schemas.microsoft.com/office/word/2016/wordml/cid" xmlns:w16se="http://schemas.microsoft.com/office/word/2015/wordml/symex" xmlns:wpg="http://schemas.microsoft.com/office/word/2010/wordprocessingGroup" xmlns:wpi="http://schemas.microsoft.com/office/word/2010/wordprocessingInk" xmlns:wne="http://schemas.microsoft.com/office/word/2006/wordml" xmlns:wps="http://schemas.microsoft.com/office/word/2010/wordprocessingShape" mc:Ignorable="w14 w15 w16se w16cid wp14">
+<w:document xmlns:wpc="http://schemas.microsoft.com/office/word/2010/wordprocessingCanvas" xmlns:mc="http://schemas.openxmlformats.org/markup-compatibility/2006" xmlns:o="urn:schemas-microsoft-com:office:office" xmlns:r="http://schemas.openxmlformats.org/officeDocument/2006/relationships" xmlns:m="http://schemas.openxmlformats.org/officeDocument/2006/math" xmlns:v="urn:schemas-microsoft-com:vml" xmlns:wp14="http://schemas.microsoft.com/office/word/2010/wordprocessingDrawing" xmlns:wp="http://schemas.openxmlformats.org/drawingml/2006/wordprocessingDrawing" xmlns:w10="urn:schemas-microsoft-com:office:word" xmlns:w="http://schemas.openxmlformats.org/wordprocessingml/2006/main" xmlns:w14="http://schemas.microsoft.com/office/word/2010/wordml" xmlns:w15="http://schemas.microsoft.com/office/word/2012/wordml" xmlns:wpg="http://schemas.microsoft.com/office/word/2010/wordprocessingGroup" xmlns:wpi="http://schemas.microsoft.com/office/word/2010/wordprocessingInk" xmlns:wne="http://schemas.microsoft.com/office/word/2006/wordml" xmlns:wps="http://schemas.microsoft.com/office/word/2010/wordprocessingShape" mc:Ignorable="w14 w15 wp14">
   <w:body>
     <w:p>
       <w:pPr>
@@ -34,14 +34,12 @@
         </w:rPr>
         <w:t xml:space="preserve">Обновляется ли </w:t>
       </w:r>
-      <w:proofErr w:type="spellStart"/>
       <w:r>
         <w:rPr>
           <w:highlight w:val="green"/>
         </w:rPr>
         <w:t>generatedFee</w:t>
       </w:r>
-      <w:proofErr w:type="spellEnd"/>
       <w:r>
         <w:rPr>
           <w:highlight w:val="green"/>
@@ -49,14 +47,12 @@
         </w:rPr>
         <w:t xml:space="preserve"> и </w:t>
       </w:r>
-      <w:proofErr w:type="spellStart"/>
       <w:r>
         <w:rPr>
           <w:highlight w:val="green"/>
         </w:rPr>
         <w:t>lastTimeUpdated</w:t>
       </w:r>
-      <w:proofErr w:type="spellEnd"/>
       <w:r>
         <w:rPr>
           <w:highlight w:val="green"/>
@@ -110,21 +106,12 @@
           <w:lang w:val="ru-RU"/>
         </w:rPr>
       </w:pPr>
-      <w:proofErr w:type="spellStart"/>
-      <w:r>
-        <w:rPr>
-          <w:highlight w:val="green"/>
-          <w:lang w:val="ru-RU"/>
-        </w:rPr>
-        <w:t>Лочится</w:t>
-      </w:r>
-      <w:proofErr w:type="spellEnd"/>
-      <w:r>
-        <w:rPr>
-          <w:highlight w:val="green"/>
-          <w:lang w:val="ru-RU"/>
-        </w:rPr>
-        <w:t xml:space="preserve"> ли при этом Эфир?</w:t>
+      <w:r>
+        <w:rPr>
+          <w:highlight w:val="green"/>
+          <w:lang w:val="ru-RU"/>
+        </w:rPr>
+        <w:t>Лочится ли при этом Эфир?</w:t>
       </w:r>
       <w:r>
         <w:rPr>
@@ -163,14 +150,12 @@
         </w:rPr>
         <w:t xml:space="preserve">1. Тест, если пытаешься сделать </w:t>
       </w:r>
-      <w:proofErr w:type="spellStart"/>
       <w:r>
         <w:rPr>
           <w:highlight w:val="green"/>
         </w:rPr>
         <w:t>updatePos</w:t>
       </w:r>
-      <w:proofErr w:type="spellEnd"/>
       <w:r>
         <w:rPr>
           <w:highlight w:val="green"/>
@@ -178,14 +163,12 @@
         </w:rPr>
         <w:t xml:space="preserve"> и с учетом </w:t>
       </w:r>
-      <w:proofErr w:type="spellStart"/>
       <w:r>
         <w:rPr>
           <w:highlight w:val="green"/>
         </w:rPr>
         <w:t>generatedFee</w:t>
       </w:r>
-      <w:proofErr w:type="spellEnd"/>
       <w:r>
         <w:rPr>
           <w:highlight w:val="green"/>
@@ -250,33 +233,27 @@
         </w:rPr>
         <w:t xml:space="preserve"> </w:t>
       </w:r>
-      <w:proofErr w:type="spellStart"/>
       <w:r>
         <w:t>transferFee</w:t>
       </w:r>
-      <w:proofErr w:type="spellEnd"/>
       <w:r>
         <w:rPr>
           <w:lang w:val="ru-RU"/>
         </w:rPr>
         <w:t xml:space="preserve">) в функцию </w:t>
       </w:r>
-      <w:proofErr w:type="spellStart"/>
       <w:r>
         <w:t>UpdateCDP</w:t>
       </w:r>
-      <w:proofErr w:type="spellEnd"/>
       <w:r>
         <w:rPr>
           <w:lang w:val="ru-RU"/>
         </w:rPr>
         <w:t xml:space="preserve">. Если тру – то делается трансфер и </w:t>
       </w:r>
-      <w:proofErr w:type="spellStart"/>
       <w:r>
         <w:t>generatedFee</w:t>
       </w:r>
-      <w:proofErr w:type="spellEnd"/>
       <w:r>
         <w:rPr>
           <w:lang w:val="ru-RU"/>
@@ -289,11 +266,9 @@
         </w:rPr>
         <w:t xml:space="preserve">обнуляется, </w:t>
       </w:r>
-      <w:proofErr w:type="spellStart"/>
       <w:r>
         <w:t>lastTimeUpdated</w:t>
       </w:r>
-      <w:proofErr w:type="spellEnd"/>
       <w:r>
         <w:rPr>
           <w:lang w:val="ru-RU"/>
@@ -377,49 +352,76 @@
         <w:rPr>
           <w:lang w:val="ru-RU"/>
         </w:rPr>
+        <w:t xml:space="preserve"> стэйблы за эфир и 2) купить рул за стэйблы. </w:t>
+      </w:r>
+    </w:p>
+    <w:p>
+      <w:pPr>
+        <w:ind w:left="360"/>
+        <w:rPr>
+          <w:lang w:val="ru-RU"/>
+        </w:rPr>
+      </w:pPr>
+      <w:r>
+        <w:rPr>
+          <w:lang w:val="ru-RU"/>
+        </w:rPr>
+        <w:tab/>
+        <w:t>1) Если выкупил стэйблы за эфир, то пополняем стабфонд (</w:t>
+      </w:r>
+      <w:r>
+        <w:rPr>
+          <w:highlight w:val="red"/>
+          <w:lang w:val="ru-RU"/>
+        </w:rPr>
+        <w:t>закрываем позицию как-то</w:t>
+      </w:r>
+      <w:r>
+        <w:rPr>
+          <w:lang w:val="ru-RU"/>
+        </w:rPr>
+        <w:t>)</w:t>
+      </w:r>
+    </w:p>
+    <w:p>
+      <w:pPr>
+        <w:ind w:left="360"/>
+        <w:rPr>
+          <w:lang w:val="ru-RU"/>
+        </w:rPr>
+      </w:pPr>
+      <w:r>
+        <w:rPr>
+          <w:lang w:val="ru-RU"/>
+        </w:rPr>
+        <w:tab/>
+        <w:t xml:space="preserve">2) Если выкупил рул за стэйблы, то рулы сжигаются. </w:t>
+      </w:r>
+    </w:p>
+    <w:p>
+      <w:pPr>
+        <w:ind w:left="360"/>
+        <w:rPr>
+          <w:lang w:val="ru-RU"/>
+        </w:rPr>
+      </w:pPr>
+      <w:r>
+        <w:rPr>
+          <w:lang w:val="ru-RU"/>
+        </w:rPr>
+        <w:t>6. Заложить инфляцию в 1% (ежегодно выпускается 1% от общей эмиссии стэйблов и ? отдается в благотворительные организации? Как их определять, кому отдавать? Для начала это будет какая-то своя благотворительная организация, а дальше? Или раздается всем-всем?)</w:t>
+      </w:r>
+      <w:r>
+        <w:rPr>
+          <w:lang w:val="ru-RU"/>
+        </w:rPr>
         <w:t xml:space="preserve"> </w:t>
       </w:r>
-      <w:proofErr w:type="spellStart"/>
-      <w:r>
-        <w:rPr>
-          <w:lang w:val="ru-RU"/>
-        </w:rPr>
-        <w:t>стэйблы</w:t>
-      </w:r>
-      <w:proofErr w:type="spellEnd"/>
-      <w:r>
-        <w:rPr>
-          <w:lang w:val="ru-RU"/>
-        </w:rPr>
-        <w:t xml:space="preserve"> за эфир и 2) купить </w:t>
-      </w:r>
-      <w:proofErr w:type="spellStart"/>
-      <w:r>
-        <w:rPr>
-          <w:lang w:val="ru-RU"/>
-        </w:rPr>
-        <w:t>рул</w:t>
-      </w:r>
-      <w:proofErr w:type="spellEnd"/>
-      <w:r>
-        <w:rPr>
-          <w:lang w:val="ru-RU"/>
-        </w:rPr>
-        <w:t xml:space="preserve"> за </w:t>
-      </w:r>
-      <w:proofErr w:type="spellStart"/>
-      <w:r>
-        <w:rPr>
-          <w:lang w:val="ru-RU"/>
-        </w:rPr>
-        <w:t>стэйблы</w:t>
-      </w:r>
-      <w:proofErr w:type="spellEnd"/>
-      <w:r>
-        <w:rPr>
-          <w:lang w:val="ru-RU"/>
-        </w:rPr>
-        <w:t xml:space="preserve">. </w:t>
+      <w:r>
+        <w:rPr>
+          <w:lang w:val="ru-RU"/>
+        </w:rPr>
+        <w:t xml:space="preserve">Можно часть отдавать в лотерею, разыгрывать среди тех, у кого на балансе есть от какой-то суммы стэйблов. Часть отдавать на краудфандинг. </w:t>
       </w:r>
     </w:p>
     <w:p>
@@ -433,162 +435,7 @@
         <w:rPr>
           <w:lang w:val="ru-RU"/>
         </w:rPr>
-        <w:tab/>
-        <w:t xml:space="preserve">1) Если выкупил </w:t>
-      </w:r>
-      <w:proofErr w:type="spellStart"/>
-      <w:r>
-        <w:rPr>
-          <w:lang w:val="ru-RU"/>
-        </w:rPr>
-        <w:t>стэйблы</w:t>
-      </w:r>
-      <w:proofErr w:type="spellEnd"/>
-      <w:r>
-        <w:rPr>
-          <w:lang w:val="ru-RU"/>
-        </w:rPr>
-        <w:t xml:space="preserve"> за эфир, то пополняем стабфонд (</w:t>
-      </w:r>
-      <w:r>
-        <w:rPr>
-          <w:highlight w:val="red"/>
-          <w:lang w:val="ru-RU"/>
-        </w:rPr>
-        <w:t>закрываем позицию как-то</w:t>
-      </w:r>
-      <w:r>
-        <w:rPr>
-          <w:lang w:val="ru-RU"/>
-        </w:rPr>
-        <w:t>)</w:t>
-      </w:r>
-    </w:p>
-    <w:p>
-      <w:pPr>
-        <w:ind w:left="360"/>
-        <w:rPr>
-          <w:lang w:val="ru-RU"/>
-        </w:rPr>
-      </w:pPr>
-      <w:r>
-        <w:rPr>
-          <w:lang w:val="ru-RU"/>
-        </w:rPr>
-        <w:tab/>
-        <w:t xml:space="preserve">2) Если выкупил </w:t>
-      </w:r>
-      <w:proofErr w:type="spellStart"/>
-      <w:r>
-        <w:rPr>
-          <w:lang w:val="ru-RU"/>
-        </w:rPr>
-        <w:t>рул</w:t>
-      </w:r>
-      <w:proofErr w:type="spellEnd"/>
-      <w:r>
-        <w:rPr>
-          <w:lang w:val="ru-RU"/>
-        </w:rPr>
-        <w:t xml:space="preserve"> за </w:t>
-      </w:r>
-      <w:proofErr w:type="spellStart"/>
-      <w:r>
-        <w:rPr>
-          <w:lang w:val="ru-RU"/>
-        </w:rPr>
-        <w:t>стэйблы</w:t>
-      </w:r>
-      <w:proofErr w:type="spellEnd"/>
-      <w:r>
-        <w:rPr>
-          <w:lang w:val="ru-RU"/>
-        </w:rPr>
-        <w:t xml:space="preserve">, то </w:t>
-      </w:r>
-      <w:proofErr w:type="spellStart"/>
-      <w:r>
-        <w:rPr>
-          <w:lang w:val="ru-RU"/>
-        </w:rPr>
-        <w:t>рулы</w:t>
-      </w:r>
-      <w:proofErr w:type="spellEnd"/>
-      <w:r>
-        <w:rPr>
-          <w:lang w:val="ru-RU"/>
-        </w:rPr>
-        <w:t xml:space="preserve"> сжигаются. </w:t>
-      </w:r>
-    </w:p>
-    <w:p>
-      <w:pPr>
-        <w:ind w:left="360"/>
-        <w:rPr>
-          <w:lang w:val="ru-RU"/>
-        </w:rPr>
-      </w:pPr>
-      <w:r>
-        <w:rPr>
-          <w:lang w:val="ru-RU"/>
-        </w:rPr>
-        <w:t xml:space="preserve">6. Заложить инфляцию в 1% (ежегодно выпускается 1% от общей эмиссии </w:t>
-      </w:r>
-      <w:proofErr w:type="spellStart"/>
-      <w:r>
-        <w:rPr>
-          <w:lang w:val="ru-RU"/>
-        </w:rPr>
-        <w:t>стэйблов</w:t>
-      </w:r>
-      <w:proofErr w:type="spellEnd"/>
-      <w:r>
-        <w:rPr>
-          <w:lang w:val="ru-RU"/>
-        </w:rPr>
-        <w:t xml:space="preserve"> </w:t>
-      </w:r>
-      <w:proofErr w:type="gramStart"/>
-      <w:r>
-        <w:rPr>
-          <w:lang w:val="ru-RU"/>
-        </w:rPr>
-        <w:t>и ?</w:t>
-      </w:r>
-      <w:proofErr w:type="gramEnd"/>
-      <w:r>
-        <w:rPr>
-          <w:lang w:val="ru-RU"/>
-        </w:rPr>
-        <w:t xml:space="preserve"> отдается в благотворительные организации? Как их определять, кому отдавать? Для начала это будет какая-то своя благотворительная организация, а дальше? Или раздается всем-всем?)</w:t>
-      </w:r>
-    </w:p>
-    <w:p>
-      <w:pPr>
-        <w:ind w:left="360"/>
-        <w:rPr>
-          <w:lang w:val="ru-RU"/>
-        </w:rPr>
-      </w:pPr>
-      <w:r>
-        <w:rPr>
-          <w:lang w:val="ru-RU"/>
-        </w:rPr>
-        <w:t xml:space="preserve">7. Нужно писать бота, который следит за аукционами и </w:t>
-      </w:r>
-      <w:proofErr w:type="spellStart"/>
-      <w:r>
-        <w:rPr>
-          <w:lang w:val="ru-RU"/>
-        </w:rPr>
-        <w:t>маржин-коллами</w:t>
-      </w:r>
-      <w:proofErr w:type="spellEnd"/>
-      <w:r>
-        <w:rPr>
-          <w:lang w:val="ru-RU"/>
-        </w:rPr>
-        <w:t xml:space="preserve">, голосованиями. </w:t>
+        <w:t xml:space="preserve">7. Нужно писать бота, который следит за аукционами и маржин-коллами, голосованиями. </w:t>
       </w:r>
     </w:p>
     <w:p>
@@ -604,43 +451,13 @@
       <w:r>
         <w:t xml:space="preserve">8. </w:t>
       </w:r>
-      <w:proofErr w:type="spellStart"/>
-      <w:proofErr w:type="gramStart"/>
-      <w:r>
-        <w:rPr>
-          <w:rFonts w:ascii="JetBrains Mono" w:hAnsi="JetBrains Mono"/>
-          <w:color w:val="080808"/>
-          <w:highlight w:val="green"/>
-        </w:rPr>
-        <w:t>weth.approve</w:t>
-      </w:r>
-      <w:proofErr w:type="spellEnd"/>
-      <w:proofErr w:type="gramEnd"/>
-      <w:r>
-        <w:rPr>
-          <w:rFonts w:ascii="JetBrains Mono" w:hAnsi="JetBrains Mono"/>
-          <w:color w:val="080808"/>
-          <w:highlight w:val="green"/>
-        </w:rPr>
-        <w:t>(</w:t>
-      </w:r>
-      <w:proofErr w:type="spellStart"/>
-      <w:r>
-        <w:rPr>
-          <w:rFonts w:ascii="JetBrains Mono" w:hAnsi="JetBrains Mono"/>
-          <w:color w:val="080808"/>
-          <w:highlight w:val="green"/>
-        </w:rPr>
-        <w:t>dao.addresses</w:t>
-      </w:r>
-      <w:proofErr w:type="spellEnd"/>
-      <w:r>
-        <w:rPr>
-          <w:rFonts w:ascii="JetBrains Mono" w:hAnsi="JetBrains Mono"/>
-          <w:color w:val="080808"/>
-          <w:highlight w:val="green"/>
-        </w:rPr>
-        <w:t>(</w:t>
+      <w:r>
+        <w:rPr>
+          <w:rFonts w:ascii="JetBrains Mono" w:hAnsi="JetBrains Mono"/>
+          <w:color w:val="080808"/>
+          <w:highlight w:val="green"/>
+        </w:rPr>
+        <w:t>weth.approve(dao.addresses(</w:t>
       </w:r>
       <w:r>
         <w:rPr>
@@ -656,25 +473,7 @@
           <w:color w:val="080808"/>
           <w:highlight w:val="green"/>
         </w:rPr>
-        <w:t xml:space="preserve">), </w:t>
-      </w:r>
-      <w:proofErr w:type="spellStart"/>
-      <w:r>
-        <w:rPr>
-          <w:rFonts w:ascii="JetBrains Mono" w:hAnsi="JetBrains Mono"/>
-          <w:color w:val="080808"/>
-          <w:highlight w:val="green"/>
-        </w:rPr>
-        <w:t>p.wethAmountLocked</w:t>
-      </w:r>
-      <w:proofErr w:type="spellEnd"/>
-      <w:r>
-        <w:rPr>
-          <w:rFonts w:ascii="JetBrains Mono" w:hAnsi="JetBrains Mono"/>
-          <w:color w:val="080808"/>
-          <w:highlight w:val="green"/>
-        </w:rPr>
-        <w:t>);</w:t>
+        <w:t>), p.wethAmountLocked);</w:t>
       </w:r>
     </w:p>
     <w:p>
@@ -689,71 +488,7 @@
           <w:highlight w:val="green"/>
           <w:lang w:val="ru-RU"/>
         </w:rPr>
-        <w:t xml:space="preserve">Тут надо брать предыдущий лимит и увеличивать его, а не просто делать </w:t>
-      </w:r>
-      <w:proofErr w:type="spellStart"/>
-      <w:r>
-        <w:rPr>
-          <w:highlight w:val="green"/>
-          <w:lang w:val="ru-RU"/>
-        </w:rPr>
-        <w:t>апрув</w:t>
-      </w:r>
-      <w:proofErr w:type="spellEnd"/>
-      <w:r>
-        <w:rPr>
-          <w:highlight w:val="green"/>
-          <w:lang w:val="ru-RU"/>
-        </w:rPr>
-        <w:t xml:space="preserve">. Тоже самое нужно и с </w:t>
-      </w:r>
-      <w:proofErr w:type="spellStart"/>
-      <w:r>
-        <w:rPr>
-          <w:highlight w:val="green"/>
-          <w:lang w:val="ru-RU"/>
-        </w:rPr>
-        <w:t>коинами</w:t>
-      </w:r>
-      <w:proofErr w:type="spellEnd"/>
-      <w:r>
-        <w:rPr>
-          <w:highlight w:val="green"/>
-          <w:lang w:val="ru-RU"/>
-        </w:rPr>
-        <w:t xml:space="preserve"> делать, потому что </w:t>
-      </w:r>
-      <w:proofErr w:type="spellStart"/>
-      <w:r>
-        <w:rPr>
-          <w:highlight w:val="green"/>
-          <w:lang w:val="ru-RU"/>
-        </w:rPr>
-        <w:t>эпрув</w:t>
-      </w:r>
-      <w:proofErr w:type="spellEnd"/>
-      <w:r>
-        <w:rPr>
-          <w:highlight w:val="green"/>
-          <w:lang w:val="ru-RU"/>
-        </w:rPr>
-        <w:t xml:space="preserve"> не увеличивает </w:t>
-      </w:r>
-      <w:proofErr w:type="spellStart"/>
-      <w:r>
-        <w:rPr>
-          <w:highlight w:val="green"/>
-          <w:lang w:val="ru-RU"/>
-        </w:rPr>
-        <w:t>эмаунт</w:t>
-      </w:r>
-      <w:proofErr w:type="spellEnd"/>
-      <w:r>
-        <w:rPr>
-          <w:highlight w:val="green"/>
-          <w:lang w:val="ru-RU"/>
-        </w:rPr>
-        <w:t>, а устанавливает его.</w:t>
+        <w:t>Тут надо брать предыдущий лимит и увеличивать его, а не просто делать апрув. Тоже самое нужно и с коинами делать, потому что эпрув не увеличивает эмаунт, а устанавливает его.</w:t>
       </w:r>
       <w:r>
         <w:rPr>
@@ -766,32 +501,23 @@
       <w:pPr>
         <w:ind w:left="360"/>
         <w:rPr>
-          <w:lang w:val="ru-RU"/>
-        </w:rPr>
-      </w:pPr>
-      <w:r>
-        <w:rPr>
-          <w:lang w:val="ru-RU"/>
-        </w:rPr>
-        <w:t xml:space="preserve">10. </w:t>
-      </w:r>
-      <w:r>
-        <w:rPr>
-          <w:lang w:val="ru-RU"/>
-        </w:rPr>
-        <w:t>Депозит</w:t>
-      </w:r>
-      <w:r>
-        <w:rPr>
-          <w:lang w:val="ru-RU"/>
-        </w:rPr>
-        <w:t xml:space="preserve"> </w:t>
-      </w:r>
-      <w:proofErr w:type="spellStart"/>
-      <w:r>
+          <w:highlight w:val="green"/>
+          <w:lang w:val="ru-RU"/>
+        </w:rPr>
+      </w:pPr>
+      <w:r>
+        <w:rPr>
+          <w:highlight w:val="green"/>
+          <w:lang w:val="ru-RU"/>
+        </w:rPr>
+        <w:t xml:space="preserve">10. Депозит </w:t>
+      </w:r>
+      <w:r>
+        <w:rPr>
+          <w:highlight w:val="green"/>
+        </w:rPr>
         <w:t>stableCoins</w:t>
       </w:r>
-      <w:proofErr w:type="spellEnd"/>
     </w:p>
     <w:p>
       <w:pPr>
@@ -800,24 +526,16 @@
           <w:lang w:val="ru-RU"/>
         </w:rPr>
       </w:pPr>
-      <w:proofErr w:type="spellStart"/>
-      <w:r>
-        <w:rPr>
-          <w:highlight w:val="red"/>
-          <w:lang w:val="ru-RU"/>
-        </w:rPr>
-        <w:t>Нихера</w:t>
-      </w:r>
-      <w:proofErr w:type="spellEnd"/>
-      <w:r>
-        <w:rPr>
-          <w:highlight w:val="red"/>
-          <w:lang w:val="ru-RU"/>
-        </w:rPr>
-        <w:t xml:space="preserve"> себе тут возникает вопросов!</w:t>
-      </w:r>
-      <w:r>
-        <w:rPr>
+      <w:r>
+        <w:rPr>
+          <w:highlight w:val="green"/>
+          <w:lang w:val="ru-RU"/>
+        </w:rPr>
+        <w:t>Нихера себе тут возникает вопросов!</w:t>
+      </w:r>
+      <w:r>
+        <w:rPr>
+          <w:highlight w:val="green"/>
           <w:lang w:val="ru-RU"/>
         </w:rPr>
         <w:br/>
@@ -825,38 +543,14 @@
       </w:r>
       <w:r>
         <w:rPr>
-          <w:lang w:val="ru-RU"/>
-        </w:rPr>
-        <w:t xml:space="preserve"> </w:t>
-      </w:r>
-      <w:r>
-        <w:rPr>
-          <w:lang w:val="ru-RU"/>
-        </w:rPr>
-        <w:t>–</w:t>
-      </w:r>
-      <w:r>
-        <w:rPr>
-          <w:lang w:val="ru-RU"/>
-        </w:rPr>
-        <w:t xml:space="preserve"> </w:t>
-      </w:r>
-      <w:r>
-        <w:rPr>
-          <w:lang w:val="ru-RU"/>
-        </w:rPr>
-        <w:t xml:space="preserve">пока что </w:t>
-      </w:r>
-      <w:proofErr w:type="spellStart"/>
-      <w:r>
-        <w:rPr>
-          <w:lang w:val="ru-RU"/>
-        </w:rPr>
-        <w:t>похер</w:t>
-      </w:r>
-      <w:proofErr w:type="spellEnd"/>
-      <w:r>
-        <w:rPr>
+          <w:highlight w:val="green"/>
+          <w:lang w:val="ru-RU"/>
+        </w:rPr>
+        <w:t xml:space="preserve"> – пока что похер</w:t>
+      </w:r>
+      <w:r>
+        <w:rPr>
+          <w:highlight w:val="green"/>
           <w:lang w:val="ru-RU"/>
         </w:rPr>
         <w:br/>
@@ -885,7 +579,6 @@
         </w:rPr>
         <w:t xml:space="preserve"> </w:t>
       </w:r>
-      <w:proofErr w:type="gramStart"/>
       <w:r>
         <w:rPr>
           <w:highlight w:val="green"/>
@@ -898,7 +591,6 @@
         </w:rPr>
         <w:t>..</w:t>
       </w:r>
-      <w:proofErr w:type="gramEnd"/>
       <w:r>
         <w:t xml:space="preserve"> </w:t>
       </w:r>
@@ -908,15 +600,7 @@
         <w:ind w:left="360"/>
       </w:pPr>
       <w:r>
-        <w:t xml:space="preserve">14. if voting was for address, </w:t>
-      </w:r>
-      <w:proofErr w:type="gramStart"/>
-      <w:r>
-        <w:t>than</w:t>
-      </w:r>
-      <w:proofErr w:type="gramEnd"/>
-      <w:r>
-        <w:t xml:space="preserve"> if it succeed, you need to renew contracts manually (</w:t>
+        <w:t>14. if voting was for address, than if it succeed, you need to renew contracts manually (</w:t>
       </w:r>
       <w:r>
         <w:rPr>
@@ -935,12 +619,15 @@
         <w:rPr>
           <w:rFonts w:ascii="JetBrains Mono" w:hAnsi="JetBrains Mono"/>
           <w:color w:val="080808"/>
-        </w:rPr>
-      </w:pPr>
-      <w:r>
+          <w:lang w:val="ru-RU"/>
+        </w:rPr>
+      </w:pPr>
+      <w:r>
+        <w:rPr>
+          <w:lang w:val="ru-RU"/>
+        </w:rPr>
         <w:t xml:space="preserve">15. </w:t>
       </w:r>
-      <w:proofErr w:type="spellStart"/>
       <w:r>
         <w:rPr>
           <w:rFonts w:ascii="JetBrains Mono" w:hAnsi="JetBrains Mono"/>
@@ -948,15 +635,44 @@
         </w:rPr>
         <w:t>initCoinsBuyOutForStabilization</w:t>
       </w:r>
-      <w:proofErr w:type="spellEnd"/>
-      <w:r>
-        <w:rPr>
-          <w:rFonts w:ascii="JetBrains Mono" w:hAnsi="JetBrains Mono"/>
-          <w:color w:val="080808"/>
-        </w:rPr>
-        <w:t xml:space="preserve"> require low </w:t>
-      </w:r>
-      <w:proofErr w:type="spellStart"/>
+      <w:r>
+        <w:rPr>
+          <w:rFonts w:ascii="JetBrains Mono" w:hAnsi="JetBrains Mono"/>
+          <w:color w:val="080808"/>
+          <w:lang w:val="ru-RU"/>
+        </w:rPr>
+        <w:t xml:space="preserve"> </w:t>
+      </w:r>
+      <w:r>
+        <w:rPr>
+          <w:rFonts w:ascii="JetBrains Mono" w:hAnsi="JetBrains Mono"/>
+          <w:color w:val="080808"/>
+        </w:rPr>
+        <w:t>require</w:t>
+      </w:r>
+      <w:r>
+        <w:rPr>
+          <w:rFonts w:ascii="JetBrains Mono" w:hAnsi="JetBrains Mono"/>
+          <w:color w:val="080808"/>
+          <w:lang w:val="ru-RU"/>
+        </w:rPr>
+        <w:t xml:space="preserve"> </w:t>
+      </w:r>
+      <w:r>
+        <w:rPr>
+          <w:rFonts w:ascii="JetBrains Mono" w:hAnsi="JetBrains Mono"/>
+          <w:color w:val="080808"/>
+        </w:rPr>
+        <w:t>low</w:t>
+      </w:r>
+      <w:r>
+        <w:rPr>
+          <w:rFonts w:ascii="JetBrains Mono" w:hAnsi="JetBrains Mono"/>
+          <w:color w:val="080808"/>
+          <w:lang w:val="ru-RU"/>
+        </w:rPr>
+        <w:t xml:space="preserve"> </w:t>
+      </w:r>
       <w:r>
         <w:rPr>
           <w:rFonts w:ascii="JetBrains Mono" w:hAnsi="JetBrains Mono"/>
@@ -964,19 +680,138 @@
         </w:rPr>
         <w:t>stabFund</w:t>
       </w:r>
-      <w:proofErr w:type="spellEnd"/>
-    </w:p>
-    <w:p>
-      <w:pPr>
-        <w:ind w:left="360"/>
-      </w:pPr>
-    </w:p>
-    <w:p>
-      <w:pPr>
-        <w:ind w:left="360"/>
-      </w:pPr>
+    </w:p>
+    <w:p>
+      <w:pPr>
+        <w:pStyle w:val="HTML"/>
+        <w:shd w:val="clear" w:color="auto" w:fill="FFFFFF"/>
+        <w:rPr>
+          <w:rFonts w:ascii="JetBrains Mono" w:hAnsi="JetBrains Mono"/>
+          <w:color w:val="080808"/>
+          <w:lang w:val="ru-RU"/>
+        </w:rPr>
+      </w:pPr>
+      <w:r>
+        <w:rPr>
+          <w:rFonts w:ascii="JetBrains Mono" w:hAnsi="JetBrains Mono"/>
+          <w:color w:val="080808"/>
+          <w:lang w:val="ru-RU"/>
+        </w:rPr>
+        <w:t xml:space="preserve">16. </w:t>
+      </w:r>
+      <w:r>
+        <w:rPr>
+          <w:rFonts w:ascii="JetBrains Mono" w:hAnsi="JetBrains Mono"/>
+          <w:color w:val="080808"/>
+        </w:rPr>
+        <w:t>closeCDP</w:t>
+      </w:r>
+      <w:r>
+        <w:rPr>
+          <w:rFonts w:ascii="JetBrains Mono" w:hAnsi="JetBrains Mono"/>
+          <w:color w:val="080808"/>
+          <w:lang w:val="ru-RU"/>
+        </w:rPr>
+        <w:t xml:space="preserve"> </w:t>
+      </w:r>
+      <w:r>
+        <w:rPr>
+          <w:rFonts w:ascii="JetBrains Mono" w:hAnsi="JetBrains Mono"/>
+          <w:color w:val="080808"/>
+          <w:lang w:val="ru-RU"/>
+        </w:rPr>
+        <w:t xml:space="preserve">можно реализовать двумя способами – закрывать с помощью стэйблов или закрывать с помощью </w:t>
+      </w:r>
+      <w:r>
+        <w:rPr>
+          <w:rFonts w:ascii="JetBrains Mono" w:hAnsi="JetBrains Mono"/>
+          <w:color w:val="080808"/>
+        </w:rPr>
+        <w:t>rule</w:t>
+      </w:r>
+    </w:p>
+    <w:p>
+      <w:pPr>
+        <w:pStyle w:val="HTML"/>
+        <w:shd w:val="clear" w:color="auto" w:fill="FFFFFF"/>
+        <w:rPr>
+          <w:rFonts w:ascii="JetBrains Mono" w:hAnsi="JetBrains Mono"/>
+          <w:color w:val="080808"/>
+          <w:lang w:val="ru-RU"/>
+        </w:rPr>
+      </w:pPr>
+      <w:r>
+        <w:rPr>
+          <w:rFonts w:ascii="JetBrains Mono" w:hAnsi="JetBrains Mono"/>
+          <w:color w:val="080808"/>
+          <w:lang w:val="ru-RU"/>
+        </w:rPr>
+        <w:t xml:space="preserve">17. что делать с теми позициями, которые остались в старом </w:t>
+      </w:r>
+      <w:r>
+        <w:rPr>
+          <w:rFonts w:ascii="JetBrains Mono" w:hAnsi="JetBrains Mono"/>
+          <w:color w:val="080808"/>
+        </w:rPr>
+        <w:t>cdp</w:t>
+      </w:r>
+      <w:r>
+        <w:rPr>
+          <w:rFonts w:ascii="JetBrains Mono" w:hAnsi="JetBrains Mono"/>
+          <w:color w:val="080808"/>
+          <w:lang w:val="ru-RU"/>
+        </w:rPr>
+        <w:t xml:space="preserve">? </w:t>
+      </w:r>
+      <w:r>
+        <w:rPr>
+          <w:rFonts w:ascii="JetBrains Mono" w:hAnsi="JetBrains Mono"/>
+          <w:color w:val="080808"/>
+          <w:lang w:val="ru-RU"/>
+        </w:rPr>
+        <w:t>Можно ли передавать заемные позиции (</w:t>
+      </w:r>
+      <w:r>
+        <w:rPr>
+          <w:rFonts w:ascii="JetBrains Mono" w:hAnsi="JetBrains Mono"/>
+          <w:color w:val="080808"/>
+        </w:rPr>
+        <w:t>cdp</w:t>
+      </w:r>
+      <w:r>
+        <w:rPr>
+          <w:rFonts w:ascii="JetBrains Mono" w:hAnsi="JetBrains Mono"/>
+          <w:color w:val="080808"/>
+          <w:lang w:val="ru-RU"/>
+        </w:rPr>
+        <w:t xml:space="preserve">?) </w:t>
+      </w:r>
+      <w:r>
+        <w:rPr>
+          <w:rFonts w:ascii="JetBrains Mono" w:hAnsi="JetBrains Mono"/>
+          <w:color w:val="080808"/>
+          <w:lang w:val="ru-RU"/>
+        </w:rPr>
+        <w:t xml:space="preserve">Короче этот вопрос нужно как-то рассмотреть. </w:t>
+      </w:r>
       <w:bookmarkStart w:id="0" w:name="_GoBack"/>
       <w:bookmarkEnd w:id="0"/>
+    </w:p>
+    <w:p>
+      <w:pPr>
+        <w:ind w:left="360"/>
+        <w:rPr>
+          <w:lang w:val="ru-RU"/>
+        </w:rPr>
+      </w:pPr>
+    </w:p>
+    <w:p>
+      <w:pPr>
+        <w:ind w:left="360"/>
+        <w:rPr>
+          <w:lang w:val="ru-RU"/>
+        </w:rPr>
+      </w:pPr>
     </w:p>
     <w:sectPr>
       <w:pgSz w:w="12240" w:h="15840"/>
@@ -989,8 +824,8 @@
 </file>
 
 <file path=word/numbering.xml><?xml version="1.0" encoding="utf-8"?>
-<w:numbering xmlns:wpc="http://schemas.microsoft.com/office/word/2010/wordprocessingCanvas" xmlns:cx="http://schemas.microsoft.com/office/drawing/2014/chartex" xmlns:cx1="http://schemas.microsoft.com/office/drawing/2015/9/8/chartex" xmlns:cx2="http://schemas.microsoft.com/office/drawing/2015/10/21/chartex" xmlns:cx3="http://schemas.microsoft.com/office/drawing/2016/5/9/chartex" xmlns:cx4="http://schemas.microsoft.com/office/drawing/2016/5/10/chartex" xmlns:cx5="http://schemas.microsoft.com/office/drawing/2016/5/11/chartex" xmlns:cx6="http://schemas.microsoft.com/office/drawing/2016/5/12/chartex" xmlns:cx7="http://schemas.microsoft.com/office/drawing/2016/5/13/chartex" xmlns:cx8="http://schemas.microsoft.com/office/drawing/2016/5/14/chartex" xmlns:mc="http://schemas.openxmlformats.org/markup-compatibility/2006" xmlns:aink="http://schemas.microsoft.com/office/drawing/2016/ink" xmlns:am3d="http://schemas.microsoft.com/office/drawing/2017/model3d" xmlns:o="urn:schemas-microsoft-com:office:office" xmlns:r="http://schemas.openxmlformats.org/officeDocument/2006/relationships" xmlns:m="http://schemas.openxmlformats.org/officeDocument/2006/math" xmlns:v="urn:schemas-microsoft-com:vml" xmlns:wp14="http://schemas.microsoft.com/office/word/2010/wordprocessingDrawing" xmlns:wp="http://schemas.openxmlformats.org/drawingml/2006/wordprocessingDrawing" xmlns:w10="urn:schemas-microsoft-com:office:word" xmlns:w="http://schemas.openxmlformats.org/wordprocessingml/2006/main" xmlns:w14="http://schemas.microsoft.com/office/word/2010/wordml" xmlns:w15="http://schemas.microsoft.com/office/word/2012/wordml" xmlns:w16cid="http://schemas.microsoft.com/office/word/2016/wordml/cid" xmlns:w16se="http://schemas.microsoft.com/office/word/2015/wordml/symex" xmlns:wpg="http://schemas.microsoft.com/office/word/2010/wordprocessingGroup" xmlns:wpi="http://schemas.microsoft.com/office/word/2010/wordprocessingInk" xmlns:wne="http://schemas.microsoft.com/office/word/2006/wordml" xmlns:wps="http://schemas.microsoft.com/office/word/2010/wordprocessingShape" mc:Ignorable="w14 w15 w16se w16cid wp14">
-  <w:abstractNum w:abstractNumId="0" w15:restartNumberingAfterBreak="0">
+<w:numbering xmlns:wpc="http://schemas.microsoft.com/office/word/2010/wordprocessingCanvas" xmlns:mc="http://schemas.openxmlformats.org/markup-compatibility/2006" xmlns:o="urn:schemas-microsoft-com:office:office" xmlns:r="http://schemas.openxmlformats.org/officeDocument/2006/relationships" xmlns:m="http://schemas.openxmlformats.org/officeDocument/2006/math" xmlns:v="urn:schemas-microsoft-com:vml" xmlns:wp14="http://schemas.microsoft.com/office/word/2010/wordprocessingDrawing" xmlns:wp="http://schemas.openxmlformats.org/drawingml/2006/wordprocessingDrawing" xmlns:w10="urn:schemas-microsoft-com:office:word" xmlns:w="http://schemas.openxmlformats.org/wordprocessingml/2006/main" xmlns:w14="http://schemas.microsoft.com/office/word/2010/wordml" xmlns:w15="http://schemas.microsoft.com/office/word/2012/wordml" xmlns:wpg="http://schemas.microsoft.com/office/word/2010/wordprocessingGroup" xmlns:wpi="http://schemas.microsoft.com/office/word/2010/wordprocessingInk" xmlns:wne="http://schemas.microsoft.com/office/word/2006/wordml" xmlns:wps="http://schemas.microsoft.com/office/word/2010/wordprocessingShape" mc:Ignorable="w14 w15 wp14">
+  <w:abstractNum w:abstractNumId="0">
     <w:nsid w:val="41F049E8"/>
     <w:multiLevelType w:val="hybridMultilevel"/>
     <w:tmpl w:val="BED8F9E6"/>
@@ -1086,7 +921,7 @@
 </file>
 
 <file path=word/styles.xml><?xml version="1.0" encoding="utf-8"?>
-<w:styles xmlns:mc="http://schemas.openxmlformats.org/markup-compatibility/2006" xmlns:r="http://schemas.openxmlformats.org/officeDocument/2006/relationships" xmlns:w="http://schemas.openxmlformats.org/wordprocessingml/2006/main" xmlns:w14="http://schemas.microsoft.com/office/word/2010/wordml" xmlns:w15="http://schemas.microsoft.com/office/word/2012/wordml" xmlns:w16cid="http://schemas.microsoft.com/office/word/2016/wordml/cid" xmlns:w16se="http://schemas.microsoft.com/office/word/2015/wordml/symex" mc:Ignorable="w14 w15 w16se w16cid">
+<w:styles xmlns:mc="http://schemas.openxmlformats.org/markup-compatibility/2006" xmlns:r="http://schemas.openxmlformats.org/officeDocument/2006/relationships" xmlns:w="http://schemas.openxmlformats.org/wordprocessingml/2006/main" xmlns:w14="http://schemas.microsoft.com/office/word/2010/wordml" xmlns:w15="http://schemas.microsoft.com/office/word/2012/wordml" mc:Ignorable="w14 w15">
   <w:docDefaults>
     <w:rPrDefault>
       <w:rPr>
@@ -1102,7 +937,7 @@
       </w:pPr>
     </w:pPrDefault>
   </w:docDefaults>
-  <w:latentStyles w:defLockedState="0" w:defUIPriority="99" w:defSemiHidden="0" w:defUnhideWhenUsed="0" w:defQFormat="0" w:count="375">
+  <w:latentStyles w:defLockedState="0" w:defUIPriority="99" w:defSemiHidden="0" w:defUnhideWhenUsed="0" w:defQFormat="0" w:count="371">
     <w:lsdException w:name="Normal" w:uiPriority="0" w:qFormat="1"/>
     <w:lsdException w:name="heading 1" w:uiPriority="9" w:qFormat="1"/>
     <w:lsdException w:name="heading 2" w:semiHidden="1" w:uiPriority="9" w:unhideWhenUsed="1" w:qFormat="1"/>
@@ -1474,10 +1309,6 @@
     <w:lsdException w:name="List Table 5 Dark Accent 6" w:uiPriority="50"/>
     <w:lsdException w:name="List Table 6 Colorful Accent 6" w:uiPriority="51"/>
     <w:lsdException w:name="List Table 7 Colorful Accent 6" w:uiPriority="52"/>
-    <w:lsdException w:name="Mention" w:semiHidden="1" w:unhideWhenUsed="1"/>
-    <w:lsdException w:name="Smart Hyperlink" w:semiHidden="1" w:unhideWhenUsed="1"/>
-    <w:lsdException w:name="Hashtag" w:semiHidden="1" w:unhideWhenUsed="1"/>
-    <w:lsdException w:name="Unresolved Mention" w:semiHidden="1" w:unhideWhenUsed="1"/>
   </w:latentStyles>
   <w:style w:type="paragraph" w:default="1" w:styleId="a">
     <w:name w:val="Normal"/>

</xml_diff>

<commit_message>
inflation added, need to test
</commit_message>
<xml_diff>
--- a/doc/TODO.docx
+++ b/doc/TODO.docx
@@ -34,12 +34,14 @@
         </w:rPr>
         <w:t xml:space="preserve">Обновляется ли </w:t>
       </w:r>
+      <w:proofErr w:type="spellStart"/>
       <w:r>
         <w:rPr>
           <w:highlight w:val="green"/>
         </w:rPr>
         <w:t>generatedFee</w:t>
       </w:r>
+      <w:proofErr w:type="spellEnd"/>
       <w:r>
         <w:rPr>
           <w:highlight w:val="green"/>
@@ -47,12 +49,14 @@
         </w:rPr>
         <w:t xml:space="preserve"> и </w:t>
       </w:r>
+      <w:proofErr w:type="spellStart"/>
       <w:r>
         <w:rPr>
           <w:highlight w:val="green"/>
         </w:rPr>
         <w:t>lastTimeUpdated</w:t>
       </w:r>
+      <w:proofErr w:type="spellEnd"/>
       <w:r>
         <w:rPr>
           <w:highlight w:val="green"/>
@@ -106,12 +110,21 @@
           <w:lang w:val="ru-RU"/>
         </w:rPr>
       </w:pPr>
-      <w:r>
-        <w:rPr>
-          <w:highlight w:val="green"/>
-          <w:lang w:val="ru-RU"/>
-        </w:rPr>
-        <w:t>Лочится ли при этом Эфир?</w:t>
+      <w:proofErr w:type="spellStart"/>
+      <w:r>
+        <w:rPr>
+          <w:highlight w:val="green"/>
+          <w:lang w:val="ru-RU"/>
+        </w:rPr>
+        <w:t>Лочится</w:t>
+      </w:r>
+      <w:proofErr w:type="spellEnd"/>
+      <w:r>
+        <w:rPr>
+          <w:highlight w:val="green"/>
+          <w:lang w:val="ru-RU"/>
+        </w:rPr>
+        <w:t xml:space="preserve"> ли при этом Эфир?</w:t>
       </w:r>
       <w:r>
         <w:rPr>
@@ -150,12 +163,14 @@
         </w:rPr>
         <w:t xml:space="preserve">1. Тест, если пытаешься сделать </w:t>
       </w:r>
+      <w:proofErr w:type="spellStart"/>
       <w:r>
         <w:rPr>
           <w:highlight w:val="green"/>
         </w:rPr>
         <w:t>updatePos</w:t>
       </w:r>
+      <w:proofErr w:type="spellEnd"/>
       <w:r>
         <w:rPr>
           <w:highlight w:val="green"/>
@@ -163,12 +178,14 @@
         </w:rPr>
         <w:t xml:space="preserve"> и с учетом </w:t>
       </w:r>
+      <w:proofErr w:type="spellStart"/>
       <w:r>
         <w:rPr>
           <w:highlight w:val="green"/>
         </w:rPr>
         <w:t>generatedFee</w:t>
       </w:r>
+      <w:proofErr w:type="spellEnd"/>
       <w:r>
         <w:rPr>
           <w:highlight w:val="green"/>
@@ -224,36 +241,44 @@
         </w:rPr>
         <w:t>Добавить поле (</w:t>
       </w:r>
+      <w:proofErr w:type="spellStart"/>
       <w:r>
         <w:t>bool</w:t>
       </w:r>
+      <w:proofErr w:type="spellEnd"/>
       <w:r>
         <w:rPr>
           <w:lang w:val="ru-RU"/>
         </w:rPr>
         <w:t xml:space="preserve"> </w:t>
       </w:r>
+      <w:proofErr w:type="spellStart"/>
       <w:r>
         <w:t>transferFee</w:t>
       </w:r>
+      <w:proofErr w:type="spellEnd"/>
       <w:r>
         <w:rPr>
           <w:lang w:val="ru-RU"/>
         </w:rPr>
         <w:t xml:space="preserve">) в функцию </w:t>
       </w:r>
+      <w:proofErr w:type="spellStart"/>
       <w:r>
         <w:t>UpdateCDP</w:t>
       </w:r>
+      <w:proofErr w:type="spellEnd"/>
       <w:r>
         <w:rPr>
           <w:lang w:val="ru-RU"/>
         </w:rPr>
         <w:t xml:space="preserve">. Если тру – то делается трансфер и </w:t>
       </w:r>
+      <w:proofErr w:type="spellStart"/>
       <w:r>
         <w:t>generatedFee</w:t>
       </w:r>
+      <w:proofErr w:type="spellEnd"/>
       <w:r>
         <w:rPr>
           <w:lang w:val="ru-RU"/>
@@ -266,9 +291,11 @@
         </w:rPr>
         <w:t xml:space="preserve">обнуляется, </w:t>
       </w:r>
+      <w:proofErr w:type="spellStart"/>
       <w:r>
         <w:t>lastTimeUpdated</w:t>
       </w:r>
+      <w:proofErr w:type="spellEnd"/>
       <w:r>
         <w:rPr>
           <w:lang w:val="ru-RU"/>
@@ -352,7 +379,49 @@
         <w:rPr>
           <w:lang w:val="ru-RU"/>
         </w:rPr>
-        <w:t xml:space="preserve"> стэйблы за эфир и 2) купить рул за стэйблы. </w:t>
+        <w:t xml:space="preserve"> </w:t>
+      </w:r>
+      <w:proofErr w:type="spellStart"/>
+      <w:r>
+        <w:rPr>
+          <w:lang w:val="ru-RU"/>
+        </w:rPr>
+        <w:t>стэйблы</w:t>
+      </w:r>
+      <w:proofErr w:type="spellEnd"/>
+      <w:r>
+        <w:rPr>
+          <w:lang w:val="ru-RU"/>
+        </w:rPr>
+        <w:t xml:space="preserve"> за эфир и 2) купить </w:t>
+      </w:r>
+      <w:proofErr w:type="spellStart"/>
+      <w:r>
+        <w:rPr>
+          <w:lang w:val="ru-RU"/>
+        </w:rPr>
+        <w:t>рул</w:t>
+      </w:r>
+      <w:proofErr w:type="spellEnd"/>
+      <w:r>
+        <w:rPr>
+          <w:lang w:val="ru-RU"/>
+        </w:rPr>
+        <w:t xml:space="preserve"> за </w:t>
+      </w:r>
+      <w:proofErr w:type="spellStart"/>
+      <w:r>
+        <w:rPr>
+          <w:lang w:val="ru-RU"/>
+        </w:rPr>
+        <w:t>стэйблы</w:t>
+      </w:r>
+      <w:proofErr w:type="spellEnd"/>
+      <w:r>
+        <w:rPr>
+          <w:lang w:val="ru-RU"/>
+        </w:rPr>
+        <w:t xml:space="preserve">. </w:t>
       </w:r>
     </w:p>
     <w:p>
@@ -367,7 +436,21 @@
           <w:lang w:val="ru-RU"/>
         </w:rPr>
         <w:tab/>
-        <w:t>1) Если выкупил стэйблы за эфир, то пополняем стабфонд (</w:t>
+        <w:t xml:space="preserve">1) Если выкупил </w:t>
+      </w:r>
+      <w:proofErr w:type="spellStart"/>
+      <w:r>
+        <w:rPr>
+          <w:lang w:val="ru-RU"/>
+        </w:rPr>
+        <w:t>стэйблы</w:t>
+      </w:r>
+      <w:proofErr w:type="spellEnd"/>
+      <w:r>
+        <w:rPr>
+          <w:lang w:val="ru-RU"/>
+        </w:rPr>
+        <w:t xml:space="preserve"> за эфир, то пополняем стабфонд (</w:t>
       </w:r>
       <w:r>
         <w:rPr>
@@ -395,7 +478,49 @@
           <w:lang w:val="ru-RU"/>
         </w:rPr>
         <w:tab/>
-        <w:t xml:space="preserve">2) Если выкупил рул за стэйблы, то рулы сжигаются. </w:t>
+        <w:t xml:space="preserve">2) Если выкупил </w:t>
+      </w:r>
+      <w:proofErr w:type="spellStart"/>
+      <w:r>
+        <w:rPr>
+          <w:lang w:val="ru-RU"/>
+        </w:rPr>
+        <w:t>рул</w:t>
+      </w:r>
+      <w:proofErr w:type="spellEnd"/>
+      <w:r>
+        <w:rPr>
+          <w:lang w:val="ru-RU"/>
+        </w:rPr>
+        <w:t xml:space="preserve"> за </w:t>
+      </w:r>
+      <w:proofErr w:type="spellStart"/>
+      <w:r>
+        <w:rPr>
+          <w:lang w:val="ru-RU"/>
+        </w:rPr>
+        <w:t>стэйблы</w:t>
+      </w:r>
+      <w:proofErr w:type="spellEnd"/>
+      <w:r>
+        <w:rPr>
+          <w:lang w:val="ru-RU"/>
+        </w:rPr>
+        <w:t xml:space="preserve">, то </w:t>
+      </w:r>
+      <w:proofErr w:type="spellStart"/>
+      <w:r>
+        <w:rPr>
+          <w:lang w:val="ru-RU"/>
+        </w:rPr>
+        <w:t>рулы</w:t>
+      </w:r>
+      <w:proofErr w:type="spellEnd"/>
+      <w:r>
+        <w:rPr>
+          <w:lang w:val="ru-RU"/>
+        </w:rPr>
+        <w:t xml:space="preserve"> сжигаются. </w:t>
       </w:r>
     </w:p>
     <w:p>
@@ -409,20 +534,78 @@
         <w:rPr>
           <w:lang w:val="ru-RU"/>
         </w:rPr>
-        <w:t>6. Заложить инфляцию в 1% (ежегодно выпускается 1% от общей эмиссии стэйблов и ? отдается в благотворительные организации? Как их определять, кому отдавать? Для начала это будет какая-то своя благотворительная организация, а дальше? Или раздается всем-всем?)</w:t>
-      </w:r>
-      <w:r>
-        <w:rPr>
+        <w:t>6</w:t>
+      </w:r>
+      <w:r>
+        <w:rPr>
+          <w:highlight w:val="yellow"/>
+          <w:lang w:val="ru-RU"/>
+        </w:rPr>
+        <w:t xml:space="preserve">. Заложить инфляцию в 1% (ежегодно выпускается 1% от общей эмиссии </w:t>
+      </w:r>
+      <w:proofErr w:type="spellStart"/>
+      <w:r>
+        <w:rPr>
+          <w:highlight w:val="yellow"/>
+          <w:lang w:val="ru-RU"/>
+        </w:rPr>
+        <w:t>стэйблов</w:t>
+      </w:r>
+      <w:proofErr w:type="spellEnd"/>
+      <w:r>
+        <w:rPr>
+          <w:highlight w:val="yellow"/>
           <w:lang w:val="ru-RU"/>
         </w:rPr>
         <w:t xml:space="preserve"> </w:t>
       </w:r>
-      <w:r>
-        <w:rPr>
-          <w:lang w:val="ru-RU"/>
-        </w:rPr>
-        <w:t xml:space="preserve">Можно часть отдавать в лотерею, разыгрывать среди тех, у кого на балансе есть от какой-то суммы стэйблов. Часть отдавать на краудфандинг. </w:t>
-      </w:r>
+      <w:proofErr w:type="gramStart"/>
+      <w:r>
+        <w:rPr>
+          <w:highlight w:val="yellow"/>
+          <w:lang w:val="ru-RU"/>
+        </w:rPr>
+        <w:t>и ?</w:t>
+      </w:r>
+      <w:proofErr w:type="gramEnd"/>
+      <w:r>
+        <w:rPr>
+          <w:highlight w:val="yellow"/>
+          <w:lang w:val="ru-RU"/>
+        </w:rPr>
+        <w:t xml:space="preserve"> отдается в благотворительные организации? Как их определять, кому отдавать? Для начала это будет какая-то своя благотворительная организация, а дальше? Или раздается всем-всем?)</w:t>
+      </w:r>
+      <w:r>
+        <w:rPr>
+          <w:highlight w:val="yellow"/>
+          <w:lang w:val="ru-RU"/>
+        </w:rPr>
+        <w:t xml:space="preserve"> Можно часть отдавать в лотерею, разыгрывать среди тех, у кого на балансе есть от какой-то суммы </w:t>
+      </w:r>
+      <w:proofErr w:type="spellStart"/>
+      <w:r>
+        <w:rPr>
+          <w:highlight w:val="yellow"/>
+          <w:lang w:val="ru-RU"/>
+        </w:rPr>
+        <w:t>стэйблов</w:t>
+      </w:r>
+      <w:proofErr w:type="spellEnd"/>
+      <w:r>
+        <w:rPr>
+          <w:highlight w:val="yellow"/>
+          <w:lang w:val="ru-RU"/>
+        </w:rPr>
+        <w:t>. Часть отдавать на краудфандинг.</w:t>
+      </w:r>
+      <w:r>
+        <w:rPr>
+          <w:lang w:val="ru-RU"/>
+        </w:rPr>
+        <w:t xml:space="preserve"> </w:t>
+      </w:r>
+      <w:bookmarkStart w:id="0" w:name="_GoBack"/>
+      <w:bookmarkEnd w:id="0"/>
     </w:p>
     <w:p>
       <w:pPr>
@@ -435,7 +618,21 @@
         <w:rPr>
           <w:lang w:val="ru-RU"/>
         </w:rPr>
-        <w:t xml:space="preserve">7. Нужно писать бота, который следит за аукционами и маржин-коллами, голосованиями. </w:t>
+        <w:t xml:space="preserve">7. Нужно писать бота, который следит за аукционами и </w:t>
+      </w:r>
+      <w:proofErr w:type="spellStart"/>
+      <w:r>
+        <w:rPr>
+          <w:lang w:val="ru-RU"/>
+        </w:rPr>
+        <w:t>маржин-коллами</w:t>
+      </w:r>
+      <w:proofErr w:type="spellEnd"/>
+      <w:r>
+        <w:rPr>
+          <w:lang w:val="ru-RU"/>
+        </w:rPr>
+        <w:t xml:space="preserve">, голосованиями. </w:t>
       </w:r>
     </w:p>
     <w:p>
@@ -451,13 +648,43 @@
       <w:r>
         <w:t xml:space="preserve">8. </w:t>
       </w:r>
-      <w:r>
-        <w:rPr>
-          <w:rFonts w:ascii="JetBrains Mono" w:hAnsi="JetBrains Mono"/>
-          <w:color w:val="080808"/>
-          <w:highlight w:val="green"/>
-        </w:rPr>
-        <w:t>weth.approve(dao.addresses(</w:t>
+      <w:proofErr w:type="spellStart"/>
+      <w:proofErr w:type="gramStart"/>
+      <w:r>
+        <w:rPr>
+          <w:rFonts w:ascii="JetBrains Mono" w:hAnsi="JetBrains Mono"/>
+          <w:color w:val="080808"/>
+          <w:highlight w:val="green"/>
+        </w:rPr>
+        <w:t>weth.approve</w:t>
+      </w:r>
+      <w:proofErr w:type="spellEnd"/>
+      <w:r>
+        <w:rPr>
+          <w:rFonts w:ascii="JetBrains Mono" w:hAnsi="JetBrains Mono"/>
+          <w:color w:val="080808"/>
+          <w:highlight w:val="green"/>
+        </w:rPr>
+        <w:t>(</w:t>
+      </w:r>
+      <w:proofErr w:type="spellStart"/>
+      <w:proofErr w:type="gramEnd"/>
+      <w:r>
+        <w:rPr>
+          <w:rFonts w:ascii="JetBrains Mono" w:hAnsi="JetBrains Mono"/>
+          <w:color w:val="080808"/>
+          <w:highlight w:val="green"/>
+        </w:rPr>
+        <w:t>dao.addresses</w:t>
+      </w:r>
+      <w:proofErr w:type="spellEnd"/>
+      <w:r>
+        <w:rPr>
+          <w:rFonts w:ascii="JetBrains Mono" w:hAnsi="JetBrains Mono"/>
+          <w:color w:val="080808"/>
+          <w:highlight w:val="green"/>
+        </w:rPr>
+        <w:t>(</w:t>
       </w:r>
       <w:r>
         <w:rPr>
@@ -473,7 +700,25 @@
           <w:color w:val="080808"/>
           <w:highlight w:val="green"/>
         </w:rPr>
-        <w:t>), p.wethAmountLocked);</w:t>
+        <w:t xml:space="preserve">), </w:t>
+      </w:r>
+      <w:proofErr w:type="spellStart"/>
+      <w:r>
+        <w:rPr>
+          <w:rFonts w:ascii="JetBrains Mono" w:hAnsi="JetBrains Mono"/>
+          <w:color w:val="080808"/>
+          <w:highlight w:val="green"/>
+        </w:rPr>
+        <w:t>p.wethAmountLocked</w:t>
+      </w:r>
+      <w:proofErr w:type="spellEnd"/>
+      <w:r>
+        <w:rPr>
+          <w:rFonts w:ascii="JetBrains Mono" w:hAnsi="JetBrains Mono"/>
+          <w:color w:val="080808"/>
+          <w:highlight w:val="green"/>
+        </w:rPr>
+        <w:t>);</w:t>
       </w:r>
     </w:p>
     <w:p>
@@ -488,7 +733,71 @@
           <w:highlight w:val="green"/>
           <w:lang w:val="ru-RU"/>
         </w:rPr>
-        <w:t>Тут надо брать предыдущий лимит и увеличивать его, а не просто делать апрув. Тоже самое нужно и с коинами делать, потому что эпрув не увеличивает эмаунт, а устанавливает его.</w:t>
+        <w:t xml:space="preserve">Тут надо брать предыдущий лимит и увеличивать его, а не просто делать </w:t>
+      </w:r>
+      <w:proofErr w:type="spellStart"/>
+      <w:r>
+        <w:rPr>
+          <w:highlight w:val="green"/>
+          <w:lang w:val="ru-RU"/>
+        </w:rPr>
+        <w:t>апрув</w:t>
+      </w:r>
+      <w:proofErr w:type="spellEnd"/>
+      <w:r>
+        <w:rPr>
+          <w:highlight w:val="green"/>
+          <w:lang w:val="ru-RU"/>
+        </w:rPr>
+        <w:t xml:space="preserve">. Тоже самое нужно и с </w:t>
+      </w:r>
+      <w:proofErr w:type="spellStart"/>
+      <w:r>
+        <w:rPr>
+          <w:highlight w:val="green"/>
+          <w:lang w:val="ru-RU"/>
+        </w:rPr>
+        <w:t>коинами</w:t>
+      </w:r>
+      <w:proofErr w:type="spellEnd"/>
+      <w:r>
+        <w:rPr>
+          <w:highlight w:val="green"/>
+          <w:lang w:val="ru-RU"/>
+        </w:rPr>
+        <w:t xml:space="preserve"> делать, потому что </w:t>
+      </w:r>
+      <w:proofErr w:type="spellStart"/>
+      <w:r>
+        <w:rPr>
+          <w:highlight w:val="green"/>
+          <w:lang w:val="ru-RU"/>
+        </w:rPr>
+        <w:t>эпрув</w:t>
+      </w:r>
+      <w:proofErr w:type="spellEnd"/>
+      <w:r>
+        <w:rPr>
+          <w:highlight w:val="green"/>
+          <w:lang w:val="ru-RU"/>
+        </w:rPr>
+        <w:t xml:space="preserve"> не увеличивает </w:t>
+      </w:r>
+      <w:proofErr w:type="spellStart"/>
+      <w:r>
+        <w:rPr>
+          <w:highlight w:val="green"/>
+          <w:lang w:val="ru-RU"/>
+        </w:rPr>
+        <w:t>эмаунт</w:t>
+      </w:r>
+      <w:proofErr w:type="spellEnd"/>
+      <w:r>
+        <w:rPr>
+          <w:highlight w:val="green"/>
+          <w:lang w:val="ru-RU"/>
+        </w:rPr>
+        <w:t>, а устанавливает его.</w:t>
       </w:r>
       <w:r>
         <w:rPr>
@@ -512,12 +821,14 @@
         </w:rPr>
         <w:t xml:space="preserve">10. Депозит </w:t>
       </w:r>
+      <w:proofErr w:type="spellStart"/>
       <w:r>
         <w:rPr>
           <w:highlight w:val="green"/>
         </w:rPr>
         <w:t>stableCoins</w:t>
       </w:r>
+      <w:proofErr w:type="spellEnd"/>
     </w:p>
     <w:p>
       <w:pPr>
@@ -526,12 +837,29 @@
           <w:lang w:val="ru-RU"/>
         </w:rPr>
       </w:pPr>
-      <w:r>
-        <w:rPr>
-          <w:highlight w:val="green"/>
-          <w:lang w:val="ru-RU"/>
-        </w:rPr>
-        <w:t>Нихера себе тут возникает вопросов!</w:t>
+      <w:proofErr w:type="spellStart"/>
+      <w:r>
+        <w:rPr>
+          <w:highlight w:val="green"/>
+          <w:lang w:val="ru-RU"/>
+        </w:rPr>
+        <w:t>Нихера</w:t>
+      </w:r>
+      <w:proofErr w:type="spellEnd"/>
+      <w:r>
+        <w:rPr>
+          <w:highlight w:val="green"/>
+          <w:lang w:val="ru-RU"/>
+        </w:rPr>
+        <w:t xml:space="preserve"> себе тут возникает </w:t>
+      </w:r>
+      <w:proofErr w:type="gramStart"/>
+      <w:r>
+        <w:rPr>
+          <w:highlight w:val="green"/>
+          <w:lang w:val="ru-RU"/>
+        </w:rPr>
+        <w:t>вопросов!</w:t>
       </w:r>
       <w:r>
         <w:rPr>
@@ -539,15 +867,32 @@
           <w:lang w:val="ru-RU"/>
         </w:rPr>
         <w:br/>
-        <w:t>Периодичность выплат, как быть со сложным процентом?</w:t>
-      </w:r>
-      <w:r>
-        <w:rPr>
-          <w:highlight w:val="green"/>
-          <w:lang w:val="ru-RU"/>
-        </w:rPr>
-        <w:t xml:space="preserve"> – пока что похер</w:t>
-      </w:r>
+        <w:t>Периодичность</w:t>
+      </w:r>
+      <w:proofErr w:type="gramEnd"/>
+      <w:r>
+        <w:rPr>
+          <w:highlight w:val="green"/>
+          <w:lang w:val="ru-RU"/>
+        </w:rPr>
+        <w:t xml:space="preserve"> выплат, как быть со сложным процентом?</w:t>
+      </w:r>
+      <w:r>
+        <w:rPr>
+          <w:highlight w:val="green"/>
+          <w:lang w:val="ru-RU"/>
+        </w:rPr>
+        <w:t xml:space="preserve"> – пока что </w:t>
+      </w:r>
+      <w:proofErr w:type="spellStart"/>
+      <w:r>
+        <w:rPr>
+          <w:highlight w:val="green"/>
+          <w:lang w:val="ru-RU"/>
+        </w:rPr>
+        <w:t>похер</w:t>
+      </w:r>
+      <w:proofErr w:type="spellEnd"/>
       <w:r>
         <w:rPr>
           <w:highlight w:val="green"/>
@@ -567,12 +912,14 @@
         </w:rPr>
         <w:t xml:space="preserve">11. </w:t>
       </w:r>
+      <w:proofErr w:type="gramStart"/>
       <w:r>
         <w:rPr>
           <w:highlight w:val="green"/>
         </w:rPr>
         <w:t>finalize</w:t>
       </w:r>
+      <w:proofErr w:type="gramEnd"/>
       <w:r>
         <w:rPr>
           <w:highlight w:val="green"/>
@@ -600,16 +947,21 @@
         <w:ind w:left="360"/>
       </w:pPr>
       <w:r>
-        <w:t>14. if voting was for address, than if it succeed, you need to renew contracts manually (</w:t>
-      </w:r>
-      <w:r>
-        <w:rPr>
-          <w:highlight w:val="yellow"/>
-        </w:rPr>
-        <w:t>bot</w:t>
-      </w:r>
-      <w:r>
-        <w:t>)</w:t>
+        <w:t xml:space="preserve">14. </w:t>
+      </w:r>
+      <w:proofErr w:type="gramStart"/>
+      <w:r>
+        <w:t>if</w:t>
+      </w:r>
+      <w:proofErr w:type="gramEnd"/>
+      <w:r>
+        <w:t xml:space="preserve"> voting was for address, </w:t>
+      </w:r>
+      <w:r>
+        <w:rPr>
+          <w:highlight w:val="red"/>
+        </w:rPr>
+        <w:t>than if it succeed, you need to renew contracts manually (bot)</w:t>
       </w:r>
     </w:p>
     <w:p>
@@ -619,67 +971,41 @@
         <w:rPr>
           <w:rFonts w:ascii="JetBrains Mono" w:hAnsi="JetBrains Mono"/>
           <w:color w:val="080808"/>
-          <w:lang w:val="ru-RU"/>
-        </w:rPr>
-      </w:pPr>
-      <w:r>
-        <w:rPr>
-          <w:lang w:val="ru-RU"/>
-        </w:rPr>
+        </w:rPr>
+      </w:pPr>
+      <w:r>
         <w:t xml:space="preserve">15. </w:t>
       </w:r>
-      <w:r>
-        <w:rPr>
-          <w:rFonts w:ascii="JetBrains Mono" w:hAnsi="JetBrains Mono"/>
-          <w:color w:val="080808"/>
+      <w:proofErr w:type="spellStart"/>
+      <w:proofErr w:type="gramStart"/>
+      <w:r>
+        <w:rPr>
+          <w:rFonts w:ascii="JetBrains Mono" w:hAnsi="JetBrains Mono"/>
+          <w:color w:val="080808"/>
+          <w:highlight w:val="green"/>
         </w:rPr>
         <w:t>initCoinsBuyOutForStabilization</w:t>
       </w:r>
-      <w:r>
-        <w:rPr>
-          <w:rFonts w:ascii="JetBrains Mono" w:hAnsi="JetBrains Mono"/>
-          <w:color w:val="080808"/>
-          <w:lang w:val="ru-RU"/>
-        </w:rPr>
-        <w:t xml:space="preserve"> </w:t>
-      </w:r>
-      <w:r>
-        <w:rPr>
-          <w:rFonts w:ascii="JetBrains Mono" w:hAnsi="JetBrains Mono"/>
-          <w:color w:val="080808"/>
-        </w:rPr>
-        <w:t>require</w:t>
-      </w:r>
-      <w:r>
-        <w:rPr>
-          <w:rFonts w:ascii="JetBrains Mono" w:hAnsi="JetBrains Mono"/>
-          <w:color w:val="080808"/>
-          <w:lang w:val="ru-RU"/>
-        </w:rPr>
-        <w:t xml:space="preserve"> </w:t>
-      </w:r>
-      <w:r>
-        <w:rPr>
-          <w:rFonts w:ascii="JetBrains Mono" w:hAnsi="JetBrains Mono"/>
-          <w:color w:val="080808"/>
-        </w:rPr>
-        <w:t>low</w:t>
-      </w:r>
-      <w:r>
-        <w:rPr>
-          <w:rFonts w:ascii="JetBrains Mono" w:hAnsi="JetBrains Mono"/>
-          <w:color w:val="080808"/>
-          <w:lang w:val="ru-RU"/>
-        </w:rPr>
-        <w:t xml:space="preserve"> </w:t>
-      </w:r>
-      <w:r>
-        <w:rPr>
-          <w:rFonts w:ascii="JetBrains Mono" w:hAnsi="JetBrains Mono"/>
-          <w:color w:val="080808"/>
+      <w:proofErr w:type="spellEnd"/>
+      <w:proofErr w:type="gramEnd"/>
+      <w:r>
+        <w:rPr>
+          <w:rFonts w:ascii="JetBrains Mono" w:hAnsi="JetBrains Mono"/>
+          <w:color w:val="080808"/>
+          <w:highlight w:val="green"/>
+        </w:rPr>
+        <w:t xml:space="preserve"> require low </w:t>
+      </w:r>
+      <w:proofErr w:type="spellStart"/>
+      <w:r>
+        <w:rPr>
+          <w:rFonts w:ascii="JetBrains Mono" w:hAnsi="JetBrains Mono"/>
+          <w:color w:val="080808"/>
+          <w:highlight w:val="green"/>
         </w:rPr>
         <w:t>stabFund</w:t>
       </w:r>
+      <w:proofErr w:type="spellEnd"/>
     </w:p>
     <w:p>
       <w:pPr>
@@ -688,17 +1014,17 @@
         <w:rPr>
           <w:rFonts w:ascii="JetBrains Mono" w:hAnsi="JetBrains Mono"/>
           <w:color w:val="080808"/>
-          <w:lang w:val="ru-RU"/>
-        </w:rPr>
-      </w:pPr>
-      <w:r>
-        <w:rPr>
-          <w:rFonts w:ascii="JetBrains Mono" w:hAnsi="JetBrains Mono"/>
-          <w:color w:val="080808"/>
-          <w:lang w:val="ru-RU"/>
+        </w:rPr>
+      </w:pPr>
+      <w:r>
+        <w:rPr>
+          <w:rFonts w:ascii="JetBrains Mono" w:hAnsi="JetBrains Mono"/>
+          <w:color w:val="080808"/>
         </w:rPr>
         <w:t xml:space="preserve">16. </w:t>
       </w:r>
+      <w:proofErr w:type="spellStart"/>
+      <w:proofErr w:type="gramStart"/>
       <w:r>
         <w:rPr>
           <w:rFonts w:ascii="JetBrains Mono" w:hAnsi="JetBrains Mono"/>
@@ -706,11 +1032,12 @@
         </w:rPr>
         <w:t>closeCDP</w:t>
       </w:r>
-      <w:r>
-        <w:rPr>
-          <w:rFonts w:ascii="JetBrains Mono" w:hAnsi="JetBrains Mono"/>
-          <w:color w:val="080808"/>
-          <w:lang w:val="ru-RU"/>
+      <w:proofErr w:type="spellEnd"/>
+      <w:proofErr w:type="gramEnd"/>
+      <w:r>
+        <w:rPr>
+          <w:rFonts w:ascii="JetBrains Mono" w:hAnsi="JetBrains Mono"/>
+          <w:color w:val="080808"/>
         </w:rPr>
         <w:t xml:space="preserve"> </w:t>
       </w:r>
@@ -720,7 +1047,181 @@
           <w:color w:val="080808"/>
           <w:lang w:val="ru-RU"/>
         </w:rPr>
-        <w:t xml:space="preserve">можно реализовать двумя способами – закрывать с помощью стэйблов или закрывать с помощью </w:t>
+        <w:t>можно</w:t>
+      </w:r>
+      <w:r>
+        <w:rPr>
+          <w:rFonts w:ascii="JetBrains Mono" w:hAnsi="JetBrains Mono"/>
+          <w:color w:val="080808"/>
+        </w:rPr>
+        <w:t xml:space="preserve"> </w:t>
+      </w:r>
+      <w:r>
+        <w:rPr>
+          <w:rFonts w:ascii="JetBrains Mono" w:hAnsi="JetBrains Mono"/>
+          <w:color w:val="080808"/>
+          <w:lang w:val="ru-RU"/>
+        </w:rPr>
+        <w:t>реализовать</w:t>
+      </w:r>
+      <w:r>
+        <w:rPr>
+          <w:rFonts w:ascii="JetBrains Mono" w:hAnsi="JetBrains Mono"/>
+          <w:color w:val="080808"/>
+        </w:rPr>
+        <w:t xml:space="preserve"> </w:t>
+      </w:r>
+      <w:r>
+        <w:rPr>
+          <w:rFonts w:ascii="JetBrains Mono" w:hAnsi="JetBrains Mono"/>
+          <w:color w:val="080808"/>
+          <w:lang w:val="ru-RU"/>
+        </w:rPr>
+        <w:t>двумя</w:t>
+      </w:r>
+      <w:r>
+        <w:rPr>
+          <w:rFonts w:ascii="JetBrains Mono" w:hAnsi="JetBrains Mono"/>
+          <w:color w:val="080808"/>
+        </w:rPr>
+        <w:t xml:space="preserve"> </w:t>
+      </w:r>
+      <w:r>
+        <w:rPr>
+          <w:rFonts w:ascii="JetBrains Mono" w:hAnsi="JetBrains Mono"/>
+          <w:color w:val="080808"/>
+          <w:lang w:val="ru-RU"/>
+        </w:rPr>
+        <w:t>способами</w:t>
+      </w:r>
+      <w:r>
+        <w:rPr>
+          <w:rFonts w:ascii="JetBrains Mono" w:hAnsi="JetBrains Mono"/>
+          <w:color w:val="080808"/>
+        </w:rPr>
+        <w:t xml:space="preserve"> – </w:t>
+      </w:r>
+      <w:r>
+        <w:rPr>
+          <w:rFonts w:ascii="JetBrains Mono" w:hAnsi="JetBrains Mono"/>
+          <w:color w:val="080808"/>
+          <w:lang w:val="ru-RU"/>
+        </w:rPr>
+        <w:t>закрывать</w:t>
+      </w:r>
+      <w:r>
+        <w:rPr>
+          <w:rFonts w:ascii="JetBrains Mono" w:hAnsi="JetBrains Mono"/>
+          <w:color w:val="080808"/>
+        </w:rPr>
+        <w:t xml:space="preserve"> </w:t>
+      </w:r>
+      <w:r>
+        <w:rPr>
+          <w:rFonts w:ascii="JetBrains Mono" w:hAnsi="JetBrains Mono"/>
+          <w:color w:val="080808"/>
+          <w:lang w:val="ru-RU"/>
+        </w:rPr>
+        <w:t>с</w:t>
+      </w:r>
+      <w:r>
+        <w:rPr>
+          <w:rFonts w:ascii="JetBrains Mono" w:hAnsi="JetBrains Mono"/>
+          <w:color w:val="080808"/>
+        </w:rPr>
+        <w:t xml:space="preserve"> </w:t>
+      </w:r>
+      <w:r>
+        <w:rPr>
+          <w:rFonts w:ascii="JetBrains Mono" w:hAnsi="JetBrains Mono"/>
+          <w:color w:val="080808"/>
+          <w:lang w:val="ru-RU"/>
+        </w:rPr>
+        <w:t>помощью</w:t>
+      </w:r>
+      <w:r>
+        <w:rPr>
+          <w:rFonts w:ascii="JetBrains Mono" w:hAnsi="JetBrains Mono"/>
+          <w:color w:val="080808"/>
+        </w:rPr>
+        <w:t xml:space="preserve"> </w:t>
+      </w:r>
+      <w:proofErr w:type="spellStart"/>
+      <w:r>
+        <w:rPr>
+          <w:rFonts w:ascii="JetBrains Mono" w:hAnsi="JetBrains Mono"/>
+          <w:color w:val="080808"/>
+          <w:lang w:val="ru-RU"/>
+        </w:rPr>
+        <w:t>стэйблов</w:t>
+      </w:r>
+      <w:proofErr w:type="spellEnd"/>
+      <w:r>
+        <w:rPr>
+          <w:rFonts w:ascii="JetBrains Mono" w:hAnsi="JetBrains Mono"/>
+          <w:color w:val="080808"/>
+        </w:rPr>
+        <w:t xml:space="preserve"> </w:t>
+      </w:r>
+      <w:r>
+        <w:rPr>
+          <w:rFonts w:ascii="JetBrains Mono" w:hAnsi="JetBrains Mono"/>
+          <w:color w:val="080808"/>
+          <w:lang w:val="ru-RU"/>
+        </w:rPr>
+        <w:t>или</w:t>
+      </w:r>
+      <w:r>
+        <w:rPr>
+          <w:rFonts w:ascii="JetBrains Mono" w:hAnsi="JetBrains Mono"/>
+          <w:color w:val="080808"/>
+        </w:rPr>
+        <w:t xml:space="preserve"> </w:t>
+      </w:r>
+      <w:r>
+        <w:rPr>
+          <w:rFonts w:ascii="JetBrains Mono" w:hAnsi="JetBrains Mono"/>
+          <w:color w:val="080808"/>
+          <w:lang w:val="ru-RU"/>
+        </w:rPr>
+        <w:t>закрывать</w:t>
+      </w:r>
+      <w:r>
+        <w:rPr>
+          <w:rFonts w:ascii="JetBrains Mono" w:hAnsi="JetBrains Mono"/>
+          <w:color w:val="080808"/>
+        </w:rPr>
+        <w:t xml:space="preserve"> </w:t>
+      </w:r>
+      <w:r>
+        <w:rPr>
+          <w:rFonts w:ascii="JetBrains Mono" w:hAnsi="JetBrains Mono"/>
+          <w:color w:val="080808"/>
+          <w:lang w:val="ru-RU"/>
+        </w:rPr>
+        <w:t>с</w:t>
+      </w:r>
+      <w:r>
+        <w:rPr>
+          <w:rFonts w:ascii="JetBrains Mono" w:hAnsi="JetBrains Mono"/>
+          <w:color w:val="080808"/>
+        </w:rPr>
+        <w:t xml:space="preserve"> </w:t>
+      </w:r>
+      <w:r>
+        <w:rPr>
+          <w:rFonts w:ascii="JetBrains Mono" w:hAnsi="JetBrains Mono"/>
+          <w:color w:val="080808"/>
+          <w:lang w:val="ru-RU"/>
+        </w:rPr>
+        <w:t>помощью</w:t>
+      </w:r>
+      <w:r>
+        <w:rPr>
+          <w:rFonts w:ascii="JetBrains Mono" w:hAnsi="JetBrains Mono"/>
+          <w:color w:val="080808"/>
+        </w:rPr>
+        <w:t xml:space="preserve"> </w:t>
       </w:r>
       <w:r>
         <w:rPr>
@@ -748,6 +1249,7 @@
         </w:rPr>
         <w:t xml:space="preserve">17. что делать с теми позициями, которые остались в старом </w:t>
       </w:r>
+      <w:proofErr w:type="spellStart"/>
       <w:r>
         <w:rPr>
           <w:rFonts w:ascii="JetBrains Mono" w:hAnsi="JetBrains Mono"/>
@@ -755,6 +1257,7 @@
         </w:rPr>
         <w:t>cdp</w:t>
       </w:r>
+      <w:proofErr w:type="spellEnd"/>
       <w:r>
         <w:rPr>
           <w:rFonts w:ascii="JetBrains Mono" w:hAnsi="JetBrains Mono"/>
@@ -771,6 +1274,7 @@
         </w:rPr>
         <w:t>Можно ли передавать заемные позиции (</w:t>
       </w:r>
+      <w:proofErr w:type="spellStart"/>
       <w:r>
         <w:rPr>
           <w:rFonts w:ascii="JetBrains Mono" w:hAnsi="JetBrains Mono"/>
@@ -778,6 +1282,7 @@
         </w:rPr>
         <w:t>cdp</w:t>
       </w:r>
+      <w:proofErr w:type="spellEnd"/>
       <w:r>
         <w:rPr>
           <w:rFonts w:ascii="JetBrains Mono" w:hAnsi="JetBrains Mono"/>
@@ -794,8 +1299,6 @@
         </w:rPr>
         <w:t xml:space="preserve">Короче этот вопрос нужно как-то рассмотреть. </w:t>
       </w:r>
-      <w:bookmarkStart w:id="0" w:name="_GoBack"/>
-      <w:bookmarkEnd w:id="0"/>
     </w:p>
     <w:p>
       <w:pPr>

</xml_diff>

<commit_message>
testing in goerli, fixing cart, added some TODO (need to work on them)
</commit_message>
<xml_diff>
--- a/doc/TODO.docx
+++ b/doc/TODO.docx
@@ -1,6 +1,6 @@
 
 <file path=word/document.xml><?xml version="1.0" encoding="utf-8"?>
-<w:document xmlns:wpc="http://schemas.microsoft.com/office/word/2010/wordprocessingCanvas" xmlns:cx="http://schemas.microsoft.com/office/drawing/2014/chartex" xmlns:cx1="http://schemas.microsoft.com/office/drawing/2015/9/8/chartex" xmlns:cx2="http://schemas.microsoft.com/office/drawing/2015/10/21/chartex" xmlns:cx3="http://schemas.microsoft.com/office/drawing/2016/5/9/chartex" xmlns:cx4="http://schemas.microsoft.com/office/drawing/2016/5/10/chartex" xmlns:cx5="http://schemas.microsoft.com/office/drawing/2016/5/11/chartex" xmlns:cx6="http://schemas.microsoft.com/office/drawing/2016/5/12/chartex" xmlns:cx7="http://schemas.microsoft.com/office/drawing/2016/5/13/chartex" xmlns:cx8="http://schemas.microsoft.com/office/drawing/2016/5/14/chartex" xmlns:mc="http://schemas.openxmlformats.org/markup-compatibility/2006" xmlns:aink="http://schemas.microsoft.com/office/drawing/2016/ink" xmlns:am3d="http://schemas.microsoft.com/office/drawing/2017/model3d" xmlns:o="urn:schemas-microsoft-com:office:office" xmlns:r="http://schemas.openxmlformats.org/officeDocument/2006/relationships" xmlns:m="http://schemas.openxmlformats.org/officeDocument/2006/math" xmlns:v="urn:schemas-microsoft-com:vml" xmlns:wp14="http://schemas.microsoft.com/office/word/2010/wordprocessingDrawing" xmlns:wp="http://schemas.openxmlformats.org/drawingml/2006/wordprocessingDrawing" xmlns:w10="urn:schemas-microsoft-com:office:word" xmlns:w="http://schemas.openxmlformats.org/wordprocessingml/2006/main" xmlns:w14="http://schemas.microsoft.com/office/word/2010/wordml" xmlns:w15="http://schemas.microsoft.com/office/word/2012/wordml" xmlns:w16cid="http://schemas.microsoft.com/office/word/2016/wordml/cid" xmlns:w16se="http://schemas.microsoft.com/office/word/2015/wordml/symex" xmlns:wpg="http://schemas.microsoft.com/office/word/2010/wordprocessingGroup" xmlns:wpi="http://schemas.microsoft.com/office/word/2010/wordprocessingInk" xmlns:wne="http://schemas.microsoft.com/office/word/2006/wordml" xmlns:wps="http://schemas.microsoft.com/office/word/2010/wordprocessingShape" mc:Ignorable="w14 w15 w16se w16cid wp14">
+<w:document xmlns:wpc="http://schemas.microsoft.com/office/word/2010/wordprocessingCanvas" xmlns:mc="http://schemas.openxmlformats.org/markup-compatibility/2006" xmlns:o="urn:schemas-microsoft-com:office:office" xmlns:r="http://schemas.openxmlformats.org/officeDocument/2006/relationships" xmlns:m="http://schemas.openxmlformats.org/officeDocument/2006/math" xmlns:v="urn:schemas-microsoft-com:vml" xmlns:wp14="http://schemas.microsoft.com/office/word/2010/wordprocessingDrawing" xmlns:wp="http://schemas.openxmlformats.org/drawingml/2006/wordprocessingDrawing" xmlns:w10="urn:schemas-microsoft-com:office:word" xmlns:w="http://schemas.openxmlformats.org/wordprocessingml/2006/main" xmlns:w14="http://schemas.microsoft.com/office/word/2010/wordml" xmlns:w15="http://schemas.microsoft.com/office/word/2012/wordml" xmlns:wpg="http://schemas.microsoft.com/office/word/2010/wordprocessingGroup" xmlns:wpi="http://schemas.microsoft.com/office/word/2010/wordprocessingInk" xmlns:wne="http://schemas.microsoft.com/office/word/2006/wordml" xmlns:wps="http://schemas.microsoft.com/office/word/2010/wordprocessingShape" mc:Ignorable="w14 w15 wp14">
   <w:body>
     <w:p>
       <w:pPr>
@@ -189,18 +189,8 @@
           <w:color w:val="080808"/>
           <w:sz w:val="24"/>
         </w:rPr>
-        <w:t>Global</w:t>
-      </w:r>
-      <w:r>
-        <w:rPr>
-          <w:rFonts w:ascii="JetBrains Mono" w:hAnsi="JetBrains Mono"/>
-          <w:color w:val="080808"/>
-          <w:sz w:val="24"/>
-        </w:rPr>
-        <w:t>:</w:t>
-      </w:r>
-      <w:bookmarkStart w:id="0" w:name="_GoBack"/>
-      <w:bookmarkEnd w:id="0"/>
+        <w:t>Global:</w:t>
+      </w:r>
     </w:p>
     <w:p>
       <w:pPr>
@@ -237,13 +227,7 @@
         <w:t>How to handle contract change???</w:t>
       </w:r>
     </w:p>
-    <w:p>
-      <w:pPr>
-        <w:rPr>
-          <w:lang w:val="ru-RU"/>
-        </w:rPr>
-      </w:pPr>
-    </w:p>
+    <w:p/>
     <w:p>
       <w:pPr>
         <w:rPr>
@@ -276,14 +260,12 @@
         </w:rPr>
         <w:t xml:space="preserve">Обновляется ли </w:t>
       </w:r>
-      <w:proofErr w:type="spellStart"/>
       <w:r>
         <w:rPr>
           <w:highlight w:val="green"/>
         </w:rPr>
         <w:t>generatedFee</w:t>
       </w:r>
-      <w:proofErr w:type="spellEnd"/>
       <w:r>
         <w:rPr>
           <w:highlight w:val="green"/>
@@ -291,14 +273,12 @@
         </w:rPr>
         <w:t xml:space="preserve"> и </w:t>
       </w:r>
-      <w:proofErr w:type="spellStart"/>
       <w:r>
         <w:rPr>
           <w:highlight w:val="green"/>
         </w:rPr>
         <w:t>lastTimeUpdated</w:t>
       </w:r>
-      <w:proofErr w:type="spellEnd"/>
       <w:r>
         <w:rPr>
           <w:highlight w:val="green"/>
@@ -366,21 +346,12 @@
           <w:lang w:val="ru-RU"/>
         </w:rPr>
       </w:pPr>
-      <w:proofErr w:type="spellStart"/>
-      <w:r>
-        <w:rPr>
-          <w:highlight w:val="green"/>
-          <w:lang w:val="ru-RU"/>
-        </w:rPr>
-        <w:t>Лочится</w:t>
-      </w:r>
-      <w:proofErr w:type="spellEnd"/>
-      <w:r>
-        <w:rPr>
-          <w:highlight w:val="green"/>
-          <w:lang w:val="ru-RU"/>
-        </w:rPr>
-        <w:t xml:space="preserve"> ли при этом Эфир?</w:t>
+      <w:r>
+        <w:rPr>
+          <w:highlight w:val="green"/>
+          <w:lang w:val="ru-RU"/>
+        </w:rPr>
+        <w:t>Лочится ли при этом Эфир?</w:t>
       </w:r>
       <w:r>
         <w:rPr>
@@ -419,14 +390,12 @@
         </w:rPr>
         <w:t xml:space="preserve">1. Тест, если пытаешься сделать </w:t>
       </w:r>
-      <w:proofErr w:type="spellStart"/>
       <w:r>
         <w:rPr>
           <w:highlight w:val="green"/>
         </w:rPr>
         <w:t>updatePos</w:t>
       </w:r>
-      <w:proofErr w:type="spellEnd"/>
       <w:r>
         <w:rPr>
           <w:highlight w:val="green"/>
@@ -434,14 +403,12 @@
         </w:rPr>
         <w:t xml:space="preserve"> и с учетом </w:t>
       </w:r>
-      <w:proofErr w:type="spellStart"/>
       <w:r>
         <w:rPr>
           <w:highlight w:val="green"/>
         </w:rPr>
         <w:t>generatedFee</w:t>
       </w:r>
-      <w:proofErr w:type="spellEnd"/>
       <w:r>
         <w:rPr>
           <w:highlight w:val="green"/>
@@ -506,33 +473,27 @@
         </w:rPr>
         <w:t xml:space="preserve"> </w:t>
       </w:r>
-      <w:proofErr w:type="spellStart"/>
       <w:r>
         <w:t>transferFee</w:t>
       </w:r>
-      <w:proofErr w:type="spellEnd"/>
       <w:r>
         <w:rPr>
           <w:lang w:val="ru-RU"/>
         </w:rPr>
         <w:t xml:space="preserve">) в функцию </w:t>
       </w:r>
-      <w:proofErr w:type="spellStart"/>
       <w:r>
         <w:t>UpdateCDP</w:t>
       </w:r>
-      <w:proofErr w:type="spellEnd"/>
       <w:r>
         <w:rPr>
           <w:lang w:val="ru-RU"/>
         </w:rPr>
         <w:t xml:space="preserve">. Если тру – то делается трансфер и </w:t>
       </w:r>
-      <w:proofErr w:type="spellStart"/>
       <w:r>
         <w:t>generatedFee</w:t>
       </w:r>
-      <w:proofErr w:type="spellEnd"/>
       <w:r>
         <w:rPr>
           <w:lang w:val="ru-RU"/>
@@ -545,11 +506,9 @@
         </w:rPr>
         <w:t xml:space="preserve">обнуляется, </w:t>
       </w:r>
-      <w:proofErr w:type="spellStart"/>
       <w:r>
         <w:t>lastTimeUpdated</w:t>
       </w:r>
-      <w:proofErr w:type="spellEnd"/>
       <w:r>
         <w:rPr>
           <w:lang w:val="ru-RU"/>
@@ -633,50 +592,85 @@
         <w:rPr>
           <w:lang w:val="ru-RU"/>
         </w:rPr>
+        <w:t xml:space="preserve"> стэйблы за эфир и 2) купить рул за стэйблы. </w:t>
+      </w:r>
+    </w:p>
+    <w:p>
+      <w:pPr>
+        <w:ind w:left="360"/>
+        <w:rPr>
+          <w:lang w:val="ru-RU"/>
+        </w:rPr>
+      </w:pPr>
+      <w:r>
+        <w:rPr>
+          <w:lang w:val="ru-RU"/>
+        </w:rPr>
+        <w:tab/>
+        <w:t>1) Если выкупил стэйблы за эфир, то пополняем стабфонд (</w:t>
+      </w:r>
+      <w:r>
+        <w:rPr>
+          <w:highlight w:val="red"/>
+          <w:lang w:val="ru-RU"/>
+        </w:rPr>
+        <w:t>закрываем позицию как-то</w:t>
+      </w:r>
+      <w:r>
+        <w:rPr>
+          <w:lang w:val="ru-RU"/>
+        </w:rPr>
+        <w:t>)</w:t>
+      </w:r>
+    </w:p>
+    <w:p>
+      <w:pPr>
+        <w:ind w:left="360"/>
+        <w:rPr>
+          <w:lang w:val="ru-RU"/>
+        </w:rPr>
+      </w:pPr>
+      <w:r>
+        <w:rPr>
+          <w:lang w:val="ru-RU"/>
+        </w:rPr>
+        <w:tab/>
+        <w:t xml:space="preserve">2) Если выкупил рул за стэйблы, то рулы сжигаются. </w:t>
+      </w:r>
+    </w:p>
+    <w:p>
+      <w:pPr>
+        <w:ind w:left="360"/>
+        <w:rPr>
+          <w:lang w:val="ru-RU"/>
+        </w:rPr>
+      </w:pPr>
+      <w:r>
+        <w:rPr>
+          <w:lang w:val="ru-RU"/>
+        </w:rPr>
+        <w:t>6</w:t>
+      </w:r>
+      <w:r>
+        <w:rPr>
+          <w:highlight w:val="yellow"/>
+          <w:lang w:val="ru-RU"/>
+        </w:rPr>
+        <w:t>. Заложить инфляцию в 1% (ежегодно выпускается 1% от общей эмиссии стэйблов и ? отдается в благотворительные организации? Как их определять, кому отдавать? Для начала это будет какая-то своя благотворительная организация, а дальше? Или раздается всем-всем?)</w:t>
+      </w:r>
+      <w:r>
+        <w:rPr>
+          <w:highlight w:val="yellow"/>
+          <w:lang w:val="ru-RU"/>
+        </w:rPr>
+        <w:t xml:space="preserve"> Можно часть отдавать в лотерею, разыгрывать среди тех, у кого на балансе есть от какой-то суммы стэйблов. Часть отдавать на краудфандинг.</w:t>
+      </w:r>
+      <w:r>
+        <w:rPr>
+          <w:lang w:val="ru-RU"/>
+        </w:rPr>
         <w:t xml:space="preserve"> </w:t>
       </w:r>
-      <w:proofErr w:type="spellStart"/>
-      <w:r>
-        <w:rPr>
-          <w:lang w:val="ru-RU"/>
-        </w:rPr>
-        <w:t>стэйблы</w:t>
-      </w:r>
-      <w:proofErr w:type="spellEnd"/>
-      <w:r>
-        <w:rPr>
-          <w:lang w:val="ru-RU"/>
-        </w:rPr>
-        <w:t xml:space="preserve"> за эфир и 2) купить </w:t>
-      </w:r>
-      <w:proofErr w:type="spellStart"/>
-      <w:r>
-        <w:rPr>
-          <w:lang w:val="ru-RU"/>
-        </w:rPr>
-        <w:t>рул</w:t>
-      </w:r>
-      <w:proofErr w:type="spellEnd"/>
-      <w:r>
-        <w:rPr>
-          <w:lang w:val="ru-RU"/>
-        </w:rPr>
-        <w:t xml:space="preserve"> за </w:t>
-      </w:r>
-      <w:proofErr w:type="spellStart"/>
-      <w:r>
-        <w:rPr>
-          <w:lang w:val="ru-RU"/>
-        </w:rPr>
-        <w:t>стэйблы</w:t>
-      </w:r>
-      <w:proofErr w:type="spellEnd"/>
-      <w:r>
-        <w:rPr>
-          <w:lang w:val="ru-RU"/>
-        </w:rPr>
-        <w:t xml:space="preserve">. </w:t>
-      </w:r>
     </w:p>
     <w:p>
       <w:pPr>
@@ -689,202 +683,7 @@
         <w:rPr>
           <w:lang w:val="ru-RU"/>
         </w:rPr>
-        <w:tab/>
-        <w:t xml:space="preserve">1) Если выкупил </w:t>
-      </w:r>
-      <w:proofErr w:type="spellStart"/>
-      <w:r>
-        <w:rPr>
-          <w:lang w:val="ru-RU"/>
-        </w:rPr>
-        <w:t>стэйблы</w:t>
-      </w:r>
-      <w:proofErr w:type="spellEnd"/>
-      <w:r>
-        <w:rPr>
-          <w:lang w:val="ru-RU"/>
-        </w:rPr>
-        <w:t xml:space="preserve"> за эфир, то пополняем стабфонд (</w:t>
-      </w:r>
-      <w:r>
-        <w:rPr>
-          <w:highlight w:val="red"/>
-          <w:lang w:val="ru-RU"/>
-        </w:rPr>
-        <w:t>закрываем позицию как-то</w:t>
-      </w:r>
-      <w:r>
-        <w:rPr>
-          <w:lang w:val="ru-RU"/>
-        </w:rPr>
-        <w:t>)</w:t>
-      </w:r>
-    </w:p>
-    <w:p>
-      <w:pPr>
-        <w:ind w:left="360"/>
-        <w:rPr>
-          <w:lang w:val="ru-RU"/>
-        </w:rPr>
-      </w:pPr>
-      <w:r>
-        <w:rPr>
-          <w:lang w:val="ru-RU"/>
-        </w:rPr>
-        <w:tab/>
-        <w:t xml:space="preserve">2) Если выкупил </w:t>
-      </w:r>
-      <w:proofErr w:type="spellStart"/>
-      <w:r>
-        <w:rPr>
-          <w:lang w:val="ru-RU"/>
-        </w:rPr>
-        <w:t>рул</w:t>
-      </w:r>
-      <w:proofErr w:type="spellEnd"/>
-      <w:r>
-        <w:rPr>
-          <w:lang w:val="ru-RU"/>
-        </w:rPr>
-        <w:t xml:space="preserve"> за </w:t>
-      </w:r>
-      <w:proofErr w:type="spellStart"/>
-      <w:r>
-        <w:rPr>
-          <w:lang w:val="ru-RU"/>
-        </w:rPr>
-        <w:t>стэйблы</w:t>
-      </w:r>
-      <w:proofErr w:type="spellEnd"/>
-      <w:r>
-        <w:rPr>
-          <w:lang w:val="ru-RU"/>
-        </w:rPr>
-        <w:t xml:space="preserve">, то </w:t>
-      </w:r>
-      <w:proofErr w:type="spellStart"/>
-      <w:r>
-        <w:rPr>
-          <w:lang w:val="ru-RU"/>
-        </w:rPr>
-        <w:t>рулы</w:t>
-      </w:r>
-      <w:proofErr w:type="spellEnd"/>
-      <w:r>
-        <w:rPr>
-          <w:lang w:val="ru-RU"/>
-        </w:rPr>
-        <w:t xml:space="preserve"> сжигаются. </w:t>
-      </w:r>
-    </w:p>
-    <w:p>
-      <w:pPr>
-        <w:ind w:left="360"/>
-        <w:rPr>
-          <w:lang w:val="ru-RU"/>
-        </w:rPr>
-      </w:pPr>
-      <w:r>
-        <w:rPr>
-          <w:lang w:val="ru-RU"/>
-        </w:rPr>
-        <w:t>6</w:t>
-      </w:r>
-      <w:r>
-        <w:rPr>
-          <w:highlight w:val="yellow"/>
-          <w:lang w:val="ru-RU"/>
-        </w:rPr>
-        <w:t xml:space="preserve">. Заложить инфляцию в 1% (ежегодно выпускается 1% от общей эмиссии </w:t>
-      </w:r>
-      <w:proofErr w:type="spellStart"/>
-      <w:r>
-        <w:rPr>
-          <w:highlight w:val="yellow"/>
-          <w:lang w:val="ru-RU"/>
-        </w:rPr>
-        <w:t>стэйблов</w:t>
-      </w:r>
-      <w:proofErr w:type="spellEnd"/>
-      <w:r>
-        <w:rPr>
-          <w:highlight w:val="yellow"/>
-          <w:lang w:val="ru-RU"/>
-        </w:rPr>
-        <w:t xml:space="preserve"> </w:t>
-      </w:r>
-      <w:proofErr w:type="gramStart"/>
-      <w:r>
-        <w:rPr>
-          <w:highlight w:val="yellow"/>
-          <w:lang w:val="ru-RU"/>
-        </w:rPr>
-        <w:t>и ?</w:t>
-      </w:r>
-      <w:proofErr w:type="gramEnd"/>
-      <w:r>
-        <w:rPr>
-          <w:highlight w:val="yellow"/>
-          <w:lang w:val="ru-RU"/>
-        </w:rPr>
-        <w:t xml:space="preserve"> отдается в благотворительные организации? Как их определять, кому отдавать? Для начала это будет какая-то своя благотворительная организация, а дальше? Или раздается всем-всем?)</w:t>
-      </w:r>
-      <w:r>
-        <w:rPr>
-          <w:highlight w:val="yellow"/>
-          <w:lang w:val="ru-RU"/>
-        </w:rPr>
-        <w:t xml:space="preserve"> Можно часть отдавать в лотерею, разыгрывать среди тех, у кого на балансе есть от какой-то суммы </w:t>
-      </w:r>
-      <w:proofErr w:type="spellStart"/>
-      <w:r>
-        <w:rPr>
-          <w:highlight w:val="yellow"/>
-          <w:lang w:val="ru-RU"/>
-        </w:rPr>
-        <w:t>стэйблов</w:t>
-      </w:r>
-      <w:proofErr w:type="spellEnd"/>
-      <w:r>
-        <w:rPr>
-          <w:highlight w:val="yellow"/>
-          <w:lang w:val="ru-RU"/>
-        </w:rPr>
-        <w:t>. Часть отдавать на краудфандинг.</w:t>
-      </w:r>
-      <w:r>
-        <w:rPr>
-          <w:lang w:val="ru-RU"/>
-        </w:rPr>
-        <w:t xml:space="preserve"> </w:t>
-      </w:r>
-    </w:p>
-    <w:p>
-      <w:pPr>
-        <w:ind w:left="360"/>
-        <w:rPr>
-          <w:lang w:val="ru-RU"/>
-        </w:rPr>
-      </w:pPr>
-      <w:r>
-        <w:rPr>
-          <w:lang w:val="ru-RU"/>
-        </w:rPr>
-        <w:t xml:space="preserve">7. Нужно писать бота, который следит за аукционами и </w:t>
-      </w:r>
-      <w:proofErr w:type="spellStart"/>
-      <w:r>
-        <w:rPr>
-          <w:lang w:val="ru-RU"/>
-        </w:rPr>
-        <w:t>маржин-коллами</w:t>
-      </w:r>
-      <w:proofErr w:type="spellEnd"/>
-      <w:r>
-        <w:rPr>
-          <w:lang w:val="ru-RU"/>
-        </w:rPr>
-        <w:t xml:space="preserve">, голосованиями. </w:t>
+        <w:t xml:space="preserve">7. Нужно писать бота, который следит за аукционами и маржин-коллами, голосованиями. </w:t>
       </w:r>
     </w:p>
     <w:p>
@@ -900,43 +699,13 @@
       <w:r>
         <w:t xml:space="preserve">8. </w:t>
       </w:r>
-      <w:proofErr w:type="spellStart"/>
-      <w:proofErr w:type="gramStart"/>
-      <w:r>
-        <w:rPr>
-          <w:rFonts w:ascii="JetBrains Mono" w:hAnsi="JetBrains Mono"/>
-          <w:color w:val="080808"/>
-          <w:highlight w:val="green"/>
-        </w:rPr>
-        <w:t>weth.approve</w:t>
-      </w:r>
-      <w:proofErr w:type="spellEnd"/>
-      <w:proofErr w:type="gramEnd"/>
-      <w:r>
-        <w:rPr>
-          <w:rFonts w:ascii="JetBrains Mono" w:hAnsi="JetBrains Mono"/>
-          <w:color w:val="080808"/>
-          <w:highlight w:val="green"/>
-        </w:rPr>
-        <w:t>(</w:t>
-      </w:r>
-      <w:proofErr w:type="spellStart"/>
-      <w:r>
-        <w:rPr>
-          <w:rFonts w:ascii="JetBrains Mono" w:hAnsi="JetBrains Mono"/>
-          <w:color w:val="080808"/>
-          <w:highlight w:val="green"/>
-        </w:rPr>
-        <w:t>dao.addresses</w:t>
-      </w:r>
-      <w:proofErr w:type="spellEnd"/>
-      <w:r>
-        <w:rPr>
-          <w:rFonts w:ascii="JetBrains Mono" w:hAnsi="JetBrains Mono"/>
-          <w:color w:val="080808"/>
-          <w:highlight w:val="green"/>
-        </w:rPr>
-        <w:t>(</w:t>
+      <w:r>
+        <w:rPr>
+          <w:rFonts w:ascii="JetBrains Mono" w:hAnsi="JetBrains Mono"/>
+          <w:color w:val="080808"/>
+          <w:highlight w:val="green"/>
+        </w:rPr>
+        <w:t>weth.approve(dao.addresses(</w:t>
       </w:r>
       <w:r>
         <w:rPr>
@@ -952,25 +721,7 @@
           <w:color w:val="080808"/>
           <w:highlight w:val="green"/>
         </w:rPr>
-        <w:t xml:space="preserve">), </w:t>
-      </w:r>
-      <w:proofErr w:type="spellStart"/>
-      <w:r>
-        <w:rPr>
-          <w:rFonts w:ascii="JetBrains Mono" w:hAnsi="JetBrains Mono"/>
-          <w:color w:val="080808"/>
-          <w:highlight w:val="green"/>
-        </w:rPr>
-        <w:t>p.wethAmountLocked</w:t>
-      </w:r>
-      <w:proofErr w:type="spellEnd"/>
-      <w:r>
-        <w:rPr>
-          <w:rFonts w:ascii="JetBrains Mono" w:hAnsi="JetBrains Mono"/>
-          <w:color w:val="080808"/>
-          <w:highlight w:val="green"/>
-        </w:rPr>
-        <w:t>);</w:t>
+        <w:t>), p.wethAmountLocked);</w:t>
       </w:r>
     </w:p>
     <w:p>
@@ -985,71 +736,7 @@
           <w:highlight w:val="green"/>
           <w:lang w:val="ru-RU"/>
         </w:rPr>
-        <w:t xml:space="preserve">Тут надо брать предыдущий лимит и увеличивать его, а не просто делать </w:t>
-      </w:r>
-      <w:proofErr w:type="spellStart"/>
-      <w:r>
-        <w:rPr>
-          <w:highlight w:val="green"/>
-          <w:lang w:val="ru-RU"/>
-        </w:rPr>
-        <w:t>апрув</w:t>
-      </w:r>
-      <w:proofErr w:type="spellEnd"/>
-      <w:r>
-        <w:rPr>
-          <w:highlight w:val="green"/>
-          <w:lang w:val="ru-RU"/>
-        </w:rPr>
-        <w:t xml:space="preserve">. Тоже самое нужно и с </w:t>
-      </w:r>
-      <w:proofErr w:type="spellStart"/>
-      <w:r>
-        <w:rPr>
-          <w:highlight w:val="green"/>
-          <w:lang w:val="ru-RU"/>
-        </w:rPr>
-        <w:t>коинами</w:t>
-      </w:r>
-      <w:proofErr w:type="spellEnd"/>
-      <w:r>
-        <w:rPr>
-          <w:highlight w:val="green"/>
-          <w:lang w:val="ru-RU"/>
-        </w:rPr>
-        <w:t xml:space="preserve"> делать, потому что </w:t>
-      </w:r>
-      <w:proofErr w:type="spellStart"/>
-      <w:r>
-        <w:rPr>
-          <w:highlight w:val="green"/>
-          <w:lang w:val="ru-RU"/>
-        </w:rPr>
-        <w:t>эпрув</w:t>
-      </w:r>
-      <w:proofErr w:type="spellEnd"/>
-      <w:r>
-        <w:rPr>
-          <w:highlight w:val="green"/>
-          <w:lang w:val="ru-RU"/>
-        </w:rPr>
-        <w:t xml:space="preserve"> не увеличивает </w:t>
-      </w:r>
-      <w:proofErr w:type="spellStart"/>
-      <w:r>
-        <w:rPr>
-          <w:highlight w:val="green"/>
-          <w:lang w:val="ru-RU"/>
-        </w:rPr>
-        <w:t>эмаунт</w:t>
-      </w:r>
-      <w:proofErr w:type="spellEnd"/>
-      <w:r>
-        <w:rPr>
-          <w:highlight w:val="green"/>
-          <w:lang w:val="ru-RU"/>
-        </w:rPr>
-        <w:t>, а устанавливает его.</w:t>
+        <w:t>Тут надо брать предыдущий лимит и увеличивать его, а не просто делать апрув. Тоже самое нужно и с коинами делать, потому что эпрув не увеличивает эмаунт, а устанавливает его.</w:t>
       </w:r>
       <w:r>
         <w:rPr>
@@ -1073,14 +760,12 @@
         </w:rPr>
         <w:t xml:space="preserve">10. Депозит </w:t>
       </w:r>
-      <w:proofErr w:type="spellStart"/>
       <w:r>
         <w:rPr>
           <w:highlight w:val="green"/>
         </w:rPr>
         <w:t>stableCoins</w:t>
       </w:r>
-      <w:proofErr w:type="spellEnd"/>
     </w:p>
     <w:p>
       <w:pPr>
@@ -1089,22 +774,13 @@
           <w:lang w:val="ru-RU"/>
         </w:rPr>
       </w:pPr>
-      <w:proofErr w:type="spellStart"/>
       <w:r>
         <w:rPr>
           <w:highlight w:val="green"/>
           <w:lang w:val="ru-RU"/>
         </w:rPr>
         <w:lastRenderedPageBreak/>
-        <w:t>Нихера</w:t>
-      </w:r>
-      <w:proofErr w:type="spellEnd"/>
-      <w:r>
-        <w:rPr>
-          <w:highlight w:val="green"/>
-          <w:lang w:val="ru-RU"/>
-        </w:rPr>
-        <w:t xml:space="preserve"> себе тут возникает вопросов!</w:t>
+        <w:t>Нихера себе тут возникает вопросов!</w:t>
       </w:r>
       <w:r>
         <w:rPr>
@@ -1119,17 +795,8 @@
           <w:highlight w:val="green"/>
           <w:lang w:val="ru-RU"/>
         </w:rPr>
-        <w:t xml:space="preserve"> – пока что </w:t>
-      </w:r>
-      <w:proofErr w:type="spellStart"/>
-      <w:r>
-        <w:rPr>
-          <w:highlight w:val="green"/>
-          <w:lang w:val="ru-RU"/>
-        </w:rPr>
-        <w:t>похер</w:t>
-      </w:r>
-      <w:proofErr w:type="spellEnd"/>
+        <w:t xml:space="preserve"> – пока что похер</w:t>
+      </w:r>
       <w:r>
         <w:rPr>
           <w:highlight w:val="green"/>
@@ -1161,7 +828,6 @@
         </w:rPr>
         <w:t xml:space="preserve"> </w:t>
       </w:r>
-      <w:proofErr w:type="gramStart"/>
       <w:r>
         <w:rPr>
           <w:highlight w:val="green"/>
@@ -1174,7 +840,6 @@
         </w:rPr>
         <w:t>..</w:t>
       </w:r>
-      <w:proofErr w:type="gramEnd"/>
       <w:r>
         <w:t xml:space="preserve"> </w:t>
       </w:r>
@@ -1186,19 +851,11 @@
       <w:r>
         <w:t xml:space="preserve">14. if voting was for address, </w:t>
       </w:r>
-      <w:proofErr w:type="gramStart"/>
       <w:r>
         <w:rPr>
           <w:highlight w:val="red"/>
         </w:rPr>
-        <w:t>than</w:t>
-      </w:r>
-      <w:proofErr w:type="gramEnd"/>
-      <w:r>
-        <w:rPr>
-          <w:highlight w:val="red"/>
-        </w:rPr>
-        <w:t xml:space="preserve"> if it succeed, you need to renew contracts manually (bot)</w:t>
+        <w:t>than if it succeed, you need to renew contracts manually (bot)</w:t>
       </w:r>
     </w:p>
     <w:p>
@@ -1213,34 +870,14 @@
       <w:r>
         <w:t xml:space="preserve">15. </w:t>
       </w:r>
-      <w:proofErr w:type="spellStart"/>
-      <w:r>
-        <w:rPr>
-          <w:rFonts w:ascii="JetBrains Mono" w:hAnsi="JetBrains Mono"/>
-          <w:color w:val="080808"/>
-          <w:highlight w:val="green"/>
-        </w:rPr>
-        <w:t>initCoinsBuyOutForStabilization</w:t>
-      </w:r>
-      <w:proofErr w:type="spellEnd"/>
-      <w:r>
-        <w:rPr>
-          <w:rFonts w:ascii="JetBrains Mono" w:hAnsi="JetBrains Mono"/>
-          <w:color w:val="080808"/>
-          <w:highlight w:val="green"/>
-        </w:rPr>
-        <w:t xml:space="preserve"> require low </w:t>
-      </w:r>
-      <w:proofErr w:type="spellStart"/>
-      <w:r>
-        <w:rPr>
-          <w:rFonts w:ascii="JetBrains Mono" w:hAnsi="JetBrains Mono"/>
-          <w:color w:val="080808"/>
-          <w:highlight w:val="green"/>
-        </w:rPr>
-        <w:t>stabFund</w:t>
-      </w:r>
-      <w:proofErr w:type="spellEnd"/>
+      <w:r>
+        <w:rPr>
+          <w:rFonts w:ascii="JetBrains Mono" w:hAnsi="JetBrains Mono"/>
+          <w:color w:val="080808"/>
+          <w:highlight w:val="green"/>
+        </w:rPr>
+        <w:t>initCoinsBuyOutForStabilization require low stabFund</w:t>
+      </w:r>
     </w:p>
     <w:p>
       <w:pPr>
@@ -1258,7 +895,6 @@
         </w:rPr>
         <w:t xml:space="preserve">16. </w:t>
       </w:r>
-      <w:proofErr w:type="spellStart"/>
       <w:r>
         <w:rPr>
           <w:rFonts w:ascii="JetBrains Mono" w:hAnsi="JetBrains Mono"/>
@@ -1266,7 +902,6 @@
         </w:rPr>
         <w:t>closeCDP</w:t>
       </w:r>
-      <w:proofErr w:type="spellEnd"/>
       <w:r>
         <w:rPr>
           <w:rFonts w:ascii="JetBrains Mono" w:hAnsi="JetBrains Mono"/>
@@ -1379,7 +1014,6 @@
         </w:rPr>
         <w:t xml:space="preserve"> </w:t>
       </w:r>
-      <w:proofErr w:type="spellStart"/>
       <w:r>
         <w:rPr>
           <w:rFonts w:ascii="JetBrains Mono" w:hAnsi="JetBrains Mono"/>
@@ -1388,7 +1022,6 @@
         </w:rPr>
         <w:t>стэйблов</w:t>
       </w:r>
-      <w:proofErr w:type="spellEnd"/>
       <w:r>
         <w:rPr>
           <w:rFonts w:ascii="JetBrains Mono" w:hAnsi="JetBrains Mono"/>
@@ -1482,7 +1115,6 @@
         </w:rPr>
         <w:t xml:space="preserve">17. что делать с теми позициями, которые остались в старом </w:t>
       </w:r>
-      <w:proofErr w:type="spellStart"/>
       <w:r>
         <w:rPr>
           <w:rFonts w:ascii="JetBrains Mono" w:hAnsi="JetBrains Mono"/>
@@ -1490,7 +1122,6 @@
         </w:rPr>
         <w:t>cdp</w:t>
       </w:r>
-      <w:proofErr w:type="spellEnd"/>
       <w:r>
         <w:rPr>
           <w:rFonts w:ascii="JetBrains Mono" w:hAnsi="JetBrains Mono"/>
@@ -1507,7 +1138,6 @@
         </w:rPr>
         <w:t>Можно ли передавать заемные позиции (</w:t>
       </w:r>
-      <w:proofErr w:type="spellStart"/>
       <w:r>
         <w:rPr>
           <w:rFonts w:ascii="JetBrains Mono" w:hAnsi="JetBrains Mono"/>
@@ -1515,7 +1145,6 @@
         </w:rPr>
         <w:t>cdp</w:t>
       </w:r>
-      <w:proofErr w:type="spellEnd"/>
       <w:r>
         <w:rPr>
           <w:rFonts w:ascii="JetBrains Mono" w:hAnsi="JetBrains Mono"/>
@@ -1582,7 +1211,6 @@
           </w:rPr>
           <w:t>.</w:t>
         </w:r>
-        <w:proofErr w:type="spellStart"/>
         <w:r>
           <w:rPr>
             <w:rStyle w:val="a4"/>
@@ -1590,7 +1218,6 @@
           </w:rPr>
           <w:t>ethercluster</w:t>
         </w:r>
-        <w:proofErr w:type="spellEnd"/>
         <w:r>
           <w:rPr>
             <w:rStyle w:val="a4"/>
@@ -1621,51 +1248,31 @@
           <w:color w:val="080808"/>
           <w:lang w:val="ru-RU"/>
         </w:rPr>
+        <w:t xml:space="preserve"> - </w:t>
+      </w:r>
+      <w:r>
+        <w:rPr>
+          <w:rFonts w:ascii="JetBrains Mono" w:hAnsi="JetBrains Mono"/>
+          <w:color w:val="080808"/>
+          <w:lang w:val="ru-RU"/>
+        </w:rPr>
+        <w:t xml:space="preserve">это аналог </w:t>
+      </w:r>
+      <w:r>
+        <w:rPr>
+          <w:rFonts w:ascii="JetBrains Mono" w:hAnsi="JetBrains Mono"/>
+          <w:color w:val="080808"/>
+        </w:rPr>
+        <w:t>infura</w:t>
+      </w:r>
+      <w:r>
+        <w:rPr>
+          <w:rFonts w:ascii="JetBrains Mono" w:hAnsi="JetBrains Mono"/>
+          <w:color w:val="080808"/>
+          <w:lang w:val="ru-RU"/>
+        </w:rPr>
         <w:t xml:space="preserve"> </w:t>
       </w:r>
-      <w:proofErr w:type="gramStart"/>
-      <w:r>
-        <w:rPr>
-          <w:rFonts w:ascii="JetBrains Mono" w:hAnsi="JetBrains Mono"/>
-          <w:color w:val="080808"/>
-          <w:lang w:val="ru-RU"/>
-        </w:rPr>
-        <w:t xml:space="preserve">- </w:t>
-      </w:r>
-      <w:r>
-        <w:rPr>
-          <w:rFonts w:ascii="JetBrains Mono" w:hAnsi="JetBrains Mono"/>
-          <w:color w:val="080808"/>
-          <w:lang w:val="ru-RU"/>
-        </w:rPr>
-        <w:t>это</w:t>
-      </w:r>
-      <w:proofErr w:type="gramEnd"/>
-      <w:r>
-        <w:rPr>
-          <w:rFonts w:ascii="JetBrains Mono" w:hAnsi="JetBrains Mono"/>
-          <w:color w:val="080808"/>
-          <w:lang w:val="ru-RU"/>
-        </w:rPr>
-        <w:t xml:space="preserve"> аналог </w:t>
-      </w:r>
-      <w:proofErr w:type="spellStart"/>
-      <w:r>
-        <w:rPr>
-          <w:rFonts w:ascii="JetBrains Mono" w:hAnsi="JetBrains Mono"/>
-          <w:color w:val="080808"/>
-        </w:rPr>
-        <w:t>infura</w:t>
-      </w:r>
-      <w:proofErr w:type="spellEnd"/>
-      <w:r>
-        <w:rPr>
-          <w:rFonts w:ascii="JetBrains Mono" w:hAnsi="JetBrains Mono"/>
-          <w:color w:val="080808"/>
-          <w:lang w:val="ru-RU"/>
-        </w:rPr>
-        <w:t xml:space="preserve"> </w:t>
-      </w:r>
       <w:r>
         <w:rPr>
           <w:rFonts w:ascii="JetBrains Mono" w:hAnsi="JetBrains Mono"/>
@@ -1674,7 +1281,6 @@
         </w:rPr>
         <w:t xml:space="preserve">для </w:t>
       </w:r>
-      <w:proofErr w:type="spellStart"/>
       <w:r>
         <w:rPr>
           <w:rFonts w:ascii="JetBrains Mono" w:hAnsi="JetBrains Mono"/>
@@ -1682,15 +1288,14 @@
         </w:rPr>
         <w:t>etc</w:t>
       </w:r>
-      <w:proofErr w:type="spellEnd"/>
     </w:p>
     <w:p>
       <w:pPr>
         <w:pStyle w:val="HTML"/>
         <w:shd w:val="clear" w:color="auto" w:fill="FFFFFF"/>
         <w:rPr>
-          <w:rFonts w:ascii="JetBrains Mono" w:hAnsi="JetBrains Mono"/>
-          <w:color w:val="080808"/>
+          <w:rStyle w:val="a4"/>
+          <w:rFonts w:ascii="JetBrains Mono" w:hAnsi="JetBrains Mono"/>
           <w:lang w:val="ru-RU"/>
         </w:rPr>
       </w:pPr>
@@ -1709,12 +1314,218 @@
       <w:pPr>
         <w:pStyle w:val="HTML"/>
         <w:shd w:val="clear" w:color="auto" w:fill="FFFFFF"/>
-        <w:ind w:left="720"/>
-        <w:rPr>
-          <w:rFonts w:ascii="JetBrains Mono" w:hAnsi="JetBrains Mono"/>
-          <w:color w:val="080808"/>
-        </w:rPr>
-      </w:pPr>
+        <w:rPr>
+          <w:rFonts w:ascii="JetBrains Mono" w:hAnsi="JetBrains Mono"/>
+          <w:color w:val="080808"/>
+          <w:lang w:val="ru-RU"/>
+        </w:rPr>
+      </w:pPr>
+    </w:p>
+    <w:p>
+      <w:pPr>
+        <w:pStyle w:val="a3"/>
+        <w:numPr>
+          <w:ilvl w:val="0"/>
+          <w:numId w:val="5"/>
+        </w:numPr>
+        <w:rPr>
+          <w:highlight w:val="red"/>
+          <w:lang w:val="ru-RU"/>
+        </w:rPr>
+      </w:pPr>
+      <w:r>
+        <w:rPr>
+          <w:highlight w:val="red"/>
+          <w:lang w:val="ru-RU"/>
+        </w:rPr>
+        <w:t xml:space="preserve">Переделать </w:t>
+      </w:r>
+      <w:r>
+        <w:rPr>
+          <w:highlight w:val="red"/>
+        </w:rPr>
+        <w:t>exRate</w:t>
+      </w:r>
+      <w:r>
+        <w:rPr>
+          <w:highlight w:val="red"/>
+          <w:lang w:val="ru-RU"/>
+        </w:rPr>
+        <w:t xml:space="preserve"> (сделать тройку </w:t>
+      </w:r>
+      <w:r>
+        <w:rPr>
+          <w:highlight w:val="red"/>
+        </w:rPr>
+        <w:t>id</w:t>
+      </w:r>
+      <w:r>
+        <w:rPr>
+          <w:highlight w:val="red"/>
+          <w:lang w:val="ru-RU"/>
+        </w:rPr>
+        <w:t xml:space="preserve">, </w:t>
+      </w:r>
+      <w:r>
+        <w:rPr>
+          <w:highlight w:val="red"/>
+        </w:rPr>
+        <w:t>price</w:t>
+      </w:r>
+      <w:r>
+        <w:rPr>
+          <w:highlight w:val="red"/>
+          <w:lang w:val="ru-RU"/>
+        </w:rPr>
+        <w:t xml:space="preserve">, </w:t>
+      </w:r>
+      <w:r>
+        <w:rPr>
+          <w:highlight w:val="red"/>
+        </w:rPr>
+        <w:t>tick</w:t>
+      </w:r>
+      <w:r>
+        <w:rPr>
+          <w:highlight w:val="red"/>
+          <w:lang w:val="ru-RU"/>
+        </w:rPr>
+        <w:t>) и остальное (</w:t>
+      </w:r>
+      <w:r>
+        <w:rPr>
+          <w:highlight w:val="red"/>
+        </w:rPr>
+        <w:t>decimals</w:t>
+      </w:r>
+      <w:r>
+        <w:rPr>
+          <w:highlight w:val="red"/>
+          <w:lang w:val="ru-RU"/>
+        </w:rPr>
+        <w:t xml:space="preserve">, </w:t>
+      </w:r>
+      <w:r>
+        <w:rPr>
+          <w:highlight w:val="red"/>
+        </w:rPr>
+        <w:t>name</w:t>
+      </w:r>
+      <w:r>
+        <w:rPr>
+          <w:highlight w:val="red"/>
+          <w:lang w:val="ru-RU"/>
+        </w:rPr>
+        <w:t xml:space="preserve">, </w:t>
+      </w:r>
+      <w:r>
+        <w:rPr>
+          <w:highlight w:val="red"/>
+        </w:rPr>
+        <w:t>symbol</w:t>
+      </w:r>
+      <w:r>
+        <w:rPr>
+          <w:highlight w:val="red"/>
+          <w:lang w:val="ru-RU"/>
+        </w:rPr>
+        <w:t>)</w:t>
+      </w:r>
+    </w:p>
+    <w:p>
+      <w:pPr>
+        <w:pStyle w:val="a3"/>
+        <w:numPr>
+          <w:ilvl w:val="0"/>
+          <w:numId w:val="5"/>
+        </w:numPr>
+        <w:rPr>
+          <w:lang w:val="ru-RU"/>
+        </w:rPr>
+      </w:pPr>
+      <w:r>
+        <w:rPr>
+          <w:lang w:val="ru-RU"/>
+        </w:rPr>
+        <w:t>Переделать</w:t>
+      </w:r>
+      <w:r>
+        <w:rPr>
+          <w:lang w:val="ru-RU"/>
+        </w:rPr>
+        <w:t xml:space="preserve"> </w:t>
+      </w:r>
+      <w:r>
+        <w:t>exRate</w:t>
+      </w:r>
+      <w:r>
+        <w:rPr>
+          <w:lang w:val="ru-RU"/>
+        </w:rPr>
+        <w:t xml:space="preserve">, </w:t>
+      </w:r>
+      <w:r>
+        <w:rPr>
+          <w:lang w:val="ru-RU"/>
+        </w:rPr>
+        <w:t>записывать только индекс?</w:t>
+      </w:r>
+    </w:p>
+    <w:p>
+      <w:pPr>
+        <w:pStyle w:val="a3"/>
+        <w:numPr>
+          <w:ilvl w:val="0"/>
+          <w:numId w:val="5"/>
+        </w:numPr>
+        <w:rPr>
+          <w:lang w:val="ru-RU"/>
+        </w:rPr>
+      </w:pPr>
+      <w:r>
+        <w:rPr>
+          <w:lang w:val="ru-RU"/>
+        </w:rPr>
+        <w:t xml:space="preserve">Начать забирать остатки информации с контрактов и писать хотя бы пару функций. </w:t>
+      </w:r>
+    </w:p>
+    <w:p>
+      <w:pPr>
+        <w:pStyle w:val="a3"/>
+        <w:numPr>
+          <w:ilvl w:val="0"/>
+          <w:numId w:val="5"/>
+        </w:numPr>
+        <w:rPr>
+          <w:lang w:val="ru-RU"/>
+        </w:rPr>
+      </w:pPr>
+      <w:r>
+        <w:rPr>
+          <w:lang w:val="ru-RU"/>
+        </w:rPr>
+        <w:t xml:space="preserve">Цена проекта на данный момент 10 млн. </w:t>
+      </w:r>
+    </w:p>
+    <w:p>
+      <w:pPr>
+        <w:pStyle w:val="a3"/>
+        <w:numPr>
+          <w:ilvl w:val="0"/>
+          <w:numId w:val="5"/>
+        </w:numPr>
+        <w:rPr>
+          <w:lang w:val="ru-RU"/>
+        </w:rPr>
+      </w:pPr>
+      <w:r>
+        <w:rPr>
+          <w:lang w:val="ru-RU"/>
+        </w:rPr>
+        <w:t>Следить в сервере за событиями (хотя бы какими-то, чтобы выводить их и реагировать на них)</w:t>
+      </w:r>
+      <w:bookmarkStart w:id="0" w:name="_GoBack"/>
+      <w:bookmarkEnd w:id="0"/>
     </w:p>
     <w:sectPr>
       <w:pgSz w:w="12240" w:h="15840"/>
@@ -1727,8 +1538,8 @@
 </file>
 
 <file path=word/numbering.xml><?xml version="1.0" encoding="utf-8"?>
-<w:numbering xmlns:wpc="http://schemas.microsoft.com/office/word/2010/wordprocessingCanvas" xmlns:cx="http://schemas.microsoft.com/office/drawing/2014/chartex" xmlns:cx1="http://schemas.microsoft.com/office/drawing/2015/9/8/chartex" xmlns:cx2="http://schemas.microsoft.com/office/drawing/2015/10/21/chartex" xmlns:cx3="http://schemas.microsoft.com/office/drawing/2016/5/9/chartex" xmlns:cx4="http://schemas.microsoft.com/office/drawing/2016/5/10/chartex" xmlns:cx5="http://schemas.microsoft.com/office/drawing/2016/5/11/chartex" xmlns:cx6="http://schemas.microsoft.com/office/drawing/2016/5/12/chartex" xmlns:cx7="http://schemas.microsoft.com/office/drawing/2016/5/13/chartex" xmlns:cx8="http://schemas.microsoft.com/office/drawing/2016/5/14/chartex" xmlns:mc="http://schemas.openxmlformats.org/markup-compatibility/2006" xmlns:aink="http://schemas.microsoft.com/office/drawing/2016/ink" xmlns:am3d="http://schemas.microsoft.com/office/drawing/2017/model3d" xmlns:o="urn:schemas-microsoft-com:office:office" xmlns:r="http://schemas.openxmlformats.org/officeDocument/2006/relationships" xmlns:m="http://schemas.openxmlformats.org/officeDocument/2006/math" xmlns:v="urn:schemas-microsoft-com:vml" xmlns:wp14="http://schemas.microsoft.com/office/word/2010/wordprocessingDrawing" xmlns:wp="http://schemas.openxmlformats.org/drawingml/2006/wordprocessingDrawing" xmlns:w10="urn:schemas-microsoft-com:office:word" xmlns:w="http://schemas.openxmlformats.org/wordprocessingml/2006/main" xmlns:w14="http://schemas.microsoft.com/office/word/2010/wordml" xmlns:w15="http://schemas.microsoft.com/office/word/2012/wordml" xmlns:w16cid="http://schemas.microsoft.com/office/word/2016/wordml/cid" xmlns:w16se="http://schemas.microsoft.com/office/word/2015/wordml/symex" xmlns:wpg="http://schemas.microsoft.com/office/word/2010/wordprocessingGroup" xmlns:wpi="http://schemas.microsoft.com/office/word/2010/wordprocessingInk" xmlns:wne="http://schemas.microsoft.com/office/word/2006/wordml" xmlns:wps="http://schemas.microsoft.com/office/word/2010/wordprocessingShape" mc:Ignorable="w14 w15 w16se w16cid wp14">
-  <w:abstractNum w:abstractNumId="0" w15:restartNumberingAfterBreak="0">
+<w:numbering xmlns:wpc="http://schemas.microsoft.com/office/word/2010/wordprocessingCanvas" xmlns:mc="http://schemas.openxmlformats.org/markup-compatibility/2006" xmlns:o="urn:schemas-microsoft-com:office:office" xmlns:r="http://schemas.openxmlformats.org/officeDocument/2006/relationships" xmlns:m="http://schemas.openxmlformats.org/officeDocument/2006/math" xmlns:v="urn:schemas-microsoft-com:vml" xmlns:wp14="http://schemas.microsoft.com/office/word/2010/wordprocessingDrawing" xmlns:wp="http://schemas.openxmlformats.org/drawingml/2006/wordprocessingDrawing" xmlns:w10="urn:schemas-microsoft-com:office:word" xmlns:w="http://schemas.openxmlformats.org/wordprocessingml/2006/main" xmlns:w14="http://schemas.microsoft.com/office/word/2010/wordml" xmlns:w15="http://schemas.microsoft.com/office/word/2012/wordml" xmlns:wpg="http://schemas.microsoft.com/office/word/2010/wordprocessingGroup" xmlns:wpi="http://schemas.microsoft.com/office/word/2010/wordprocessingInk" xmlns:wne="http://schemas.microsoft.com/office/word/2006/wordml" xmlns:wps="http://schemas.microsoft.com/office/word/2010/wordprocessingShape" mc:Ignorable="w14 w15 wp14">
+  <w:abstractNum w:abstractNumId="0">
     <w:nsid w:val="0147345A"/>
     <w:multiLevelType w:val="hybridMultilevel"/>
     <w:tmpl w:val="28F6D37E"/>
@@ -1814,7 +1625,7 @@
       </w:pPr>
     </w:lvl>
   </w:abstractNum>
-  <w:abstractNum w:abstractNumId="1" w15:restartNumberingAfterBreak="0">
+  <w:abstractNum w:abstractNumId="1">
     <w:nsid w:val="412D1361"/>
     <w:multiLevelType w:val="hybridMultilevel"/>
     <w:tmpl w:val="28F6D37E"/>
@@ -1900,7 +1711,7 @@
       </w:pPr>
     </w:lvl>
   </w:abstractNum>
-  <w:abstractNum w:abstractNumId="2" w15:restartNumberingAfterBreak="0">
+  <w:abstractNum w:abstractNumId="2">
     <w:nsid w:val="41F049E8"/>
     <w:multiLevelType w:val="hybridMultilevel"/>
     <w:tmpl w:val="BED8F9E6"/>
@@ -1980,6 +1791,181 @@
       </w:pPr>
     </w:lvl>
     <w:lvl w:ilvl="8" w:tplc="0409001B" w:tentative="1">
+      <w:start w:val="1"/>
+      <w:numFmt w:val="lowerRoman"/>
+      <w:lvlText w:val="%9."/>
+      <w:lvlJc w:val="right"/>
+      <w:pPr>
+        <w:ind w:left="6480" w:hanging="180"/>
+      </w:pPr>
+    </w:lvl>
+  </w:abstractNum>
+  <w:abstractNum w:abstractNumId="3">
+    <w:nsid w:val="59281D8D"/>
+    <w:multiLevelType w:val="hybridMultilevel"/>
+    <w:tmpl w:val="D1D694C6"/>
+    <w:lvl w:ilvl="0" w:tplc="04190011">
+      <w:start w:val="1"/>
+      <w:numFmt w:val="decimal"/>
+      <w:lvlText w:val="%1)"/>
+      <w:lvlJc w:val="left"/>
+      <w:pPr>
+        <w:ind w:left="720" w:hanging="360"/>
+      </w:pPr>
+      <w:rPr>
+        <w:rFonts w:hint="default"/>
+      </w:rPr>
+    </w:lvl>
+    <w:lvl w:ilvl="1" w:tplc="04190019" w:tentative="1">
+      <w:start w:val="1"/>
+      <w:numFmt w:val="lowerLetter"/>
+      <w:lvlText w:val="%2."/>
+      <w:lvlJc w:val="left"/>
+      <w:pPr>
+        <w:ind w:left="1440" w:hanging="360"/>
+      </w:pPr>
+    </w:lvl>
+    <w:lvl w:ilvl="2" w:tplc="0419001B" w:tentative="1">
+      <w:start w:val="1"/>
+      <w:numFmt w:val="lowerRoman"/>
+      <w:lvlText w:val="%3."/>
+      <w:lvlJc w:val="right"/>
+      <w:pPr>
+        <w:ind w:left="2160" w:hanging="180"/>
+      </w:pPr>
+    </w:lvl>
+    <w:lvl w:ilvl="3" w:tplc="0419000F" w:tentative="1">
+      <w:start w:val="1"/>
+      <w:numFmt w:val="decimal"/>
+      <w:lvlText w:val="%4."/>
+      <w:lvlJc w:val="left"/>
+      <w:pPr>
+        <w:ind w:left="2880" w:hanging="360"/>
+      </w:pPr>
+    </w:lvl>
+    <w:lvl w:ilvl="4" w:tplc="04190019" w:tentative="1">
+      <w:start w:val="1"/>
+      <w:numFmt w:val="lowerLetter"/>
+      <w:lvlText w:val="%5."/>
+      <w:lvlJc w:val="left"/>
+      <w:pPr>
+        <w:ind w:left="3600" w:hanging="360"/>
+      </w:pPr>
+    </w:lvl>
+    <w:lvl w:ilvl="5" w:tplc="0419001B" w:tentative="1">
+      <w:start w:val="1"/>
+      <w:numFmt w:val="lowerRoman"/>
+      <w:lvlText w:val="%6."/>
+      <w:lvlJc w:val="right"/>
+      <w:pPr>
+        <w:ind w:left="4320" w:hanging="180"/>
+      </w:pPr>
+    </w:lvl>
+    <w:lvl w:ilvl="6" w:tplc="0419000F" w:tentative="1">
+      <w:start w:val="1"/>
+      <w:numFmt w:val="decimal"/>
+      <w:lvlText w:val="%7."/>
+      <w:lvlJc w:val="left"/>
+      <w:pPr>
+        <w:ind w:left="5040" w:hanging="360"/>
+      </w:pPr>
+    </w:lvl>
+    <w:lvl w:ilvl="7" w:tplc="04190019" w:tentative="1">
+      <w:start w:val="1"/>
+      <w:numFmt w:val="lowerLetter"/>
+      <w:lvlText w:val="%8."/>
+      <w:lvlJc w:val="left"/>
+      <w:pPr>
+        <w:ind w:left="5760" w:hanging="360"/>
+      </w:pPr>
+    </w:lvl>
+    <w:lvl w:ilvl="8" w:tplc="0419001B" w:tentative="1">
+      <w:start w:val="1"/>
+      <w:numFmt w:val="lowerRoman"/>
+      <w:lvlText w:val="%9."/>
+      <w:lvlJc w:val="right"/>
+      <w:pPr>
+        <w:ind w:left="6480" w:hanging="180"/>
+      </w:pPr>
+    </w:lvl>
+  </w:abstractNum>
+  <w:abstractNum w:abstractNumId="4">
+    <w:nsid w:val="775B26AA"/>
+    <w:multiLevelType w:val="hybridMultilevel"/>
+    <w:tmpl w:val="055AD040"/>
+    <w:lvl w:ilvl="0" w:tplc="0419000F">
+      <w:start w:val="1"/>
+      <w:numFmt w:val="decimal"/>
+      <w:lvlText w:val="%1."/>
+      <w:lvlJc w:val="left"/>
+      <w:pPr>
+        <w:ind w:left="720" w:hanging="360"/>
+      </w:pPr>
+    </w:lvl>
+    <w:lvl w:ilvl="1" w:tplc="04190019" w:tentative="1">
+      <w:start w:val="1"/>
+      <w:numFmt w:val="lowerLetter"/>
+      <w:lvlText w:val="%2."/>
+      <w:lvlJc w:val="left"/>
+      <w:pPr>
+        <w:ind w:left="1440" w:hanging="360"/>
+      </w:pPr>
+    </w:lvl>
+    <w:lvl w:ilvl="2" w:tplc="0419001B" w:tentative="1">
+      <w:start w:val="1"/>
+      <w:numFmt w:val="lowerRoman"/>
+      <w:lvlText w:val="%3."/>
+      <w:lvlJc w:val="right"/>
+      <w:pPr>
+        <w:ind w:left="2160" w:hanging="180"/>
+      </w:pPr>
+    </w:lvl>
+    <w:lvl w:ilvl="3" w:tplc="0419000F" w:tentative="1">
+      <w:start w:val="1"/>
+      <w:numFmt w:val="decimal"/>
+      <w:lvlText w:val="%4."/>
+      <w:lvlJc w:val="left"/>
+      <w:pPr>
+        <w:ind w:left="2880" w:hanging="360"/>
+      </w:pPr>
+    </w:lvl>
+    <w:lvl w:ilvl="4" w:tplc="04190019" w:tentative="1">
+      <w:start w:val="1"/>
+      <w:numFmt w:val="lowerLetter"/>
+      <w:lvlText w:val="%5."/>
+      <w:lvlJc w:val="left"/>
+      <w:pPr>
+        <w:ind w:left="3600" w:hanging="360"/>
+      </w:pPr>
+    </w:lvl>
+    <w:lvl w:ilvl="5" w:tplc="0419001B" w:tentative="1">
+      <w:start w:val="1"/>
+      <w:numFmt w:val="lowerRoman"/>
+      <w:lvlText w:val="%6."/>
+      <w:lvlJc w:val="right"/>
+      <w:pPr>
+        <w:ind w:left="4320" w:hanging="180"/>
+      </w:pPr>
+    </w:lvl>
+    <w:lvl w:ilvl="6" w:tplc="0419000F" w:tentative="1">
+      <w:start w:val="1"/>
+      <w:numFmt w:val="decimal"/>
+      <w:lvlText w:val="%7."/>
+      <w:lvlJc w:val="left"/>
+      <w:pPr>
+        <w:ind w:left="5040" w:hanging="360"/>
+      </w:pPr>
+    </w:lvl>
+    <w:lvl w:ilvl="7" w:tplc="04190019" w:tentative="1">
+      <w:start w:val="1"/>
+      <w:numFmt w:val="lowerLetter"/>
+      <w:lvlText w:val="%8."/>
+      <w:lvlJc w:val="left"/>
+      <w:pPr>
+        <w:ind w:left="5760" w:hanging="360"/>
+      </w:pPr>
+    </w:lvl>
+    <w:lvl w:ilvl="8" w:tplc="0419001B" w:tentative="1">
       <w:start w:val="1"/>
       <w:numFmt w:val="lowerRoman"/>
       <w:lvlText w:val="%9."/>
@@ -1998,11 +1984,17 @@
   <w:num w:numId="3">
     <w:abstractNumId w:val="1"/>
   </w:num>
+  <w:num w:numId="4">
+    <w:abstractNumId w:val="4"/>
+  </w:num>
+  <w:num w:numId="5">
+    <w:abstractNumId w:val="3"/>
+  </w:num>
 </w:numbering>
 </file>
 
 <file path=word/styles.xml><?xml version="1.0" encoding="utf-8"?>
-<w:styles xmlns:mc="http://schemas.openxmlformats.org/markup-compatibility/2006" xmlns:r="http://schemas.openxmlformats.org/officeDocument/2006/relationships" xmlns:w="http://schemas.openxmlformats.org/wordprocessingml/2006/main" xmlns:w14="http://schemas.microsoft.com/office/word/2010/wordml" xmlns:w15="http://schemas.microsoft.com/office/word/2012/wordml" xmlns:w16cid="http://schemas.microsoft.com/office/word/2016/wordml/cid" xmlns:w16se="http://schemas.microsoft.com/office/word/2015/wordml/symex" mc:Ignorable="w14 w15 w16se w16cid">
+<w:styles xmlns:mc="http://schemas.openxmlformats.org/markup-compatibility/2006" xmlns:r="http://schemas.openxmlformats.org/officeDocument/2006/relationships" xmlns:w="http://schemas.openxmlformats.org/wordprocessingml/2006/main" xmlns:w14="http://schemas.microsoft.com/office/word/2010/wordml" xmlns:w15="http://schemas.microsoft.com/office/word/2012/wordml" mc:Ignorable="w14 w15">
   <w:docDefaults>
     <w:rPrDefault>
       <w:rPr>
@@ -2018,7 +2010,7 @@
       </w:pPr>
     </w:pPrDefault>
   </w:docDefaults>
-  <w:latentStyles w:defLockedState="0" w:defUIPriority="99" w:defSemiHidden="0" w:defUnhideWhenUsed="0" w:defQFormat="0" w:count="375">
+  <w:latentStyles w:defLockedState="0" w:defUIPriority="99" w:defSemiHidden="0" w:defUnhideWhenUsed="0" w:defQFormat="0" w:count="371">
     <w:lsdException w:name="Normal" w:uiPriority="0" w:qFormat="1"/>
     <w:lsdException w:name="heading 1" w:uiPriority="9" w:qFormat="1"/>
     <w:lsdException w:name="heading 2" w:semiHidden="1" w:uiPriority="9" w:unhideWhenUsed="1" w:qFormat="1"/>
@@ -2390,10 +2382,6 @@
     <w:lsdException w:name="List Table 5 Dark Accent 6" w:uiPriority="50"/>
     <w:lsdException w:name="List Table 6 Colorful Accent 6" w:uiPriority="51"/>
     <w:lsdException w:name="List Table 7 Colorful Accent 6" w:uiPriority="52"/>
-    <w:lsdException w:name="Mention" w:semiHidden="1" w:unhideWhenUsed="1"/>
-    <w:lsdException w:name="Smart Hyperlink" w:semiHidden="1" w:unhideWhenUsed="1"/>
-    <w:lsdException w:name="Hashtag" w:semiHidden="1" w:unhideWhenUsed="1"/>
-    <w:lsdException w:name="Unresolved Mention" w:semiHidden="1" w:unhideWhenUsed="1"/>
   </w:latentStyles>
   <w:style w:type="paragraph" w:default="1" w:styleId="a">
     <w:name w:val="Normal"/>
@@ -2494,7 +2482,7 @@
       <w:u w:val="single"/>
     </w:rPr>
   </w:style>
-  <w:style w:type="character" w:styleId="a5">
+  <w:style w:type="character" w:customStyle="1" w:styleId="UnresolvedMention">
     <w:name w:val="Unresolved Mention"/>
     <w:basedOn w:val="a0"/>
     <w:uiPriority w:val="99"/>

</xml_diff>

<commit_message>
dapp updated (deposit added)
</commit_message>
<xml_diff>
--- a/doc/TODO.docx
+++ b/doc/TODO.docx
@@ -52,8 +52,18 @@
           <w:color w:val="080808"/>
           <w:sz w:val="24"/>
         </w:rPr>
-        <w:t>Create pools and add to statistics!!!</w:t>
-      </w:r>
+        <w:t>Create pools and add to statistics</w:t>
+      </w:r>
+      <w:proofErr w:type="gramStart"/>
+      <w:r>
+        <w:rPr>
+          <w:rFonts w:ascii="JetBrains Mono" w:hAnsi="JetBrains Mono"/>
+          <w:color w:val="080808"/>
+          <w:sz w:val="24"/>
+        </w:rPr>
+        <w:t>!!!</w:t>
+      </w:r>
+      <w:proofErr w:type="gramEnd"/>
     </w:p>
     <w:p>
       <w:pPr>
@@ -75,8 +85,36 @@
           <w:color w:val="080808"/>
           <w:sz w:val="24"/>
         </w:rPr>
-        <w:t>Create crowdfunding contract!!</w:t>
-      </w:r>
+        <w:t xml:space="preserve">Create </w:t>
+      </w:r>
+      <w:proofErr w:type="spellStart"/>
+      <w:r>
+        <w:rPr>
+          <w:rFonts w:ascii="JetBrains Mono" w:hAnsi="JetBrains Mono"/>
+          <w:color w:val="080808"/>
+          <w:sz w:val="24"/>
+        </w:rPr>
+        <w:t>crowdfunding</w:t>
+      </w:r>
+      <w:proofErr w:type="spellEnd"/>
+      <w:r>
+        <w:rPr>
+          <w:rFonts w:ascii="JetBrains Mono" w:hAnsi="JetBrains Mono"/>
+          <w:color w:val="080808"/>
+          <w:sz w:val="24"/>
+        </w:rPr>
+        <w:t xml:space="preserve"> contract</w:t>
+      </w:r>
+      <w:proofErr w:type="gramStart"/>
+      <w:r>
+        <w:rPr>
+          <w:rFonts w:ascii="JetBrains Mono" w:hAnsi="JetBrains Mono"/>
+          <w:color w:val="080808"/>
+          <w:sz w:val="24"/>
+        </w:rPr>
+        <w:t>!!</w:t>
+      </w:r>
+      <w:proofErr w:type="gramEnd"/>
     </w:p>
     <w:p>
       <w:pPr>
@@ -224,8 +262,217 @@
           <w:sz w:val="24"/>
           <w:highlight w:val="red"/>
         </w:rPr>
-        <w:t>How to handle contract change???</w:t>
-      </w:r>
+        <w:t>How to handle contract change</w:t>
+      </w:r>
+      <w:proofErr w:type="gramStart"/>
+      <w:r>
+        <w:rPr>
+          <w:rFonts w:ascii="JetBrains Mono" w:hAnsi="JetBrains Mono"/>
+          <w:color w:val="080808"/>
+          <w:sz w:val="24"/>
+          <w:highlight w:val="red"/>
+        </w:rPr>
+        <w:t>???</w:t>
+      </w:r>
+      <w:proofErr w:type="gramEnd"/>
+    </w:p>
+    <w:p>
+      <w:pPr>
+        <w:pStyle w:val="HTML"/>
+        <w:numPr>
+          <w:ilvl w:val="0"/>
+          <w:numId w:val="3"/>
+        </w:numPr>
+        <w:shd w:val="clear" w:color="auto" w:fill="FFFFFF"/>
+        <w:rPr>
+          <w:rFonts w:ascii="JetBrains Mono" w:hAnsi="JetBrains Mono"/>
+          <w:b/>
+          <w:color w:val="080808"/>
+          <w:sz w:val="32"/>
+          <w:highlight w:val="red"/>
+        </w:rPr>
+      </w:pPr>
+      <w:r>
+        <w:rPr>
+          <w:rFonts w:ascii="JetBrains Mono" w:hAnsi="JetBrains Mono"/>
+          <w:b/>
+          <w:color w:val="080808"/>
+          <w:sz w:val="32"/>
+          <w:highlight w:val="red"/>
+        </w:rPr>
+        <w:t xml:space="preserve">CRITICAL: mint coins -&gt; </w:t>
+      </w:r>
+      <w:proofErr w:type="spellStart"/>
+      <w:r>
+        <w:rPr>
+          <w:rFonts w:ascii="JetBrains Mono" w:hAnsi="JetBrains Mono"/>
+          <w:b/>
+          <w:color w:val="080808"/>
+          <w:sz w:val="32"/>
+          <w:highlight w:val="red"/>
+        </w:rPr>
+        <w:t>initCoinsBuyOutForStabilization</w:t>
+      </w:r>
+      <w:proofErr w:type="spellEnd"/>
+      <w:r>
+        <w:rPr>
+          <w:rFonts w:ascii="JetBrains Mono" w:hAnsi="JetBrains Mono"/>
+          <w:b/>
+          <w:color w:val="080808"/>
+          <w:sz w:val="32"/>
+          <w:highlight w:val="red"/>
+        </w:rPr>
+        <w:t xml:space="preserve"> -&gt; get unlimited rule tokens if no liquidity provided</w:t>
+      </w:r>
+      <w:proofErr w:type="gramStart"/>
+      <w:r>
+        <w:rPr>
+          <w:rFonts w:ascii="JetBrains Mono" w:hAnsi="JetBrains Mono"/>
+          <w:b/>
+          <w:color w:val="080808"/>
+          <w:sz w:val="32"/>
+          <w:highlight w:val="red"/>
+        </w:rPr>
+        <w:t>!!!</w:t>
+      </w:r>
+      <w:proofErr w:type="gramEnd"/>
+    </w:p>
+    <w:p>
+      <w:pPr>
+        <w:pStyle w:val="HTML"/>
+        <w:numPr>
+          <w:ilvl w:val="0"/>
+          <w:numId w:val="3"/>
+        </w:numPr>
+        <w:shd w:val="clear" w:color="auto" w:fill="FFFFFF"/>
+        <w:rPr>
+          <w:rFonts w:ascii="JetBrains Mono" w:hAnsi="JetBrains Mono"/>
+          <w:b/>
+          <w:color w:val="080808"/>
+          <w:sz w:val="32"/>
+          <w:highlight w:val="red"/>
+        </w:rPr>
+      </w:pPr>
+      <w:r>
+        <w:rPr>
+          <w:rFonts w:ascii="JetBrains Mono" w:hAnsi="JetBrains Mono"/>
+          <w:b/>
+          <w:color w:val="080808"/>
+          <w:sz w:val="32"/>
+          <w:highlight w:val="red"/>
+        </w:rPr>
+        <w:t xml:space="preserve">CRITICAL: </w:t>
+      </w:r>
+      <w:proofErr w:type="spellStart"/>
+      <w:r>
+        <w:rPr>
+          <w:rFonts w:ascii="JetBrains Mono" w:hAnsi="JetBrains Mono"/>
+          <w:b/>
+          <w:color w:val="080808"/>
+          <w:sz w:val="32"/>
+          <w:highlight w:val="red"/>
+        </w:rPr>
+        <w:t>init</w:t>
+      </w:r>
+      <w:proofErr w:type="spellEnd"/>
+      <w:r>
+        <w:rPr>
+          <w:rFonts w:ascii="JetBrains Mono" w:hAnsi="JetBrains Mono"/>
+          <w:b/>
+          <w:color w:val="080808"/>
+          <w:sz w:val="32"/>
+          <w:highlight w:val="red"/>
+        </w:rPr>
+        <w:t xml:space="preserve"> auction </w:t>
+      </w:r>
+      <w:r>
+        <w:rPr>
+          <w:rFonts w:ascii="JetBrains Mono" w:hAnsi="JetBrains Mono"/>
+          <w:b/>
+          <w:color w:val="080808"/>
+          <w:sz w:val="32"/>
+          <w:highlight w:val="red"/>
+        </w:rPr>
+        <w:t xml:space="preserve">-&gt; </w:t>
+      </w:r>
+      <w:r>
+        <w:rPr>
+          <w:rFonts w:ascii="JetBrains Mono" w:hAnsi="JetBrains Mono"/>
+          <w:b/>
+          <w:color w:val="080808"/>
+          <w:sz w:val="32"/>
+          <w:highlight w:val="red"/>
+        </w:rPr>
+        <w:t>slowly higher bids -&gt; no auctions can happen</w:t>
+      </w:r>
+      <w:r>
+        <w:rPr>
+          <w:rFonts w:ascii="JetBrains Mono" w:hAnsi="JetBrains Mono"/>
+          <w:b/>
+          <w:color w:val="080808"/>
+          <w:sz w:val="32"/>
+          <w:highlight w:val="red"/>
+        </w:rPr>
+        <w:t>!</w:t>
+      </w:r>
+      <w:r>
+        <w:rPr>
+          <w:rFonts w:ascii="JetBrains Mono" w:hAnsi="JetBrains Mono"/>
+          <w:b/>
+          <w:color w:val="080808"/>
+          <w:sz w:val="32"/>
+          <w:highlight w:val="red"/>
+        </w:rPr>
+        <w:t xml:space="preserve"> </w:t>
+      </w:r>
+      <w:r>
+        <w:rPr>
+          <w:rFonts w:ascii="JetBrains Mono" w:hAnsi="JetBrains Mono"/>
+          <w:b/>
+          <w:color w:val="080808"/>
+          <w:sz w:val="32"/>
+          <w:highlight w:val="yellow"/>
+        </w:rPr>
+        <w:t xml:space="preserve">Seems like it is possible to </w:t>
+      </w:r>
+      <w:proofErr w:type="spellStart"/>
+      <w:r>
+        <w:rPr>
+          <w:rFonts w:ascii="JetBrains Mono" w:hAnsi="JetBrains Mono"/>
+          <w:b/>
+          <w:color w:val="080808"/>
+          <w:sz w:val="32"/>
+          <w:highlight w:val="yellow"/>
+        </w:rPr>
+        <w:t>init</w:t>
+      </w:r>
+      <w:proofErr w:type="spellEnd"/>
+      <w:r>
+        <w:rPr>
+          <w:rFonts w:ascii="JetBrains Mono" w:hAnsi="JetBrains Mono"/>
+          <w:b/>
+          <w:color w:val="080808"/>
+          <w:sz w:val="32"/>
+          <w:highlight w:val="yellow"/>
+        </w:rPr>
+        <w:t xml:space="preserve"> numerous auctions</w:t>
+      </w:r>
+      <w:bookmarkStart w:id="0" w:name="_GoBack"/>
+      <w:bookmarkEnd w:id="0"/>
+    </w:p>
+    <w:p>
+      <w:pPr>
+        <w:pStyle w:val="HTML"/>
+        <w:shd w:val="clear" w:color="auto" w:fill="FFFFFF"/>
+        <w:ind w:left="720"/>
+        <w:rPr>
+          <w:rFonts w:ascii="JetBrains Mono" w:hAnsi="JetBrains Mono"/>
+          <w:b/>
+          <w:color w:val="080808"/>
+          <w:sz w:val="32"/>
+          <w:highlight w:val="red"/>
+        </w:rPr>
+      </w:pPr>
     </w:p>
     <w:p/>
     <w:p>
@@ -260,12 +507,14 @@
         </w:rPr>
         <w:t xml:space="preserve">Обновляется ли </w:t>
       </w:r>
+      <w:proofErr w:type="spellStart"/>
       <w:r>
         <w:rPr>
           <w:highlight w:val="green"/>
         </w:rPr>
         <w:t>generatedFee</w:t>
       </w:r>
+      <w:proofErr w:type="spellEnd"/>
       <w:r>
         <w:rPr>
           <w:highlight w:val="green"/>
@@ -273,12 +522,14 @@
         </w:rPr>
         <w:t xml:space="preserve"> и </w:t>
       </w:r>
+      <w:proofErr w:type="spellStart"/>
       <w:r>
         <w:rPr>
           <w:highlight w:val="green"/>
         </w:rPr>
         <w:t>lastTimeUpdated</w:t>
       </w:r>
+      <w:proofErr w:type="spellEnd"/>
       <w:r>
         <w:rPr>
           <w:highlight w:val="green"/>
@@ -346,12 +597,21 @@
           <w:lang w:val="ru-RU"/>
         </w:rPr>
       </w:pPr>
-      <w:r>
-        <w:rPr>
-          <w:highlight w:val="green"/>
-          <w:lang w:val="ru-RU"/>
-        </w:rPr>
-        <w:t>Лочится ли при этом Эфир?</w:t>
+      <w:proofErr w:type="spellStart"/>
+      <w:r>
+        <w:rPr>
+          <w:highlight w:val="green"/>
+          <w:lang w:val="ru-RU"/>
+        </w:rPr>
+        <w:t>Лочится</w:t>
+      </w:r>
+      <w:proofErr w:type="spellEnd"/>
+      <w:r>
+        <w:rPr>
+          <w:highlight w:val="green"/>
+          <w:lang w:val="ru-RU"/>
+        </w:rPr>
+        <w:t xml:space="preserve"> ли при этом Эфир?</w:t>
       </w:r>
       <w:r>
         <w:rPr>
@@ -390,12 +650,14 @@
         </w:rPr>
         <w:t xml:space="preserve">1. Тест, если пытаешься сделать </w:t>
       </w:r>
+      <w:proofErr w:type="spellStart"/>
       <w:r>
         <w:rPr>
           <w:highlight w:val="green"/>
         </w:rPr>
         <w:t>updatePos</w:t>
       </w:r>
+      <w:proofErr w:type="spellEnd"/>
       <w:r>
         <w:rPr>
           <w:highlight w:val="green"/>
@@ -403,12 +665,14 @@
         </w:rPr>
         <w:t xml:space="preserve"> и с учетом </w:t>
       </w:r>
+      <w:proofErr w:type="spellStart"/>
       <w:r>
         <w:rPr>
           <w:highlight w:val="green"/>
         </w:rPr>
         <w:t>generatedFee</w:t>
       </w:r>
+      <w:proofErr w:type="spellEnd"/>
       <w:r>
         <w:rPr>
           <w:highlight w:val="green"/>
@@ -464,36 +728,44 @@
         </w:rPr>
         <w:t>Добавить поле (</w:t>
       </w:r>
+      <w:proofErr w:type="spellStart"/>
       <w:r>
         <w:t>bool</w:t>
       </w:r>
+      <w:proofErr w:type="spellEnd"/>
       <w:r>
         <w:rPr>
           <w:lang w:val="ru-RU"/>
         </w:rPr>
         <w:t xml:space="preserve"> </w:t>
       </w:r>
+      <w:proofErr w:type="spellStart"/>
       <w:r>
         <w:t>transferFee</w:t>
       </w:r>
+      <w:proofErr w:type="spellEnd"/>
       <w:r>
         <w:rPr>
           <w:lang w:val="ru-RU"/>
         </w:rPr>
         <w:t xml:space="preserve">) в функцию </w:t>
       </w:r>
+      <w:proofErr w:type="spellStart"/>
       <w:r>
         <w:t>UpdateCDP</w:t>
       </w:r>
+      <w:proofErr w:type="spellEnd"/>
       <w:r>
         <w:rPr>
           <w:lang w:val="ru-RU"/>
         </w:rPr>
         <w:t xml:space="preserve">. Если тру – то делается трансфер и </w:t>
       </w:r>
+      <w:proofErr w:type="spellStart"/>
       <w:r>
         <w:t>generatedFee</w:t>
       </w:r>
+      <w:proofErr w:type="spellEnd"/>
       <w:r>
         <w:rPr>
           <w:lang w:val="ru-RU"/>
@@ -506,9 +778,11 @@
         </w:rPr>
         <w:t xml:space="preserve">обнуляется, </w:t>
       </w:r>
+      <w:proofErr w:type="spellStart"/>
       <w:r>
         <w:t>lastTimeUpdated</w:t>
       </w:r>
+      <w:proofErr w:type="spellEnd"/>
       <w:r>
         <w:rPr>
           <w:lang w:val="ru-RU"/>
@@ -592,7 +866,49 @@
         <w:rPr>
           <w:lang w:val="ru-RU"/>
         </w:rPr>
-        <w:t xml:space="preserve"> стэйблы за эфир и 2) купить рул за стэйблы. </w:t>
+        <w:t xml:space="preserve"> </w:t>
+      </w:r>
+      <w:proofErr w:type="spellStart"/>
+      <w:r>
+        <w:rPr>
+          <w:lang w:val="ru-RU"/>
+        </w:rPr>
+        <w:t>стэйблы</w:t>
+      </w:r>
+      <w:proofErr w:type="spellEnd"/>
+      <w:r>
+        <w:rPr>
+          <w:lang w:val="ru-RU"/>
+        </w:rPr>
+        <w:t xml:space="preserve"> за эфир и 2) купить </w:t>
+      </w:r>
+      <w:proofErr w:type="spellStart"/>
+      <w:r>
+        <w:rPr>
+          <w:lang w:val="ru-RU"/>
+        </w:rPr>
+        <w:t>рул</w:t>
+      </w:r>
+      <w:proofErr w:type="spellEnd"/>
+      <w:r>
+        <w:rPr>
+          <w:lang w:val="ru-RU"/>
+        </w:rPr>
+        <w:t xml:space="preserve"> за </w:t>
+      </w:r>
+      <w:proofErr w:type="spellStart"/>
+      <w:r>
+        <w:rPr>
+          <w:lang w:val="ru-RU"/>
+        </w:rPr>
+        <w:t>стэйблы</w:t>
+      </w:r>
+      <w:proofErr w:type="spellEnd"/>
+      <w:r>
+        <w:rPr>
+          <w:lang w:val="ru-RU"/>
+        </w:rPr>
+        <w:t xml:space="preserve">. </w:t>
       </w:r>
     </w:p>
     <w:p>
@@ -607,7 +923,21 @@
           <w:lang w:val="ru-RU"/>
         </w:rPr>
         <w:tab/>
-        <w:t>1) Если выкупил стэйблы за эфир, то пополняем стабфонд (</w:t>
+        <w:t xml:space="preserve">1) Если выкупил </w:t>
+      </w:r>
+      <w:proofErr w:type="spellStart"/>
+      <w:r>
+        <w:rPr>
+          <w:lang w:val="ru-RU"/>
+        </w:rPr>
+        <w:t>стэйблы</w:t>
+      </w:r>
+      <w:proofErr w:type="spellEnd"/>
+      <w:r>
+        <w:rPr>
+          <w:lang w:val="ru-RU"/>
+        </w:rPr>
+        <w:t xml:space="preserve"> за эфир, то пополняем стабфонд (</w:t>
       </w:r>
       <w:r>
         <w:rPr>
@@ -635,7 +965,49 @@
           <w:lang w:val="ru-RU"/>
         </w:rPr>
         <w:tab/>
-        <w:t xml:space="preserve">2) Если выкупил рул за стэйблы, то рулы сжигаются. </w:t>
+        <w:t xml:space="preserve">2) Если выкупил </w:t>
+      </w:r>
+      <w:proofErr w:type="spellStart"/>
+      <w:r>
+        <w:rPr>
+          <w:lang w:val="ru-RU"/>
+        </w:rPr>
+        <w:t>рул</w:t>
+      </w:r>
+      <w:proofErr w:type="spellEnd"/>
+      <w:r>
+        <w:rPr>
+          <w:lang w:val="ru-RU"/>
+        </w:rPr>
+        <w:t xml:space="preserve"> за </w:t>
+      </w:r>
+      <w:proofErr w:type="spellStart"/>
+      <w:r>
+        <w:rPr>
+          <w:lang w:val="ru-RU"/>
+        </w:rPr>
+        <w:t>стэйблы</w:t>
+      </w:r>
+      <w:proofErr w:type="spellEnd"/>
+      <w:r>
+        <w:rPr>
+          <w:lang w:val="ru-RU"/>
+        </w:rPr>
+        <w:t xml:space="preserve">, то </w:t>
+      </w:r>
+      <w:proofErr w:type="spellStart"/>
+      <w:r>
+        <w:rPr>
+          <w:lang w:val="ru-RU"/>
+        </w:rPr>
+        <w:t>рулы</w:t>
+      </w:r>
+      <w:proofErr w:type="spellEnd"/>
+      <w:r>
+        <w:rPr>
+          <w:lang w:val="ru-RU"/>
+        </w:rPr>
+        <w:t xml:space="preserve"> сжигаются. </w:t>
       </w:r>
     </w:p>
     <w:p>
@@ -656,21 +1028,69 @@
           <w:highlight w:val="yellow"/>
           <w:lang w:val="ru-RU"/>
         </w:rPr>
-        <w:t>. Заложить инфляцию в 1% (ежегодно выпускается 1% от общей эмиссии стэйблов и ? отдается в благотворительные организации? Как их определять, кому отдавать? Для начала это будет какая-то своя благотворительная организация, а дальше? Или раздается всем-всем?)</w:t>
-      </w:r>
+        <w:t xml:space="preserve">. Заложить инфляцию в 1% (ежегодно выпускается 1% от общей эмиссии </w:t>
+      </w:r>
+      <w:proofErr w:type="spellStart"/>
       <w:r>
         <w:rPr>
           <w:highlight w:val="yellow"/>
           <w:lang w:val="ru-RU"/>
         </w:rPr>
-        <w:t xml:space="preserve"> Можно часть отдавать в лотерею, разыгрывать среди тех, у кого на балансе есть от какой-то суммы стэйблов. Часть отдавать на краудфандинг.</w:t>
-      </w:r>
-      <w:r>
-        <w:rPr>
+        <w:t>стэйблов</w:t>
+      </w:r>
+      <w:proofErr w:type="spellEnd"/>
+      <w:r>
+        <w:rPr>
+          <w:highlight w:val="yellow"/>
           <w:lang w:val="ru-RU"/>
         </w:rPr>
         <w:t xml:space="preserve"> </w:t>
       </w:r>
+      <w:proofErr w:type="gramStart"/>
+      <w:r>
+        <w:rPr>
+          <w:highlight w:val="yellow"/>
+          <w:lang w:val="ru-RU"/>
+        </w:rPr>
+        <w:t>и ?</w:t>
+      </w:r>
+      <w:proofErr w:type="gramEnd"/>
+      <w:r>
+        <w:rPr>
+          <w:highlight w:val="yellow"/>
+          <w:lang w:val="ru-RU"/>
+        </w:rPr>
+        <w:t xml:space="preserve"> отдается в благотворительные организации? Как их определять, кому отдавать? Для начала это будет какая-то своя благотворительная организация, а дальше? Или раздается всем-всем?)</w:t>
+      </w:r>
+      <w:r>
+        <w:rPr>
+          <w:highlight w:val="yellow"/>
+          <w:lang w:val="ru-RU"/>
+        </w:rPr>
+        <w:t xml:space="preserve"> Можно часть отдавать в лотерею, разыгрывать среди тех, у кого на балансе есть от какой-то суммы </w:t>
+      </w:r>
+      <w:proofErr w:type="spellStart"/>
+      <w:r>
+        <w:rPr>
+          <w:highlight w:val="yellow"/>
+          <w:lang w:val="ru-RU"/>
+        </w:rPr>
+        <w:t>стэйблов</w:t>
+      </w:r>
+      <w:proofErr w:type="spellEnd"/>
+      <w:r>
+        <w:rPr>
+          <w:highlight w:val="yellow"/>
+          <w:lang w:val="ru-RU"/>
+        </w:rPr>
+        <w:t>. Часть отдавать на краудфандинг.</w:t>
+      </w:r>
+      <w:r>
+        <w:rPr>
+          <w:lang w:val="ru-RU"/>
+        </w:rPr>
+        <w:t xml:space="preserve"> </w:t>
+      </w:r>
     </w:p>
     <w:p>
       <w:pPr>
@@ -683,7 +1103,22 @@
         <w:rPr>
           <w:lang w:val="ru-RU"/>
         </w:rPr>
-        <w:t xml:space="preserve">7. Нужно писать бота, который следит за аукционами и маржин-коллами, голосованиями. </w:t>
+        <w:lastRenderedPageBreak/>
+        <w:t xml:space="preserve">7. Нужно писать бота, который следит за аукционами и </w:t>
+      </w:r>
+      <w:proofErr w:type="spellStart"/>
+      <w:r>
+        <w:rPr>
+          <w:lang w:val="ru-RU"/>
+        </w:rPr>
+        <w:t>маржин-коллами</w:t>
+      </w:r>
+      <w:proofErr w:type="spellEnd"/>
+      <w:r>
+        <w:rPr>
+          <w:lang w:val="ru-RU"/>
+        </w:rPr>
+        <w:t xml:space="preserve">, голосованиями. </w:t>
       </w:r>
     </w:p>
     <w:p>
@@ -699,13 +1134,43 @@
       <w:r>
         <w:t xml:space="preserve">8. </w:t>
       </w:r>
-      <w:r>
-        <w:rPr>
-          <w:rFonts w:ascii="JetBrains Mono" w:hAnsi="JetBrains Mono"/>
-          <w:color w:val="080808"/>
-          <w:highlight w:val="green"/>
-        </w:rPr>
-        <w:t>weth.approve(dao.addresses(</w:t>
+      <w:proofErr w:type="spellStart"/>
+      <w:proofErr w:type="gramStart"/>
+      <w:r>
+        <w:rPr>
+          <w:rFonts w:ascii="JetBrains Mono" w:hAnsi="JetBrains Mono"/>
+          <w:color w:val="080808"/>
+          <w:highlight w:val="green"/>
+        </w:rPr>
+        <w:t>weth.approve</w:t>
+      </w:r>
+      <w:proofErr w:type="spellEnd"/>
+      <w:r>
+        <w:rPr>
+          <w:rFonts w:ascii="JetBrains Mono" w:hAnsi="JetBrains Mono"/>
+          <w:color w:val="080808"/>
+          <w:highlight w:val="green"/>
+        </w:rPr>
+        <w:t>(</w:t>
+      </w:r>
+      <w:proofErr w:type="spellStart"/>
+      <w:proofErr w:type="gramEnd"/>
+      <w:r>
+        <w:rPr>
+          <w:rFonts w:ascii="JetBrains Mono" w:hAnsi="JetBrains Mono"/>
+          <w:color w:val="080808"/>
+          <w:highlight w:val="green"/>
+        </w:rPr>
+        <w:t>dao.addresses</w:t>
+      </w:r>
+      <w:proofErr w:type="spellEnd"/>
+      <w:r>
+        <w:rPr>
+          <w:rFonts w:ascii="JetBrains Mono" w:hAnsi="JetBrains Mono"/>
+          <w:color w:val="080808"/>
+          <w:highlight w:val="green"/>
+        </w:rPr>
+        <w:t>(</w:t>
       </w:r>
       <w:r>
         <w:rPr>
@@ -721,7 +1186,25 @@
           <w:color w:val="080808"/>
           <w:highlight w:val="green"/>
         </w:rPr>
-        <w:t>), p.wethAmountLocked);</w:t>
+        <w:t xml:space="preserve">), </w:t>
+      </w:r>
+      <w:proofErr w:type="spellStart"/>
+      <w:r>
+        <w:rPr>
+          <w:rFonts w:ascii="JetBrains Mono" w:hAnsi="JetBrains Mono"/>
+          <w:color w:val="080808"/>
+          <w:highlight w:val="green"/>
+        </w:rPr>
+        <w:t>p.wethAmountLocked</w:t>
+      </w:r>
+      <w:proofErr w:type="spellEnd"/>
+      <w:r>
+        <w:rPr>
+          <w:rFonts w:ascii="JetBrains Mono" w:hAnsi="JetBrains Mono"/>
+          <w:color w:val="080808"/>
+          <w:highlight w:val="green"/>
+        </w:rPr>
+        <w:t>);</w:t>
       </w:r>
     </w:p>
     <w:p>
@@ -736,7 +1219,71 @@
           <w:highlight w:val="green"/>
           <w:lang w:val="ru-RU"/>
         </w:rPr>
-        <w:t>Тут надо брать предыдущий лимит и увеличивать его, а не просто делать апрув. Тоже самое нужно и с коинами делать, потому что эпрув не увеличивает эмаунт, а устанавливает его.</w:t>
+        <w:t xml:space="preserve">Тут надо брать предыдущий лимит и увеличивать его, а не просто делать </w:t>
+      </w:r>
+      <w:proofErr w:type="spellStart"/>
+      <w:r>
+        <w:rPr>
+          <w:highlight w:val="green"/>
+          <w:lang w:val="ru-RU"/>
+        </w:rPr>
+        <w:t>апрув</w:t>
+      </w:r>
+      <w:proofErr w:type="spellEnd"/>
+      <w:r>
+        <w:rPr>
+          <w:highlight w:val="green"/>
+          <w:lang w:val="ru-RU"/>
+        </w:rPr>
+        <w:t xml:space="preserve">. Тоже самое нужно и с </w:t>
+      </w:r>
+      <w:proofErr w:type="spellStart"/>
+      <w:r>
+        <w:rPr>
+          <w:highlight w:val="green"/>
+          <w:lang w:val="ru-RU"/>
+        </w:rPr>
+        <w:t>коинами</w:t>
+      </w:r>
+      <w:proofErr w:type="spellEnd"/>
+      <w:r>
+        <w:rPr>
+          <w:highlight w:val="green"/>
+          <w:lang w:val="ru-RU"/>
+        </w:rPr>
+        <w:t xml:space="preserve"> делать, потому что </w:t>
+      </w:r>
+      <w:proofErr w:type="spellStart"/>
+      <w:r>
+        <w:rPr>
+          <w:highlight w:val="green"/>
+          <w:lang w:val="ru-RU"/>
+        </w:rPr>
+        <w:t>эпрув</w:t>
+      </w:r>
+      <w:proofErr w:type="spellEnd"/>
+      <w:r>
+        <w:rPr>
+          <w:highlight w:val="green"/>
+          <w:lang w:val="ru-RU"/>
+        </w:rPr>
+        <w:t xml:space="preserve"> не увеличивает </w:t>
+      </w:r>
+      <w:proofErr w:type="spellStart"/>
+      <w:r>
+        <w:rPr>
+          <w:highlight w:val="green"/>
+          <w:lang w:val="ru-RU"/>
+        </w:rPr>
+        <w:t>эмаунт</w:t>
+      </w:r>
+      <w:proofErr w:type="spellEnd"/>
+      <w:r>
+        <w:rPr>
+          <w:highlight w:val="green"/>
+          <w:lang w:val="ru-RU"/>
+        </w:rPr>
+        <w:t>, а устанавливает его.</w:t>
       </w:r>
       <w:r>
         <w:rPr>
@@ -760,12 +1307,14 @@
         </w:rPr>
         <w:t xml:space="preserve">10. Депозит </w:t>
       </w:r>
+      <w:proofErr w:type="spellStart"/>
       <w:r>
         <w:rPr>
           <w:highlight w:val="green"/>
         </w:rPr>
         <w:t>stableCoins</w:t>
       </w:r>
+      <w:proofErr w:type="spellEnd"/>
     </w:p>
     <w:p>
       <w:pPr>
@@ -774,13 +1323,29 @@
           <w:lang w:val="ru-RU"/>
         </w:rPr>
       </w:pPr>
-      <w:r>
-        <w:rPr>
-          <w:highlight w:val="green"/>
-          <w:lang w:val="ru-RU"/>
-        </w:rPr>
-        <w:lastRenderedPageBreak/>
-        <w:t>Нихера себе тут возникает вопросов!</w:t>
+      <w:proofErr w:type="spellStart"/>
+      <w:r>
+        <w:rPr>
+          <w:highlight w:val="green"/>
+          <w:lang w:val="ru-RU"/>
+        </w:rPr>
+        <w:t>Нихера</w:t>
+      </w:r>
+      <w:proofErr w:type="spellEnd"/>
+      <w:r>
+        <w:rPr>
+          <w:highlight w:val="green"/>
+          <w:lang w:val="ru-RU"/>
+        </w:rPr>
+        <w:t xml:space="preserve"> себе тут возникает </w:t>
+      </w:r>
+      <w:proofErr w:type="gramStart"/>
+      <w:r>
+        <w:rPr>
+          <w:highlight w:val="green"/>
+          <w:lang w:val="ru-RU"/>
+        </w:rPr>
+        <w:t>вопросов!</w:t>
       </w:r>
       <w:r>
         <w:rPr>
@@ -788,15 +1353,32 @@
           <w:lang w:val="ru-RU"/>
         </w:rPr>
         <w:br/>
-        <w:t>Периодичность выплат, как быть со сложным процентом?</w:t>
-      </w:r>
-      <w:r>
-        <w:rPr>
-          <w:highlight w:val="green"/>
-          <w:lang w:val="ru-RU"/>
-        </w:rPr>
-        <w:t xml:space="preserve"> – пока что похер</w:t>
-      </w:r>
+        <w:t>Периодичность</w:t>
+      </w:r>
+      <w:proofErr w:type="gramEnd"/>
+      <w:r>
+        <w:rPr>
+          <w:highlight w:val="green"/>
+          <w:lang w:val="ru-RU"/>
+        </w:rPr>
+        <w:t xml:space="preserve"> выплат, как быть со сложным процентом?</w:t>
+      </w:r>
+      <w:r>
+        <w:rPr>
+          <w:highlight w:val="green"/>
+          <w:lang w:val="ru-RU"/>
+        </w:rPr>
+        <w:t xml:space="preserve"> – пока что </w:t>
+      </w:r>
+      <w:proofErr w:type="spellStart"/>
+      <w:r>
+        <w:rPr>
+          <w:highlight w:val="green"/>
+          <w:lang w:val="ru-RU"/>
+        </w:rPr>
+        <w:t>похер</w:t>
+      </w:r>
+      <w:proofErr w:type="spellEnd"/>
       <w:r>
         <w:rPr>
           <w:highlight w:val="green"/>
@@ -816,12 +1398,14 @@
         </w:rPr>
         <w:t xml:space="preserve">11. </w:t>
       </w:r>
+      <w:proofErr w:type="gramStart"/>
       <w:r>
         <w:rPr>
           <w:highlight w:val="green"/>
         </w:rPr>
         <w:t>finalize</w:t>
       </w:r>
+      <w:proofErr w:type="gramEnd"/>
       <w:r>
         <w:rPr>
           <w:highlight w:val="green"/>
@@ -849,7 +1433,15 @@
         <w:ind w:left="360"/>
       </w:pPr>
       <w:r>
-        <w:t xml:space="preserve">14. if voting was for address, </w:t>
+        <w:t xml:space="preserve">14. </w:t>
+      </w:r>
+      <w:proofErr w:type="gramStart"/>
+      <w:r>
+        <w:t>if</w:t>
+      </w:r>
+      <w:proofErr w:type="gramEnd"/>
+      <w:r>
+        <w:t xml:space="preserve"> voting was for address, </w:t>
       </w:r>
       <w:r>
         <w:rPr>
@@ -870,14 +1462,36 @@
       <w:r>
         <w:t xml:space="preserve">15. </w:t>
       </w:r>
-      <w:r>
-        <w:rPr>
-          <w:rFonts w:ascii="JetBrains Mono" w:hAnsi="JetBrains Mono"/>
-          <w:color w:val="080808"/>
-          <w:highlight w:val="green"/>
-        </w:rPr>
-        <w:t>initCoinsBuyOutForStabilization require low stabFund</w:t>
-      </w:r>
+      <w:proofErr w:type="spellStart"/>
+      <w:proofErr w:type="gramStart"/>
+      <w:r>
+        <w:rPr>
+          <w:rFonts w:ascii="JetBrains Mono" w:hAnsi="JetBrains Mono"/>
+          <w:color w:val="080808"/>
+          <w:highlight w:val="green"/>
+        </w:rPr>
+        <w:t>initCoinsBuyOutForStabilization</w:t>
+      </w:r>
+      <w:proofErr w:type="spellEnd"/>
+      <w:proofErr w:type="gramEnd"/>
+      <w:r>
+        <w:rPr>
+          <w:rFonts w:ascii="JetBrains Mono" w:hAnsi="JetBrains Mono"/>
+          <w:color w:val="080808"/>
+          <w:highlight w:val="green"/>
+        </w:rPr>
+        <w:t xml:space="preserve"> require low </w:t>
+      </w:r>
+      <w:proofErr w:type="spellStart"/>
+      <w:r>
+        <w:rPr>
+          <w:rFonts w:ascii="JetBrains Mono" w:hAnsi="JetBrains Mono"/>
+          <w:color w:val="080808"/>
+          <w:highlight w:val="green"/>
+        </w:rPr>
+        <w:t>stabFund</w:t>
+      </w:r>
+      <w:proofErr w:type="spellEnd"/>
     </w:p>
     <w:p>
       <w:pPr>
@@ -895,6 +1509,8 @@
         </w:rPr>
         <w:t xml:space="preserve">16. </w:t>
       </w:r>
+      <w:proofErr w:type="spellStart"/>
+      <w:proofErr w:type="gramStart"/>
       <w:r>
         <w:rPr>
           <w:rFonts w:ascii="JetBrains Mono" w:hAnsi="JetBrains Mono"/>
@@ -902,6 +1518,8 @@
         </w:rPr>
         <w:t>closeCDP</w:t>
       </w:r>
+      <w:proofErr w:type="spellEnd"/>
+      <w:proofErr w:type="gramEnd"/>
       <w:r>
         <w:rPr>
           <w:rFonts w:ascii="JetBrains Mono" w:hAnsi="JetBrains Mono"/>
@@ -1014,6 +1632,7 @@
         </w:rPr>
         <w:t xml:space="preserve"> </w:t>
       </w:r>
+      <w:proofErr w:type="spellStart"/>
       <w:r>
         <w:rPr>
           <w:rFonts w:ascii="JetBrains Mono" w:hAnsi="JetBrains Mono"/>
@@ -1022,6 +1641,7 @@
         </w:rPr>
         <w:t>стэйблов</w:t>
       </w:r>
+      <w:proofErr w:type="spellEnd"/>
       <w:r>
         <w:rPr>
           <w:rFonts w:ascii="JetBrains Mono" w:hAnsi="JetBrains Mono"/>
@@ -1115,6 +1735,7 @@
         </w:rPr>
         <w:t xml:space="preserve">17. что делать с теми позициями, которые остались в старом </w:t>
       </w:r>
+      <w:proofErr w:type="spellStart"/>
       <w:r>
         <w:rPr>
           <w:rFonts w:ascii="JetBrains Mono" w:hAnsi="JetBrains Mono"/>
@@ -1122,6 +1743,7 @@
         </w:rPr>
         <w:t>cdp</w:t>
       </w:r>
+      <w:proofErr w:type="spellEnd"/>
       <w:r>
         <w:rPr>
           <w:rFonts w:ascii="JetBrains Mono" w:hAnsi="JetBrains Mono"/>
@@ -1138,6 +1760,7 @@
         </w:rPr>
         <w:t>Можно ли передавать заемные позиции (</w:t>
       </w:r>
+      <w:proofErr w:type="spellStart"/>
       <w:r>
         <w:rPr>
           <w:rFonts w:ascii="JetBrains Mono" w:hAnsi="JetBrains Mono"/>
@@ -1145,6 +1768,7 @@
         </w:rPr>
         <w:t>cdp</w:t>
       </w:r>
+      <w:proofErr w:type="spellEnd"/>
       <w:r>
         <w:rPr>
           <w:rFonts w:ascii="JetBrains Mono" w:hAnsi="JetBrains Mono"/>
@@ -1211,6 +1835,7 @@
           </w:rPr>
           <w:t>.</w:t>
         </w:r>
+        <w:proofErr w:type="spellStart"/>
         <w:r>
           <w:rPr>
             <w:rStyle w:val="a4"/>
@@ -1218,6 +1843,7 @@
           </w:rPr>
           <w:t>ethercluster</w:t>
         </w:r>
+        <w:proofErr w:type="spellEnd"/>
         <w:r>
           <w:rPr>
             <w:rStyle w:val="a4"/>
@@ -1258,6 +1884,7 @@
         </w:rPr>
         <w:t xml:space="preserve">это аналог </w:t>
       </w:r>
+      <w:proofErr w:type="spellStart"/>
       <w:r>
         <w:rPr>
           <w:rFonts w:ascii="JetBrains Mono" w:hAnsi="JetBrains Mono"/>
@@ -1265,6 +1892,7 @@
         </w:rPr>
         <w:t>infura</w:t>
       </w:r>
+      <w:proofErr w:type="spellEnd"/>
       <w:r>
         <w:rPr>
           <w:rFonts w:ascii="JetBrains Mono" w:hAnsi="JetBrains Mono"/>
@@ -1281,6 +1909,7 @@
         </w:rPr>
         <w:t xml:space="preserve">для </w:t>
       </w:r>
+      <w:proofErr w:type="spellStart"/>
       <w:r>
         <w:rPr>
           <w:rFonts w:ascii="JetBrains Mono" w:hAnsi="JetBrains Mono"/>
@@ -1288,6 +1917,7 @@
         </w:rPr>
         <w:t>etc</w:t>
       </w:r>
+      <w:proofErr w:type="spellEnd"/>
     </w:p>
     <w:p>
       <w:pPr>
@@ -1340,12 +1970,14 @@
         </w:rPr>
         <w:t xml:space="preserve">Переделать </w:t>
       </w:r>
+      <w:proofErr w:type="spellStart"/>
       <w:r>
         <w:rPr>
           <w:highlight w:val="red"/>
         </w:rPr>
         <w:t>exRate</w:t>
       </w:r>
+      <w:proofErr w:type="spellEnd"/>
       <w:r>
         <w:rPr>
           <w:highlight w:val="red"/>
@@ -1455,9 +2087,11 @@
         </w:rPr>
         <w:t xml:space="preserve"> </w:t>
       </w:r>
+      <w:proofErr w:type="spellStart"/>
       <w:r>
         <w:t>exRate</w:t>
       </w:r>
+      <w:proofErr w:type="spellEnd"/>
       <w:r>
         <w:rPr>
           <w:lang w:val="ru-RU"/>
@@ -1524,8 +2158,6 @@
         </w:rPr>
         <w:t>Следить в сервере за событиями (хотя бы какими-то, чтобы выводить их и реагировать на них)</w:t>
       </w:r>
-      <w:bookmarkStart w:id="0" w:name="_GoBack"/>
-      <w:bookmarkEnd w:id="0"/>
     </w:p>
     <w:sectPr>
       <w:pgSz w:w="12240" w:h="15840"/>

</xml_diff>

<commit_message>
interface upgrade + stabFund and ruleBuyOut auctions manual tested
</commit_message>
<xml_diff>
--- a/doc/TODO.docx
+++ b/doc/TODO.docx
@@ -1,6 +1,6 @@
 
 <file path=word/document.xml><?xml version="1.0" encoding="utf-8"?>
-<w:document xmlns:wpc="http://schemas.microsoft.com/office/word/2010/wordprocessingCanvas" xmlns:mc="http://schemas.openxmlformats.org/markup-compatibility/2006" xmlns:o="urn:schemas-microsoft-com:office:office" xmlns:r="http://schemas.openxmlformats.org/officeDocument/2006/relationships" xmlns:m="http://schemas.openxmlformats.org/officeDocument/2006/math" xmlns:v="urn:schemas-microsoft-com:vml" xmlns:wp14="http://schemas.microsoft.com/office/word/2010/wordprocessingDrawing" xmlns:wp="http://schemas.openxmlformats.org/drawingml/2006/wordprocessingDrawing" xmlns:w10="urn:schemas-microsoft-com:office:word" xmlns:w="http://schemas.openxmlformats.org/wordprocessingml/2006/main" xmlns:w14="http://schemas.microsoft.com/office/word/2010/wordml" xmlns:w15="http://schemas.microsoft.com/office/word/2012/wordml" xmlns:wpg="http://schemas.microsoft.com/office/word/2010/wordprocessingGroup" xmlns:wpi="http://schemas.microsoft.com/office/word/2010/wordprocessingInk" xmlns:wne="http://schemas.microsoft.com/office/word/2006/wordml" xmlns:wps="http://schemas.microsoft.com/office/word/2010/wordprocessingShape" mc:Ignorable="w14 w15 wp14">
+<w:document xmlns:wpc="http://schemas.microsoft.com/office/word/2010/wordprocessingCanvas" xmlns:cx="http://schemas.microsoft.com/office/drawing/2014/chartex" xmlns:cx1="http://schemas.microsoft.com/office/drawing/2015/9/8/chartex" xmlns:cx2="http://schemas.microsoft.com/office/drawing/2015/10/21/chartex" xmlns:cx3="http://schemas.microsoft.com/office/drawing/2016/5/9/chartex" xmlns:cx4="http://schemas.microsoft.com/office/drawing/2016/5/10/chartex" xmlns:cx5="http://schemas.microsoft.com/office/drawing/2016/5/11/chartex" xmlns:cx6="http://schemas.microsoft.com/office/drawing/2016/5/12/chartex" xmlns:cx7="http://schemas.microsoft.com/office/drawing/2016/5/13/chartex" xmlns:cx8="http://schemas.microsoft.com/office/drawing/2016/5/14/chartex" xmlns:mc="http://schemas.openxmlformats.org/markup-compatibility/2006" xmlns:aink="http://schemas.microsoft.com/office/drawing/2016/ink" xmlns:am3d="http://schemas.microsoft.com/office/drawing/2017/model3d" xmlns:o="urn:schemas-microsoft-com:office:office" xmlns:r="http://schemas.openxmlformats.org/officeDocument/2006/relationships" xmlns:m="http://schemas.openxmlformats.org/officeDocument/2006/math" xmlns:v="urn:schemas-microsoft-com:vml" xmlns:wp14="http://schemas.microsoft.com/office/word/2010/wordprocessingDrawing" xmlns:wp="http://schemas.openxmlformats.org/drawingml/2006/wordprocessingDrawing" xmlns:w10="urn:schemas-microsoft-com:office:word" xmlns:w="http://schemas.openxmlformats.org/wordprocessingml/2006/main" xmlns:w14="http://schemas.microsoft.com/office/word/2010/wordml" xmlns:w15="http://schemas.microsoft.com/office/word/2012/wordml" xmlns:w16cid="http://schemas.microsoft.com/office/word/2016/wordml/cid" xmlns:w16se="http://schemas.microsoft.com/office/word/2015/wordml/symex" xmlns:wpg="http://schemas.microsoft.com/office/word/2010/wordprocessingGroup" xmlns:wpi="http://schemas.microsoft.com/office/word/2010/wordprocessingInk" xmlns:wne="http://schemas.microsoft.com/office/word/2006/wordml" xmlns:wps="http://schemas.microsoft.com/office/word/2010/wordprocessingShape" mc:Ignorable="w14 w15 w16se w16cid wp14">
   <w:body>
     <w:p>
       <w:pPr>
@@ -52,18 +52,8 @@
           <w:color w:val="080808"/>
           <w:sz w:val="24"/>
         </w:rPr>
-        <w:t>Create pools and add to statistics</w:t>
-      </w:r>
-      <w:proofErr w:type="gramStart"/>
-      <w:r>
-        <w:rPr>
-          <w:rFonts w:ascii="JetBrains Mono" w:hAnsi="JetBrains Mono"/>
-          <w:color w:val="080808"/>
-          <w:sz w:val="24"/>
-        </w:rPr>
-        <w:t>!!!</w:t>
-      </w:r>
-      <w:proofErr w:type="gramEnd"/>
+        <w:t>Create pools and add to statistics!!!</w:t>
+      </w:r>
     </w:p>
     <w:p>
       <w:pPr>
@@ -85,36 +75,8 @@
           <w:color w:val="080808"/>
           <w:sz w:val="24"/>
         </w:rPr>
-        <w:t xml:space="preserve">Create </w:t>
-      </w:r>
-      <w:proofErr w:type="spellStart"/>
-      <w:r>
-        <w:rPr>
-          <w:rFonts w:ascii="JetBrains Mono" w:hAnsi="JetBrains Mono"/>
-          <w:color w:val="080808"/>
-          <w:sz w:val="24"/>
-        </w:rPr>
-        <w:t>crowdfunding</w:t>
-      </w:r>
-      <w:proofErr w:type="spellEnd"/>
-      <w:r>
-        <w:rPr>
-          <w:rFonts w:ascii="JetBrains Mono" w:hAnsi="JetBrains Mono"/>
-          <w:color w:val="080808"/>
-          <w:sz w:val="24"/>
-        </w:rPr>
-        <w:t xml:space="preserve"> contract</w:t>
-      </w:r>
-      <w:proofErr w:type="gramStart"/>
-      <w:r>
-        <w:rPr>
-          <w:rFonts w:ascii="JetBrains Mono" w:hAnsi="JetBrains Mono"/>
-          <w:color w:val="080808"/>
-          <w:sz w:val="24"/>
-        </w:rPr>
-        <w:t>!!</w:t>
-      </w:r>
-      <w:proofErr w:type="gramEnd"/>
+        <w:t>Create crowdfunding contract!!</w:t>
+      </w:r>
     </w:p>
     <w:p>
       <w:pPr>
@@ -262,19 +224,8 @@
           <w:sz w:val="24"/>
           <w:highlight w:val="red"/>
         </w:rPr>
-        <w:t>How to handle contract change</w:t>
-      </w:r>
-      <w:proofErr w:type="gramStart"/>
-      <w:r>
-        <w:rPr>
-          <w:rFonts w:ascii="JetBrains Mono" w:hAnsi="JetBrains Mono"/>
-          <w:color w:val="080808"/>
-          <w:sz w:val="24"/>
-          <w:highlight w:val="red"/>
-        </w:rPr>
-        <w:t>???</w:t>
-      </w:r>
-      <w:proofErr w:type="gramEnd"/>
+        <w:t>How to handle contract change???</w:t>
+      </w:r>
     </w:p>
     <w:p>
       <w:pPr>
@@ -322,20 +273,8 @@
           <w:sz w:val="32"/>
           <w:highlight w:val="red"/>
         </w:rPr>
-        <w:t xml:space="preserve"> -&gt; get unlimited rule tokens if no liquidity provided</w:t>
-      </w:r>
-      <w:proofErr w:type="gramStart"/>
-      <w:r>
-        <w:rPr>
-          <w:rFonts w:ascii="JetBrains Mono" w:hAnsi="JetBrains Mono"/>
-          <w:b/>
-          <w:color w:val="080808"/>
-          <w:sz w:val="32"/>
-          <w:highlight w:val="red"/>
-        </w:rPr>
-        <w:t>!!!</w:t>
-      </w:r>
-      <w:proofErr w:type="gramEnd"/>
+        <w:t xml:space="preserve"> -&gt; get unlimited rule tokens if no liquidity provided!!!</w:t>
+      </w:r>
     </w:p>
     <w:p>
       <w:pPr>
@@ -457,8 +396,6 @@
         </w:rPr>
         <w:t xml:space="preserve"> numerous auctions</w:t>
       </w:r>
-      <w:bookmarkStart w:id="0" w:name="_GoBack"/>
-      <w:bookmarkEnd w:id="0"/>
     </w:p>
     <w:p>
       <w:pPr>
@@ -728,11 +665,9 @@
         </w:rPr>
         <w:t>Добавить поле (</w:t>
       </w:r>
-      <w:proofErr w:type="spellStart"/>
       <w:r>
         <w:t>bool</w:t>
       </w:r>
-      <w:proofErr w:type="spellEnd"/>
       <w:r>
         <w:rPr>
           <w:lang w:val="ru-RU"/>
@@ -1145,6 +1080,7 @@
         <w:t>weth.approve</w:t>
       </w:r>
       <w:proofErr w:type="spellEnd"/>
+      <w:proofErr w:type="gramEnd"/>
       <w:r>
         <w:rPr>
           <w:rFonts w:ascii="JetBrains Mono" w:hAnsi="JetBrains Mono"/>
@@ -1154,7 +1090,6 @@
         <w:t>(</w:t>
       </w:r>
       <w:proofErr w:type="spellStart"/>
-      <w:proofErr w:type="gramEnd"/>
       <w:r>
         <w:rPr>
           <w:rFonts w:ascii="JetBrains Mono" w:hAnsi="JetBrains Mono"/>
@@ -1337,15 +1272,7 @@
           <w:highlight w:val="green"/>
           <w:lang w:val="ru-RU"/>
         </w:rPr>
-        <w:t xml:space="preserve"> себе тут возникает </w:t>
-      </w:r>
-      <w:proofErr w:type="gramStart"/>
-      <w:r>
-        <w:rPr>
-          <w:highlight w:val="green"/>
-          <w:lang w:val="ru-RU"/>
-        </w:rPr>
-        <w:t>вопросов!</w:t>
+        <w:t xml:space="preserve"> себе тут возникает вопросов!</w:t>
       </w:r>
       <w:r>
         <w:rPr>
@@ -1353,15 +1280,7 @@
           <w:lang w:val="ru-RU"/>
         </w:rPr>
         <w:br/>
-        <w:t>Периодичность</w:t>
-      </w:r>
-      <w:proofErr w:type="gramEnd"/>
-      <w:r>
-        <w:rPr>
-          <w:highlight w:val="green"/>
-          <w:lang w:val="ru-RU"/>
-        </w:rPr>
-        <w:t xml:space="preserve"> выплат, как быть со сложным процентом?</w:t>
+        <w:t>Периодичность выплат, как быть со сложным процентом?</w:t>
       </w:r>
       <w:r>
         <w:rPr>
@@ -1398,56 +1317,56 @@
         </w:rPr>
         <w:t xml:space="preserve">11. </w:t>
       </w:r>
+      <w:r>
+        <w:rPr>
+          <w:highlight w:val="green"/>
+        </w:rPr>
+        <w:t>finalize</w:t>
+      </w:r>
+      <w:r>
+        <w:rPr>
+          <w:highlight w:val="green"/>
+        </w:rPr>
+        <w:t xml:space="preserve"> </w:t>
+      </w:r>
       <w:proofErr w:type="gramStart"/>
       <w:r>
         <w:rPr>
           <w:highlight w:val="green"/>
         </w:rPr>
-        <w:t>finalize</w:t>
+        <w:t>voting</w:t>
+      </w:r>
+      <w:r>
+        <w:rPr>
+          <w:highlight w:val="green"/>
+        </w:rPr>
+        <w:t>..</w:t>
       </w:r>
       <w:proofErr w:type="gramEnd"/>
       <w:r>
-        <w:rPr>
-          <w:highlight w:val="green"/>
-        </w:rPr>
         <w:t xml:space="preserve"> </w:t>
       </w:r>
-      <w:r>
-        <w:rPr>
-          <w:highlight w:val="green"/>
-        </w:rPr>
-        <w:t>voting</w:t>
-      </w:r>
-      <w:r>
-        <w:rPr>
-          <w:highlight w:val="green"/>
-        </w:rPr>
-        <w:t>..</w:t>
-      </w:r>
-      <w:r>
-        <w:t xml:space="preserve"> </w:t>
-      </w:r>
     </w:p>
     <w:p>
       <w:pPr>
         <w:ind w:left="360"/>
       </w:pPr>
       <w:r>
-        <w:t xml:space="preserve">14. </w:t>
+        <w:t xml:space="preserve">14. if voting was for address, </w:t>
       </w:r>
       <w:proofErr w:type="gramStart"/>
       <w:r>
-        <w:t>if</w:t>
+        <w:rPr>
+          <w:highlight w:val="red"/>
+        </w:rPr>
+        <w:t>than</w:t>
       </w:r>
       <w:proofErr w:type="gramEnd"/>
       <w:r>
-        <w:t xml:space="preserve"> voting was for address, </w:t>
-      </w:r>
-      <w:r>
         <w:rPr>
           <w:highlight w:val="red"/>
         </w:rPr>
-        <w:t>than if it succeed, you need to renew contracts manually (bot)</w:t>
+        <w:t xml:space="preserve"> if it succeed, you need to renew contracts manually (bot)</w:t>
       </w:r>
     </w:p>
     <w:p>
@@ -1463,7 +1382,6 @@
         <w:t xml:space="preserve">15. </w:t>
       </w:r>
       <w:proofErr w:type="spellStart"/>
-      <w:proofErr w:type="gramStart"/>
       <w:r>
         <w:rPr>
           <w:rFonts w:ascii="JetBrains Mono" w:hAnsi="JetBrains Mono"/>
@@ -1473,7 +1391,6 @@
         <w:t>initCoinsBuyOutForStabilization</w:t>
       </w:r>
       <w:proofErr w:type="spellEnd"/>
-      <w:proofErr w:type="gramEnd"/>
       <w:r>
         <w:rPr>
           <w:rFonts w:ascii="JetBrains Mono" w:hAnsi="JetBrains Mono"/>
@@ -1510,7 +1427,6 @@
         <w:t xml:space="preserve">16. </w:t>
       </w:r>
       <w:proofErr w:type="spellStart"/>
-      <w:proofErr w:type="gramStart"/>
       <w:r>
         <w:rPr>
           <w:rFonts w:ascii="JetBrains Mono" w:hAnsi="JetBrains Mono"/>
@@ -1519,7 +1435,6 @@
         <w:t>closeCDP</w:t>
       </w:r>
       <w:proofErr w:type="spellEnd"/>
-      <w:proofErr w:type="gramEnd"/>
       <w:r>
         <w:rPr>
           <w:rFonts w:ascii="JetBrains Mono" w:hAnsi="JetBrains Mono"/>
@@ -1874,15 +1789,33 @@
           <w:color w:val="080808"/>
           <w:lang w:val="ru-RU"/>
         </w:rPr>
-        <w:t xml:space="preserve"> - </w:t>
-      </w:r>
-      <w:r>
-        <w:rPr>
-          <w:rFonts w:ascii="JetBrains Mono" w:hAnsi="JetBrains Mono"/>
-          <w:color w:val="080808"/>
-          <w:lang w:val="ru-RU"/>
-        </w:rPr>
-        <w:t xml:space="preserve">это аналог </w:t>
+        <w:t xml:space="preserve"> </w:t>
+      </w:r>
+      <w:proofErr w:type="gramStart"/>
+      <w:r>
+        <w:rPr>
+          <w:rFonts w:ascii="JetBrains Mono" w:hAnsi="JetBrains Mono"/>
+          <w:color w:val="080808"/>
+          <w:lang w:val="ru-RU"/>
+        </w:rPr>
+        <w:t xml:space="preserve">- </w:t>
+      </w:r>
+      <w:r>
+        <w:rPr>
+          <w:rFonts w:ascii="JetBrains Mono" w:hAnsi="JetBrains Mono"/>
+          <w:color w:val="080808"/>
+          <w:lang w:val="ru-RU"/>
+        </w:rPr>
+        <w:t>это</w:t>
+      </w:r>
+      <w:proofErr w:type="gramEnd"/>
+      <w:r>
+        <w:rPr>
+          <w:rFonts w:ascii="JetBrains Mono" w:hAnsi="JetBrains Mono"/>
+          <w:color w:val="080808"/>
+          <w:lang w:val="ru-RU"/>
+        </w:rPr>
+        <w:t xml:space="preserve"> аналог </w:t>
       </w:r>
       <w:proofErr w:type="spellStart"/>
       <w:r>
@@ -2158,6 +2091,149 @@
         </w:rPr>
         <w:t>Следить в сервере за событиями (хотя бы какими-то, чтобы выводить их и реагировать на них)</w:t>
       </w:r>
+    </w:p>
+    <w:p>
+      <w:r>
+        <w:t xml:space="preserve">Crypto Commodity: </w:t>
+      </w:r>
+    </w:p>
+    <w:p>
+      <w:proofErr w:type="spellStart"/>
+      <w:r>
+        <w:t>askForUpdatePriceAnd</w:t>
+      </w:r>
+      <w:proofErr w:type="spellEnd"/>
+      <w:r>
+        <w:t xml:space="preserve"> mint </w:t>
+      </w:r>
+      <w:proofErr w:type="spellStart"/>
+      <w:r>
+        <w:t>cryptoBrent</w:t>
+      </w:r>
+      <w:proofErr w:type="spellEnd"/>
+      <w:r>
+        <w:t xml:space="preserve"> -&gt; </w:t>
+      </w:r>
+      <w:proofErr w:type="spellStart"/>
+      <w:r>
+        <w:t>exRate</w:t>
+      </w:r>
+      <w:proofErr w:type="spellEnd"/>
+    </w:p>
+    <w:p>
+      <w:proofErr w:type="spellStart"/>
+      <w:r>
+        <w:t>askForUpdatePriceAnd</w:t>
+      </w:r>
+      <w:proofErr w:type="spellEnd"/>
+      <w:r>
+        <w:t xml:space="preserve"> </w:t>
+      </w:r>
+      <w:r>
+        <w:t>burn</w:t>
+      </w:r>
+      <w:r>
+        <w:t xml:space="preserve"> </w:t>
+      </w:r>
+      <w:proofErr w:type="spellStart"/>
+      <w:r>
+        <w:t>cryptoBrent</w:t>
+      </w:r>
+      <w:proofErr w:type="spellEnd"/>
+      <w:r>
+        <w:t xml:space="preserve"> -&gt; </w:t>
+      </w:r>
+      <w:proofErr w:type="spellStart"/>
+      <w:r>
+        <w:t>exRate</w:t>
+      </w:r>
+      <w:proofErr w:type="spellEnd"/>
+    </w:p>
+    <w:p>
+      <w:proofErr w:type="spellStart"/>
+      <w:r>
+        <w:t>auctionLiquidation</w:t>
+      </w:r>
+      <w:proofErr w:type="spellEnd"/>
+      <w:r>
+        <w:t xml:space="preserve"> collateral</w:t>
+      </w:r>
+    </w:p>
+    <w:p>
+      <w:proofErr w:type="spellStart"/>
+      <w:proofErr w:type="gramStart"/>
+      <w:r>
+        <w:t>mintCommodity</w:t>
+      </w:r>
+      <w:proofErr w:type="spellEnd"/>
+      <w:r>
+        <w:t>(</w:t>
+      </w:r>
+      <w:proofErr w:type="spellStart"/>
+      <w:proofErr w:type="gramEnd"/>
+      <w:r>
+        <w:t>contractAddress</w:t>
+      </w:r>
+      <w:proofErr w:type="spellEnd"/>
+      <w:r>
+        <w:t xml:space="preserve">, </w:t>
+      </w:r>
+    </w:p>
+    <w:p>
+      <w:proofErr w:type="spellStart"/>
+      <w:r>
+        <w:t>onlyExRateContractAddress</w:t>
+      </w:r>
+      <w:proofErr w:type="spellEnd"/>
+    </w:p>
+    <w:p>
+      <w:proofErr w:type="spellStart"/>
+      <w:r>
+        <w:t>commodityFactory</w:t>
+      </w:r>
+      <w:proofErr w:type="spellEnd"/>
+      <w:r>
+        <w:t xml:space="preserve"> (</w:t>
+      </w:r>
+      <w:r>
+        <w:t>CDP analog)</w:t>
+      </w:r>
+    </w:p>
+    <w:p>
+      <w:pPr>
+        <w:rPr>
+          <w:lang w:val="ru-RU"/>
+        </w:rPr>
+      </w:pPr>
+      <w:r>
+        <w:rPr>
+          <w:lang w:val="ru-RU"/>
+        </w:rPr>
+        <w:t>разовая комиссия за выпуск?</w:t>
+      </w:r>
+      <w:r>
+        <w:rPr>
+          <w:lang w:val="ru-RU"/>
+        </w:rPr>
+        <w:t xml:space="preserve"> Или просто оплата комиссии за газ при обновлении цены?</w:t>
+      </w:r>
+    </w:p>
+    <w:p>
+      <w:proofErr w:type="spellStart"/>
+      <w:r>
+        <w:t>CrowdFunding</w:t>
+      </w:r>
+      <w:proofErr w:type="spellEnd"/>
+      <w:r>
+        <w:t xml:space="preserve">: </w:t>
+      </w:r>
+    </w:p>
+    <w:p>
+      <w:r>
+        <w:t>Token, holds stables, transfers after stages.</w:t>
+      </w:r>
+      <w:bookmarkStart w:id="0" w:name="_GoBack"/>
+      <w:bookmarkEnd w:id="0"/>
     </w:p>
     <w:sectPr>
       <w:pgSz w:w="12240" w:h="15840"/>
@@ -2170,8 +2246,8 @@
 </file>
 
 <file path=word/numbering.xml><?xml version="1.0" encoding="utf-8"?>
-<w:numbering xmlns:wpc="http://schemas.microsoft.com/office/word/2010/wordprocessingCanvas" xmlns:mc="http://schemas.openxmlformats.org/markup-compatibility/2006" xmlns:o="urn:schemas-microsoft-com:office:office" xmlns:r="http://schemas.openxmlformats.org/officeDocument/2006/relationships" xmlns:m="http://schemas.openxmlformats.org/officeDocument/2006/math" xmlns:v="urn:schemas-microsoft-com:vml" xmlns:wp14="http://schemas.microsoft.com/office/word/2010/wordprocessingDrawing" xmlns:wp="http://schemas.openxmlformats.org/drawingml/2006/wordprocessingDrawing" xmlns:w10="urn:schemas-microsoft-com:office:word" xmlns:w="http://schemas.openxmlformats.org/wordprocessingml/2006/main" xmlns:w14="http://schemas.microsoft.com/office/word/2010/wordml" xmlns:w15="http://schemas.microsoft.com/office/word/2012/wordml" xmlns:wpg="http://schemas.microsoft.com/office/word/2010/wordprocessingGroup" xmlns:wpi="http://schemas.microsoft.com/office/word/2010/wordprocessingInk" xmlns:wne="http://schemas.microsoft.com/office/word/2006/wordml" xmlns:wps="http://schemas.microsoft.com/office/word/2010/wordprocessingShape" mc:Ignorable="w14 w15 wp14">
-  <w:abstractNum w:abstractNumId="0">
+<w:numbering xmlns:wpc="http://schemas.microsoft.com/office/word/2010/wordprocessingCanvas" xmlns:cx="http://schemas.microsoft.com/office/drawing/2014/chartex" xmlns:cx1="http://schemas.microsoft.com/office/drawing/2015/9/8/chartex" xmlns:cx2="http://schemas.microsoft.com/office/drawing/2015/10/21/chartex" xmlns:cx3="http://schemas.microsoft.com/office/drawing/2016/5/9/chartex" xmlns:cx4="http://schemas.microsoft.com/office/drawing/2016/5/10/chartex" xmlns:cx5="http://schemas.microsoft.com/office/drawing/2016/5/11/chartex" xmlns:cx6="http://schemas.microsoft.com/office/drawing/2016/5/12/chartex" xmlns:cx7="http://schemas.microsoft.com/office/drawing/2016/5/13/chartex" xmlns:cx8="http://schemas.microsoft.com/office/drawing/2016/5/14/chartex" xmlns:mc="http://schemas.openxmlformats.org/markup-compatibility/2006" xmlns:aink="http://schemas.microsoft.com/office/drawing/2016/ink" xmlns:am3d="http://schemas.microsoft.com/office/drawing/2017/model3d" xmlns:o="urn:schemas-microsoft-com:office:office" xmlns:r="http://schemas.openxmlformats.org/officeDocument/2006/relationships" xmlns:m="http://schemas.openxmlformats.org/officeDocument/2006/math" xmlns:v="urn:schemas-microsoft-com:vml" xmlns:wp14="http://schemas.microsoft.com/office/word/2010/wordprocessingDrawing" xmlns:wp="http://schemas.openxmlformats.org/drawingml/2006/wordprocessingDrawing" xmlns:w10="urn:schemas-microsoft-com:office:word" xmlns:w="http://schemas.openxmlformats.org/wordprocessingml/2006/main" xmlns:w14="http://schemas.microsoft.com/office/word/2010/wordml" xmlns:w15="http://schemas.microsoft.com/office/word/2012/wordml" xmlns:w16cid="http://schemas.microsoft.com/office/word/2016/wordml/cid" xmlns:w16se="http://schemas.microsoft.com/office/word/2015/wordml/symex" xmlns:wpg="http://schemas.microsoft.com/office/word/2010/wordprocessingGroup" xmlns:wpi="http://schemas.microsoft.com/office/word/2010/wordprocessingInk" xmlns:wne="http://schemas.microsoft.com/office/word/2006/wordml" xmlns:wps="http://schemas.microsoft.com/office/word/2010/wordprocessingShape" mc:Ignorable="w14 w15 w16se w16cid wp14">
+  <w:abstractNum w:abstractNumId="0" w15:restartNumberingAfterBreak="0">
     <w:nsid w:val="0147345A"/>
     <w:multiLevelType w:val="hybridMultilevel"/>
     <w:tmpl w:val="28F6D37E"/>
@@ -2257,7 +2333,7 @@
       </w:pPr>
     </w:lvl>
   </w:abstractNum>
-  <w:abstractNum w:abstractNumId="1">
+  <w:abstractNum w:abstractNumId="1" w15:restartNumberingAfterBreak="0">
     <w:nsid w:val="412D1361"/>
     <w:multiLevelType w:val="hybridMultilevel"/>
     <w:tmpl w:val="28F6D37E"/>
@@ -2343,7 +2419,7 @@
       </w:pPr>
     </w:lvl>
   </w:abstractNum>
-  <w:abstractNum w:abstractNumId="2">
+  <w:abstractNum w:abstractNumId="2" w15:restartNumberingAfterBreak="0">
     <w:nsid w:val="41F049E8"/>
     <w:multiLevelType w:val="hybridMultilevel"/>
     <w:tmpl w:val="BED8F9E6"/>
@@ -2432,7 +2508,7 @@
       </w:pPr>
     </w:lvl>
   </w:abstractNum>
-  <w:abstractNum w:abstractNumId="3">
+  <w:abstractNum w:abstractNumId="3" w15:restartNumberingAfterBreak="0">
     <w:nsid w:val="59281D8D"/>
     <w:multiLevelType w:val="hybridMultilevel"/>
     <w:tmpl w:val="D1D694C6"/>
@@ -2521,7 +2597,7 @@
       </w:pPr>
     </w:lvl>
   </w:abstractNum>
-  <w:abstractNum w:abstractNumId="4">
+  <w:abstractNum w:abstractNumId="4" w15:restartNumberingAfterBreak="0">
     <w:nsid w:val="775B26AA"/>
     <w:multiLevelType w:val="hybridMultilevel"/>
     <w:tmpl w:val="055AD040"/>
@@ -2626,7 +2702,7 @@
 </file>
 
 <file path=word/styles.xml><?xml version="1.0" encoding="utf-8"?>
-<w:styles xmlns:mc="http://schemas.openxmlformats.org/markup-compatibility/2006" xmlns:r="http://schemas.openxmlformats.org/officeDocument/2006/relationships" xmlns:w="http://schemas.openxmlformats.org/wordprocessingml/2006/main" xmlns:w14="http://schemas.microsoft.com/office/word/2010/wordml" xmlns:w15="http://schemas.microsoft.com/office/word/2012/wordml" mc:Ignorable="w14 w15">
+<w:styles xmlns:mc="http://schemas.openxmlformats.org/markup-compatibility/2006" xmlns:r="http://schemas.openxmlformats.org/officeDocument/2006/relationships" xmlns:w="http://schemas.openxmlformats.org/wordprocessingml/2006/main" xmlns:w14="http://schemas.microsoft.com/office/word/2010/wordml" xmlns:w15="http://schemas.microsoft.com/office/word/2012/wordml" xmlns:w16cid="http://schemas.microsoft.com/office/word/2016/wordml/cid" xmlns:w16se="http://schemas.microsoft.com/office/word/2015/wordml/symex" mc:Ignorable="w14 w15 w16se w16cid">
   <w:docDefaults>
     <w:rPrDefault>
       <w:rPr>
@@ -2642,7 +2718,7 @@
       </w:pPr>
     </w:pPrDefault>
   </w:docDefaults>
-  <w:latentStyles w:defLockedState="0" w:defUIPriority="99" w:defSemiHidden="0" w:defUnhideWhenUsed="0" w:defQFormat="0" w:count="371">
+  <w:latentStyles w:defLockedState="0" w:defUIPriority="99" w:defSemiHidden="0" w:defUnhideWhenUsed="0" w:defQFormat="0" w:count="375">
     <w:lsdException w:name="Normal" w:uiPriority="0" w:qFormat="1"/>
     <w:lsdException w:name="heading 1" w:uiPriority="9" w:qFormat="1"/>
     <w:lsdException w:name="heading 2" w:semiHidden="1" w:uiPriority="9" w:unhideWhenUsed="1" w:qFormat="1"/>
@@ -2748,7 +2824,6 @@
     <w:lsdException w:name="HTML Sample" w:semiHidden="1" w:unhideWhenUsed="1"/>
     <w:lsdException w:name="HTML Typewriter" w:semiHidden="1" w:unhideWhenUsed="1"/>
     <w:lsdException w:name="HTML Variable" w:semiHidden="1" w:unhideWhenUsed="1"/>
-    <w:lsdException w:name="Normal Table" w:semiHidden="1" w:unhideWhenUsed="1"/>
     <w:lsdException w:name="annotation subject" w:semiHidden="1" w:unhideWhenUsed="1"/>
     <w:lsdException w:name="No List" w:semiHidden="1" w:unhideWhenUsed="1"/>
     <w:lsdException w:name="Outline List 1" w:semiHidden="1" w:unhideWhenUsed="1"/>
@@ -2792,10 +2867,8 @@
     <w:lsdException w:name="Table Elegant" w:semiHidden="1" w:unhideWhenUsed="1"/>
     <w:lsdException w:name="Table Professional" w:semiHidden="1" w:unhideWhenUsed="1"/>
     <w:lsdException w:name="Table Subtle 1" w:semiHidden="1" w:unhideWhenUsed="1"/>
-    <w:lsdException w:name="Table Subtle 2" w:semiHidden="1" w:unhideWhenUsed="1"/>
     <w:lsdException w:name="Table Web 1" w:semiHidden="1" w:unhideWhenUsed="1"/>
     <w:lsdException w:name="Table Web 2" w:semiHidden="1" w:unhideWhenUsed="1"/>
-    <w:lsdException w:name="Table Web 3" w:semiHidden="1" w:unhideWhenUsed="1"/>
     <w:lsdException w:name="Balloon Text" w:semiHidden="1" w:unhideWhenUsed="1"/>
     <w:lsdException w:name="Table Grid" w:uiPriority="39"/>
     <w:lsdException w:name="Table Theme" w:semiHidden="1" w:unhideWhenUsed="1"/>
@@ -3014,6 +3087,10 @@
     <w:lsdException w:name="List Table 5 Dark Accent 6" w:uiPriority="50"/>
     <w:lsdException w:name="List Table 6 Colorful Accent 6" w:uiPriority="51"/>
     <w:lsdException w:name="List Table 7 Colorful Accent 6" w:uiPriority="52"/>
+    <w:lsdException w:name="Mention" w:semiHidden="1" w:unhideWhenUsed="1"/>
+    <w:lsdException w:name="Smart Hyperlink" w:semiHidden="1" w:unhideWhenUsed="1"/>
+    <w:lsdException w:name="Hashtag" w:semiHidden="1" w:unhideWhenUsed="1"/>
+    <w:lsdException w:name="Unresolved Mention" w:semiHidden="1" w:unhideWhenUsed="1"/>
   </w:latentStyles>
   <w:style w:type="paragraph" w:default="1" w:styleId="a">
     <w:name w:val="Normal"/>
@@ -3114,8 +3191,8 @@
       <w:u w:val="single"/>
     </w:rPr>
   </w:style>
-  <w:style w:type="character" w:customStyle="1" w:styleId="UnresolvedMention">
-    <w:name w:val="Unresolved Mention"/>
+  <w:style w:type="character" w:customStyle="1" w:styleId="1">
+    <w:name w:val="Неразрешенное упоминание1"/>
     <w:basedOn w:val="a0"/>
     <w:uiPriority w:val="99"/>
     <w:semiHidden/>

</xml_diff>

<commit_message>
exRate changed drasticly, everything tested
</commit_message>
<xml_diff>
--- a/doc/TODO.docx
+++ b/doc/TODO.docx
@@ -2209,13 +2209,13 @@
         <w:rPr>
           <w:lang w:val="ru-RU"/>
         </w:rPr>
-        <w:t>разовая комиссия за выпуск?</w:t>
-      </w:r>
-      <w:r>
-        <w:rPr>
-          <w:lang w:val="ru-RU"/>
-        </w:rPr>
-        <w:t xml:space="preserve"> Или просто оплата комиссии за газ при обновлении цены?</w:t>
+        <w:t xml:space="preserve">разовая комиссия за </w:t>
+      </w:r>
+      <w:r>
+        <w:rPr>
+          <w:lang w:val="ru-RU"/>
+        </w:rPr>
+        <w:t xml:space="preserve">шорт (1%). </w:t>
       </w:r>
     </w:p>
     <w:p>
@@ -2231,6 +2231,100 @@
     <w:p>
       <w:r>
         <w:t>Token, holds stables, transfers after stages.</w:t>
+      </w:r>
+    </w:p>
+    <w:p>
+      <w:pPr>
+        <w:pStyle w:val="a3"/>
+        <w:numPr>
+          <w:ilvl w:val="0"/>
+          <w:numId w:val="6"/>
+        </w:numPr>
+      </w:pPr>
+      <w:r>
+        <w:t>Audit (3k)</w:t>
+      </w:r>
+    </w:p>
+    <w:p>
+      <w:pPr>
+        <w:pStyle w:val="a3"/>
+        <w:numPr>
+          <w:ilvl w:val="0"/>
+          <w:numId w:val="6"/>
+        </w:numPr>
+      </w:pPr>
+      <w:r>
+        <w:t>Deployment</w:t>
+      </w:r>
+      <w:r>
+        <w:rPr>
+          <w:lang w:val="ru-RU"/>
+        </w:rPr>
+        <w:t xml:space="preserve"> </w:t>
+      </w:r>
+      <w:r>
+        <w:t>Ethereum MVP (1k)</w:t>
+      </w:r>
+    </w:p>
+    <w:p>
+      <w:pPr>
+        <w:pStyle w:val="a3"/>
+        <w:numPr>
+          <w:ilvl w:val="0"/>
+          <w:numId w:val="6"/>
+        </w:numPr>
+      </w:pPr>
+      <w:r>
+        <w:t>TON implementation (10k)</w:t>
+      </w:r>
+    </w:p>
+    <w:p>
+      <w:pPr>
+        <w:pStyle w:val="a3"/>
+        <w:numPr>
+          <w:ilvl w:val="0"/>
+          <w:numId w:val="6"/>
+        </w:numPr>
+      </w:pPr>
+      <w:r>
+        <w:t>Cross-chain</w:t>
+      </w:r>
+    </w:p>
+    <w:p>
+      <w:pPr>
+        <w:pStyle w:val="a3"/>
+        <w:numPr>
+          <w:ilvl w:val="0"/>
+          <w:numId w:val="6"/>
+        </w:numPr>
+      </w:pPr>
+      <w:r>
+        <w:t>Pre-seed 100K (in stable-coins) (10%)</w:t>
+      </w:r>
+    </w:p>
+    <w:p>
+      <w:pPr>
+        <w:pStyle w:val="a3"/>
+        <w:numPr>
+          <w:ilvl w:val="0"/>
+          <w:numId w:val="6"/>
+        </w:numPr>
+      </w:pPr>
+      <w:r>
+        <w:t>Seed 1M (20%)</w:t>
+      </w:r>
+    </w:p>
+    <w:p>
+      <w:pPr>
+        <w:pStyle w:val="a3"/>
+        <w:numPr>
+          <w:ilvl w:val="0"/>
+          <w:numId w:val="6"/>
+        </w:numPr>
+      </w:pPr>
+      <w:r>
+        <w:lastRenderedPageBreak/>
+        <w:t>Round A 100M (30%)</w:t>
       </w:r>
       <w:bookmarkStart w:id="0" w:name="_GoBack"/>
       <w:bookmarkEnd w:id="0"/>
@@ -2334,6 +2428,95 @@
     </w:lvl>
   </w:abstractNum>
   <w:abstractNum w:abstractNumId="1" w15:restartNumberingAfterBreak="0">
+    <w:nsid w:val="05A833CB"/>
+    <w:multiLevelType w:val="hybridMultilevel"/>
+    <w:tmpl w:val="2CA2AF3C"/>
+    <w:lvl w:ilvl="0" w:tplc="04090011">
+      <w:start w:val="1"/>
+      <w:numFmt w:val="decimal"/>
+      <w:lvlText w:val="%1)"/>
+      <w:lvlJc w:val="left"/>
+      <w:pPr>
+        <w:ind w:left="720" w:hanging="360"/>
+      </w:pPr>
+      <w:rPr>
+        <w:rFonts w:hint="default"/>
+      </w:rPr>
+    </w:lvl>
+    <w:lvl w:ilvl="1" w:tplc="04090019" w:tentative="1">
+      <w:start w:val="1"/>
+      <w:numFmt w:val="lowerLetter"/>
+      <w:lvlText w:val="%2."/>
+      <w:lvlJc w:val="left"/>
+      <w:pPr>
+        <w:ind w:left="1440" w:hanging="360"/>
+      </w:pPr>
+    </w:lvl>
+    <w:lvl w:ilvl="2" w:tplc="0409001B" w:tentative="1">
+      <w:start w:val="1"/>
+      <w:numFmt w:val="lowerRoman"/>
+      <w:lvlText w:val="%3."/>
+      <w:lvlJc w:val="right"/>
+      <w:pPr>
+        <w:ind w:left="2160" w:hanging="180"/>
+      </w:pPr>
+    </w:lvl>
+    <w:lvl w:ilvl="3" w:tplc="0409000F" w:tentative="1">
+      <w:start w:val="1"/>
+      <w:numFmt w:val="decimal"/>
+      <w:lvlText w:val="%4."/>
+      <w:lvlJc w:val="left"/>
+      <w:pPr>
+        <w:ind w:left="2880" w:hanging="360"/>
+      </w:pPr>
+    </w:lvl>
+    <w:lvl w:ilvl="4" w:tplc="04090019" w:tentative="1">
+      <w:start w:val="1"/>
+      <w:numFmt w:val="lowerLetter"/>
+      <w:lvlText w:val="%5."/>
+      <w:lvlJc w:val="left"/>
+      <w:pPr>
+        <w:ind w:left="3600" w:hanging="360"/>
+      </w:pPr>
+    </w:lvl>
+    <w:lvl w:ilvl="5" w:tplc="0409001B" w:tentative="1">
+      <w:start w:val="1"/>
+      <w:numFmt w:val="lowerRoman"/>
+      <w:lvlText w:val="%6."/>
+      <w:lvlJc w:val="right"/>
+      <w:pPr>
+        <w:ind w:left="4320" w:hanging="180"/>
+      </w:pPr>
+    </w:lvl>
+    <w:lvl w:ilvl="6" w:tplc="0409000F" w:tentative="1">
+      <w:start w:val="1"/>
+      <w:numFmt w:val="decimal"/>
+      <w:lvlText w:val="%7."/>
+      <w:lvlJc w:val="left"/>
+      <w:pPr>
+        <w:ind w:left="5040" w:hanging="360"/>
+      </w:pPr>
+    </w:lvl>
+    <w:lvl w:ilvl="7" w:tplc="04090019" w:tentative="1">
+      <w:start w:val="1"/>
+      <w:numFmt w:val="lowerLetter"/>
+      <w:lvlText w:val="%8."/>
+      <w:lvlJc w:val="left"/>
+      <w:pPr>
+        <w:ind w:left="5760" w:hanging="360"/>
+      </w:pPr>
+    </w:lvl>
+    <w:lvl w:ilvl="8" w:tplc="0409001B" w:tentative="1">
+      <w:start w:val="1"/>
+      <w:numFmt w:val="lowerRoman"/>
+      <w:lvlText w:val="%9."/>
+      <w:lvlJc w:val="right"/>
+      <w:pPr>
+        <w:ind w:left="6480" w:hanging="180"/>
+      </w:pPr>
+    </w:lvl>
+  </w:abstractNum>
+  <w:abstractNum w:abstractNumId="2" w15:restartNumberingAfterBreak="0">
     <w:nsid w:val="412D1361"/>
     <w:multiLevelType w:val="hybridMultilevel"/>
     <w:tmpl w:val="28F6D37E"/>
@@ -2419,7 +2602,7 @@
       </w:pPr>
     </w:lvl>
   </w:abstractNum>
-  <w:abstractNum w:abstractNumId="2" w15:restartNumberingAfterBreak="0">
+  <w:abstractNum w:abstractNumId="3" w15:restartNumberingAfterBreak="0">
     <w:nsid w:val="41F049E8"/>
     <w:multiLevelType w:val="hybridMultilevel"/>
     <w:tmpl w:val="BED8F9E6"/>
@@ -2508,7 +2691,7 @@
       </w:pPr>
     </w:lvl>
   </w:abstractNum>
-  <w:abstractNum w:abstractNumId="3" w15:restartNumberingAfterBreak="0">
+  <w:abstractNum w:abstractNumId="4" w15:restartNumberingAfterBreak="0">
     <w:nsid w:val="59281D8D"/>
     <w:multiLevelType w:val="hybridMultilevel"/>
     <w:tmpl w:val="D1D694C6"/>
@@ -2597,7 +2780,7 @@
       </w:pPr>
     </w:lvl>
   </w:abstractNum>
-  <w:abstractNum w:abstractNumId="4" w15:restartNumberingAfterBreak="0">
+  <w:abstractNum w:abstractNumId="5" w15:restartNumberingAfterBreak="0">
     <w:nsid w:val="775B26AA"/>
     <w:multiLevelType w:val="hybridMultilevel"/>
     <w:tmpl w:val="055AD040"/>
@@ -2684,19 +2867,22 @@
     </w:lvl>
   </w:abstractNum>
   <w:num w:numId="1">
-    <w:abstractNumId w:val="2"/>
+    <w:abstractNumId w:val="3"/>
   </w:num>
   <w:num w:numId="2">
     <w:abstractNumId w:val="0"/>
   </w:num>
   <w:num w:numId="3">
-    <w:abstractNumId w:val="1"/>
+    <w:abstractNumId w:val="2"/>
   </w:num>
   <w:num w:numId="4">
+    <w:abstractNumId w:val="5"/>
+  </w:num>
+  <w:num w:numId="5">
     <w:abstractNumId w:val="4"/>
   </w:num>
-  <w:num w:numId="5">
-    <w:abstractNumId w:val="3"/>
+  <w:num w:numId="6">
+    <w:abstractNumId w:val="1"/>
   </w:num>
 </w:numbering>
 </file>

</xml_diff>

<commit_message>
added cryptoCommodity (not working) + crowdFunding (need to test)
</commit_message>
<xml_diff>
--- a/doc/TODO.docx
+++ b/doc/TODO.docx
@@ -1,6 +1,6 @@
 
 <file path=word/document.xml><?xml version="1.0" encoding="utf-8"?>
-<w:document xmlns:wpc="http://schemas.microsoft.com/office/word/2010/wordprocessingCanvas" xmlns:cx="http://schemas.microsoft.com/office/drawing/2014/chartex" xmlns:cx1="http://schemas.microsoft.com/office/drawing/2015/9/8/chartex" xmlns:cx2="http://schemas.microsoft.com/office/drawing/2015/10/21/chartex" xmlns:cx3="http://schemas.microsoft.com/office/drawing/2016/5/9/chartex" xmlns:cx4="http://schemas.microsoft.com/office/drawing/2016/5/10/chartex" xmlns:cx5="http://schemas.microsoft.com/office/drawing/2016/5/11/chartex" xmlns:cx6="http://schemas.microsoft.com/office/drawing/2016/5/12/chartex" xmlns:cx7="http://schemas.microsoft.com/office/drawing/2016/5/13/chartex" xmlns:cx8="http://schemas.microsoft.com/office/drawing/2016/5/14/chartex" xmlns:mc="http://schemas.openxmlformats.org/markup-compatibility/2006" xmlns:aink="http://schemas.microsoft.com/office/drawing/2016/ink" xmlns:am3d="http://schemas.microsoft.com/office/drawing/2017/model3d" xmlns:o="urn:schemas-microsoft-com:office:office" xmlns:r="http://schemas.openxmlformats.org/officeDocument/2006/relationships" xmlns:m="http://schemas.openxmlformats.org/officeDocument/2006/math" xmlns:v="urn:schemas-microsoft-com:vml" xmlns:wp14="http://schemas.microsoft.com/office/word/2010/wordprocessingDrawing" xmlns:wp="http://schemas.openxmlformats.org/drawingml/2006/wordprocessingDrawing" xmlns:w10="urn:schemas-microsoft-com:office:word" xmlns:w="http://schemas.openxmlformats.org/wordprocessingml/2006/main" xmlns:w14="http://schemas.microsoft.com/office/word/2010/wordml" xmlns:w15="http://schemas.microsoft.com/office/word/2012/wordml" xmlns:w16cid="http://schemas.microsoft.com/office/word/2016/wordml/cid" xmlns:w16se="http://schemas.microsoft.com/office/word/2015/wordml/symex" xmlns:wpg="http://schemas.microsoft.com/office/word/2010/wordprocessingGroup" xmlns:wpi="http://schemas.microsoft.com/office/word/2010/wordprocessingInk" xmlns:wne="http://schemas.microsoft.com/office/word/2006/wordml" xmlns:wps="http://schemas.microsoft.com/office/word/2010/wordprocessingShape" mc:Ignorable="w14 w15 w16se w16cid wp14">
+<w:document xmlns:wpc="http://schemas.microsoft.com/office/word/2010/wordprocessingCanvas" xmlns:mc="http://schemas.openxmlformats.org/markup-compatibility/2006" xmlns:o="urn:schemas-microsoft-com:office:office" xmlns:r="http://schemas.openxmlformats.org/officeDocument/2006/relationships" xmlns:m="http://schemas.openxmlformats.org/officeDocument/2006/math" xmlns:v="urn:schemas-microsoft-com:vml" xmlns:wp14="http://schemas.microsoft.com/office/word/2010/wordprocessingDrawing" xmlns:wp="http://schemas.openxmlformats.org/drawingml/2006/wordprocessingDrawing" xmlns:w10="urn:schemas-microsoft-com:office:word" xmlns:w="http://schemas.openxmlformats.org/wordprocessingml/2006/main" xmlns:w14="http://schemas.microsoft.com/office/word/2010/wordml" xmlns:w15="http://schemas.microsoft.com/office/word/2012/wordml" xmlns:wpg="http://schemas.microsoft.com/office/word/2010/wordprocessingGroup" xmlns:wpi="http://schemas.microsoft.com/office/word/2010/wordprocessingInk" xmlns:wne="http://schemas.microsoft.com/office/word/2006/wordml" xmlns:wps="http://schemas.microsoft.com/office/word/2010/wordprocessingShape" mc:Ignorable="w14 w15 wp14">
   <w:body>
     <w:p>
       <w:pPr>
@@ -44,6 +44,7 @@
           <w:rFonts w:ascii="JetBrains Mono" w:hAnsi="JetBrains Mono"/>
           <w:color w:val="080808"/>
           <w:sz w:val="24"/>
+          <w:highlight w:val="yellow"/>
         </w:rPr>
       </w:pPr>
       <w:r>
@@ -51,9 +52,21 @@
           <w:rFonts w:ascii="JetBrains Mono" w:hAnsi="JetBrains Mono"/>
           <w:color w:val="080808"/>
           <w:sz w:val="24"/>
+          <w:highlight w:val="yellow"/>
         </w:rPr>
         <w:t>Create pools and add to statistics!!!</w:t>
       </w:r>
+      <w:r>
+        <w:rPr>
+          <w:rFonts w:ascii="JetBrains Mono" w:hAnsi="JetBrains Mono"/>
+          <w:color w:val="080808"/>
+          <w:sz w:val="24"/>
+          <w:highlight w:val="yellow"/>
+        </w:rPr>
+        <w:t xml:space="preserve"> Let’s say in progress</w:t>
+      </w:r>
+      <w:bookmarkStart w:id="0" w:name="_GoBack"/>
+      <w:bookmarkEnd w:id="0"/>
     </w:p>
     <w:p>
       <w:pPr>
@@ -67,6 +80,7 @@
           <w:rFonts w:ascii="JetBrains Mono" w:hAnsi="JetBrains Mono"/>
           <w:color w:val="080808"/>
           <w:sz w:val="24"/>
+          <w:highlight w:val="cyan"/>
         </w:rPr>
       </w:pPr>
       <w:r>
@@ -74,6 +88,7 @@
           <w:rFonts w:ascii="JetBrains Mono" w:hAnsi="JetBrains Mono"/>
           <w:color w:val="080808"/>
           <w:sz w:val="24"/>
+          <w:highlight w:val="cyan"/>
         </w:rPr>
         <w:t>Create crowdfunding contract!!</w:t>
       </w:r>
@@ -90,6 +105,7 @@
           <w:rFonts w:ascii="JetBrains Mono" w:hAnsi="JetBrains Mono"/>
           <w:color w:val="080808"/>
           <w:sz w:val="24"/>
+          <w:highlight w:val="cyan"/>
         </w:rPr>
       </w:pPr>
       <w:r>
@@ -97,8 +113,27 @@
           <w:rFonts w:ascii="JetBrains Mono" w:hAnsi="JetBrains Mono"/>
           <w:color w:val="080808"/>
           <w:sz w:val="24"/>
+          <w:highlight w:val="cyan"/>
         </w:rPr>
         <w:t>Create commodities contracts!</w:t>
+      </w:r>
+      <w:r>
+        <w:rPr>
+          <w:rFonts w:ascii="JetBrains Mono" w:hAnsi="JetBrains Mono"/>
+          <w:color w:val="080808"/>
+          <w:sz w:val="24"/>
+          <w:highlight w:val="cyan"/>
+        </w:rPr>
+        <w:t xml:space="preserve"> </w:t>
+      </w:r>
+      <w:r>
+        <w:rPr>
+          <w:rFonts w:ascii="JetBrains Mono" w:hAnsi="JetBrains Mono"/>
+          <w:color w:val="080808"/>
+          <w:sz w:val="24"/>
+          <w:highlight w:val="cyan"/>
+        </w:rPr>
+        <w:t>(after launch)</w:t>
       </w:r>
     </w:p>
     <w:p>
@@ -113,6 +148,7 @@
           <w:rFonts w:ascii="JetBrains Mono" w:hAnsi="JetBrains Mono"/>
           <w:color w:val="080808"/>
           <w:sz w:val="24"/>
+          <w:highlight w:val="green"/>
         </w:rPr>
       </w:pPr>
       <w:r>
@@ -120,6 +156,7 @@
           <w:rFonts w:ascii="JetBrains Mono" w:hAnsi="JetBrains Mono"/>
           <w:color w:val="080808"/>
           <w:sz w:val="24"/>
+          <w:highlight w:val="green"/>
         </w:rPr>
         <w:t xml:space="preserve">Run quotes update server </w:t>
       </w:r>
@@ -136,6 +173,7 @@
           <w:rFonts w:ascii="JetBrains Mono" w:hAnsi="JetBrains Mono"/>
           <w:color w:val="080808"/>
           <w:sz w:val="24"/>
+          <w:highlight w:val="green"/>
         </w:rPr>
       </w:pPr>
       <w:r>
@@ -143,6 +181,7 @@
           <w:rFonts w:ascii="JetBrains Mono" w:hAnsi="JetBrains Mono"/>
           <w:color w:val="080808"/>
           <w:sz w:val="24"/>
+          <w:highlight w:val="green"/>
         </w:rPr>
         <w:t>Manual test</w:t>
       </w:r>
@@ -251,29 +290,7 @@
           <w:sz w:val="32"/>
           <w:highlight w:val="red"/>
         </w:rPr>
-        <w:t xml:space="preserve">CRITICAL: mint coins -&gt; </w:t>
-      </w:r>
-      <w:proofErr w:type="spellStart"/>
-      <w:r>
-        <w:rPr>
-          <w:rFonts w:ascii="JetBrains Mono" w:hAnsi="JetBrains Mono"/>
-          <w:b/>
-          <w:color w:val="080808"/>
-          <w:sz w:val="32"/>
-          <w:highlight w:val="red"/>
-        </w:rPr>
-        <w:t>initCoinsBuyOutForStabilization</w:t>
-      </w:r>
-      <w:proofErr w:type="spellEnd"/>
-      <w:r>
-        <w:rPr>
-          <w:rFonts w:ascii="JetBrains Mono" w:hAnsi="JetBrains Mono"/>
-          <w:b/>
-          <w:color w:val="080808"/>
-          <w:sz w:val="32"/>
-          <w:highlight w:val="red"/>
-        </w:rPr>
-        <w:t xml:space="preserve"> -&gt; get unlimited rule tokens if no liquidity provided!!!</w:t>
+        <w:t>CRITICAL: mint coins -&gt; initCoinsBuyOutForStabilization -&gt; get unlimited rule tokens if no liquidity provided!!!</w:t>
       </w:r>
     </w:p>
     <w:p>
@@ -302,7 +319,6 @@
         </w:rPr>
         <w:t xml:space="preserve">CRITICAL: </w:t>
       </w:r>
-      <w:proofErr w:type="spellStart"/>
       <w:r>
         <w:rPr>
           <w:rFonts w:ascii="JetBrains Mono" w:hAnsi="JetBrains Mono"/>
@@ -311,9 +327,8 @@
           <w:sz w:val="32"/>
           <w:highlight w:val="red"/>
         </w:rPr>
-        <w:t>init</w:t>
-      </w:r>
-      <w:proofErr w:type="spellEnd"/>
+        <w:t xml:space="preserve">init auction </w:t>
+      </w:r>
       <w:r>
         <w:rPr>
           <w:rFonts w:ascii="JetBrains Mono" w:hAnsi="JetBrains Mono"/>
@@ -322,7 +337,7 @@
           <w:sz w:val="32"/>
           <w:highlight w:val="red"/>
         </w:rPr>
-        <w:t xml:space="preserve"> auction </w:t>
+        <w:t xml:space="preserve">-&gt; </w:t>
       </w:r>
       <w:r>
         <w:rPr>
@@ -332,7 +347,7 @@
           <w:sz w:val="32"/>
           <w:highlight w:val="red"/>
         </w:rPr>
-        <w:t xml:space="preserve">-&gt; </w:t>
+        <w:t>slowly higher bids -&gt; no auctions can happen</w:t>
       </w:r>
       <w:r>
         <w:rPr>
@@ -342,7 +357,7 @@
           <w:sz w:val="32"/>
           <w:highlight w:val="red"/>
         </w:rPr>
-        <w:t>slowly higher bids -&gt; no auctions can happen</w:t>
+        <w:t>!</w:t>
       </w:r>
       <w:r>
         <w:rPr>
@@ -352,16 +367,6 @@
           <w:sz w:val="32"/>
           <w:highlight w:val="red"/>
         </w:rPr>
-        <w:t>!</w:t>
-      </w:r>
-      <w:r>
-        <w:rPr>
-          <w:rFonts w:ascii="JetBrains Mono" w:hAnsi="JetBrains Mono"/>
-          <w:b/>
-          <w:color w:val="080808"/>
-          <w:sz w:val="32"/>
-          <w:highlight w:val="red"/>
-        </w:rPr>
         <w:t xml:space="preserve"> </w:t>
       </w:r>
       <w:r>
@@ -372,29 +377,7 @@
           <w:sz w:val="32"/>
           <w:highlight w:val="yellow"/>
         </w:rPr>
-        <w:t xml:space="preserve">Seems like it is possible to </w:t>
-      </w:r>
-      <w:proofErr w:type="spellStart"/>
-      <w:r>
-        <w:rPr>
-          <w:rFonts w:ascii="JetBrains Mono" w:hAnsi="JetBrains Mono"/>
-          <w:b/>
-          <w:color w:val="080808"/>
-          <w:sz w:val="32"/>
-          <w:highlight w:val="yellow"/>
-        </w:rPr>
-        <w:t>init</w:t>
-      </w:r>
-      <w:proofErr w:type="spellEnd"/>
-      <w:r>
-        <w:rPr>
-          <w:rFonts w:ascii="JetBrains Mono" w:hAnsi="JetBrains Mono"/>
-          <w:b/>
-          <w:color w:val="080808"/>
-          <w:sz w:val="32"/>
-          <w:highlight w:val="yellow"/>
-        </w:rPr>
-        <w:t xml:space="preserve"> numerous auctions</w:t>
+        <w:t>Seems like it is possible to init numerous auctions</w:t>
       </w:r>
     </w:p>
     <w:p>
@@ -444,14 +427,12 @@
         </w:rPr>
         <w:t xml:space="preserve">Обновляется ли </w:t>
       </w:r>
-      <w:proofErr w:type="spellStart"/>
       <w:r>
         <w:rPr>
           <w:highlight w:val="green"/>
         </w:rPr>
         <w:t>generatedFee</w:t>
       </w:r>
-      <w:proofErr w:type="spellEnd"/>
       <w:r>
         <w:rPr>
           <w:highlight w:val="green"/>
@@ -459,14 +440,12 @@
         </w:rPr>
         <w:t xml:space="preserve"> и </w:t>
       </w:r>
-      <w:proofErr w:type="spellStart"/>
       <w:r>
         <w:rPr>
           <w:highlight w:val="green"/>
         </w:rPr>
         <w:t>lastTimeUpdated</w:t>
       </w:r>
-      <w:proofErr w:type="spellEnd"/>
       <w:r>
         <w:rPr>
           <w:highlight w:val="green"/>
@@ -534,21 +513,12 @@
           <w:lang w:val="ru-RU"/>
         </w:rPr>
       </w:pPr>
-      <w:proofErr w:type="spellStart"/>
-      <w:r>
-        <w:rPr>
-          <w:highlight w:val="green"/>
-          <w:lang w:val="ru-RU"/>
-        </w:rPr>
-        <w:t>Лочится</w:t>
-      </w:r>
-      <w:proofErr w:type="spellEnd"/>
-      <w:r>
-        <w:rPr>
-          <w:highlight w:val="green"/>
-          <w:lang w:val="ru-RU"/>
-        </w:rPr>
-        <w:t xml:space="preserve"> ли при этом Эфир?</w:t>
+      <w:r>
+        <w:rPr>
+          <w:highlight w:val="green"/>
+          <w:lang w:val="ru-RU"/>
+        </w:rPr>
+        <w:t>Лочится ли при этом Эфир?</w:t>
       </w:r>
       <w:r>
         <w:rPr>
@@ -587,14 +557,12 @@
         </w:rPr>
         <w:t xml:space="preserve">1. Тест, если пытаешься сделать </w:t>
       </w:r>
-      <w:proofErr w:type="spellStart"/>
       <w:r>
         <w:rPr>
           <w:highlight w:val="green"/>
         </w:rPr>
         <w:t>updatePos</w:t>
       </w:r>
-      <w:proofErr w:type="spellEnd"/>
       <w:r>
         <w:rPr>
           <w:highlight w:val="green"/>
@@ -602,14 +570,12 @@
         </w:rPr>
         <w:t xml:space="preserve"> и с учетом </w:t>
       </w:r>
-      <w:proofErr w:type="spellStart"/>
       <w:r>
         <w:rPr>
           <w:highlight w:val="green"/>
         </w:rPr>
         <w:t>generatedFee</w:t>
       </w:r>
-      <w:proofErr w:type="spellEnd"/>
       <w:r>
         <w:rPr>
           <w:highlight w:val="green"/>
@@ -674,33 +640,27 @@
         </w:rPr>
         <w:t xml:space="preserve"> </w:t>
       </w:r>
-      <w:proofErr w:type="spellStart"/>
       <w:r>
         <w:t>transferFee</w:t>
       </w:r>
-      <w:proofErr w:type="spellEnd"/>
       <w:r>
         <w:rPr>
           <w:lang w:val="ru-RU"/>
         </w:rPr>
         <w:t xml:space="preserve">) в функцию </w:t>
       </w:r>
-      <w:proofErr w:type="spellStart"/>
       <w:r>
         <w:t>UpdateCDP</w:t>
       </w:r>
-      <w:proofErr w:type="spellEnd"/>
       <w:r>
         <w:rPr>
           <w:lang w:val="ru-RU"/>
         </w:rPr>
         <w:t xml:space="preserve">. Если тру – то делается трансфер и </w:t>
       </w:r>
-      <w:proofErr w:type="spellStart"/>
       <w:r>
         <w:t>generatedFee</w:t>
       </w:r>
-      <w:proofErr w:type="spellEnd"/>
       <w:r>
         <w:rPr>
           <w:lang w:val="ru-RU"/>
@@ -713,11 +673,9 @@
         </w:rPr>
         <w:t xml:space="preserve">обнуляется, </w:t>
       </w:r>
-      <w:proofErr w:type="spellStart"/>
       <w:r>
         <w:t>lastTimeUpdated</w:t>
       </w:r>
-      <w:proofErr w:type="spellEnd"/>
       <w:r>
         <w:rPr>
           <w:lang w:val="ru-RU"/>
@@ -801,259 +759,112 @@
         <w:rPr>
           <w:lang w:val="ru-RU"/>
         </w:rPr>
+        <w:t xml:space="preserve"> стэйблы за эфир и 2) купить рул за стэйблы. </w:t>
+      </w:r>
+    </w:p>
+    <w:p>
+      <w:pPr>
+        <w:ind w:left="360"/>
+        <w:rPr>
+          <w:lang w:val="ru-RU"/>
+        </w:rPr>
+      </w:pPr>
+      <w:r>
+        <w:rPr>
+          <w:lang w:val="ru-RU"/>
+        </w:rPr>
+        <w:tab/>
+        <w:t>1) Если выкупил стэйблы за эфир, то пополняем стабфонд (</w:t>
+      </w:r>
+      <w:r>
+        <w:rPr>
+          <w:highlight w:val="red"/>
+          <w:lang w:val="ru-RU"/>
+        </w:rPr>
+        <w:t>закрываем позицию как-то</w:t>
+      </w:r>
+      <w:r>
+        <w:rPr>
+          <w:lang w:val="ru-RU"/>
+        </w:rPr>
+        <w:t>)</w:t>
+      </w:r>
+    </w:p>
+    <w:p>
+      <w:pPr>
+        <w:ind w:left="360"/>
+        <w:rPr>
+          <w:lang w:val="ru-RU"/>
+        </w:rPr>
+      </w:pPr>
+      <w:r>
+        <w:rPr>
+          <w:lang w:val="ru-RU"/>
+        </w:rPr>
+        <w:tab/>
+        <w:t xml:space="preserve">2) Если выкупил рул за стэйблы, то рулы сжигаются. </w:t>
+      </w:r>
+    </w:p>
+    <w:p>
+      <w:pPr>
+        <w:ind w:left="360"/>
+        <w:rPr>
+          <w:lang w:val="ru-RU"/>
+        </w:rPr>
+      </w:pPr>
+      <w:r>
+        <w:rPr>
+          <w:lang w:val="ru-RU"/>
+        </w:rPr>
+        <w:t>6</w:t>
+      </w:r>
+      <w:r>
+        <w:rPr>
+          <w:highlight w:val="yellow"/>
+          <w:lang w:val="ru-RU"/>
+        </w:rPr>
+        <w:t>. Заложить инфляцию в 1% (ежегодно выпускается 1% от общей эмиссии стэйблов и ? отдается в благотворительные организации? Как их определять, кому отдавать? Для начала это будет какая-то своя благотворительная организация, а дальше? Или раздается всем-всем?)</w:t>
+      </w:r>
+      <w:r>
+        <w:rPr>
+          <w:highlight w:val="yellow"/>
+          <w:lang w:val="ru-RU"/>
+        </w:rPr>
+        <w:t xml:space="preserve"> Можно часть отдавать в лотерею, разыгрывать среди тех, у кого на балансе есть от какой-то суммы стэйблов. Часть отдавать на краудфандинг.</w:t>
+      </w:r>
+      <w:r>
+        <w:rPr>
+          <w:lang w:val="ru-RU"/>
+        </w:rPr>
         <w:t xml:space="preserve"> </w:t>
       </w:r>
-      <w:proofErr w:type="spellStart"/>
-      <w:r>
-        <w:rPr>
-          <w:lang w:val="ru-RU"/>
-        </w:rPr>
-        <w:t>стэйблы</w:t>
-      </w:r>
-      <w:proofErr w:type="spellEnd"/>
-      <w:r>
-        <w:rPr>
-          <w:lang w:val="ru-RU"/>
-        </w:rPr>
-        <w:t xml:space="preserve"> за эфир и 2) купить </w:t>
-      </w:r>
-      <w:proofErr w:type="spellStart"/>
-      <w:r>
-        <w:rPr>
-          <w:lang w:val="ru-RU"/>
-        </w:rPr>
-        <w:t>рул</w:t>
-      </w:r>
-      <w:proofErr w:type="spellEnd"/>
-      <w:r>
-        <w:rPr>
-          <w:lang w:val="ru-RU"/>
-        </w:rPr>
-        <w:t xml:space="preserve"> за </w:t>
-      </w:r>
-      <w:proofErr w:type="spellStart"/>
-      <w:r>
-        <w:rPr>
-          <w:lang w:val="ru-RU"/>
-        </w:rPr>
-        <w:t>стэйблы</w:t>
-      </w:r>
-      <w:proofErr w:type="spellEnd"/>
-      <w:r>
-        <w:rPr>
-          <w:lang w:val="ru-RU"/>
-        </w:rPr>
-        <w:t xml:space="preserve">. </w:t>
-      </w:r>
     </w:p>
     <w:p>
       <w:pPr>
         <w:ind w:left="360"/>
         <w:rPr>
-          <w:lang w:val="ru-RU"/>
-        </w:rPr>
-      </w:pPr>
-      <w:r>
-        <w:rPr>
-          <w:lang w:val="ru-RU"/>
-        </w:rPr>
-        <w:tab/>
-        <w:t xml:space="preserve">1) Если выкупил </w:t>
-      </w:r>
-      <w:proofErr w:type="spellStart"/>
-      <w:r>
-        <w:rPr>
-          <w:lang w:val="ru-RU"/>
-        </w:rPr>
-        <w:t>стэйблы</w:t>
-      </w:r>
-      <w:proofErr w:type="spellEnd"/>
-      <w:r>
-        <w:rPr>
-          <w:lang w:val="ru-RU"/>
-        </w:rPr>
-        <w:t xml:space="preserve"> за эфир, то пополняем стабфонд (</w:t>
-      </w:r>
-      <w:r>
-        <w:rPr>
+          <w:sz w:val="32"/>
+          <w:szCs w:val="32"/>
+          <w:lang w:val="ru-RU"/>
+        </w:rPr>
+      </w:pPr>
+      <w:r>
+        <w:rPr>
+          <w:sz w:val="32"/>
+          <w:szCs w:val="32"/>
           <w:highlight w:val="red"/>
           <w:lang w:val="ru-RU"/>
         </w:rPr>
-        <w:t>закрываем позицию как-то</w:t>
-      </w:r>
-      <w:r>
-        <w:rPr>
-          <w:lang w:val="ru-RU"/>
-        </w:rPr>
-        <w:t>)</w:t>
-      </w:r>
-    </w:p>
-    <w:p>
-      <w:pPr>
-        <w:ind w:left="360"/>
-        <w:rPr>
-          <w:lang w:val="ru-RU"/>
-        </w:rPr>
-      </w:pPr>
-      <w:r>
-        <w:rPr>
-          <w:lang w:val="ru-RU"/>
-        </w:rPr>
-        <w:tab/>
-        <w:t xml:space="preserve">2) Если выкупил </w:t>
-      </w:r>
-      <w:proofErr w:type="spellStart"/>
-      <w:r>
-        <w:rPr>
-          <w:lang w:val="ru-RU"/>
-        </w:rPr>
-        <w:t>рул</w:t>
-      </w:r>
-      <w:proofErr w:type="spellEnd"/>
-      <w:r>
-        <w:rPr>
-          <w:lang w:val="ru-RU"/>
-        </w:rPr>
-        <w:t xml:space="preserve"> за </w:t>
-      </w:r>
-      <w:proofErr w:type="spellStart"/>
-      <w:r>
-        <w:rPr>
-          <w:lang w:val="ru-RU"/>
-        </w:rPr>
-        <w:t>стэйблы</w:t>
-      </w:r>
-      <w:proofErr w:type="spellEnd"/>
-      <w:r>
-        <w:rPr>
-          <w:lang w:val="ru-RU"/>
-        </w:rPr>
-        <w:t xml:space="preserve">, то </w:t>
-      </w:r>
-      <w:proofErr w:type="spellStart"/>
-      <w:r>
-        <w:rPr>
-          <w:lang w:val="ru-RU"/>
-        </w:rPr>
-        <w:t>рулы</w:t>
-      </w:r>
-      <w:proofErr w:type="spellEnd"/>
-      <w:r>
-        <w:rPr>
-          <w:lang w:val="ru-RU"/>
-        </w:rPr>
-        <w:t xml:space="preserve"> сжигаются. </w:t>
-      </w:r>
-    </w:p>
-    <w:p>
-      <w:pPr>
-        <w:ind w:left="360"/>
-        <w:rPr>
-          <w:lang w:val="ru-RU"/>
-        </w:rPr>
-      </w:pPr>
-      <w:r>
-        <w:rPr>
-          <w:lang w:val="ru-RU"/>
-        </w:rPr>
-        <w:t>6</w:t>
-      </w:r>
-      <w:r>
-        <w:rPr>
-          <w:highlight w:val="yellow"/>
-          <w:lang w:val="ru-RU"/>
-        </w:rPr>
-        <w:t xml:space="preserve">. Заложить инфляцию в 1% (ежегодно выпускается 1% от общей эмиссии </w:t>
-      </w:r>
-      <w:proofErr w:type="spellStart"/>
-      <w:r>
-        <w:rPr>
-          <w:highlight w:val="yellow"/>
-          <w:lang w:val="ru-RU"/>
-        </w:rPr>
-        <w:t>стэйблов</w:t>
-      </w:r>
-      <w:proofErr w:type="spellEnd"/>
-      <w:r>
-        <w:rPr>
-          <w:highlight w:val="yellow"/>
+        <w:lastRenderedPageBreak/>
+        <w:t>7. Нужно писать бота, который следит за аукционами и маржин-коллами, голосованиями.</w:t>
+      </w:r>
+      <w:r>
+        <w:rPr>
+          <w:sz w:val="32"/>
+          <w:szCs w:val="32"/>
           <w:lang w:val="ru-RU"/>
         </w:rPr>
         <w:t xml:space="preserve"> </w:t>
-      </w:r>
-      <w:proofErr w:type="gramStart"/>
-      <w:r>
-        <w:rPr>
-          <w:highlight w:val="yellow"/>
-          <w:lang w:val="ru-RU"/>
-        </w:rPr>
-        <w:t>и ?</w:t>
-      </w:r>
-      <w:proofErr w:type="gramEnd"/>
-      <w:r>
-        <w:rPr>
-          <w:highlight w:val="yellow"/>
-          <w:lang w:val="ru-RU"/>
-        </w:rPr>
-        <w:t xml:space="preserve"> отдается в благотворительные организации? Как их определять, кому отдавать? Для начала это будет какая-то своя благотворительная организация, а дальше? Или раздается всем-всем?)</w:t>
-      </w:r>
-      <w:r>
-        <w:rPr>
-          <w:highlight w:val="yellow"/>
-          <w:lang w:val="ru-RU"/>
-        </w:rPr>
-        <w:t xml:space="preserve"> Можно часть отдавать в лотерею, разыгрывать среди тех, у кого на балансе есть от какой-то суммы </w:t>
-      </w:r>
-      <w:proofErr w:type="spellStart"/>
-      <w:r>
-        <w:rPr>
-          <w:highlight w:val="yellow"/>
-          <w:lang w:val="ru-RU"/>
-        </w:rPr>
-        <w:t>стэйблов</w:t>
-      </w:r>
-      <w:proofErr w:type="spellEnd"/>
-      <w:r>
-        <w:rPr>
-          <w:highlight w:val="yellow"/>
-          <w:lang w:val="ru-RU"/>
-        </w:rPr>
-        <w:t>. Часть отдавать на краудфандинг.</w:t>
-      </w:r>
-      <w:r>
-        <w:rPr>
-          <w:lang w:val="ru-RU"/>
-        </w:rPr>
-        <w:t xml:space="preserve"> </w:t>
-      </w:r>
-    </w:p>
-    <w:p>
-      <w:pPr>
-        <w:ind w:left="360"/>
-        <w:rPr>
-          <w:lang w:val="ru-RU"/>
-        </w:rPr>
-      </w:pPr>
-      <w:r>
-        <w:rPr>
-          <w:lang w:val="ru-RU"/>
-        </w:rPr>
-        <w:lastRenderedPageBreak/>
-        <w:t xml:space="preserve">7. Нужно писать бота, который следит за аукционами и </w:t>
-      </w:r>
-      <w:proofErr w:type="spellStart"/>
-      <w:r>
-        <w:rPr>
-          <w:lang w:val="ru-RU"/>
-        </w:rPr>
-        <w:t>маржин-коллами</w:t>
-      </w:r>
-      <w:proofErr w:type="spellEnd"/>
-      <w:r>
-        <w:rPr>
-          <w:lang w:val="ru-RU"/>
-        </w:rPr>
-        <w:t xml:space="preserve">, голосованиями. </w:t>
       </w:r>
     </w:p>
     <w:p>
@@ -1069,43 +880,13 @@
       <w:r>
         <w:t xml:space="preserve">8. </w:t>
       </w:r>
-      <w:proofErr w:type="spellStart"/>
-      <w:proofErr w:type="gramStart"/>
-      <w:r>
-        <w:rPr>
-          <w:rFonts w:ascii="JetBrains Mono" w:hAnsi="JetBrains Mono"/>
-          <w:color w:val="080808"/>
-          <w:highlight w:val="green"/>
-        </w:rPr>
-        <w:t>weth.approve</w:t>
-      </w:r>
-      <w:proofErr w:type="spellEnd"/>
-      <w:proofErr w:type="gramEnd"/>
-      <w:r>
-        <w:rPr>
-          <w:rFonts w:ascii="JetBrains Mono" w:hAnsi="JetBrains Mono"/>
-          <w:color w:val="080808"/>
-          <w:highlight w:val="green"/>
-        </w:rPr>
-        <w:t>(</w:t>
-      </w:r>
-      <w:proofErr w:type="spellStart"/>
-      <w:r>
-        <w:rPr>
-          <w:rFonts w:ascii="JetBrains Mono" w:hAnsi="JetBrains Mono"/>
-          <w:color w:val="080808"/>
-          <w:highlight w:val="green"/>
-        </w:rPr>
-        <w:t>dao.addresses</w:t>
-      </w:r>
-      <w:proofErr w:type="spellEnd"/>
-      <w:r>
-        <w:rPr>
-          <w:rFonts w:ascii="JetBrains Mono" w:hAnsi="JetBrains Mono"/>
-          <w:color w:val="080808"/>
-          <w:highlight w:val="green"/>
-        </w:rPr>
-        <w:t>(</w:t>
+      <w:r>
+        <w:rPr>
+          <w:rFonts w:ascii="JetBrains Mono" w:hAnsi="JetBrains Mono"/>
+          <w:color w:val="080808"/>
+          <w:highlight w:val="green"/>
+        </w:rPr>
+        <w:t>weth.approve(dao.addresses(</w:t>
       </w:r>
       <w:r>
         <w:rPr>
@@ -1121,25 +902,7 @@
           <w:color w:val="080808"/>
           <w:highlight w:val="green"/>
         </w:rPr>
-        <w:t xml:space="preserve">), </w:t>
-      </w:r>
-      <w:proofErr w:type="spellStart"/>
-      <w:r>
-        <w:rPr>
-          <w:rFonts w:ascii="JetBrains Mono" w:hAnsi="JetBrains Mono"/>
-          <w:color w:val="080808"/>
-          <w:highlight w:val="green"/>
-        </w:rPr>
-        <w:t>p.wethAmountLocked</w:t>
-      </w:r>
-      <w:proofErr w:type="spellEnd"/>
-      <w:r>
-        <w:rPr>
-          <w:rFonts w:ascii="JetBrains Mono" w:hAnsi="JetBrains Mono"/>
-          <w:color w:val="080808"/>
-          <w:highlight w:val="green"/>
-        </w:rPr>
-        <w:t>);</w:t>
+        <w:t>), p.wethAmountLocked);</w:t>
       </w:r>
     </w:p>
     <w:p>
@@ -1154,71 +917,7 @@
           <w:highlight w:val="green"/>
           <w:lang w:val="ru-RU"/>
         </w:rPr>
-        <w:t xml:space="preserve">Тут надо брать предыдущий лимит и увеличивать его, а не просто делать </w:t>
-      </w:r>
-      <w:proofErr w:type="spellStart"/>
-      <w:r>
-        <w:rPr>
-          <w:highlight w:val="green"/>
-          <w:lang w:val="ru-RU"/>
-        </w:rPr>
-        <w:t>апрув</w:t>
-      </w:r>
-      <w:proofErr w:type="spellEnd"/>
-      <w:r>
-        <w:rPr>
-          <w:highlight w:val="green"/>
-          <w:lang w:val="ru-RU"/>
-        </w:rPr>
-        <w:t xml:space="preserve">. Тоже самое нужно и с </w:t>
-      </w:r>
-      <w:proofErr w:type="spellStart"/>
-      <w:r>
-        <w:rPr>
-          <w:highlight w:val="green"/>
-          <w:lang w:val="ru-RU"/>
-        </w:rPr>
-        <w:t>коинами</w:t>
-      </w:r>
-      <w:proofErr w:type="spellEnd"/>
-      <w:r>
-        <w:rPr>
-          <w:highlight w:val="green"/>
-          <w:lang w:val="ru-RU"/>
-        </w:rPr>
-        <w:t xml:space="preserve"> делать, потому что </w:t>
-      </w:r>
-      <w:proofErr w:type="spellStart"/>
-      <w:r>
-        <w:rPr>
-          <w:highlight w:val="green"/>
-          <w:lang w:val="ru-RU"/>
-        </w:rPr>
-        <w:t>эпрув</w:t>
-      </w:r>
-      <w:proofErr w:type="spellEnd"/>
-      <w:r>
-        <w:rPr>
-          <w:highlight w:val="green"/>
-          <w:lang w:val="ru-RU"/>
-        </w:rPr>
-        <w:t xml:space="preserve"> не увеличивает </w:t>
-      </w:r>
-      <w:proofErr w:type="spellStart"/>
-      <w:r>
-        <w:rPr>
-          <w:highlight w:val="green"/>
-          <w:lang w:val="ru-RU"/>
-        </w:rPr>
-        <w:t>эмаунт</w:t>
-      </w:r>
-      <w:proofErr w:type="spellEnd"/>
-      <w:r>
-        <w:rPr>
-          <w:highlight w:val="green"/>
-          <w:lang w:val="ru-RU"/>
-        </w:rPr>
-        <w:t>, а устанавливает его.</w:t>
+        <w:t>Тут надо брать предыдущий лимит и увеличивать его, а не просто делать апрув. Тоже самое нужно и с коинами делать, потому что эпрув не увеличивает эмаунт, а устанавливает его.</w:t>
       </w:r>
       <w:r>
         <w:rPr>
@@ -1242,14 +941,12 @@
         </w:rPr>
         <w:t xml:space="preserve">10. Депозит </w:t>
       </w:r>
-      <w:proofErr w:type="spellStart"/>
       <w:r>
         <w:rPr>
           <w:highlight w:val="green"/>
         </w:rPr>
         <w:t>stableCoins</w:t>
       </w:r>
-      <w:proofErr w:type="spellEnd"/>
     </w:p>
     <w:p>
       <w:pPr>
@@ -1258,21 +955,12 @@
           <w:lang w:val="ru-RU"/>
         </w:rPr>
       </w:pPr>
-      <w:proofErr w:type="spellStart"/>
-      <w:r>
-        <w:rPr>
-          <w:highlight w:val="green"/>
-          <w:lang w:val="ru-RU"/>
-        </w:rPr>
-        <w:t>Нихера</w:t>
-      </w:r>
-      <w:proofErr w:type="spellEnd"/>
-      <w:r>
-        <w:rPr>
-          <w:highlight w:val="green"/>
-          <w:lang w:val="ru-RU"/>
-        </w:rPr>
-        <w:t xml:space="preserve"> себе тут возникает вопросов!</w:t>
+      <w:r>
+        <w:rPr>
+          <w:highlight w:val="green"/>
+          <w:lang w:val="ru-RU"/>
+        </w:rPr>
+        <w:t>Нихера себе тут возникает вопросов!</w:t>
       </w:r>
       <w:r>
         <w:rPr>
@@ -1287,17 +975,8 @@
           <w:highlight w:val="green"/>
           <w:lang w:val="ru-RU"/>
         </w:rPr>
-        <w:t xml:space="preserve"> – пока что </w:t>
-      </w:r>
-      <w:proofErr w:type="spellStart"/>
-      <w:r>
-        <w:rPr>
-          <w:highlight w:val="green"/>
-          <w:lang w:val="ru-RU"/>
-        </w:rPr>
-        <w:t>похер</w:t>
-      </w:r>
-      <w:proofErr w:type="spellEnd"/>
+        <w:t xml:space="preserve"> – пока что похер</w:t>
+      </w:r>
       <w:r>
         <w:rPr>
           <w:highlight w:val="green"/>
@@ -1329,7 +1008,6 @@
         </w:rPr>
         <w:t xml:space="preserve"> </w:t>
       </w:r>
-      <w:proofErr w:type="gramStart"/>
       <w:r>
         <w:rPr>
           <w:highlight w:val="green"/>
@@ -1342,7 +1020,6 @@
         </w:rPr>
         <w:t>..</w:t>
       </w:r>
-      <w:proofErr w:type="gramEnd"/>
       <w:r>
         <w:t xml:space="preserve"> </w:t>
       </w:r>
@@ -1354,19 +1031,11 @@
       <w:r>
         <w:t xml:space="preserve">14. if voting was for address, </w:t>
       </w:r>
-      <w:proofErr w:type="gramStart"/>
       <w:r>
         <w:rPr>
           <w:highlight w:val="red"/>
         </w:rPr>
-        <w:t>than</w:t>
-      </w:r>
-      <w:proofErr w:type="gramEnd"/>
-      <w:r>
-        <w:rPr>
-          <w:highlight w:val="red"/>
-        </w:rPr>
-        <w:t xml:space="preserve"> if it succeed, you need to renew contracts manually (bot)</w:t>
+        <w:t>than if it succeed, you need to renew contracts manually (bot)</w:t>
       </w:r>
     </w:p>
     <w:p>
@@ -1381,34 +1050,14 @@
       <w:r>
         <w:t xml:space="preserve">15. </w:t>
       </w:r>
-      <w:proofErr w:type="spellStart"/>
-      <w:r>
-        <w:rPr>
-          <w:rFonts w:ascii="JetBrains Mono" w:hAnsi="JetBrains Mono"/>
-          <w:color w:val="080808"/>
-          <w:highlight w:val="green"/>
-        </w:rPr>
-        <w:t>initCoinsBuyOutForStabilization</w:t>
-      </w:r>
-      <w:proofErr w:type="spellEnd"/>
-      <w:r>
-        <w:rPr>
-          <w:rFonts w:ascii="JetBrains Mono" w:hAnsi="JetBrains Mono"/>
-          <w:color w:val="080808"/>
-          <w:highlight w:val="green"/>
-        </w:rPr>
-        <w:t xml:space="preserve"> require low </w:t>
-      </w:r>
-      <w:proofErr w:type="spellStart"/>
-      <w:r>
-        <w:rPr>
-          <w:rFonts w:ascii="JetBrains Mono" w:hAnsi="JetBrains Mono"/>
-          <w:color w:val="080808"/>
-          <w:highlight w:val="green"/>
-        </w:rPr>
-        <w:t>stabFund</w:t>
-      </w:r>
-      <w:proofErr w:type="spellEnd"/>
+      <w:r>
+        <w:rPr>
+          <w:rFonts w:ascii="JetBrains Mono" w:hAnsi="JetBrains Mono"/>
+          <w:color w:val="080808"/>
+          <w:highlight w:val="green"/>
+        </w:rPr>
+        <w:t>initCoinsBuyOutForStabilization require low stabFund</w:t>
+      </w:r>
     </w:p>
     <w:p>
       <w:pPr>
@@ -1426,7 +1075,6 @@
         </w:rPr>
         <w:t xml:space="preserve">16. </w:t>
       </w:r>
-      <w:proofErr w:type="spellStart"/>
       <w:r>
         <w:rPr>
           <w:rFonts w:ascii="JetBrains Mono" w:hAnsi="JetBrains Mono"/>
@@ -1434,7 +1082,6 @@
         </w:rPr>
         <w:t>closeCDP</w:t>
       </w:r>
-      <w:proofErr w:type="spellEnd"/>
       <w:r>
         <w:rPr>
           <w:rFonts w:ascii="JetBrains Mono" w:hAnsi="JetBrains Mono"/>
@@ -1547,7 +1194,6 @@
         </w:rPr>
         <w:t xml:space="preserve"> </w:t>
       </w:r>
-      <w:proofErr w:type="spellStart"/>
       <w:r>
         <w:rPr>
           <w:rFonts w:ascii="JetBrains Mono" w:hAnsi="JetBrains Mono"/>
@@ -1556,7 +1202,6 @@
         </w:rPr>
         <w:t>стэйблов</w:t>
       </w:r>
-      <w:proofErr w:type="spellEnd"/>
       <w:r>
         <w:rPr>
           <w:rFonts w:ascii="JetBrains Mono" w:hAnsi="JetBrains Mono"/>
@@ -1650,7 +1295,6 @@
         </w:rPr>
         <w:t xml:space="preserve">17. что делать с теми позициями, которые остались в старом </w:t>
       </w:r>
-      <w:proofErr w:type="spellStart"/>
       <w:r>
         <w:rPr>
           <w:rFonts w:ascii="JetBrains Mono" w:hAnsi="JetBrains Mono"/>
@@ -1658,7 +1302,6 @@
         </w:rPr>
         <w:t>cdp</w:t>
       </w:r>
-      <w:proofErr w:type="spellEnd"/>
       <w:r>
         <w:rPr>
           <w:rFonts w:ascii="JetBrains Mono" w:hAnsi="JetBrains Mono"/>
@@ -1675,7 +1318,6 @@
         </w:rPr>
         <w:t>Можно ли передавать заемные позиции (</w:t>
       </w:r>
-      <w:proofErr w:type="spellStart"/>
       <w:r>
         <w:rPr>
           <w:rFonts w:ascii="JetBrains Mono" w:hAnsi="JetBrains Mono"/>
@@ -1683,7 +1325,6 @@
         </w:rPr>
         <w:t>cdp</w:t>
       </w:r>
-      <w:proofErr w:type="spellEnd"/>
       <w:r>
         <w:rPr>
           <w:rFonts w:ascii="JetBrains Mono" w:hAnsi="JetBrains Mono"/>
@@ -1750,7 +1391,6 @@
           </w:rPr>
           <w:t>.</w:t>
         </w:r>
-        <w:proofErr w:type="spellStart"/>
         <w:r>
           <w:rPr>
             <w:rStyle w:val="a4"/>
@@ -1758,7 +1398,6 @@
           </w:rPr>
           <w:t>ethercluster</w:t>
         </w:r>
-        <w:proofErr w:type="spellEnd"/>
         <w:r>
           <w:rPr>
             <w:rStyle w:val="a4"/>
@@ -1789,51 +1428,31 @@
           <w:color w:val="080808"/>
           <w:lang w:val="ru-RU"/>
         </w:rPr>
+        <w:t xml:space="preserve"> - </w:t>
+      </w:r>
+      <w:r>
+        <w:rPr>
+          <w:rFonts w:ascii="JetBrains Mono" w:hAnsi="JetBrains Mono"/>
+          <w:color w:val="080808"/>
+          <w:lang w:val="ru-RU"/>
+        </w:rPr>
+        <w:t xml:space="preserve">это аналог </w:t>
+      </w:r>
+      <w:r>
+        <w:rPr>
+          <w:rFonts w:ascii="JetBrains Mono" w:hAnsi="JetBrains Mono"/>
+          <w:color w:val="080808"/>
+        </w:rPr>
+        <w:t>infura</w:t>
+      </w:r>
+      <w:r>
+        <w:rPr>
+          <w:rFonts w:ascii="JetBrains Mono" w:hAnsi="JetBrains Mono"/>
+          <w:color w:val="080808"/>
+          <w:lang w:val="ru-RU"/>
+        </w:rPr>
         <w:t xml:space="preserve"> </w:t>
       </w:r>
-      <w:proofErr w:type="gramStart"/>
-      <w:r>
-        <w:rPr>
-          <w:rFonts w:ascii="JetBrains Mono" w:hAnsi="JetBrains Mono"/>
-          <w:color w:val="080808"/>
-          <w:lang w:val="ru-RU"/>
-        </w:rPr>
-        <w:t xml:space="preserve">- </w:t>
-      </w:r>
-      <w:r>
-        <w:rPr>
-          <w:rFonts w:ascii="JetBrains Mono" w:hAnsi="JetBrains Mono"/>
-          <w:color w:val="080808"/>
-          <w:lang w:val="ru-RU"/>
-        </w:rPr>
-        <w:t>это</w:t>
-      </w:r>
-      <w:proofErr w:type="gramEnd"/>
-      <w:r>
-        <w:rPr>
-          <w:rFonts w:ascii="JetBrains Mono" w:hAnsi="JetBrains Mono"/>
-          <w:color w:val="080808"/>
-          <w:lang w:val="ru-RU"/>
-        </w:rPr>
-        <w:t xml:space="preserve"> аналог </w:t>
-      </w:r>
-      <w:proofErr w:type="spellStart"/>
-      <w:r>
-        <w:rPr>
-          <w:rFonts w:ascii="JetBrains Mono" w:hAnsi="JetBrains Mono"/>
-          <w:color w:val="080808"/>
-        </w:rPr>
-        <w:t>infura</w:t>
-      </w:r>
-      <w:proofErr w:type="spellEnd"/>
-      <w:r>
-        <w:rPr>
-          <w:rFonts w:ascii="JetBrains Mono" w:hAnsi="JetBrains Mono"/>
-          <w:color w:val="080808"/>
-          <w:lang w:val="ru-RU"/>
-        </w:rPr>
-        <w:t xml:space="preserve"> </w:t>
-      </w:r>
       <w:r>
         <w:rPr>
           <w:rFonts w:ascii="JetBrains Mono" w:hAnsi="JetBrains Mono"/>
@@ -1842,7 +1461,6 @@
         </w:rPr>
         <w:t xml:space="preserve">для </w:t>
       </w:r>
-      <w:proofErr w:type="spellStart"/>
       <w:r>
         <w:rPr>
           <w:rFonts w:ascii="JetBrains Mono" w:hAnsi="JetBrains Mono"/>
@@ -1850,7 +1468,6 @@
         </w:rPr>
         <w:t>etc</w:t>
       </w:r>
-      <w:proofErr w:type="spellEnd"/>
     </w:p>
     <w:p>
       <w:pPr>
@@ -1898,100 +1515,98 @@
       </w:pPr>
       <w:r>
         <w:rPr>
-          <w:highlight w:val="red"/>
+          <w:highlight w:val="green"/>
           <w:lang w:val="ru-RU"/>
         </w:rPr>
         <w:t xml:space="preserve">Переделать </w:t>
       </w:r>
-      <w:proofErr w:type="spellStart"/>
-      <w:r>
-        <w:rPr>
-          <w:highlight w:val="red"/>
+      <w:r>
+        <w:rPr>
+          <w:highlight w:val="green"/>
         </w:rPr>
         <w:t>exRate</w:t>
       </w:r>
-      <w:proofErr w:type="spellEnd"/>
-      <w:r>
-        <w:rPr>
-          <w:highlight w:val="red"/>
+      <w:r>
+        <w:rPr>
+          <w:highlight w:val="green"/>
           <w:lang w:val="ru-RU"/>
         </w:rPr>
         <w:t xml:space="preserve"> (сделать тройку </w:t>
       </w:r>
       <w:r>
         <w:rPr>
-          <w:highlight w:val="red"/>
+          <w:highlight w:val="green"/>
         </w:rPr>
         <w:t>id</w:t>
       </w:r>
       <w:r>
         <w:rPr>
-          <w:highlight w:val="red"/>
+          <w:highlight w:val="green"/>
           <w:lang w:val="ru-RU"/>
         </w:rPr>
         <w:t xml:space="preserve">, </w:t>
       </w:r>
       <w:r>
         <w:rPr>
-          <w:highlight w:val="red"/>
+          <w:highlight w:val="green"/>
         </w:rPr>
         <w:t>price</w:t>
       </w:r>
       <w:r>
         <w:rPr>
-          <w:highlight w:val="red"/>
+          <w:highlight w:val="green"/>
           <w:lang w:val="ru-RU"/>
         </w:rPr>
         <w:t xml:space="preserve">, </w:t>
       </w:r>
       <w:r>
         <w:rPr>
-          <w:highlight w:val="red"/>
+          <w:highlight w:val="green"/>
         </w:rPr>
         <w:t>tick</w:t>
       </w:r>
       <w:r>
         <w:rPr>
-          <w:highlight w:val="red"/>
+          <w:highlight w:val="green"/>
           <w:lang w:val="ru-RU"/>
         </w:rPr>
         <w:t>) и остальное (</w:t>
       </w:r>
       <w:r>
         <w:rPr>
-          <w:highlight w:val="red"/>
+          <w:highlight w:val="green"/>
         </w:rPr>
         <w:t>decimals</w:t>
       </w:r>
       <w:r>
         <w:rPr>
-          <w:highlight w:val="red"/>
+          <w:highlight w:val="green"/>
           <w:lang w:val="ru-RU"/>
         </w:rPr>
         <w:t xml:space="preserve">, </w:t>
       </w:r>
       <w:r>
         <w:rPr>
-          <w:highlight w:val="red"/>
+          <w:highlight w:val="green"/>
         </w:rPr>
         <w:t>name</w:t>
       </w:r>
       <w:r>
         <w:rPr>
-          <w:highlight w:val="red"/>
+          <w:highlight w:val="green"/>
           <w:lang w:val="ru-RU"/>
         </w:rPr>
         <w:t xml:space="preserve">, </w:t>
       </w:r>
       <w:r>
         <w:rPr>
-          <w:highlight w:val="red"/>
+          <w:highlight w:val="green"/>
         </w:rPr>
         <w:t>symbol</w:t>
       </w:r>
       <w:r>
         <w:rPr>
-          <w:highlight w:val="red"/>
+          <w:highlight w:val="green"/>
           <w:lang w:val="ru-RU"/>
         </w:rPr>
         <w:t>)</w:t>
@@ -2010,32 +1625,23 @@
       </w:pPr>
       <w:r>
         <w:rPr>
-          <w:lang w:val="ru-RU"/>
-        </w:rPr>
-        <w:t>Переделать</w:t>
-      </w:r>
-      <w:r>
-        <w:rPr>
-          <w:lang w:val="ru-RU"/>
-        </w:rPr>
-        <w:t xml:space="preserve"> </w:t>
-      </w:r>
-      <w:proofErr w:type="spellStart"/>
-      <w:r>
+          <w:highlight w:val="green"/>
+          <w:lang w:val="ru-RU"/>
+        </w:rPr>
+        <w:t xml:space="preserve">Переделать </w:t>
+      </w:r>
+      <w:r>
+        <w:rPr>
+          <w:highlight w:val="green"/>
+        </w:rPr>
         <w:t>exRate</w:t>
       </w:r>
-      <w:proofErr w:type="spellEnd"/>
-      <w:r>
-        <w:rPr>
-          <w:lang w:val="ru-RU"/>
-        </w:rPr>
-        <w:t xml:space="preserve">, </w:t>
-      </w:r>
-      <w:r>
-        <w:rPr>
-          <w:lang w:val="ru-RU"/>
-        </w:rPr>
-        <w:t>записывать только индекс?</w:t>
+      <w:r>
+        <w:rPr>
+          <w:highlight w:val="green"/>
+          <w:lang w:val="ru-RU"/>
+        </w:rPr>
+        <w:t>, записывать только индекс?</w:t>
       </w:r>
     </w:p>
     <w:p>
@@ -2093,105 +1699,79 @@
       </w:r>
     </w:p>
     <w:p>
+      <w:pPr>
+        <w:rPr>
+          <w:b/>
+          <w:sz w:val="28"/>
+          <w:lang w:val="ru-RU"/>
+        </w:rPr>
+      </w:pPr>
+      <w:r>
+        <w:rPr>
+          <w:b/>
+          <w:sz w:val="28"/>
+          <w:lang w:val="ru-RU"/>
+        </w:rPr>
+        <w:t xml:space="preserve">Наверное, сперва </w:t>
+      </w:r>
+      <w:r>
+        <w:rPr>
+          <w:b/>
+          <w:sz w:val="28"/>
+        </w:rPr>
+        <w:t>launch</w:t>
+      </w:r>
+      <w:r>
+        <w:rPr>
+          <w:b/>
+          <w:sz w:val="28"/>
+          <w:lang w:val="ru-RU"/>
+        </w:rPr>
+        <w:t>, а потом уже криптокоммодити</w:t>
+      </w:r>
+      <w:r>
+        <w:rPr>
+          <w:b/>
+          <w:sz w:val="28"/>
+          <w:lang w:val="ru-RU"/>
+        </w:rPr>
+        <w:t xml:space="preserve"> и краудфандинг (если что, аукцион можно будет поменять потом на другой контракт)</w:t>
+      </w:r>
+    </w:p>
+    <w:p>
       <w:r>
         <w:t xml:space="preserve">Crypto Commodity: </w:t>
       </w:r>
     </w:p>
     <w:p>
-      <w:proofErr w:type="spellStart"/>
-      <w:r>
-        <w:t>askForUpdatePriceAnd</w:t>
-      </w:r>
-      <w:proofErr w:type="spellEnd"/>
-      <w:r>
-        <w:t xml:space="preserve"> mint </w:t>
-      </w:r>
-      <w:proofErr w:type="spellStart"/>
-      <w:r>
-        <w:t>cryptoBrent</w:t>
-      </w:r>
-      <w:proofErr w:type="spellEnd"/>
-      <w:r>
-        <w:t xml:space="preserve"> -&gt; </w:t>
-      </w:r>
-      <w:proofErr w:type="spellStart"/>
-      <w:r>
-        <w:t>exRate</w:t>
-      </w:r>
-      <w:proofErr w:type="spellEnd"/>
-    </w:p>
-    <w:p>
-      <w:proofErr w:type="spellStart"/>
-      <w:r>
-        <w:t>askForUpdatePriceAnd</w:t>
-      </w:r>
-      <w:proofErr w:type="spellEnd"/>
-      <w:r>
-        <w:t xml:space="preserve"> </w:t>
-      </w:r>
-      <w:r>
-        <w:t>burn</w:t>
-      </w:r>
-      <w:r>
-        <w:t xml:space="preserve"> </w:t>
-      </w:r>
-      <w:proofErr w:type="spellStart"/>
-      <w:r>
-        <w:t>cryptoBrent</w:t>
-      </w:r>
-      <w:proofErr w:type="spellEnd"/>
-      <w:r>
-        <w:t xml:space="preserve"> -&gt; </w:t>
-      </w:r>
-      <w:proofErr w:type="spellStart"/>
-      <w:r>
-        <w:t>exRate</w:t>
-      </w:r>
-      <w:proofErr w:type="spellEnd"/>
-    </w:p>
-    <w:p>
-      <w:proofErr w:type="spellStart"/>
-      <w:r>
-        <w:t>auctionLiquidation</w:t>
-      </w:r>
-      <w:proofErr w:type="spellEnd"/>
-      <w:r>
-        <w:t xml:space="preserve"> collateral</w:t>
-      </w:r>
-    </w:p>
-    <w:p>
-      <w:proofErr w:type="spellStart"/>
-      <w:proofErr w:type="gramStart"/>
-      <w:r>
-        <w:t>mintCommodity</w:t>
-      </w:r>
-      <w:proofErr w:type="spellEnd"/>
-      <w:r>
-        <w:t>(</w:t>
-      </w:r>
-      <w:proofErr w:type="spellStart"/>
-      <w:proofErr w:type="gramEnd"/>
-      <w:r>
-        <w:t>contractAddress</w:t>
-      </w:r>
-      <w:proofErr w:type="spellEnd"/>
-      <w:r>
-        <w:t xml:space="preserve">, </w:t>
-      </w:r>
-    </w:p>
-    <w:p>
-      <w:proofErr w:type="spellStart"/>
+      <w:r>
+        <w:t>askForUpdatePriceAnd mint cryptoBrent -&gt; exRate</w:t>
+      </w:r>
+    </w:p>
+    <w:p>
+      <w:r>
+        <w:t>askForUpdatePriceAnd burn cryptoBrent -&gt; exRate</w:t>
+      </w:r>
+    </w:p>
+    <w:p>
+      <w:r>
+        <w:t>auctionLiquidation collateral</w:t>
+      </w:r>
+    </w:p>
+    <w:p>
+      <w:r>
+        <w:t xml:space="preserve">mintCommodity(contractAddress, </w:t>
+      </w:r>
+    </w:p>
+    <w:p>
       <w:r>
         <w:t>onlyExRateContractAddress</w:t>
       </w:r>
-      <w:proofErr w:type="spellEnd"/>
-    </w:p>
-    <w:p>
-      <w:proofErr w:type="spellStart"/>
+    </w:p>
+    <w:p>
       <w:r>
         <w:t>commodityFactory</w:t>
       </w:r>
-      <w:proofErr w:type="spellEnd"/>
       <w:r>
         <w:t xml:space="preserve"> (</w:t>
       </w:r>
@@ -2219,12 +1799,18 @@
       </w:r>
     </w:p>
     <w:p>
-      <w:proofErr w:type="spellStart"/>
+      <w:pPr>
+        <w:rPr>
+          <w:lang w:val="ru-RU"/>
+        </w:rPr>
+      </w:pPr>
       <w:r>
         <w:t>CrowdFunding</w:t>
       </w:r>
-      <w:proofErr w:type="spellEnd"/>
-      <w:r>
+      <w:r>
+        <w:rPr>
+          <w:lang w:val="ru-RU"/>
+        </w:rPr>
         <w:t xml:space="preserve">: </w:t>
       </w:r>
     </w:p>
@@ -2254,6 +1840,7 @@
         </w:numPr>
       </w:pPr>
       <w:r>
+        <w:lastRenderedPageBreak/>
         <w:t>Deployment</w:t>
       </w:r>
       <w:r>
@@ -2323,11 +1910,8 @@
         </w:numPr>
       </w:pPr>
       <w:r>
-        <w:lastRenderedPageBreak/>
         <w:t>Round A 100M (30%)</w:t>
       </w:r>
-      <w:bookmarkStart w:id="0" w:name="_GoBack"/>
-      <w:bookmarkEnd w:id="0"/>
     </w:p>
     <w:sectPr>
       <w:pgSz w:w="12240" w:h="15840"/>
@@ -2340,8 +1924,8 @@
 </file>
 
 <file path=word/numbering.xml><?xml version="1.0" encoding="utf-8"?>
-<w:numbering xmlns:wpc="http://schemas.microsoft.com/office/word/2010/wordprocessingCanvas" xmlns:cx="http://schemas.microsoft.com/office/drawing/2014/chartex" xmlns:cx1="http://schemas.microsoft.com/office/drawing/2015/9/8/chartex" xmlns:cx2="http://schemas.microsoft.com/office/drawing/2015/10/21/chartex" xmlns:cx3="http://schemas.microsoft.com/office/drawing/2016/5/9/chartex" xmlns:cx4="http://schemas.microsoft.com/office/drawing/2016/5/10/chartex" xmlns:cx5="http://schemas.microsoft.com/office/drawing/2016/5/11/chartex" xmlns:cx6="http://schemas.microsoft.com/office/drawing/2016/5/12/chartex" xmlns:cx7="http://schemas.microsoft.com/office/drawing/2016/5/13/chartex" xmlns:cx8="http://schemas.microsoft.com/office/drawing/2016/5/14/chartex" xmlns:mc="http://schemas.openxmlformats.org/markup-compatibility/2006" xmlns:aink="http://schemas.microsoft.com/office/drawing/2016/ink" xmlns:am3d="http://schemas.microsoft.com/office/drawing/2017/model3d" xmlns:o="urn:schemas-microsoft-com:office:office" xmlns:r="http://schemas.openxmlformats.org/officeDocument/2006/relationships" xmlns:m="http://schemas.openxmlformats.org/officeDocument/2006/math" xmlns:v="urn:schemas-microsoft-com:vml" xmlns:wp14="http://schemas.microsoft.com/office/word/2010/wordprocessingDrawing" xmlns:wp="http://schemas.openxmlformats.org/drawingml/2006/wordprocessingDrawing" xmlns:w10="urn:schemas-microsoft-com:office:word" xmlns:w="http://schemas.openxmlformats.org/wordprocessingml/2006/main" xmlns:w14="http://schemas.microsoft.com/office/word/2010/wordml" xmlns:w15="http://schemas.microsoft.com/office/word/2012/wordml" xmlns:w16cid="http://schemas.microsoft.com/office/word/2016/wordml/cid" xmlns:w16se="http://schemas.microsoft.com/office/word/2015/wordml/symex" xmlns:wpg="http://schemas.microsoft.com/office/word/2010/wordprocessingGroup" xmlns:wpi="http://schemas.microsoft.com/office/word/2010/wordprocessingInk" xmlns:wne="http://schemas.microsoft.com/office/word/2006/wordml" xmlns:wps="http://schemas.microsoft.com/office/word/2010/wordprocessingShape" mc:Ignorable="w14 w15 w16se w16cid wp14">
-  <w:abstractNum w:abstractNumId="0" w15:restartNumberingAfterBreak="0">
+<w:numbering xmlns:wpc="http://schemas.microsoft.com/office/word/2010/wordprocessingCanvas" xmlns:mc="http://schemas.openxmlformats.org/markup-compatibility/2006" xmlns:o="urn:schemas-microsoft-com:office:office" xmlns:r="http://schemas.openxmlformats.org/officeDocument/2006/relationships" xmlns:m="http://schemas.openxmlformats.org/officeDocument/2006/math" xmlns:v="urn:schemas-microsoft-com:vml" xmlns:wp14="http://schemas.microsoft.com/office/word/2010/wordprocessingDrawing" xmlns:wp="http://schemas.openxmlformats.org/drawingml/2006/wordprocessingDrawing" xmlns:w10="urn:schemas-microsoft-com:office:word" xmlns:w="http://schemas.openxmlformats.org/wordprocessingml/2006/main" xmlns:w14="http://schemas.microsoft.com/office/word/2010/wordml" xmlns:w15="http://schemas.microsoft.com/office/word/2012/wordml" xmlns:wpg="http://schemas.microsoft.com/office/word/2010/wordprocessingGroup" xmlns:wpi="http://schemas.microsoft.com/office/word/2010/wordprocessingInk" xmlns:wne="http://schemas.microsoft.com/office/word/2006/wordml" xmlns:wps="http://schemas.microsoft.com/office/word/2010/wordprocessingShape" mc:Ignorable="w14 w15 wp14">
+  <w:abstractNum w:abstractNumId="0">
     <w:nsid w:val="0147345A"/>
     <w:multiLevelType w:val="hybridMultilevel"/>
     <w:tmpl w:val="28F6D37E"/>
@@ -2427,7 +2011,7 @@
       </w:pPr>
     </w:lvl>
   </w:abstractNum>
-  <w:abstractNum w:abstractNumId="1" w15:restartNumberingAfterBreak="0">
+  <w:abstractNum w:abstractNumId="1">
     <w:nsid w:val="05A833CB"/>
     <w:multiLevelType w:val="hybridMultilevel"/>
     <w:tmpl w:val="2CA2AF3C"/>
@@ -2516,7 +2100,7 @@
       </w:pPr>
     </w:lvl>
   </w:abstractNum>
-  <w:abstractNum w:abstractNumId="2" w15:restartNumberingAfterBreak="0">
+  <w:abstractNum w:abstractNumId="2">
     <w:nsid w:val="412D1361"/>
     <w:multiLevelType w:val="hybridMultilevel"/>
     <w:tmpl w:val="28F6D37E"/>
@@ -2602,7 +2186,7 @@
       </w:pPr>
     </w:lvl>
   </w:abstractNum>
-  <w:abstractNum w:abstractNumId="3" w15:restartNumberingAfterBreak="0">
+  <w:abstractNum w:abstractNumId="3">
     <w:nsid w:val="41F049E8"/>
     <w:multiLevelType w:val="hybridMultilevel"/>
     <w:tmpl w:val="BED8F9E6"/>
@@ -2691,7 +2275,7 @@
       </w:pPr>
     </w:lvl>
   </w:abstractNum>
-  <w:abstractNum w:abstractNumId="4" w15:restartNumberingAfterBreak="0">
+  <w:abstractNum w:abstractNumId="4">
     <w:nsid w:val="59281D8D"/>
     <w:multiLevelType w:val="hybridMultilevel"/>
     <w:tmpl w:val="D1D694C6"/>
@@ -2780,7 +2364,7 @@
       </w:pPr>
     </w:lvl>
   </w:abstractNum>
-  <w:abstractNum w:abstractNumId="5" w15:restartNumberingAfterBreak="0">
+  <w:abstractNum w:abstractNumId="5">
     <w:nsid w:val="775B26AA"/>
     <w:multiLevelType w:val="hybridMultilevel"/>
     <w:tmpl w:val="055AD040"/>
@@ -2888,7 +2472,7 @@
 </file>
 
 <file path=word/styles.xml><?xml version="1.0" encoding="utf-8"?>
-<w:styles xmlns:mc="http://schemas.openxmlformats.org/markup-compatibility/2006" xmlns:r="http://schemas.openxmlformats.org/officeDocument/2006/relationships" xmlns:w="http://schemas.openxmlformats.org/wordprocessingml/2006/main" xmlns:w14="http://schemas.microsoft.com/office/word/2010/wordml" xmlns:w15="http://schemas.microsoft.com/office/word/2012/wordml" xmlns:w16cid="http://schemas.microsoft.com/office/word/2016/wordml/cid" xmlns:w16se="http://schemas.microsoft.com/office/word/2015/wordml/symex" mc:Ignorable="w14 w15 w16se w16cid">
+<w:styles xmlns:mc="http://schemas.openxmlformats.org/markup-compatibility/2006" xmlns:r="http://schemas.openxmlformats.org/officeDocument/2006/relationships" xmlns:w="http://schemas.openxmlformats.org/wordprocessingml/2006/main" xmlns:w14="http://schemas.microsoft.com/office/word/2010/wordml" xmlns:w15="http://schemas.microsoft.com/office/word/2012/wordml" mc:Ignorable="w14 w15">
   <w:docDefaults>
     <w:rPrDefault>
       <w:rPr>
@@ -2904,7 +2488,7 @@
       </w:pPr>
     </w:pPrDefault>
   </w:docDefaults>
-  <w:latentStyles w:defLockedState="0" w:defUIPriority="99" w:defSemiHidden="0" w:defUnhideWhenUsed="0" w:defQFormat="0" w:count="375">
+  <w:latentStyles w:defLockedState="0" w:defUIPriority="99" w:defSemiHidden="0" w:defUnhideWhenUsed="0" w:defQFormat="0" w:count="371">
     <w:lsdException w:name="Normal" w:uiPriority="0" w:qFormat="1"/>
     <w:lsdException w:name="heading 1" w:uiPriority="9" w:qFormat="1"/>
     <w:lsdException w:name="heading 2" w:semiHidden="1" w:uiPriority="9" w:unhideWhenUsed="1" w:qFormat="1"/>
@@ -3010,6 +2594,7 @@
     <w:lsdException w:name="HTML Sample" w:semiHidden="1" w:unhideWhenUsed="1"/>
     <w:lsdException w:name="HTML Typewriter" w:semiHidden="1" w:unhideWhenUsed="1"/>
     <w:lsdException w:name="HTML Variable" w:semiHidden="1" w:unhideWhenUsed="1"/>
+    <w:lsdException w:name="Normal Table" w:semiHidden="1" w:unhideWhenUsed="1"/>
     <w:lsdException w:name="annotation subject" w:semiHidden="1" w:unhideWhenUsed="1"/>
     <w:lsdException w:name="No List" w:semiHidden="1" w:unhideWhenUsed="1"/>
     <w:lsdException w:name="Outline List 1" w:semiHidden="1" w:unhideWhenUsed="1"/>
@@ -3053,8 +2638,10 @@
     <w:lsdException w:name="Table Elegant" w:semiHidden="1" w:unhideWhenUsed="1"/>
     <w:lsdException w:name="Table Professional" w:semiHidden="1" w:unhideWhenUsed="1"/>
     <w:lsdException w:name="Table Subtle 1" w:semiHidden="1" w:unhideWhenUsed="1"/>
+    <w:lsdException w:name="Table Subtle 2" w:semiHidden="1" w:unhideWhenUsed="1"/>
     <w:lsdException w:name="Table Web 1" w:semiHidden="1" w:unhideWhenUsed="1"/>
     <w:lsdException w:name="Table Web 2" w:semiHidden="1" w:unhideWhenUsed="1"/>
+    <w:lsdException w:name="Table Web 3" w:semiHidden="1" w:unhideWhenUsed="1"/>
     <w:lsdException w:name="Balloon Text" w:semiHidden="1" w:unhideWhenUsed="1"/>
     <w:lsdException w:name="Table Grid" w:uiPriority="39"/>
     <w:lsdException w:name="Table Theme" w:semiHidden="1" w:unhideWhenUsed="1"/>
@@ -3273,10 +2860,6 @@
     <w:lsdException w:name="List Table 5 Dark Accent 6" w:uiPriority="50"/>
     <w:lsdException w:name="List Table 6 Colorful Accent 6" w:uiPriority="51"/>
     <w:lsdException w:name="List Table 7 Colorful Accent 6" w:uiPriority="52"/>
-    <w:lsdException w:name="Mention" w:semiHidden="1" w:unhideWhenUsed="1"/>
-    <w:lsdException w:name="Smart Hyperlink" w:semiHidden="1" w:unhideWhenUsed="1"/>
-    <w:lsdException w:name="Hashtag" w:semiHidden="1" w:unhideWhenUsed="1"/>
-    <w:lsdException w:name="Unresolved Mention" w:semiHidden="1" w:unhideWhenUsed="1"/>
   </w:latentStyles>
   <w:style w:type="paragraph" w:default="1" w:styleId="a">
     <w:name w:val="Normal"/>

</xml_diff>

<commit_message>
fixed bug in a cart test, some tests fail
</commit_message>
<xml_diff>
--- a/doc/TODO.docx
+++ b/doc/TODO.docx
@@ -54,8 +54,9 @@
           <w:sz w:val="24"/>
           <w:highlight w:val="yellow"/>
         </w:rPr>
-        <w:t>Create pools and add to statistics!!!</w:t>
-      </w:r>
+        <w:t>Create pools and add to statistics</w:t>
+      </w:r>
+      <w:proofErr w:type="gramStart"/>
       <w:r>
         <w:rPr>
           <w:rFonts w:ascii="JetBrains Mono" w:hAnsi="JetBrains Mono"/>
@@ -63,10 +64,18 @@
           <w:sz w:val="24"/>
           <w:highlight w:val="yellow"/>
         </w:rPr>
+        <w:t>!!!</w:t>
+      </w:r>
+      <w:proofErr w:type="gramEnd"/>
+      <w:r>
+        <w:rPr>
+          <w:rFonts w:ascii="JetBrains Mono" w:hAnsi="JetBrains Mono"/>
+          <w:color w:val="080808"/>
+          <w:sz w:val="24"/>
+          <w:highlight w:val="yellow"/>
+        </w:rPr>
         <w:t xml:space="preserve"> Let’s say in progress</w:t>
       </w:r>
-      <w:bookmarkStart w:id="0" w:name="_GoBack"/>
-      <w:bookmarkEnd w:id="0"/>
     </w:p>
     <w:p>
       <w:pPr>
@@ -90,8 +99,19 @@
           <w:sz w:val="24"/>
           <w:highlight w:val="cyan"/>
         </w:rPr>
-        <w:t>Create crowdfunding contract!!</w:t>
-      </w:r>
+        <w:t>Create crowdfunding contract</w:t>
+      </w:r>
+      <w:proofErr w:type="gramStart"/>
+      <w:r>
+        <w:rPr>
+          <w:rFonts w:ascii="JetBrains Mono" w:hAnsi="JetBrains Mono"/>
+          <w:color w:val="080808"/>
+          <w:sz w:val="24"/>
+          <w:highlight w:val="cyan"/>
+        </w:rPr>
+        <w:t>!!</w:t>
+      </w:r>
+      <w:proofErr w:type="gramEnd"/>
     </w:p>
     <w:p>
       <w:pPr>
@@ -200,6 +220,42 @@
           <w:sz w:val="24"/>
         </w:rPr>
       </w:pPr>
+      <w:r>
+        <w:rPr>
+          <w:rFonts w:ascii="JetBrains Mono" w:hAnsi="JetBrains Mono"/>
+          <w:color w:val="080808"/>
+          <w:sz w:val="24"/>
+        </w:rPr>
+        <w:t xml:space="preserve">Ask Dima for code </w:t>
+      </w:r>
+      <w:bookmarkStart w:id="0" w:name="_GoBack"/>
+      <w:bookmarkEnd w:id="0"/>
+      <w:r>
+        <w:rPr>
+          <w:rFonts w:ascii="JetBrains Mono" w:hAnsi="JetBrains Mono"/>
+          <w:color w:val="080808"/>
+          <w:sz w:val="24"/>
+        </w:rPr>
+        <w:t>audit (</w:t>
+      </w:r>
+      <w:proofErr w:type="spellStart"/>
+      <w:r>
+        <w:rPr>
+          <w:rFonts w:ascii="JetBrains Mono" w:hAnsi="JetBrains Mono"/>
+          <w:color w:val="080808"/>
+          <w:sz w:val="24"/>
+        </w:rPr>
+        <w:t>tkachev</w:t>
+      </w:r>
+      <w:proofErr w:type="spellEnd"/>
+      <w:r>
+        <w:rPr>
+          <w:rFonts w:ascii="JetBrains Mono" w:hAnsi="JetBrains Mono"/>
+          <w:color w:val="080808"/>
+          <w:sz w:val="24"/>
+        </w:rPr>
+        <w:t>)</w:t>
+      </w:r>
     </w:p>
     <w:p>
       <w:pPr>
@@ -290,7 +346,29 @@
           <w:sz w:val="32"/>
           <w:highlight w:val="red"/>
         </w:rPr>
-        <w:t>CRITICAL: mint coins -&gt; initCoinsBuyOutForStabilization -&gt; get unlimited rule tokens if no liquidity provided!!!</w:t>
+        <w:t xml:space="preserve">CRITICAL: mint coins -&gt; </w:t>
+      </w:r>
+      <w:proofErr w:type="spellStart"/>
+      <w:r>
+        <w:rPr>
+          <w:rFonts w:ascii="JetBrains Mono" w:hAnsi="JetBrains Mono"/>
+          <w:b/>
+          <w:color w:val="080808"/>
+          <w:sz w:val="32"/>
+          <w:highlight w:val="red"/>
+        </w:rPr>
+        <w:t>initCoinsBuyOutForStabilization</w:t>
+      </w:r>
+      <w:proofErr w:type="spellEnd"/>
+      <w:r>
+        <w:rPr>
+          <w:rFonts w:ascii="JetBrains Mono" w:hAnsi="JetBrains Mono"/>
+          <w:b/>
+          <w:color w:val="080808"/>
+          <w:sz w:val="32"/>
+          <w:highlight w:val="red"/>
+        </w:rPr>
+        <w:t xml:space="preserve"> -&gt; get unlimited rule tokens if no liquidity provided!!!</w:t>
       </w:r>
     </w:p>
     <w:p>
@@ -319,6 +397,7 @@
         </w:rPr>
         <w:t xml:space="preserve">CRITICAL: </w:t>
       </w:r>
+      <w:proofErr w:type="spellStart"/>
       <w:r>
         <w:rPr>
           <w:rFonts w:ascii="JetBrains Mono" w:hAnsi="JetBrains Mono"/>
@@ -327,8 +406,9 @@
           <w:sz w:val="32"/>
           <w:highlight w:val="red"/>
         </w:rPr>
-        <w:t xml:space="preserve">init auction </w:t>
-      </w:r>
+        <w:t>init</w:t>
+      </w:r>
+      <w:proofErr w:type="spellEnd"/>
       <w:r>
         <w:rPr>
           <w:rFonts w:ascii="JetBrains Mono" w:hAnsi="JetBrains Mono"/>
@@ -337,7 +417,7 @@
           <w:sz w:val="32"/>
           <w:highlight w:val="red"/>
         </w:rPr>
-        <w:t xml:space="preserve">-&gt; </w:t>
+        <w:t xml:space="preserve"> auction </w:t>
       </w:r>
       <w:r>
         <w:rPr>
@@ -347,7 +427,7 @@
           <w:sz w:val="32"/>
           <w:highlight w:val="red"/>
         </w:rPr>
-        <w:t>slowly higher bids -&gt; no auctions can happen</w:t>
+        <w:t xml:space="preserve">-&gt; </w:t>
       </w:r>
       <w:r>
         <w:rPr>
@@ -357,7 +437,7 @@
           <w:sz w:val="32"/>
           <w:highlight w:val="red"/>
         </w:rPr>
-        <w:t>!</w:t>
+        <w:t>slowly higher bids -&gt; no auctions can happen</w:t>
       </w:r>
       <w:r>
         <w:rPr>
@@ -367,6 +447,16 @@
           <w:sz w:val="32"/>
           <w:highlight w:val="red"/>
         </w:rPr>
+        <w:t>!</w:t>
+      </w:r>
+      <w:r>
+        <w:rPr>
+          <w:rFonts w:ascii="JetBrains Mono" w:hAnsi="JetBrains Mono"/>
+          <w:b/>
+          <w:color w:val="080808"/>
+          <w:sz w:val="32"/>
+          <w:highlight w:val="red"/>
+        </w:rPr>
         <w:t xml:space="preserve"> </w:t>
       </w:r>
       <w:r>
@@ -377,7 +467,29 @@
           <w:sz w:val="32"/>
           <w:highlight w:val="yellow"/>
         </w:rPr>
-        <w:t>Seems like it is possible to init numerous auctions</w:t>
+        <w:t xml:space="preserve">Seems like it is possible to </w:t>
+      </w:r>
+      <w:proofErr w:type="spellStart"/>
+      <w:r>
+        <w:rPr>
+          <w:rFonts w:ascii="JetBrains Mono" w:hAnsi="JetBrains Mono"/>
+          <w:b/>
+          <w:color w:val="080808"/>
+          <w:sz w:val="32"/>
+          <w:highlight w:val="yellow"/>
+        </w:rPr>
+        <w:t>init</w:t>
+      </w:r>
+      <w:proofErr w:type="spellEnd"/>
+      <w:r>
+        <w:rPr>
+          <w:rFonts w:ascii="JetBrains Mono" w:hAnsi="JetBrains Mono"/>
+          <w:b/>
+          <w:color w:val="080808"/>
+          <w:sz w:val="32"/>
+          <w:highlight w:val="yellow"/>
+        </w:rPr>
+        <w:t xml:space="preserve"> numerous auctions</w:t>
       </w:r>
     </w:p>
     <w:p>
@@ -427,12 +539,14 @@
         </w:rPr>
         <w:t xml:space="preserve">Обновляется ли </w:t>
       </w:r>
+      <w:proofErr w:type="spellStart"/>
       <w:r>
         <w:rPr>
           <w:highlight w:val="green"/>
         </w:rPr>
         <w:t>generatedFee</w:t>
       </w:r>
+      <w:proofErr w:type="spellEnd"/>
       <w:r>
         <w:rPr>
           <w:highlight w:val="green"/>
@@ -440,12 +554,14 @@
         </w:rPr>
         <w:t xml:space="preserve"> и </w:t>
       </w:r>
+      <w:proofErr w:type="spellStart"/>
       <w:r>
         <w:rPr>
           <w:highlight w:val="green"/>
         </w:rPr>
         <w:t>lastTimeUpdated</w:t>
       </w:r>
+      <w:proofErr w:type="spellEnd"/>
       <w:r>
         <w:rPr>
           <w:highlight w:val="green"/>
@@ -513,12 +629,21 @@
           <w:lang w:val="ru-RU"/>
         </w:rPr>
       </w:pPr>
-      <w:r>
-        <w:rPr>
-          <w:highlight w:val="green"/>
-          <w:lang w:val="ru-RU"/>
-        </w:rPr>
-        <w:t>Лочится ли при этом Эфир?</w:t>
+      <w:proofErr w:type="spellStart"/>
+      <w:r>
+        <w:rPr>
+          <w:highlight w:val="green"/>
+          <w:lang w:val="ru-RU"/>
+        </w:rPr>
+        <w:t>Лочится</w:t>
+      </w:r>
+      <w:proofErr w:type="spellEnd"/>
+      <w:r>
+        <w:rPr>
+          <w:highlight w:val="green"/>
+          <w:lang w:val="ru-RU"/>
+        </w:rPr>
+        <w:t xml:space="preserve"> ли при этом Эфир?</w:t>
       </w:r>
       <w:r>
         <w:rPr>
@@ -557,12 +682,14 @@
         </w:rPr>
         <w:t xml:space="preserve">1. Тест, если пытаешься сделать </w:t>
       </w:r>
+      <w:proofErr w:type="spellStart"/>
       <w:r>
         <w:rPr>
           <w:highlight w:val="green"/>
         </w:rPr>
         <w:t>updatePos</w:t>
       </w:r>
+      <w:proofErr w:type="spellEnd"/>
       <w:r>
         <w:rPr>
           <w:highlight w:val="green"/>
@@ -570,12 +697,14 @@
         </w:rPr>
         <w:t xml:space="preserve"> и с учетом </w:t>
       </w:r>
+      <w:proofErr w:type="spellStart"/>
       <w:r>
         <w:rPr>
           <w:highlight w:val="green"/>
         </w:rPr>
         <w:t>generatedFee</w:t>
       </w:r>
+      <w:proofErr w:type="spellEnd"/>
       <w:r>
         <w:rPr>
           <w:highlight w:val="green"/>
@@ -631,36 +760,44 @@
         </w:rPr>
         <w:t>Добавить поле (</w:t>
       </w:r>
+      <w:proofErr w:type="spellStart"/>
       <w:r>
         <w:t>bool</w:t>
       </w:r>
+      <w:proofErr w:type="spellEnd"/>
       <w:r>
         <w:rPr>
           <w:lang w:val="ru-RU"/>
         </w:rPr>
         <w:t xml:space="preserve"> </w:t>
       </w:r>
+      <w:proofErr w:type="spellStart"/>
       <w:r>
         <w:t>transferFee</w:t>
       </w:r>
+      <w:proofErr w:type="spellEnd"/>
       <w:r>
         <w:rPr>
           <w:lang w:val="ru-RU"/>
         </w:rPr>
         <w:t xml:space="preserve">) в функцию </w:t>
       </w:r>
+      <w:proofErr w:type="spellStart"/>
       <w:r>
         <w:t>UpdateCDP</w:t>
       </w:r>
+      <w:proofErr w:type="spellEnd"/>
       <w:r>
         <w:rPr>
           <w:lang w:val="ru-RU"/>
         </w:rPr>
         <w:t xml:space="preserve">. Если тру – то делается трансфер и </w:t>
       </w:r>
+      <w:proofErr w:type="spellStart"/>
       <w:r>
         <w:t>generatedFee</w:t>
       </w:r>
+      <w:proofErr w:type="spellEnd"/>
       <w:r>
         <w:rPr>
           <w:lang w:val="ru-RU"/>
@@ -673,9 +810,11 @@
         </w:rPr>
         <w:t xml:space="preserve">обнуляется, </w:t>
       </w:r>
+      <w:proofErr w:type="spellStart"/>
       <w:r>
         <w:t>lastTimeUpdated</w:t>
       </w:r>
+      <w:proofErr w:type="spellEnd"/>
       <w:r>
         <w:rPr>
           <w:lang w:val="ru-RU"/>
@@ -759,7 +898,49 @@
         <w:rPr>
           <w:lang w:val="ru-RU"/>
         </w:rPr>
-        <w:t xml:space="preserve"> стэйблы за эфир и 2) купить рул за стэйблы. </w:t>
+        <w:t xml:space="preserve"> </w:t>
+      </w:r>
+      <w:proofErr w:type="spellStart"/>
+      <w:r>
+        <w:rPr>
+          <w:lang w:val="ru-RU"/>
+        </w:rPr>
+        <w:t>стэйблы</w:t>
+      </w:r>
+      <w:proofErr w:type="spellEnd"/>
+      <w:r>
+        <w:rPr>
+          <w:lang w:val="ru-RU"/>
+        </w:rPr>
+        <w:t xml:space="preserve"> за эфир и 2) купить </w:t>
+      </w:r>
+      <w:proofErr w:type="spellStart"/>
+      <w:r>
+        <w:rPr>
+          <w:lang w:val="ru-RU"/>
+        </w:rPr>
+        <w:t>рул</w:t>
+      </w:r>
+      <w:proofErr w:type="spellEnd"/>
+      <w:r>
+        <w:rPr>
+          <w:lang w:val="ru-RU"/>
+        </w:rPr>
+        <w:t xml:space="preserve"> за </w:t>
+      </w:r>
+      <w:proofErr w:type="spellStart"/>
+      <w:r>
+        <w:rPr>
+          <w:lang w:val="ru-RU"/>
+        </w:rPr>
+        <w:t>стэйблы</w:t>
+      </w:r>
+      <w:proofErr w:type="spellEnd"/>
+      <w:r>
+        <w:rPr>
+          <w:lang w:val="ru-RU"/>
+        </w:rPr>
+        <w:t xml:space="preserve">. </w:t>
       </w:r>
     </w:p>
     <w:p>
@@ -774,7 +955,21 @@
           <w:lang w:val="ru-RU"/>
         </w:rPr>
         <w:tab/>
-        <w:t>1) Если выкупил стэйблы за эфир, то пополняем стабфонд (</w:t>
+        <w:t xml:space="preserve">1) Если выкупил </w:t>
+      </w:r>
+      <w:proofErr w:type="spellStart"/>
+      <w:r>
+        <w:rPr>
+          <w:lang w:val="ru-RU"/>
+        </w:rPr>
+        <w:t>стэйблы</w:t>
+      </w:r>
+      <w:proofErr w:type="spellEnd"/>
+      <w:r>
+        <w:rPr>
+          <w:lang w:val="ru-RU"/>
+        </w:rPr>
+        <w:t xml:space="preserve"> за эфир, то пополняем стабфонд (</w:t>
       </w:r>
       <w:r>
         <w:rPr>
@@ -802,7 +997,49 @@
           <w:lang w:val="ru-RU"/>
         </w:rPr>
         <w:tab/>
-        <w:t xml:space="preserve">2) Если выкупил рул за стэйблы, то рулы сжигаются. </w:t>
+        <w:t xml:space="preserve">2) Если выкупил </w:t>
+      </w:r>
+      <w:proofErr w:type="spellStart"/>
+      <w:r>
+        <w:rPr>
+          <w:lang w:val="ru-RU"/>
+        </w:rPr>
+        <w:t>рул</w:t>
+      </w:r>
+      <w:proofErr w:type="spellEnd"/>
+      <w:r>
+        <w:rPr>
+          <w:lang w:val="ru-RU"/>
+        </w:rPr>
+        <w:t xml:space="preserve"> за </w:t>
+      </w:r>
+      <w:proofErr w:type="spellStart"/>
+      <w:r>
+        <w:rPr>
+          <w:lang w:val="ru-RU"/>
+        </w:rPr>
+        <w:t>стэйблы</w:t>
+      </w:r>
+      <w:proofErr w:type="spellEnd"/>
+      <w:r>
+        <w:rPr>
+          <w:lang w:val="ru-RU"/>
+        </w:rPr>
+        <w:t xml:space="preserve">, то </w:t>
+      </w:r>
+      <w:proofErr w:type="spellStart"/>
+      <w:r>
+        <w:rPr>
+          <w:lang w:val="ru-RU"/>
+        </w:rPr>
+        <w:t>рулы</w:t>
+      </w:r>
+      <w:proofErr w:type="spellEnd"/>
+      <w:r>
+        <w:rPr>
+          <w:lang w:val="ru-RU"/>
+        </w:rPr>
+        <w:t xml:space="preserve"> сжигаются. </w:t>
       </w:r>
     </w:p>
     <w:p>
@@ -823,14 +1060,62 @@
           <w:highlight w:val="yellow"/>
           <w:lang w:val="ru-RU"/>
         </w:rPr>
-        <w:t>. Заложить инфляцию в 1% (ежегодно выпускается 1% от общей эмиссии стэйблов и ? отдается в благотворительные организации? Как их определять, кому отдавать? Для начала это будет какая-то своя благотворительная организация, а дальше? Или раздается всем-всем?)</w:t>
-      </w:r>
+        <w:t xml:space="preserve">. Заложить инфляцию в 1% (ежегодно выпускается 1% от общей эмиссии </w:t>
+      </w:r>
+      <w:proofErr w:type="spellStart"/>
       <w:r>
         <w:rPr>
           <w:highlight w:val="yellow"/>
           <w:lang w:val="ru-RU"/>
         </w:rPr>
-        <w:t xml:space="preserve"> Можно часть отдавать в лотерею, разыгрывать среди тех, у кого на балансе есть от какой-то суммы стэйблов. Часть отдавать на краудфандинг.</w:t>
+        <w:t>стэйблов</w:t>
+      </w:r>
+      <w:proofErr w:type="spellEnd"/>
+      <w:r>
+        <w:rPr>
+          <w:highlight w:val="yellow"/>
+          <w:lang w:val="ru-RU"/>
+        </w:rPr>
+        <w:t xml:space="preserve"> </w:t>
+      </w:r>
+      <w:proofErr w:type="gramStart"/>
+      <w:r>
+        <w:rPr>
+          <w:highlight w:val="yellow"/>
+          <w:lang w:val="ru-RU"/>
+        </w:rPr>
+        <w:t>и ?</w:t>
+      </w:r>
+      <w:proofErr w:type="gramEnd"/>
+      <w:r>
+        <w:rPr>
+          <w:highlight w:val="yellow"/>
+          <w:lang w:val="ru-RU"/>
+        </w:rPr>
+        <w:t xml:space="preserve"> отдается в благотворительные организации? Как их определять, кому отдавать? Для начала это будет какая-то своя благотворительная организация, а дальше? Или раздается всем-всем?)</w:t>
+      </w:r>
+      <w:r>
+        <w:rPr>
+          <w:highlight w:val="yellow"/>
+          <w:lang w:val="ru-RU"/>
+        </w:rPr>
+        <w:t xml:space="preserve"> Можно часть отдавать в лотерею, разыгрывать среди тех, у кого на балансе есть от какой-то суммы </w:t>
+      </w:r>
+      <w:proofErr w:type="spellStart"/>
+      <w:r>
+        <w:rPr>
+          <w:highlight w:val="yellow"/>
+          <w:lang w:val="ru-RU"/>
+        </w:rPr>
+        <w:t>стэйблов</w:t>
+      </w:r>
+      <w:proofErr w:type="spellEnd"/>
+      <w:r>
+        <w:rPr>
+          <w:highlight w:val="yellow"/>
+          <w:lang w:val="ru-RU"/>
+        </w:rPr>
+        <w:t>. Часть отдавать на краудфандинг.</w:t>
       </w:r>
       <w:r>
         <w:rPr>
@@ -856,12 +1141,32 @@
           <w:lang w:val="ru-RU"/>
         </w:rPr>
         <w:lastRenderedPageBreak/>
-        <w:t>7. Нужно писать бота, который следит за аукционами и маржин-коллами, голосованиями.</w:t>
-      </w:r>
+        <w:t xml:space="preserve">7. Нужно писать бота, который следит за аукционами и </w:t>
+      </w:r>
+      <w:proofErr w:type="spellStart"/>
       <w:r>
         <w:rPr>
           <w:sz w:val="32"/>
           <w:szCs w:val="32"/>
+          <w:highlight w:val="red"/>
+          <w:lang w:val="ru-RU"/>
+        </w:rPr>
+        <w:t>маржин-коллами</w:t>
+      </w:r>
+      <w:proofErr w:type="spellEnd"/>
+      <w:r>
+        <w:rPr>
+          <w:sz w:val="32"/>
+          <w:szCs w:val="32"/>
+          <w:highlight w:val="red"/>
+          <w:lang w:val="ru-RU"/>
+        </w:rPr>
+        <w:t>, голосованиями.</w:t>
+      </w:r>
+      <w:r>
+        <w:rPr>
+          <w:sz w:val="32"/>
+          <w:szCs w:val="32"/>
           <w:lang w:val="ru-RU"/>
         </w:rPr>
         <w:t xml:space="preserve"> </w:t>
@@ -880,13 +1185,43 @@
       <w:r>
         <w:t xml:space="preserve">8. </w:t>
       </w:r>
-      <w:r>
-        <w:rPr>
-          <w:rFonts w:ascii="JetBrains Mono" w:hAnsi="JetBrains Mono"/>
-          <w:color w:val="080808"/>
-          <w:highlight w:val="green"/>
-        </w:rPr>
-        <w:t>weth.approve(dao.addresses(</w:t>
+      <w:proofErr w:type="spellStart"/>
+      <w:proofErr w:type="gramStart"/>
+      <w:r>
+        <w:rPr>
+          <w:rFonts w:ascii="JetBrains Mono" w:hAnsi="JetBrains Mono"/>
+          <w:color w:val="080808"/>
+          <w:highlight w:val="green"/>
+        </w:rPr>
+        <w:t>weth.approve</w:t>
+      </w:r>
+      <w:proofErr w:type="spellEnd"/>
+      <w:r>
+        <w:rPr>
+          <w:rFonts w:ascii="JetBrains Mono" w:hAnsi="JetBrains Mono"/>
+          <w:color w:val="080808"/>
+          <w:highlight w:val="green"/>
+        </w:rPr>
+        <w:t>(</w:t>
+      </w:r>
+      <w:proofErr w:type="spellStart"/>
+      <w:proofErr w:type="gramEnd"/>
+      <w:r>
+        <w:rPr>
+          <w:rFonts w:ascii="JetBrains Mono" w:hAnsi="JetBrains Mono"/>
+          <w:color w:val="080808"/>
+          <w:highlight w:val="green"/>
+        </w:rPr>
+        <w:t>dao.addresses</w:t>
+      </w:r>
+      <w:proofErr w:type="spellEnd"/>
+      <w:r>
+        <w:rPr>
+          <w:rFonts w:ascii="JetBrains Mono" w:hAnsi="JetBrains Mono"/>
+          <w:color w:val="080808"/>
+          <w:highlight w:val="green"/>
+        </w:rPr>
+        <w:t>(</w:t>
       </w:r>
       <w:r>
         <w:rPr>
@@ -902,7 +1237,25 @@
           <w:color w:val="080808"/>
           <w:highlight w:val="green"/>
         </w:rPr>
-        <w:t>), p.wethAmountLocked);</w:t>
+        <w:t xml:space="preserve">), </w:t>
+      </w:r>
+      <w:proofErr w:type="spellStart"/>
+      <w:r>
+        <w:rPr>
+          <w:rFonts w:ascii="JetBrains Mono" w:hAnsi="JetBrains Mono"/>
+          <w:color w:val="080808"/>
+          <w:highlight w:val="green"/>
+        </w:rPr>
+        <w:t>p.wethAmountLocked</w:t>
+      </w:r>
+      <w:proofErr w:type="spellEnd"/>
+      <w:r>
+        <w:rPr>
+          <w:rFonts w:ascii="JetBrains Mono" w:hAnsi="JetBrains Mono"/>
+          <w:color w:val="080808"/>
+          <w:highlight w:val="green"/>
+        </w:rPr>
+        <w:t>);</w:t>
       </w:r>
     </w:p>
     <w:p>
@@ -917,7 +1270,71 @@
           <w:highlight w:val="green"/>
           <w:lang w:val="ru-RU"/>
         </w:rPr>
-        <w:t>Тут надо брать предыдущий лимит и увеличивать его, а не просто делать апрув. Тоже самое нужно и с коинами делать, потому что эпрув не увеличивает эмаунт, а устанавливает его.</w:t>
+        <w:t xml:space="preserve">Тут надо брать предыдущий лимит и увеличивать его, а не просто делать </w:t>
+      </w:r>
+      <w:proofErr w:type="spellStart"/>
+      <w:r>
+        <w:rPr>
+          <w:highlight w:val="green"/>
+          <w:lang w:val="ru-RU"/>
+        </w:rPr>
+        <w:t>апрув</w:t>
+      </w:r>
+      <w:proofErr w:type="spellEnd"/>
+      <w:r>
+        <w:rPr>
+          <w:highlight w:val="green"/>
+          <w:lang w:val="ru-RU"/>
+        </w:rPr>
+        <w:t xml:space="preserve">. Тоже самое нужно и с </w:t>
+      </w:r>
+      <w:proofErr w:type="spellStart"/>
+      <w:r>
+        <w:rPr>
+          <w:highlight w:val="green"/>
+          <w:lang w:val="ru-RU"/>
+        </w:rPr>
+        <w:t>коинами</w:t>
+      </w:r>
+      <w:proofErr w:type="spellEnd"/>
+      <w:r>
+        <w:rPr>
+          <w:highlight w:val="green"/>
+          <w:lang w:val="ru-RU"/>
+        </w:rPr>
+        <w:t xml:space="preserve"> делать, потому что </w:t>
+      </w:r>
+      <w:proofErr w:type="spellStart"/>
+      <w:r>
+        <w:rPr>
+          <w:highlight w:val="green"/>
+          <w:lang w:val="ru-RU"/>
+        </w:rPr>
+        <w:t>эпрув</w:t>
+      </w:r>
+      <w:proofErr w:type="spellEnd"/>
+      <w:r>
+        <w:rPr>
+          <w:highlight w:val="green"/>
+          <w:lang w:val="ru-RU"/>
+        </w:rPr>
+        <w:t xml:space="preserve"> не увеличивает </w:t>
+      </w:r>
+      <w:proofErr w:type="spellStart"/>
+      <w:r>
+        <w:rPr>
+          <w:highlight w:val="green"/>
+          <w:lang w:val="ru-RU"/>
+        </w:rPr>
+        <w:t>эмаунт</w:t>
+      </w:r>
+      <w:proofErr w:type="spellEnd"/>
+      <w:r>
+        <w:rPr>
+          <w:highlight w:val="green"/>
+          <w:lang w:val="ru-RU"/>
+        </w:rPr>
+        <w:t>, а устанавливает его.</w:t>
       </w:r>
       <w:r>
         <w:rPr>
@@ -941,12 +1358,14 @@
         </w:rPr>
         <w:t xml:space="preserve">10. Депозит </w:t>
       </w:r>
+      <w:proofErr w:type="spellStart"/>
       <w:r>
         <w:rPr>
           <w:highlight w:val="green"/>
         </w:rPr>
         <w:t>stableCoins</w:t>
       </w:r>
+      <w:proofErr w:type="spellEnd"/>
     </w:p>
     <w:p>
       <w:pPr>
@@ -955,12 +1374,21 @@
           <w:lang w:val="ru-RU"/>
         </w:rPr>
       </w:pPr>
-      <w:r>
-        <w:rPr>
-          <w:highlight w:val="green"/>
-          <w:lang w:val="ru-RU"/>
-        </w:rPr>
-        <w:t>Нихера себе тут возникает вопросов!</w:t>
+      <w:proofErr w:type="spellStart"/>
+      <w:r>
+        <w:rPr>
+          <w:highlight w:val="green"/>
+          <w:lang w:val="ru-RU"/>
+        </w:rPr>
+        <w:t>Нихера</w:t>
+      </w:r>
+      <w:proofErr w:type="spellEnd"/>
+      <w:r>
+        <w:rPr>
+          <w:highlight w:val="green"/>
+          <w:lang w:val="ru-RU"/>
+        </w:rPr>
+        <w:t xml:space="preserve"> себе тут возникает вопросов!</w:t>
       </w:r>
       <w:r>
         <w:rPr>
@@ -975,8 +1403,17 @@
           <w:highlight w:val="green"/>
           <w:lang w:val="ru-RU"/>
         </w:rPr>
-        <w:t xml:space="preserve"> – пока что похер</w:t>
-      </w:r>
+        <w:t xml:space="preserve"> – пока что </w:t>
+      </w:r>
+      <w:proofErr w:type="spellStart"/>
+      <w:r>
+        <w:rPr>
+          <w:highlight w:val="green"/>
+          <w:lang w:val="ru-RU"/>
+        </w:rPr>
+        <w:t>похер</w:t>
+      </w:r>
+      <w:proofErr w:type="spellEnd"/>
       <w:r>
         <w:rPr>
           <w:highlight w:val="green"/>
@@ -996,12 +1433,14 @@
         </w:rPr>
         <w:t xml:space="preserve">11. </w:t>
       </w:r>
+      <w:proofErr w:type="gramStart"/>
       <w:r>
         <w:rPr>
           <w:highlight w:val="green"/>
         </w:rPr>
         <w:t>finalize</w:t>
       </w:r>
+      <w:proofErr w:type="gramEnd"/>
       <w:r>
         <w:rPr>
           <w:highlight w:val="green"/>
@@ -1029,7 +1468,15 @@
         <w:ind w:left="360"/>
       </w:pPr>
       <w:r>
-        <w:t xml:space="preserve">14. if voting was for address, </w:t>
+        <w:t xml:space="preserve">14. </w:t>
+      </w:r>
+      <w:proofErr w:type="gramStart"/>
+      <w:r>
+        <w:t>if</w:t>
+      </w:r>
+      <w:proofErr w:type="gramEnd"/>
+      <w:r>
+        <w:t xml:space="preserve"> voting was for address, </w:t>
       </w:r>
       <w:r>
         <w:rPr>
@@ -1050,14 +1497,34 @@
       <w:r>
         <w:t xml:space="preserve">15. </w:t>
       </w:r>
-      <w:r>
-        <w:rPr>
-          <w:rFonts w:ascii="JetBrains Mono" w:hAnsi="JetBrains Mono"/>
-          <w:color w:val="080808"/>
-          <w:highlight w:val="green"/>
-        </w:rPr>
-        <w:t>initCoinsBuyOutForStabilization require low stabFund</w:t>
-      </w:r>
+      <w:proofErr w:type="spellStart"/>
+      <w:r>
+        <w:rPr>
+          <w:rFonts w:ascii="JetBrains Mono" w:hAnsi="JetBrains Mono"/>
+          <w:color w:val="080808"/>
+          <w:highlight w:val="green"/>
+        </w:rPr>
+        <w:t>initCoinsBuyOutForStabilization</w:t>
+      </w:r>
+      <w:proofErr w:type="spellEnd"/>
+      <w:r>
+        <w:rPr>
+          <w:rFonts w:ascii="JetBrains Mono" w:hAnsi="JetBrains Mono"/>
+          <w:color w:val="080808"/>
+          <w:highlight w:val="green"/>
+        </w:rPr>
+        <w:t xml:space="preserve"> require low </w:t>
+      </w:r>
+      <w:proofErr w:type="spellStart"/>
+      <w:r>
+        <w:rPr>
+          <w:rFonts w:ascii="JetBrains Mono" w:hAnsi="JetBrains Mono"/>
+          <w:color w:val="080808"/>
+          <w:highlight w:val="green"/>
+        </w:rPr>
+        <w:t>stabFund</w:t>
+      </w:r>
+      <w:proofErr w:type="spellEnd"/>
     </w:p>
     <w:p>
       <w:pPr>
@@ -1075,6 +1542,7 @@
         </w:rPr>
         <w:t xml:space="preserve">16. </w:t>
       </w:r>
+      <w:proofErr w:type="spellStart"/>
       <w:r>
         <w:rPr>
           <w:rFonts w:ascii="JetBrains Mono" w:hAnsi="JetBrains Mono"/>
@@ -1082,6 +1550,7 @@
         </w:rPr>
         <w:t>closeCDP</w:t>
       </w:r>
+      <w:proofErr w:type="spellEnd"/>
       <w:r>
         <w:rPr>
           <w:rFonts w:ascii="JetBrains Mono" w:hAnsi="JetBrains Mono"/>
@@ -1194,6 +1663,7 @@
         </w:rPr>
         <w:t xml:space="preserve"> </w:t>
       </w:r>
+      <w:proofErr w:type="spellStart"/>
       <w:r>
         <w:rPr>
           <w:rFonts w:ascii="JetBrains Mono" w:hAnsi="JetBrains Mono"/>
@@ -1202,6 +1672,7 @@
         </w:rPr>
         <w:t>стэйблов</w:t>
       </w:r>
+      <w:proofErr w:type="spellEnd"/>
       <w:r>
         <w:rPr>
           <w:rFonts w:ascii="JetBrains Mono" w:hAnsi="JetBrains Mono"/>
@@ -1295,6 +1766,7 @@
         </w:rPr>
         <w:t xml:space="preserve">17. что делать с теми позициями, которые остались в старом </w:t>
       </w:r>
+      <w:proofErr w:type="spellStart"/>
       <w:r>
         <w:rPr>
           <w:rFonts w:ascii="JetBrains Mono" w:hAnsi="JetBrains Mono"/>
@@ -1302,6 +1774,7 @@
         </w:rPr>
         <w:t>cdp</w:t>
       </w:r>
+      <w:proofErr w:type="spellEnd"/>
       <w:r>
         <w:rPr>
           <w:rFonts w:ascii="JetBrains Mono" w:hAnsi="JetBrains Mono"/>
@@ -1318,6 +1791,7 @@
         </w:rPr>
         <w:t>Можно ли передавать заемные позиции (</w:t>
       </w:r>
+      <w:proofErr w:type="spellStart"/>
       <w:r>
         <w:rPr>
           <w:rFonts w:ascii="JetBrains Mono" w:hAnsi="JetBrains Mono"/>
@@ -1325,6 +1799,7 @@
         </w:rPr>
         <w:t>cdp</w:t>
       </w:r>
+      <w:proofErr w:type="spellEnd"/>
       <w:r>
         <w:rPr>
           <w:rFonts w:ascii="JetBrains Mono" w:hAnsi="JetBrains Mono"/>
@@ -1391,6 +1866,7 @@
           </w:rPr>
           <w:t>.</w:t>
         </w:r>
+        <w:proofErr w:type="spellStart"/>
         <w:r>
           <w:rPr>
             <w:rStyle w:val="a4"/>
@@ -1398,6 +1874,7 @@
           </w:rPr>
           <w:t>ethercluster</w:t>
         </w:r>
+        <w:proofErr w:type="spellEnd"/>
         <w:r>
           <w:rPr>
             <w:rStyle w:val="a4"/>
@@ -1438,6 +1915,7 @@
         </w:rPr>
         <w:t xml:space="preserve">это аналог </w:t>
       </w:r>
+      <w:proofErr w:type="spellStart"/>
       <w:r>
         <w:rPr>
           <w:rFonts w:ascii="JetBrains Mono" w:hAnsi="JetBrains Mono"/>
@@ -1445,6 +1923,7 @@
         </w:rPr>
         <w:t>infura</w:t>
       </w:r>
+      <w:proofErr w:type="spellEnd"/>
       <w:r>
         <w:rPr>
           <w:rFonts w:ascii="JetBrains Mono" w:hAnsi="JetBrains Mono"/>
@@ -1461,6 +1940,7 @@
         </w:rPr>
         <w:t xml:space="preserve">для </w:t>
       </w:r>
+      <w:proofErr w:type="spellStart"/>
       <w:r>
         <w:rPr>
           <w:rFonts w:ascii="JetBrains Mono" w:hAnsi="JetBrains Mono"/>
@@ -1468,6 +1948,7 @@
         </w:rPr>
         <w:t>etc</w:t>
       </w:r>
+      <w:proofErr w:type="spellEnd"/>
     </w:p>
     <w:p>
       <w:pPr>
@@ -1520,12 +2001,14 @@
         </w:rPr>
         <w:t xml:space="preserve">Переделать </w:t>
       </w:r>
+      <w:proofErr w:type="spellStart"/>
       <w:r>
         <w:rPr>
           <w:highlight w:val="green"/>
         </w:rPr>
         <w:t>exRate</w:t>
       </w:r>
+      <w:proofErr w:type="spellEnd"/>
       <w:r>
         <w:rPr>
           <w:highlight w:val="green"/>
@@ -1630,12 +2113,14 @@
         </w:rPr>
         <w:t xml:space="preserve">Переделать </w:t>
       </w:r>
+      <w:proofErr w:type="spellStart"/>
       <w:r>
         <w:rPr>
           <w:highlight w:val="green"/>
         </w:rPr>
         <w:t>exRate</w:t>
       </w:r>
+      <w:proofErr w:type="spellEnd"/>
       <w:r>
         <w:rPr>
           <w:highlight w:val="green"/>
@@ -1727,14 +2212,24 @@
           <w:sz w:val="28"/>
           <w:lang w:val="ru-RU"/>
         </w:rPr>
-        <w:t>, а потом уже криптокоммодити</w:t>
-      </w:r>
+        <w:t xml:space="preserve">, а потом уже </w:t>
+      </w:r>
+      <w:proofErr w:type="spellStart"/>
       <w:r>
         <w:rPr>
           <w:b/>
           <w:sz w:val="28"/>
           <w:lang w:val="ru-RU"/>
         </w:rPr>
+        <w:t>криптокоммодити</w:t>
+      </w:r>
+      <w:proofErr w:type="spellEnd"/>
+      <w:r>
+        <w:rPr>
+          <w:b/>
+          <w:sz w:val="28"/>
+          <w:lang w:val="ru-RU"/>
+        </w:rPr>
         <w:t xml:space="preserve"> и краудфандинг (если что, аукцион можно будет поменять потом на другой контракт)</w:t>
       </w:r>
     </w:p>
@@ -1744,34 +2239,94 @@
       </w:r>
     </w:p>
     <w:p>
-      <w:r>
-        <w:t>askForUpdatePriceAnd mint cryptoBrent -&gt; exRate</w:t>
-      </w:r>
-    </w:p>
-    <w:p>
-      <w:r>
-        <w:t>askForUpdatePriceAnd burn cryptoBrent -&gt; exRate</w:t>
-      </w:r>
-    </w:p>
-    <w:p>
-      <w:r>
-        <w:t>auctionLiquidation collateral</w:t>
-      </w:r>
-    </w:p>
-    <w:p>
-      <w:r>
-        <w:t xml:space="preserve">mintCommodity(contractAddress, </w:t>
-      </w:r>
-    </w:p>
-    <w:p>
+      <w:proofErr w:type="spellStart"/>
+      <w:r>
+        <w:t>askForUpdatePriceAnd</w:t>
+      </w:r>
+      <w:proofErr w:type="spellEnd"/>
+      <w:r>
+        <w:t xml:space="preserve"> mint </w:t>
+      </w:r>
+      <w:proofErr w:type="spellStart"/>
+      <w:r>
+        <w:t>cryptoBrent</w:t>
+      </w:r>
+      <w:proofErr w:type="spellEnd"/>
+      <w:r>
+        <w:t xml:space="preserve"> -&gt; </w:t>
+      </w:r>
+      <w:proofErr w:type="spellStart"/>
+      <w:r>
+        <w:t>exRate</w:t>
+      </w:r>
+      <w:proofErr w:type="spellEnd"/>
+    </w:p>
+    <w:p>
+      <w:proofErr w:type="spellStart"/>
+      <w:r>
+        <w:t>askForUpdatePriceAnd</w:t>
+      </w:r>
+      <w:proofErr w:type="spellEnd"/>
+      <w:r>
+        <w:t xml:space="preserve"> burn </w:t>
+      </w:r>
+      <w:proofErr w:type="spellStart"/>
+      <w:r>
+        <w:t>cryptoBrent</w:t>
+      </w:r>
+      <w:proofErr w:type="spellEnd"/>
+      <w:r>
+        <w:t xml:space="preserve"> -&gt; </w:t>
+      </w:r>
+      <w:proofErr w:type="spellStart"/>
+      <w:r>
+        <w:t>exRate</w:t>
+      </w:r>
+      <w:proofErr w:type="spellEnd"/>
+    </w:p>
+    <w:p>
+      <w:proofErr w:type="spellStart"/>
+      <w:r>
+        <w:t>auctionLiquidation</w:t>
+      </w:r>
+      <w:proofErr w:type="spellEnd"/>
+      <w:r>
+        <w:t xml:space="preserve"> collateral</w:t>
+      </w:r>
+    </w:p>
+    <w:p>
+      <w:proofErr w:type="spellStart"/>
+      <w:proofErr w:type="gramStart"/>
+      <w:r>
+        <w:t>mintCommodity</w:t>
+      </w:r>
+      <w:proofErr w:type="spellEnd"/>
+      <w:r>
+        <w:t>(</w:t>
+      </w:r>
+      <w:proofErr w:type="spellStart"/>
+      <w:proofErr w:type="gramEnd"/>
+      <w:r>
+        <w:t>contractAddress</w:t>
+      </w:r>
+      <w:proofErr w:type="spellEnd"/>
+      <w:r>
+        <w:t xml:space="preserve">, </w:t>
+      </w:r>
+    </w:p>
+    <w:p>
+      <w:proofErr w:type="spellStart"/>
       <w:r>
         <w:t>onlyExRateContractAddress</w:t>
       </w:r>
-    </w:p>
-    <w:p>
+      <w:proofErr w:type="spellEnd"/>
+    </w:p>
+    <w:p>
+      <w:proofErr w:type="spellStart"/>
       <w:r>
         <w:t>commodityFactory</w:t>
       </w:r>
+      <w:proofErr w:type="spellEnd"/>
       <w:r>
         <w:t xml:space="preserve"> (</w:t>
       </w:r>
@@ -1804,9 +2359,11 @@
           <w:lang w:val="ru-RU"/>
         </w:rPr>
       </w:pPr>
+      <w:proofErr w:type="spellStart"/>
       <w:r>
         <w:t>CrowdFunding</w:t>
       </w:r>
+      <w:proofErr w:type="spellEnd"/>
       <w:r>
         <w:rPr>
           <w:lang w:val="ru-RU"/>

</xml_diff>

<commit_message>
some new shit added in interface
</commit_message>
<xml_diff>
--- a/doc/TODO.docx
+++ b/doc/TODO.docx
@@ -1,6 +1,6 @@
 
 <file path=word/document.xml><?xml version="1.0" encoding="utf-8"?>
-<w:document xmlns:wpc="http://schemas.microsoft.com/office/word/2010/wordprocessingCanvas" xmlns:mc="http://schemas.openxmlformats.org/markup-compatibility/2006" xmlns:o="urn:schemas-microsoft-com:office:office" xmlns:r="http://schemas.openxmlformats.org/officeDocument/2006/relationships" xmlns:m="http://schemas.openxmlformats.org/officeDocument/2006/math" xmlns:v="urn:schemas-microsoft-com:vml" xmlns:wp14="http://schemas.microsoft.com/office/word/2010/wordprocessingDrawing" xmlns:wp="http://schemas.openxmlformats.org/drawingml/2006/wordprocessingDrawing" xmlns:w10="urn:schemas-microsoft-com:office:word" xmlns:w="http://schemas.openxmlformats.org/wordprocessingml/2006/main" xmlns:w14="http://schemas.microsoft.com/office/word/2010/wordml" xmlns:w15="http://schemas.microsoft.com/office/word/2012/wordml" xmlns:wpg="http://schemas.microsoft.com/office/word/2010/wordprocessingGroup" xmlns:wpi="http://schemas.microsoft.com/office/word/2010/wordprocessingInk" xmlns:wne="http://schemas.microsoft.com/office/word/2006/wordml" xmlns:wps="http://schemas.microsoft.com/office/word/2010/wordprocessingShape" mc:Ignorable="w14 w15 wp14">
+<w:document xmlns:wpc="http://schemas.microsoft.com/office/word/2010/wordprocessingCanvas" xmlns:cx="http://schemas.microsoft.com/office/drawing/2014/chartex" xmlns:cx1="http://schemas.microsoft.com/office/drawing/2015/9/8/chartex" xmlns:cx2="http://schemas.microsoft.com/office/drawing/2015/10/21/chartex" xmlns:cx3="http://schemas.microsoft.com/office/drawing/2016/5/9/chartex" xmlns:cx4="http://schemas.microsoft.com/office/drawing/2016/5/10/chartex" xmlns:cx5="http://schemas.microsoft.com/office/drawing/2016/5/11/chartex" xmlns:cx6="http://schemas.microsoft.com/office/drawing/2016/5/12/chartex" xmlns:cx7="http://schemas.microsoft.com/office/drawing/2016/5/13/chartex" xmlns:cx8="http://schemas.microsoft.com/office/drawing/2016/5/14/chartex" xmlns:mc="http://schemas.openxmlformats.org/markup-compatibility/2006" xmlns:aink="http://schemas.microsoft.com/office/drawing/2016/ink" xmlns:am3d="http://schemas.microsoft.com/office/drawing/2017/model3d" xmlns:o="urn:schemas-microsoft-com:office:office" xmlns:r="http://schemas.openxmlformats.org/officeDocument/2006/relationships" xmlns:m="http://schemas.openxmlformats.org/officeDocument/2006/math" xmlns:v="urn:schemas-microsoft-com:vml" xmlns:wp14="http://schemas.microsoft.com/office/word/2010/wordprocessingDrawing" xmlns:wp="http://schemas.openxmlformats.org/drawingml/2006/wordprocessingDrawing" xmlns:w10="urn:schemas-microsoft-com:office:word" xmlns:w="http://schemas.openxmlformats.org/wordprocessingml/2006/main" xmlns:w14="http://schemas.microsoft.com/office/word/2010/wordml" xmlns:w15="http://schemas.microsoft.com/office/word/2012/wordml" xmlns:w16cid="http://schemas.microsoft.com/office/word/2016/wordml/cid" xmlns:w16se="http://schemas.microsoft.com/office/word/2015/wordml/symex" xmlns:wpg="http://schemas.microsoft.com/office/word/2010/wordprocessingGroup" xmlns:wpi="http://schemas.microsoft.com/office/word/2010/wordprocessingInk" xmlns:wne="http://schemas.microsoft.com/office/word/2006/wordml" xmlns:wps="http://schemas.microsoft.com/office/word/2010/wordprocessingShape" mc:Ignorable="w14 w15 w16se w16cid wp14">
   <w:body>
     <w:p>
       <w:pPr>
@@ -54,19 +54,8 @@
           <w:sz w:val="24"/>
           <w:highlight w:val="yellow"/>
         </w:rPr>
-        <w:t>Create pools and add to statistics</w:t>
-      </w:r>
-      <w:proofErr w:type="gramStart"/>
-      <w:r>
-        <w:rPr>
-          <w:rFonts w:ascii="JetBrains Mono" w:hAnsi="JetBrains Mono"/>
-          <w:color w:val="080808"/>
-          <w:sz w:val="24"/>
-          <w:highlight w:val="yellow"/>
-        </w:rPr>
-        <w:t>!!!</w:t>
-      </w:r>
-      <w:proofErr w:type="gramEnd"/>
+        <w:t>Create pools and add to statistics!!!</w:t>
+      </w:r>
       <w:r>
         <w:rPr>
           <w:rFonts w:ascii="JetBrains Mono" w:hAnsi="JetBrains Mono"/>
@@ -99,19 +88,8 @@
           <w:sz w:val="24"/>
           <w:highlight w:val="cyan"/>
         </w:rPr>
-        <w:t>Create crowdfunding contract</w:t>
-      </w:r>
-      <w:proofErr w:type="gramStart"/>
-      <w:r>
-        <w:rPr>
-          <w:rFonts w:ascii="JetBrains Mono" w:hAnsi="JetBrains Mono"/>
-          <w:color w:val="080808"/>
-          <w:sz w:val="24"/>
-          <w:highlight w:val="cyan"/>
-        </w:rPr>
-        <w:t>!!</w:t>
-      </w:r>
-      <w:proofErr w:type="gramEnd"/>
+        <w:t>Create crowdfunding contract!!</w:t>
+      </w:r>
     </w:p>
     <w:p>
       <w:pPr>
@@ -226,17 +204,7 @@
           <w:color w:val="080808"/>
           <w:sz w:val="24"/>
         </w:rPr>
-        <w:t xml:space="preserve">Ask Dima for code </w:t>
-      </w:r>
-      <w:bookmarkStart w:id="0" w:name="_GoBack"/>
-      <w:bookmarkEnd w:id="0"/>
-      <w:r>
-        <w:rPr>
-          <w:rFonts w:ascii="JetBrains Mono" w:hAnsi="JetBrains Mono"/>
-          <w:color w:val="080808"/>
-          <w:sz w:val="24"/>
-        </w:rPr>
-        <w:t>audit (</w:t>
+        <w:t>Ask Dima for code audit (</w:t>
       </w:r>
       <w:proofErr w:type="spellStart"/>
       <w:r>
@@ -760,11 +728,9 @@
         </w:rPr>
         <w:t>Добавить поле (</w:t>
       </w:r>
-      <w:proofErr w:type="spellStart"/>
       <w:r>
         <w:t>bool</w:t>
       </w:r>
-      <w:proofErr w:type="spellEnd"/>
       <w:r>
         <w:rPr>
           <w:lang w:val="ru-RU"/>
@@ -1196,6 +1162,7 @@
         <w:t>weth.approve</w:t>
       </w:r>
       <w:proofErr w:type="spellEnd"/>
+      <w:proofErr w:type="gramEnd"/>
       <w:r>
         <w:rPr>
           <w:rFonts w:ascii="JetBrains Mono" w:hAnsi="JetBrains Mono"/>
@@ -1205,7 +1172,6 @@
         <w:t>(</w:t>
       </w:r>
       <w:proofErr w:type="spellStart"/>
-      <w:proofErr w:type="gramEnd"/>
       <w:r>
         <w:rPr>
           <w:rFonts w:ascii="JetBrains Mono" w:hAnsi="JetBrains Mono"/>
@@ -1433,56 +1399,56 @@
         </w:rPr>
         <w:t xml:space="preserve">11. </w:t>
       </w:r>
+      <w:r>
+        <w:rPr>
+          <w:highlight w:val="green"/>
+        </w:rPr>
+        <w:t>finalize</w:t>
+      </w:r>
+      <w:r>
+        <w:rPr>
+          <w:highlight w:val="green"/>
+        </w:rPr>
+        <w:t xml:space="preserve"> </w:t>
+      </w:r>
       <w:proofErr w:type="gramStart"/>
       <w:r>
         <w:rPr>
           <w:highlight w:val="green"/>
         </w:rPr>
-        <w:t>finalize</w:t>
+        <w:t>voting</w:t>
+      </w:r>
+      <w:r>
+        <w:rPr>
+          <w:highlight w:val="green"/>
+        </w:rPr>
+        <w:t>..</w:t>
       </w:r>
       <w:proofErr w:type="gramEnd"/>
       <w:r>
-        <w:rPr>
-          <w:highlight w:val="green"/>
-        </w:rPr>
         <w:t xml:space="preserve"> </w:t>
       </w:r>
-      <w:r>
-        <w:rPr>
-          <w:highlight w:val="green"/>
-        </w:rPr>
-        <w:t>voting</w:t>
-      </w:r>
-      <w:r>
-        <w:rPr>
-          <w:highlight w:val="green"/>
-        </w:rPr>
-        <w:t>..</w:t>
-      </w:r>
-      <w:r>
-        <w:t xml:space="preserve"> </w:t>
-      </w:r>
     </w:p>
     <w:p>
       <w:pPr>
         <w:ind w:left="360"/>
       </w:pPr>
       <w:r>
-        <w:t xml:space="preserve">14. </w:t>
+        <w:t xml:space="preserve">14. if voting was for address, </w:t>
       </w:r>
       <w:proofErr w:type="gramStart"/>
       <w:r>
-        <w:t>if</w:t>
+        <w:rPr>
+          <w:highlight w:val="red"/>
+        </w:rPr>
+        <w:t>than</w:t>
       </w:r>
       <w:proofErr w:type="gramEnd"/>
       <w:r>
-        <w:t xml:space="preserve"> voting was for address, </w:t>
-      </w:r>
-      <w:r>
         <w:rPr>
           <w:highlight w:val="red"/>
         </w:rPr>
-        <w:t>than if it succeed, you need to renew contracts manually (bot)</w:t>
+        <w:t xml:space="preserve"> if it succeed, you need to renew contracts manually (bot)</w:t>
       </w:r>
     </w:p>
     <w:p>
@@ -1905,15 +1871,33 @@
           <w:color w:val="080808"/>
           <w:lang w:val="ru-RU"/>
         </w:rPr>
-        <w:t xml:space="preserve"> - </w:t>
-      </w:r>
-      <w:r>
-        <w:rPr>
-          <w:rFonts w:ascii="JetBrains Mono" w:hAnsi="JetBrains Mono"/>
-          <w:color w:val="080808"/>
-          <w:lang w:val="ru-RU"/>
-        </w:rPr>
-        <w:t xml:space="preserve">это аналог </w:t>
+        <w:t xml:space="preserve"> </w:t>
+      </w:r>
+      <w:proofErr w:type="gramStart"/>
+      <w:r>
+        <w:rPr>
+          <w:rFonts w:ascii="JetBrains Mono" w:hAnsi="JetBrains Mono"/>
+          <w:color w:val="080808"/>
+          <w:lang w:val="ru-RU"/>
+        </w:rPr>
+        <w:t xml:space="preserve">- </w:t>
+      </w:r>
+      <w:r>
+        <w:rPr>
+          <w:rFonts w:ascii="JetBrains Mono" w:hAnsi="JetBrains Mono"/>
+          <w:color w:val="080808"/>
+          <w:lang w:val="ru-RU"/>
+        </w:rPr>
+        <w:t>это</w:t>
+      </w:r>
+      <w:proofErr w:type="gramEnd"/>
+      <w:r>
+        <w:rPr>
+          <w:rFonts w:ascii="JetBrains Mono" w:hAnsi="JetBrains Mono"/>
+          <w:color w:val="080808"/>
+          <w:lang w:val="ru-RU"/>
+        </w:rPr>
+        <w:t xml:space="preserve"> аналог </w:t>
       </w:r>
       <w:proofErr w:type="spellStart"/>
       <w:r>
@@ -2468,6 +2452,116 @@
       </w:pPr>
       <w:r>
         <w:t>Round A 100M (30%)</w:t>
+      </w:r>
+    </w:p>
+    <w:p/>
+    <w:p/>
+    <w:p>
+      <w:pPr>
+        <w:rPr>
+          <w:b/>
+          <w:sz w:val="96"/>
+          <w:szCs w:val="96"/>
+        </w:rPr>
+      </w:pPr>
+      <w:r>
+        <w:rPr>
+          <w:b/>
+          <w:sz w:val="96"/>
+          <w:szCs w:val="96"/>
+          <w:lang w:val="ru-RU"/>
+        </w:rPr>
+        <w:t xml:space="preserve">Пуск в </w:t>
+      </w:r>
+      <w:r>
+        <w:rPr>
+          <w:b/>
+          <w:sz w:val="96"/>
+          <w:szCs w:val="96"/>
+        </w:rPr>
+        <w:t>ETC!</w:t>
+      </w:r>
+    </w:p>
+    <w:p>
+      <w:pPr>
+        <w:rPr>
+          <w:b/>
+          <w:sz w:val="40"/>
+          <w:szCs w:val="40"/>
+        </w:rPr>
+      </w:pPr>
+      <w:hyperlink r:id="rId7" w:history="1">
+        <w:r>
+          <w:rPr>
+            <w:rStyle w:val="a4"/>
+            <w:b/>
+            <w:sz w:val="40"/>
+            <w:szCs w:val="40"/>
+          </w:rPr>
+          <w:t>https://rivet.cloud/dashboard/overview</w:t>
+        </w:r>
+      </w:hyperlink>
+      <w:r>
+        <w:rPr>
+          <w:b/>
+          <w:sz w:val="40"/>
+          <w:szCs w:val="40"/>
+        </w:rPr>
+        <w:t xml:space="preserve"> </w:t>
+      </w:r>
+    </w:p>
+    <w:p>
+      <w:pPr>
+        <w:rPr>
+          <w:b/>
+          <w:sz w:val="96"/>
+          <w:szCs w:val="96"/>
+          <w:lang w:val="ru-RU"/>
+        </w:rPr>
+      </w:pPr>
+      <w:r>
+        <w:rPr>
+          <w:b/>
+          <w:sz w:val="40"/>
+          <w:szCs w:val="40"/>
+          <w:lang w:val="ru-RU"/>
+        </w:rPr>
+        <w:t xml:space="preserve">Ебал я в рот этот </w:t>
+      </w:r>
+      <w:r>
+        <w:rPr>
+          <w:b/>
+          <w:sz w:val="40"/>
+          <w:szCs w:val="40"/>
+        </w:rPr>
+        <w:t>Ethereum</w:t>
+      </w:r>
+      <w:r>
+        <w:rPr>
+          <w:b/>
+          <w:sz w:val="40"/>
+          <w:szCs w:val="40"/>
+          <w:lang w:val="ru-RU"/>
+        </w:rPr>
+        <w:t xml:space="preserve"> с его комиссиями и стоимостью </w:t>
+      </w:r>
+      <w:r>
+        <w:rPr>
+          <w:b/>
+          <w:sz w:val="40"/>
+          <w:szCs w:val="40"/>
+        </w:rPr>
+        <w:t>развертывания конт</w:t>
+      </w:r>
+      <w:bookmarkStart w:id="0" w:name="_GoBack"/>
+      <w:bookmarkEnd w:id="0"/>
+      <w:r>
+        <w:rPr>
+          <w:b/>
+          <w:sz w:val="40"/>
+          <w:szCs w:val="40"/>
+        </w:rPr>
+        <w:t>рактов</w:t>
       </w:r>
     </w:p>
     <w:sectPr>
@@ -2481,8 +2575,8 @@
 </file>
 
 <file path=word/numbering.xml><?xml version="1.0" encoding="utf-8"?>
-<w:numbering xmlns:wpc="http://schemas.microsoft.com/office/word/2010/wordprocessingCanvas" xmlns:mc="http://schemas.openxmlformats.org/markup-compatibility/2006" xmlns:o="urn:schemas-microsoft-com:office:office" xmlns:r="http://schemas.openxmlformats.org/officeDocument/2006/relationships" xmlns:m="http://schemas.openxmlformats.org/officeDocument/2006/math" xmlns:v="urn:schemas-microsoft-com:vml" xmlns:wp14="http://schemas.microsoft.com/office/word/2010/wordprocessingDrawing" xmlns:wp="http://schemas.openxmlformats.org/drawingml/2006/wordprocessingDrawing" xmlns:w10="urn:schemas-microsoft-com:office:word" xmlns:w="http://schemas.openxmlformats.org/wordprocessingml/2006/main" xmlns:w14="http://schemas.microsoft.com/office/word/2010/wordml" xmlns:w15="http://schemas.microsoft.com/office/word/2012/wordml" xmlns:wpg="http://schemas.microsoft.com/office/word/2010/wordprocessingGroup" xmlns:wpi="http://schemas.microsoft.com/office/word/2010/wordprocessingInk" xmlns:wne="http://schemas.microsoft.com/office/word/2006/wordml" xmlns:wps="http://schemas.microsoft.com/office/word/2010/wordprocessingShape" mc:Ignorable="w14 w15 wp14">
-  <w:abstractNum w:abstractNumId="0">
+<w:numbering xmlns:wpc="http://schemas.microsoft.com/office/word/2010/wordprocessingCanvas" xmlns:cx="http://schemas.microsoft.com/office/drawing/2014/chartex" xmlns:cx1="http://schemas.microsoft.com/office/drawing/2015/9/8/chartex" xmlns:cx2="http://schemas.microsoft.com/office/drawing/2015/10/21/chartex" xmlns:cx3="http://schemas.microsoft.com/office/drawing/2016/5/9/chartex" xmlns:cx4="http://schemas.microsoft.com/office/drawing/2016/5/10/chartex" xmlns:cx5="http://schemas.microsoft.com/office/drawing/2016/5/11/chartex" xmlns:cx6="http://schemas.microsoft.com/office/drawing/2016/5/12/chartex" xmlns:cx7="http://schemas.microsoft.com/office/drawing/2016/5/13/chartex" xmlns:cx8="http://schemas.microsoft.com/office/drawing/2016/5/14/chartex" xmlns:mc="http://schemas.openxmlformats.org/markup-compatibility/2006" xmlns:aink="http://schemas.microsoft.com/office/drawing/2016/ink" xmlns:am3d="http://schemas.microsoft.com/office/drawing/2017/model3d" xmlns:o="urn:schemas-microsoft-com:office:office" xmlns:r="http://schemas.openxmlformats.org/officeDocument/2006/relationships" xmlns:m="http://schemas.openxmlformats.org/officeDocument/2006/math" xmlns:v="urn:schemas-microsoft-com:vml" xmlns:wp14="http://schemas.microsoft.com/office/word/2010/wordprocessingDrawing" xmlns:wp="http://schemas.openxmlformats.org/drawingml/2006/wordprocessingDrawing" xmlns:w10="urn:schemas-microsoft-com:office:word" xmlns:w="http://schemas.openxmlformats.org/wordprocessingml/2006/main" xmlns:w14="http://schemas.microsoft.com/office/word/2010/wordml" xmlns:w15="http://schemas.microsoft.com/office/word/2012/wordml" xmlns:w16cid="http://schemas.microsoft.com/office/word/2016/wordml/cid" xmlns:w16se="http://schemas.microsoft.com/office/word/2015/wordml/symex" xmlns:wpg="http://schemas.microsoft.com/office/word/2010/wordprocessingGroup" xmlns:wpi="http://schemas.microsoft.com/office/word/2010/wordprocessingInk" xmlns:wne="http://schemas.microsoft.com/office/word/2006/wordml" xmlns:wps="http://schemas.microsoft.com/office/word/2010/wordprocessingShape" mc:Ignorable="w14 w15 w16se w16cid wp14">
+  <w:abstractNum w:abstractNumId="0" w15:restartNumberingAfterBreak="0">
     <w:nsid w:val="0147345A"/>
     <w:multiLevelType w:val="hybridMultilevel"/>
     <w:tmpl w:val="28F6D37E"/>
@@ -2568,7 +2662,7 @@
       </w:pPr>
     </w:lvl>
   </w:abstractNum>
-  <w:abstractNum w:abstractNumId="1">
+  <w:abstractNum w:abstractNumId="1" w15:restartNumberingAfterBreak="0">
     <w:nsid w:val="05A833CB"/>
     <w:multiLevelType w:val="hybridMultilevel"/>
     <w:tmpl w:val="2CA2AF3C"/>
@@ -2657,7 +2751,7 @@
       </w:pPr>
     </w:lvl>
   </w:abstractNum>
-  <w:abstractNum w:abstractNumId="2">
+  <w:abstractNum w:abstractNumId="2" w15:restartNumberingAfterBreak="0">
     <w:nsid w:val="412D1361"/>
     <w:multiLevelType w:val="hybridMultilevel"/>
     <w:tmpl w:val="28F6D37E"/>
@@ -2743,7 +2837,7 @@
       </w:pPr>
     </w:lvl>
   </w:abstractNum>
-  <w:abstractNum w:abstractNumId="3">
+  <w:abstractNum w:abstractNumId="3" w15:restartNumberingAfterBreak="0">
     <w:nsid w:val="41F049E8"/>
     <w:multiLevelType w:val="hybridMultilevel"/>
     <w:tmpl w:val="BED8F9E6"/>
@@ -2832,7 +2926,7 @@
       </w:pPr>
     </w:lvl>
   </w:abstractNum>
-  <w:abstractNum w:abstractNumId="4">
+  <w:abstractNum w:abstractNumId="4" w15:restartNumberingAfterBreak="0">
     <w:nsid w:val="59281D8D"/>
     <w:multiLevelType w:val="hybridMultilevel"/>
     <w:tmpl w:val="D1D694C6"/>
@@ -2921,7 +3015,7 @@
       </w:pPr>
     </w:lvl>
   </w:abstractNum>
-  <w:abstractNum w:abstractNumId="5">
+  <w:abstractNum w:abstractNumId="5" w15:restartNumberingAfterBreak="0">
     <w:nsid w:val="775B26AA"/>
     <w:multiLevelType w:val="hybridMultilevel"/>
     <w:tmpl w:val="055AD040"/>
@@ -3029,7 +3123,7 @@
 </file>
 
 <file path=word/styles.xml><?xml version="1.0" encoding="utf-8"?>
-<w:styles xmlns:mc="http://schemas.openxmlformats.org/markup-compatibility/2006" xmlns:r="http://schemas.openxmlformats.org/officeDocument/2006/relationships" xmlns:w="http://schemas.openxmlformats.org/wordprocessingml/2006/main" xmlns:w14="http://schemas.microsoft.com/office/word/2010/wordml" xmlns:w15="http://schemas.microsoft.com/office/word/2012/wordml" mc:Ignorable="w14 w15">
+<w:styles xmlns:mc="http://schemas.openxmlformats.org/markup-compatibility/2006" xmlns:r="http://schemas.openxmlformats.org/officeDocument/2006/relationships" xmlns:w="http://schemas.openxmlformats.org/wordprocessingml/2006/main" xmlns:w14="http://schemas.microsoft.com/office/word/2010/wordml" xmlns:w15="http://schemas.microsoft.com/office/word/2012/wordml" xmlns:w16cid="http://schemas.microsoft.com/office/word/2016/wordml/cid" xmlns:w16se="http://schemas.microsoft.com/office/word/2015/wordml/symex" mc:Ignorable="w14 w15 w16se w16cid">
   <w:docDefaults>
     <w:rPrDefault>
       <w:rPr>
@@ -3045,7 +3139,7 @@
       </w:pPr>
     </w:pPrDefault>
   </w:docDefaults>
-  <w:latentStyles w:defLockedState="0" w:defUIPriority="99" w:defSemiHidden="0" w:defUnhideWhenUsed="0" w:defQFormat="0" w:count="371">
+  <w:latentStyles w:defLockedState="0" w:defUIPriority="99" w:defSemiHidden="0" w:defUnhideWhenUsed="0" w:defQFormat="0" w:count="375">
     <w:lsdException w:name="Normal" w:uiPriority="0" w:qFormat="1"/>
     <w:lsdException w:name="heading 1" w:uiPriority="9" w:qFormat="1"/>
     <w:lsdException w:name="heading 2" w:semiHidden="1" w:uiPriority="9" w:unhideWhenUsed="1" w:qFormat="1"/>
@@ -3417,6 +3511,10 @@
     <w:lsdException w:name="List Table 5 Dark Accent 6" w:uiPriority="50"/>
     <w:lsdException w:name="List Table 6 Colorful Accent 6" w:uiPriority="51"/>
     <w:lsdException w:name="List Table 7 Colorful Accent 6" w:uiPriority="52"/>
+    <w:lsdException w:name="Mention" w:semiHidden="1" w:unhideWhenUsed="1"/>
+    <w:lsdException w:name="Smart Hyperlink" w:semiHidden="1" w:unhideWhenUsed="1"/>
+    <w:lsdException w:name="Hashtag" w:semiHidden="1" w:unhideWhenUsed="1"/>
+    <w:lsdException w:name="Unresolved Mention" w:semiHidden="1" w:unhideWhenUsed="1"/>
   </w:latentStyles>
   <w:style w:type="paragraph" w:default="1" w:styleId="a">
     <w:name w:val="Normal"/>
@@ -3524,6 +3622,18 @@
     <w:semiHidden/>
     <w:unhideWhenUsed/>
     <w:rsid w:val="00697BF9"/>
+    <w:rPr>
+      <w:color w:val="605E5C"/>
+      <w:shd w:val="clear" w:color="auto" w:fill="E1DFDD"/>
+    </w:rPr>
+  </w:style>
+  <w:style w:type="character" w:styleId="a5">
+    <w:name w:val="Unresolved Mention"/>
+    <w:basedOn w:val="a0"/>
+    <w:uiPriority w:val="99"/>
+    <w:semiHidden/>
+    <w:unhideWhenUsed/>
+    <w:rsid w:val="004B26CB"/>
     <w:rPr>
       <w:color w:val="605E5C"/>
       <w:shd w:val="clear" w:color="auto" w:fill="E1DFDD"/>

</xml_diff>

<commit_message>
some fixes with stub fund buyOut
</commit_message>
<xml_diff>
--- a/doc/TODO.docx
+++ b/doc/TODO.docx
@@ -3185,7 +3185,7 @@
     <w:p>
       <w:pPr>
         <w:rPr>
-          <w:rStyle w:val="a7"/>
+          <w:rStyle w:val="a6"/>
           <w:rFonts w:ascii="Open Sans" w:hAnsi="Open Sans" w:cs="Open Sans"/>
           <w:color w:val="5C6361"/>
           <w:sz w:val="30"/>
@@ -3195,7 +3195,7 @@
       </w:pPr>
       <w:r>
         <w:rPr>
-          <w:rStyle w:val="a7"/>
+          <w:rStyle w:val="a6"/>
           <w:rFonts w:ascii="Open Sans" w:hAnsi="Open Sans" w:cs="Open Sans"/>
           <w:color w:val="5C6361"/>
           <w:sz w:val="30"/>
@@ -3208,7 +3208,7 @@
     <w:p>
       <w:pPr>
         <w:rPr>
-          <w:rStyle w:val="a7"/>
+          <w:rStyle w:val="a6"/>
           <w:rFonts w:ascii="Open Sans" w:hAnsi="Open Sans" w:cs="Open Sans"/>
           <w:color w:val="5C6361"/>
           <w:sz w:val="30"/>
@@ -3218,7 +3218,7 @@
       </w:pPr>
       <w:r>
         <w:rPr>
-          <w:rStyle w:val="a7"/>
+          <w:rStyle w:val="a6"/>
           <w:rFonts w:ascii="Open Sans" w:hAnsi="Open Sans" w:cs="Open Sans"/>
           <w:color w:val="5C6361"/>
           <w:sz w:val="30"/>
@@ -3231,19 +3231,67 @@
     <w:p>
       <w:pPr>
         <w:rPr>
-          <w:b/>
-          <w:sz w:val="40"/>
-          <w:szCs w:val="40"/>
-        </w:rPr>
-      </w:pPr>
-      <w:r>
-        <w:rPr>
-          <w:b/>
-          <w:sz w:val="40"/>
-          <w:szCs w:val="40"/>
-          <w:lang w:val="ru-RU"/>
-        </w:rPr>
-        <w:t xml:space="preserve">Вопросы для </w:t>
+          <w:rStyle w:val="a6"/>
+          <w:rFonts w:ascii="Open Sans" w:hAnsi="Open Sans" w:cs="Open Sans"/>
+          <w:color w:val="5C6361"/>
+          <w:sz w:val="30"/>
+          <w:szCs w:val="30"/>
+          <w:shd w:val="clear" w:color="auto" w:fill="FCFCFB"/>
+        </w:rPr>
+      </w:pPr>
+      <w:r>
+        <w:rPr>
+          <w:rStyle w:val="a6"/>
+          <w:rFonts w:ascii="Open Sans" w:hAnsi="Open Sans" w:cs="Open Sans"/>
+          <w:color w:val="5C6361"/>
+          <w:sz w:val="30"/>
+          <w:szCs w:val="30"/>
+          <w:shd w:val="clear" w:color="auto" w:fill="FCFCFB"/>
+        </w:rPr>
+        <w:t>intdao.io</w:t>
+      </w:r>
+    </w:p>
+    <w:p>
+      <w:pPr>
+        <w:rPr>
+          <w:b/>
+          <w:sz w:val="40"/>
+          <w:szCs w:val="40"/>
+        </w:rPr>
+      </w:pPr>
+      <w:r>
+        <w:rPr>
+          <w:b/>
+          <w:sz w:val="40"/>
+          <w:szCs w:val="40"/>
+          <w:lang w:val="ru-RU"/>
+        </w:rPr>
+        <w:t>Вопросы</w:t>
+      </w:r>
+      <w:r>
+        <w:rPr>
+          <w:b/>
+          <w:sz w:val="40"/>
+          <w:szCs w:val="40"/>
+        </w:rPr>
+        <w:t xml:space="preserve"> </w:t>
+      </w:r>
+      <w:r>
+        <w:rPr>
+          <w:b/>
+          <w:sz w:val="40"/>
+          <w:szCs w:val="40"/>
+          <w:lang w:val="ru-RU"/>
+        </w:rPr>
+        <w:t>для</w:t>
+      </w:r>
+      <w:r>
+        <w:rPr>
+          <w:b/>
+          <w:sz w:val="40"/>
+          <w:szCs w:val="40"/>
+        </w:rPr>
+        <w:t xml:space="preserve"> </w:t>
       </w:r>
       <w:proofErr w:type="spellStart"/>
       <w:r>
@@ -3279,7 +3327,6 @@
           <w:sz w:val="40"/>
           <w:szCs w:val="40"/>
         </w:rPr>
-        <w:lastRenderedPageBreak/>
         <w:t>Server logic:</w:t>
       </w:r>
     </w:p>
@@ -3364,7 +3411,17 @@
           <w:sz w:val="40"/>
           <w:szCs w:val="40"/>
         </w:rPr>
-        <w:t xml:space="preserve"> After bid check, if time is over – claim to finalize. If there is another bid – do nothing.</w:t>
+        <w:t xml:space="preserve"> After bid check, if time is over – claim to fina</w:t>
+      </w:r>
+      <w:bookmarkStart w:id="0" w:name="_GoBack"/>
+      <w:bookmarkEnd w:id="0"/>
+      <w:r>
+        <w:rPr>
+          <w:b/>
+          <w:sz w:val="40"/>
+          <w:szCs w:val="40"/>
+        </w:rPr>
+        <w:t>lize. If there is another bid – do nothing.</w:t>
       </w:r>
     </w:p>
     <w:p>
@@ -3432,17 +3489,475 @@
         </w:rPr>
         <w:t xml:space="preserve"> Renew contracts on each contract if voting was for address (can be done manually to begin with)</w:t>
       </w:r>
-      <w:bookmarkStart w:id="0" w:name="_GoBack"/>
-      <w:bookmarkEnd w:id="0"/>
-    </w:p>
-    <w:p>
-      <w:pPr>
-        <w:rPr>
-          <w:b/>
-          <w:sz w:val="40"/>
-          <w:szCs w:val="40"/>
-        </w:rPr>
-      </w:pPr>
+    </w:p>
+    <w:p>
+      <w:pPr>
+        <w:rPr>
+          <w:b/>
+          <w:sz w:val="40"/>
+          <w:szCs w:val="40"/>
+        </w:rPr>
+      </w:pPr>
+      <w:r>
+        <w:rPr>
+          <w:b/>
+          <w:sz w:val="40"/>
+          <w:szCs w:val="40"/>
+        </w:rPr>
+        <w:t>Clients for CDP:</w:t>
+      </w:r>
+    </w:p>
+    <w:p>
+      <w:pPr>
+        <w:pStyle w:val="a3"/>
+        <w:numPr>
+          <w:ilvl w:val="0"/>
+          <w:numId w:val="9"/>
+        </w:numPr>
+        <w:rPr>
+          <w:b/>
+          <w:sz w:val="40"/>
+          <w:szCs w:val="40"/>
+        </w:rPr>
+      </w:pPr>
+      <w:r>
+        <w:rPr>
+          <w:b/>
+          <w:sz w:val="40"/>
+          <w:szCs w:val="40"/>
+        </w:rPr>
+        <w:t>Needs money, but wants to keep his ETC</w:t>
+      </w:r>
+    </w:p>
+    <w:p>
+      <w:pPr>
+        <w:pStyle w:val="a3"/>
+        <w:numPr>
+          <w:ilvl w:val="0"/>
+          <w:numId w:val="9"/>
+        </w:numPr>
+        <w:rPr>
+          <w:b/>
+          <w:sz w:val="40"/>
+          <w:szCs w:val="40"/>
+        </w:rPr>
+      </w:pPr>
+      <w:proofErr w:type="spellStart"/>
+      <w:r>
+        <w:rPr>
+          <w:b/>
+          <w:sz w:val="40"/>
+          <w:szCs w:val="40"/>
+        </w:rPr>
+        <w:t>MarketMaker</w:t>
+      </w:r>
+      <w:proofErr w:type="spellEnd"/>
+      <w:r>
+        <w:rPr>
+          <w:b/>
+          <w:sz w:val="40"/>
+          <w:szCs w:val="40"/>
+        </w:rPr>
+        <w:t xml:space="preserve"> (earns on disproportions of market)</w:t>
+      </w:r>
+    </w:p>
+    <w:p>
+      <w:pPr>
+        <w:pStyle w:val="a3"/>
+        <w:numPr>
+          <w:ilvl w:val="0"/>
+          <w:numId w:val="9"/>
+        </w:numPr>
+        <w:rPr>
+          <w:b/>
+          <w:sz w:val="40"/>
+          <w:szCs w:val="40"/>
+        </w:rPr>
+      </w:pPr>
+      <w:r>
+        <w:rPr>
+          <w:b/>
+          <w:sz w:val="40"/>
+          <w:szCs w:val="40"/>
+        </w:rPr>
+        <w:t xml:space="preserve">Someone, who needs </w:t>
+      </w:r>
+      <w:proofErr w:type="spellStart"/>
+      <w:r>
+        <w:rPr>
+          <w:b/>
+          <w:sz w:val="40"/>
+          <w:szCs w:val="40"/>
+        </w:rPr>
+        <w:t>stableCoin</w:t>
+      </w:r>
+      <w:proofErr w:type="spellEnd"/>
+      <w:r>
+        <w:rPr>
+          <w:b/>
+          <w:sz w:val="40"/>
+          <w:szCs w:val="40"/>
+        </w:rPr>
+        <w:t xml:space="preserve"> in ETC</w:t>
+      </w:r>
+    </w:p>
+    <w:p>
+      <w:pPr>
+        <w:rPr>
+          <w:b/>
+          <w:sz w:val="40"/>
+          <w:szCs w:val="40"/>
+        </w:rPr>
+      </w:pPr>
+    </w:p>
+    <w:p>
+      <w:pPr>
+        <w:rPr>
+          <w:rFonts w:ascii="Arial" w:hAnsi="Arial" w:cs="Arial"/>
+          <w:color w:val="777777"/>
+          <w:sz w:val="21"/>
+          <w:szCs w:val="21"/>
+          <w:shd w:val="clear" w:color="auto" w:fill="FFFFFF"/>
+        </w:rPr>
+      </w:pPr>
+      <w:r>
+        <w:rPr>
+          <w:rFonts w:ascii="Arial" w:hAnsi="Arial" w:cs="Arial"/>
+          <w:color w:val="777777"/>
+          <w:sz w:val="21"/>
+          <w:szCs w:val="21"/>
+          <w:shd w:val="clear" w:color="auto" w:fill="FFFFFF"/>
+        </w:rPr>
+        <w:t>When the last tree is cut, the last fish is caught, and the last river is polluted, you will realize, too late, that wealth is not in bank accounts and that you can’t eat money</w:t>
+      </w:r>
+    </w:p>
+    <w:p>
+      <w:pPr>
+        <w:rPr>
+          <w:rFonts w:ascii="Arial" w:hAnsi="Arial" w:cs="Arial"/>
+          <w:color w:val="777777"/>
+          <w:sz w:val="21"/>
+          <w:szCs w:val="21"/>
+          <w:shd w:val="clear" w:color="auto" w:fill="FFFFFF"/>
+        </w:rPr>
+      </w:pPr>
+    </w:p>
+    <w:p>
+      <w:pPr>
+        <w:rPr>
+          <w:rFonts w:ascii="Arial" w:hAnsi="Arial" w:cs="Arial"/>
+          <w:color w:val="202122"/>
+          <w:sz w:val="21"/>
+          <w:szCs w:val="21"/>
+          <w:shd w:val="clear" w:color="auto" w:fill="FFFFFF"/>
+          <w:lang w:val="ru-RU"/>
+        </w:rPr>
+      </w:pPr>
+      <w:r>
+        <w:rPr>
+          <w:rFonts w:ascii="Arial" w:hAnsi="Arial" w:cs="Arial"/>
+          <w:color w:val="202122"/>
+          <w:sz w:val="21"/>
+          <w:szCs w:val="21"/>
+          <w:shd w:val="clear" w:color="auto" w:fill="FFFFFF"/>
+          <w:lang w:val="ru-RU"/>
+        </w:rPr>
+        <w:t>Когда будет срублено последнее дерево, когда будет поймана последняя рыба, когда будет отравлена последняя река.., вы поймёте, пусть и слишком поздно, что банковский счёт</w:t>
+      </w:r>
+      <w:r>
+        <w:rPr>
+          <w:rFonts w:ascii="Arial" w:hAnsi="Arial" w:cs="Arial"/>
+          <w:color w:val="202122"/>
+          <w:sz w:val="21"/>
+          <w:szCs w:val="21"/>
+          <w:shd w:val="clear" w:color="auto" w:fill="FFFFFF"/>
+        </w:rPr>
+        <w:t> </w:t>
+      </w:r>
+      <w:r>
+        <w:rPr>
+          <w:rFonts w:ascii="Arial" w:hAnsi="Arial" w:cs="Arial"/>
+          <w:color w:val="202122"/>
+          <w:sz w:val="21"/>
+          <w:szCs w:val="21"/>
+          <w:shd w:val="clear" w:color="auto" w:fill="FFFFFF"/>
+          <w:lang w:val="ru-RU"/>
+        </w:rPr>
+        <w:t>— не</w:t>
+      </w:r>
+      <w:r>
+        <w:rPr>
+          <w:rFonts w:ascii="Arial" w:hAnsi="Arial" w:cs="Arial"/>
+          <w:color w:val="202122"/>
+          <w:sz w:val="21"/>
+          <w:szCs w:val="21"/>
+          <w:shd w:val="clear" w:color="auto" w:fill="FFFFFF"/>
+        </w:rPr>
+        <w:t> </w:t>
+      </w:r>
+      <w:hyperlink r:id="rId8" w:tooltip="Богатство" w:history="1">
+        <w:r>
+          <w:rPr>
+            <w:rStyle w:val="a4"/>
+            <w:rFonts w:ascii="Arial" w:hAnsi="Arial" w:cs="Arial"/>
+            <w:color w:val="0645AD"/>
+            <w:sz w:val="21"/>
+            <w:szCs w:val="21"/>
+            <w:shd w:val="clear" w:color="auto" w:fill="FFFFFF"/>
+            <w:lang w:val="ru-RU"/>
+          </w:rPr>
+          <w:t>богатство</w:t>
+        </w:r>
+      </w:hyperlink>
+      <w:r>
+        <w:rPr>
+          <w:rFonts w:ascii="Arial" w:hAnsi="Arial" w:cs="Arial"/>
+          <w:color w:val="202122"/>
+          <w:sz w:val="21"/>
+          <w:szCs w:val="21"/>
+          <w:shd w:val="clear" w:color="auto" w:fill="FFFFFF"/>
+        </w:rPr>
+        <w:t> </w:t>
+      </w:r>
+      <w:r>
+        <w:rPr>
+          <w:rFonts w:ascii="Arial" w:hAnsi="Arial" w:cs="Arial"/>
+          <w:color w:val="202122"/>
+          <w:sz w:val="21"/>
+          <w:szCs w:val="21"/>
+          <w:shd w:val="clear" w:color="auto" w:fill="FFFFFF"/>
+          <w:lang w:val="ru-RU"/>
+        </w:rPr>
+        <w:t>и что</w:t>
+      </w:r>
+      <w:r>
+        <w:rPr>
+          <w:rFonts w:ascii="Arial" w:hAnsi="Arial" w:cs="Arial"/>
+          <w:color w:val="202122"/>
+          <w:sz w:val="21"/>
+          <w:szCs w:val="21"/>
+          <w:shd w:val="clear" w:color="auto" w:fill="FFFFFF"/>
+        </w:rPr>
+        <w:t> </w:t>
+      </w:r>
+      <w:hyperlink r:id="rId9" w:tooltip="Деньги" w:history="1">
+        <w:r>
+          <w:rPr>
+            <w:rStyle w:val="a4"/>
+            <w:rFonts w:ascii="Arial" w:hAnsi="Arial" w:cs="Arial"/>
+            <w:color w:val="0645AD"/>
+            <w:sz w:val="21"/>
+            <w:szCs w:val="21"/>
+            <w:shd w:val="clear" w:color="auto" w:fill="FFFFFF"/>
+            <w:lang w:val="ru-RU"/>
+          </w:rPr>
+          <w:t>деньги</w:t>
+        </w:r>
+      </w:hyperlink>
+      <w:r>
+        <w:rPr>
+          <w:rFonts w:ascii="Arial" w:hAnsi="Arial" w:cs="Arial"/>
+          <w:color w:val="202122"/>
+          <w:sz w:val="21"/>
+          <w:szCs w:val="21"/>
+          <w:shd w:val="clear" w:color="auto" w:fill="FFFFFF"/>
+        </w:rPr>
+        <w:t> </w:t>
+      </w:r>
+      <w:r>
+        <w:rPr>
+          <w:rFonts w:ascii="Arial" w:hAnsi="Arial" w:cs="Arial"/>
+          <w:color w:val="202122"/>
+          <w:sz w:val="21"/>
+          <w:szCs w:val="21"/>
+          <w:shd w:val="clear" w:color="auto" w:fill="FFFFFF"/>
+          <w:lang w:val="ru-RU"/>
+        </w:rPr>
+        <w:t>нельзя есть.</w:t>
+      </w:r>
+    </w:p>
+    <w:p>
+      <w:pPr>
+        <w:rPr>
+          <w:b/>
+          <w:sz w:val="40"/>
+          <w:szCs w:val="40"/>
+          <w:lang w:val="ru-RU"/>
+        </w:rPr>
+      </w:pPr>
+    </w:p>
+    <w:p>
+      <w:pPr>
+        <w:rPr>
+          <w:b/>
+          <w:sz w:val="40"/>
+          <w:szCs w:val="40"/>
+        </w:rPr>
+      </w:pPr>
+      <w:r>
+        <w:rPr>
+          <w:b/>
+          <w:sz w:val="40"/>
+          <w:szCs w:val="40"/>
+        </w:rPr>
+        <w:t>Get hosting, Make</w:t>
+      </w:r>
+      <w:r>
+        <w:rPr>
+          <w:b/>
+          <w:sz w:val="40"/>
+          <w:szCs w:val="40"/>
+        </w:rPr>
+        <w:t xml:space="preserve"> 1</w:t>
+      </w:r>
+      <w:r>
+        <w:rPr>
+          <w:b/>
+          <w:sz w:val="40"/>
+          <w:szCs w:val="40"/>
+        </w:rPr>
+        <w:t xml:space="preserve"> page, </w:t>
+      </w:r>
+      <w:r>
+        <w:rPr>
+          <w:b/>
+          <w:sz w:val="40"/>
+          <w:szCs w:val="40"/>
+          <w:highlight w:val="green"/>
+        </w:rPr>
+        <w:t>make pool</w:t>
+      </w:r>
+      <w:r>
+        <w:rPr>
+          <w:b/>
+          <w:sz w:val="40"/>
+          <w:szCs w:val="40"/>
+        </w:rPr>
+        <w:t>s (</w:t>
+      </w:r>
+      <w:r>
+        <w:rPr>
+          <w:b/>
+          <w:sz w:val="40"/>
+          <w:szCs w:val="40"/>
+        </w:rPr>
+        <w:t xml:space="preserve">borrow TSC (5000), </w:t>
+      </w:r>
+      <w:r>
+        <w:rPr>
+          <w:b/>
+          <w:sz w:val="40"/>
+          <w:szCs w:val="40"/>
+        </w:rPr>
+        <w:t>TSC/</w:t>
+      </w:r>
+      <w:proofErr w:type="spellStart"/>
+      <w:proofErr w:type="gramStart"/>
+      <w:r>
+        <w:rPr>
+          <w:b/>
+          <w:sz w:val="40"/>
+          <w:szCs w:val="40"/>
+        </w:rPr>
+        <w:t>etc</w:t>
+      </w:r>
+      <w:proofErr w:type="spellEnd"/>
+      <w:r>
+        <w:rPr>
+          <w:b/>
+          <w:sz w:val="40"/>
+          <w:szCs w:val="40"/>
+        </w:rPr>
+        <w:t>(</w:t>
+      </w:r>
+      <w:proofErr w:type="gramEnd"/>
+      <w:r>
+        <w:rPr>
+          <w:b/>
+          <w:sz w:val="40"/>
+          <w:szCs w:val="40"/>
+        </w:rPr>
+        <w:t>5000 1.07)</w:t>
+      </w:r>
+      <w:r>
+        <w:rPr>
+          <w:b/>
+          <w:sz w:val="40"/>
+          <w:szCs w:val="40"/>
+        </w:rPr>
+        <w:t xml:space="preserve">, </w:t>
+      </w:r>
+      <w:proofErr w:type="spellStart"/>
+      <w:r>
+        <w:rPr>
+          <w:b/>
+          <w:sz w:val="40"/>
+          <w:szCs w:val="40"/>
+        </w:rPr>
+        <w:t>Rle</w:t>
+      </w:r>
+      <w:proofErr w:type="spellEnd"/>
+      <w:r>
+        <w:rPr>
+          <w:b/>
+          <w:sz w:val="40"/>
+          <w:szCs w:val="40"/>
+        </w:rPr>
+        <w:t>/</w:t>
+      </w:r>
+      <w:proofErr w:type="spellStart"/>
+      <w:r>
+        <w:rPr>
+          <w:b/>
+          <w:sz w:val="40"/>
+          <w:szCs w:val="40"/>
+        </w:rPr>
+        <w:t>etc</w:t>
+      </w:r>
+      <w:proofErr w:type="spellEnd"/>
+      <w:r>
+        <w:rPr>
+          <w:b/>
+          <w:sz w:val="40"/>
+          <w:szCs w:val="40"/>
+        </w:rPr>
+        <w:t>, CFP/</w:t>
+      </w:r>
+      <w:proofErr w:type="spellStart"/>
+      <w:r>
+        <w:rPr>
+          <w:b/>
+          <w:sz w:val="40"/>
+          <w:szCs w:val="40"/>
+        </w:rPr>
+        <w:t>etc</w:t>
+      </w:r>
+      <w:proofErr w:type="spellEnd"/>
+      <w:r>
+        <w:rPr>
+          <w:b/>
+          <w:sz w:val="40"/>
+          <w:szCs w:val="40"/>
+        </w:rPr>
+        <w:t>)</w:t>
+      </w:r>
+    </w:p>
+    <w:p>
+      <w:pPr>
+        <w:rPr>
+          <w:b/>
+          <w:sz w:val="24"/>
+          <w:szCs w:val="40"/>
+        </w:rPr>
+      </w:pPr>
+      <w:r>
+        <w:rPr>
+          <w:b/>
+          <w:sz w:val="24"/>
+          <w:szCs w:val="40"/>
+        </w:rPr>
+        <w:t>https://blockscout.com/etc/mainnet/address/0x79Bf07555C34e68C4Ae93642d1007D7f908d60F5/read-contract#address-tabs</w:t>
+      </w:r>
     </w:p>
     <w:sectPr>
       <w:pgSz w:w="12240" w:h="15840"/>
@@ -3721,6 +4236,95 @@
     </w:lvl>
   </w:abstractNum>
   <w:abstractNum w:abstractNumId="3" w15:restartNumberingAfterBreak="0">
+    <w:nsid w:val="33B90ED9"/>
+    <w:multiLevelType w:val="hybridMultilevel"/>
+    <w:tmpl w:val="07BE71F8"/>
+    <w:lvl w:ilvl="0" w:tplc="04190011">
+      <w:start w:val="1"/>
+      <w:numFmt w:val="decimal"/>
+      <w:lvlText w:val="%1)"/>
+      <w:lvlJc w:val="left"/>
+      <w:pPr>
+        <w:ind w:left="720" w:hanging="360"/>
+      </w:pPr>
+      <w:rPr>
+        <w:rFonts w:hint="default"/>
+      </w:rPr>
+    </w:lvl>
+    <w:lvl w:ilvl="1" w:tplc="04190019" w:tentative="1">
+      <w:start w:val="1"/>
+      <w:numFmt w:val="lowerLetter"/>
+      <w:lvlText w:val="%2."/>
+      <w:lvlJc w:val="left"/>
+      <w:pPr>
+        <w:ind w:left="1440" w:hanging="360"/>
+      </w:pPr>
+    </w:lvl>
+    <w:lvl w:ilvl="2" w:tplc="0419001B" w:tentative="1">
+      <w:start w:val="1"/>
+      <w:numFmt w:val="lowerRoman"/>
+      <w:lvlText w:val="%3."/>
+      <w:lvlJc w:val="right"/>
+      <w:pPr>
+        <w:ind w:left="2160" w:hanging="180"/>
+      </w:pPr>
+    </w:lvl>
+    <w:lvl w:ilvl="3" w:tplc="0419000F" w:tentative="1">
+      <w:start w:val="1"/>
+      <w:numFmt w:val="decimal"/>
+      <w:lvlText w:val="%4."/>
+      <w:lvlJc w:val="left"/>
+      <w:pPr>
+        <w:ind w:left="2880" w:hanging="360"/>
+      </w:pPr>
+    </w:lvl>
+    <w:lvl w:ilvl="4" w:tplc="04190019" w:tentative="1">
+      <w:start w:val="1"/>
+      <w:numFmt w:val="lowerLetter"/>
+      <w:lvlText w:val="%5."/>
+      <w:lvlJc w:val="left"/>
+      <w:pPr>
+        <w:ind w:left="3600" w:hanging="360"/>
+      </w:pPr>
+    </w:lvl>
+    <w:lvl w:ilvl="5" w:tplc="0419001B" w:tentative="1">
+      <w:start w:val="1"/>
+      <w:numFmt w:val="lowerRoman"/>
+      <w:lvlText w:val="%6."/>
+      <w:lvlJc w:val="right"/>
+      <w:pPr>
+        <w:ind w:left="4320" w:hanging="180"/>
+      </w:pPr>
+    </w:lvl>
+    <w:lvl w:ilvl="6" w:tplc="0419000F" w:tentative="1">
+      <w:start w:val="1"/>
+      <w:numFmt w:val="decimal"/>
+      <w:lvlText w:val="%7."/>
+      <w:lvlJc w:val="left"/>
+      <w:pPr>
+        <w:ind w:left="5040" w:hanging="360"/>
+      </w:pPr>
+    </w:lvl>
+    <w:lvl w:ilvl="7" w:tplc="04190019" w:tentative="1">
+      <w:start w:val="1"/>
+      <w:numFmt w:val="lowerLetter"/>
+      <w:lvlText w:val="%8."/>
+      <w:lvlJc w:val="left"/>
+      <w:pPr>
+        <w:ind w:left="5760" w:hanging="360"/>
+      </w:pPr>
+    </w:lvl>
+    <w:lvl w:ilvl="8" w:tplc="0419001B" w:tentative="1">
+      <w:start w:val="1"/>
+      <w:numFmt w:val="lowerRoman"/>
+      <w:lvlText w:val="%9."/>
+      <w:lvlJc w:val="right"/>
+      <w:pPr>
+        <w:ind w:left="6480" w:hanging="180"/>
+      </w:pPr>
+    </w:lvl>
+  </w:abstractNum>
+  <w:abstractNum w:abstractNumId="4" w15:restartNumberingAfterBreak="0">
     <w:nsid w:val="412D1361"/>
     <w:multiLevelType w:val="hybridMultilevel"/>
     <w:tmpl w:val="28F6D37E"/>
@@ -3806,7 +4410,7 @@
       </w:pPr>
     </w:lvl>
   </w:abstractNum>
-  <w:abstractNum w:abstractNumId="4" w15:restartNumberingAfterBreak="0">
+  <w:abstractNum w:abstractNumId="5" w15:restartNumberingAfterBreak="0">
     <w:nsid w:val="41F049E8"/>
     <w:multiLevelType w:val="hybridMultilevel"/>
     <w:tmpl w:val="BED8F9E6"/>
@@ -3895,7 +4499,7 @@
       </w:pPr>
     </w:lvl>
   </w:abstractNum>
-  <w:abstractNum w:abstractNumId="5" w15:restartNumberingAfterBreak="0">
+  <w:abstractNum w:abstractNumId="6" w15:restartNumberingAfterBreak="0">
     <w:nsid w:val="55DB72AC"/>
     <w:multiLevelType w:val="hybridMultilevel"/>
     <w:tmpl w:val="24424B74"/>
@@ -3984,7 +4588,7 @@
       </w:pPr>
     </w:lvl>
   </w:abstractNum>
-  <w:abstractNum w:abstractNumId="6" w15:restartNumberingAfterBreak="0">
+  <w:abstractNum w:abstractNumId="7" w15:restartNumberingAfterBreak="0">
     <w:nsid w:val="59281D8D"/>
     <w:multiLevelType w:val="hybridMultilevel"/>
     <w:tmpl w:val="D1D694C6"/>
@@ -4073,7 +4677,7 @@
       </w:pPr>
     </w:lvl>
   </w:abstractNum>
-  <w:abstractNum w:abstractNumId="7" w15:restartNumberingAfterBreak="0">
+  <w:abstractNum w:abstractNumId="8" w15:restartNumberingAfterBreak="0">
     <w:nsid w:val="775B26AA"/>
     <w:multiLevelType w:val="hybridMultilevel"/>
     <w:tmpl w:val="055AD040"/>
@@ -4160,19 +4764,19 @@
     </w:lvl>
   </w:abstractNum>
   <w:num w:numId="1">
-    <w:abstractNumId w:val="4"/>
+    <w:abstractNumId w:val="5"/>
   </w:num>
   <w:num w:numId="2">
     <w:abstractNumId w:val="0"/>
   </w:num>
   <w:num w:numId="3">
-    <w:abstractNumId w:val="3"/>
+    <w:abstractNumId w:val="4"/>
   </w:num>
   <w:num w:numId="4">
-    <w:abstractNumId w:val="7"/>
+    <w:abstractNumId w:val="8"/>
   </w:num>
   <w:num w:numId="5">
-    <w:abstractNumId w:val="6"/>
+    <w:abstractNumId w:val="7"/>
   </w:num>
   <w:num w:numId="6">
     <w:abstractNumId w:val="2"/>
@@ -4181,7 +4785,10 @@
     <w:abstractNumId w:val="1"/>
   </w:num>
   <w:num w:numId="8">
-    <w:abstractNumId w:val="5"/>
+    <w:abstractNumId w:val="6"/>
+  </w:num>
+  <w:num w:numId="9">
+    <w:abstractNumId w:val="3"/>
   </w:num>
 </w:numbering>
 </file>
@@ -4691,8 +5298,8 @@
       <w:shd w:val="clear" w:color="auto" w:fill="E1DFDD"/>
     </w:rPr>
   </w:style>
-  <w:style w:type="character" w:styleId="a5">
-    <w:name w:val="Unresolved Mention"/>
+  <w:style w:type="character" w:customStyle="1" w:styleId="2">
+    <w:name w:val="Неразрешенное упоминание2"/>
     <w:basedOn w:val="a0"/>
     <w:uiPriority w:val="99"/>
     <w:semiHidden/>
@@ -4703,7 +5310,7 @@
       <w:shd w:val="clear" w:color="auto" w:fill="E1DFDD"/>
     </w:rPr>
   </w:style>
-  <w:style w:type="character" w:styleId="a6">
+  <w:style w:type="character" w:styleId="a5">
     <w:name w:val="FollowedHyperlink"/>
     <w:basedOn w:val="a0"/>
     <w:uiPriority w:val="99"/>
@@ -4715,7 +5322,7 @@
       <w:u w:val="single"/>
     </w:rPr>
   </w:style>
-  <w:style w:type="character" w:styleId="a7">
+  <w:style w:type="character" w:styleId="a6">
     <w:name w:val="Strong"/>
     <w:basedOn w:val="a0"/>
     <w:uiPriority w:val="22"/>

</xml_diff>

<commit_message>
tests are almost working
</commit_message>
<xml_diff>
--- a/doc/TODO.docx
+++ b/doc/TODO.docx
@@ -1,6 +1,6 @@
 
 <file path=word/document.xml><?xml version="1.0" encoding="utf-8"?>
-<w:document xmlns:wpc="http://schemas.microsoft.com/office/word/2010/wordprocessingCanvas" xmlns:cx="http://schemas.microsoft.com/office/drawing/2014/chartex" xmlns:cx1="http://schemas.microsoft.com/office/drawing/2015/9/8/chartex" xmlns:cx2="http://schemas.microsoft.com/office/drawing/2015/10/21/chartex" xmlns:cx3="http://schemas.microsoft.com/office/drawing/2016/5/9/chartex" xmlns:cx4="http://schemas.microsoft.com/office/drawing/2016/5/10/chartex" xmlns:cx5="http://schemas.microsoft.com/office/drawing/2016/5/11/chartex" xmlns:cx6="http://schemas.microsoft.com/office/drawing/2016/5/12/chartex" xmlns:cx7="http://schemas.microsoft.com/office/drawing/2016/5/13/chartex" xmlns:cx8="http://schemas.microsoft.com/office/drawing/2016/5/14/chartex" xmlns:mc="http://schemas.openxmlformats.org/markup-compatibility/2006" xmlns:aink="http://schemas.microsoft.com/office/drawing/2016/ink" xmlns:am3d="http://schemas.microsoft.com/office/drawing/2017/model3d" xmlns:o="urn:schemas-microsoft-com:office:office" xmlns:r="http://schemas.openxmlformats.org/officeDocument/2006/relationships" xmlns:m="http://schemas.openxmlformats.org/officeDocument/2006/math" xmlns:v="urn:schemas-microsoft-com:vml" xmlns:wp14="http://schemas.microsoft.com/office/word/2010/wordprocessingDrawing" xmlns:wp="http://schemas.openxmlformats.org/drawingml/2006/wordprocessingDrawing" xmlns:w10="urn:schemas-microsoft-com:office:word" xmlns:w="http://schemas.openxmlformats.org/wordprocessingml/2006/main" xmlns:w14="http://schemas.microsoft.com/office/word/2010/wordml" xmlns:w15="http://schemas.microsoft.com/office/word/2012/wordml" xmlns:w16cid="http://schemas.microsoft.com/office/word/2016/wordml/cid" xmlns:w16se="http://schemas.microsoft.com/office/word/2015/wordml/symex" xmlns:wpg="http://schemas.microsoft.com/office/word/2010/wordprocessingGroup" xmlns:wpi="http://schemas.microsoft.com/office/word/2010/wordprocessingInk" xmlns:wne="http://schemas.microsoft.com/office/word/2006/wordml" xmlns:wps="http://schemas.microsoft.com/office/word/2010/wordprocessingShape" mc:Ignorable="w14 w15 w16se w16cid wp14">
+<w:document xmlns:wpc="http://schemas.microsoft.com/office/word/2010/wordprocessingCanvas" xmlns:cx="http://schemas.microsoft.com/office/drawing/2014/chartex" xmlns:cx1="http://schemas.microsoft.com/office/drawing/2015/9/8/chartex" xmlns:cx2="http://schemas.microsoft.com/office/drawing/2015/10/21/chartex" xmlns:cx3="http://schemas.microsoft.com/office/drawing/2016/5/9/chartex" xmlns:cx4="http://schemas.microsoft.com/office/drawing/2016/5/10/chartex" xmlns:cx5="http://schemas.microsoft.com/office/drawing/2016/5/11/chartex" xmlns:cx6="http://schemas.microsoft.com/office/drawing/2016/5/12/chartex" xmlns:cx7="http://schemas.microsoft.com/office/drawing/2016/5/13/chartex" xmlns:cx8="http://schemas.microsoft.com/office/drawing/2016/5/14/chartex" xmlns:mc="http://schemas.openxmlformats.org/markup-compatibility/2006" xmlns:aink="http://schemas.microsoft.com/office/drawing/2016/ink" xmlns:am3d="http://schemas.microsoft.com/office/drawing/2017/model3d" xmlns:o="urn:schemas-microsoft-com:office:office" xmlns:r="http://schemas.openxmlformats.org/officeDocument/2006/relationships" xmlns:m="http://schemas.openxmlformats.org/officeDocument/2006/math" xmlns:v="urn:schemas-microsoft-com:vml" xmlns:wp14="http://schemas.microsoft.com/office/word/2010/wordprocessingDrawing" xmlns:wp="http://schemas.openxmlformats.org/drawingml/2006/wordprocessingDrawing" xmlns:w10="urn:schemas-microsoft-com:office:word" xmlns:w="http://schemas.openxmlformats.org/wordprocessingml/2006/main" xmlns:w14="http://schemas.microsoft.com/office/word/2010/wordml" xmlns:w15="http://schemas.microsoft.com/office/word/2012/wordml" xmlns:w16cex="http://schemas.microsoft.com/office/word/2018/wordml/cex" xmlns:w16cid="http://schemas.microsoft.com/office/word/2016/wordml/cid" xmlns:w16="http://schemas.microsoft.com/office/word/2018/wordml" xmlns:w16sdtdh="http://schemas.microsoft.com/office/word/2020/wordml/sdtdatahash" xmlns:w16se="http://schemas.microsoft.com/office/word/2015/wordml/symex" xmlns:wpg="http://schemas.microsoft.com/office/word/2010/wordprocessingGroup" xmlns:wpi="http://schemas.microsoft.com/office/word/2010/wordprocessingInk" xmlns:wne="http://schemas.microsoft.com/office/word/2006/wordml" xmlns:wps="http://schemas.microsoft.com/office/word/2010/wordprocessingShape" mc:Ignorable="w14 w15 w16se w16cid w16 w16cex w16sdtdh wp14">
   <w:body>
     <w:p>
       <w:pPr>
@@ -1114,7 +1114,7 @@
           <w:lang w:val="ru-RU"/>
         </w:rPr>
         <w:lastRenderedPageBreak/>
-        <w:t xml:space="preserve">7. Нужно писать бота, который следит за аукционами и </w:t>
+        <w:t>7. Нужно писать бота, который следит за аукционами и маржин-</w:t>
       </w:r>
       <w:proofErr w:type="spellStart"/>
       <w:r>
@@ -1124,7 +1124,7 @@
           <w:highlight w:val="red"/>
           <w:lang w:val="ru-RU"/>
         </w:rPr>
-        <w:t>маржин-коллами</w:t>
+        <w:t>коллами</w:t>
       </w:r>
       <w:proofErr w:type="spellEnd"/>
       <w:r>
@@ -3411,17 +3411,7 @@
           <w:sz w:val="40"/>
           <w:szCs w:val="40"/>
         </w:rPr>
-        <w:t xml:space="preserve"> After bid check, if time is over – claim to fina</w:t>
-      </w:r>
-      <w:bookmarkStart w:id="0" w:name="_GoBack"/>
-      <w:bookmarkEnd w:id="0"/>
-      <w:r>
-        <w:rPr>
-          <w:b/>
-          <w:sz w:val="40"/>
-          <w:szCs w:val="40"/>
-        </w:rPr>
-        <w:t>lize. If there is another bid – do nothing.</w:t>
+        <w:t xml:space="preserve"> After bid check, if time is over – claim to finalize. If there is another bid – do nothing.</w:t>
       </w:r>
     </w:p>
     <w:p>
@@ -3950,14 +3940,458 @@
           <w:szCs w:val="40"/>
         </w:rPr>
       </w:pPr>
-      <w:r>
+      <w:hyperlink r:id="rId10" w:anchor="address-tabs" w:history="1">
+        <w:r>
+          <w:rPr>
+            <w:rStyle w:val="a4"/>
+            <w:b/>
+            <w:sz w:val="24"/>
+            <w:szCs w:val="40"/>
+          </w:rPr>
+          <w:t>https://blockscout.com/etc/mainnet/address/0x79Bf07555C34e68C4Ae93642d1007D7f908d60F5/read-contract#address-tabs</w:t>
+        </w:r>
+      </w:hyperlink>
+    </w:p>
+    <w:p>
+      <w:pPr>
         <w:rPr>
           <w:b/>
           <w:sz w:val="24"/>
           <w:szCs w:val="40"/>
         </w:rPr>
-        <w:t>https://blockscout.com/etc/mainnet/address/0x79Bf07555C34e68C4Ae93642d1007D7f908d60F5/read-contract#address-tabs</w:t>
-      </w:r>
+      </w:pPr>
+    </w:p>
+    <w:p>
+      <w:pPr>
+        <w:rPr>
+          <w:b/>
+          <w:sz w:val="52"/>
+          <w:szCs w:val="52"/>
+        </w:rPr>
+      </w:pPr>
+      <w:r>
+        <w:rPr>
+          <w:b/>
+          <w:sz w:val="52"/>
+          <w:szCs w:val="52"/>
+          <w:highlight w:val="red"/>
+        </w:rPr>
+        <w:t>Severe bug:</w:t>
+      </w:r>
+    </w:p>
+    <w:p>
+      <w:pPr>
+        <w:shd w:val="clear" w:color="auto" w:fill="FFFFFF"/>
+        <w:tabs>
+          <w:tab w:val="left" w:pos="916"/>
+          <w:tab w:val="left" w:pos="1832"/>
+          <w:tab w:val="left" w:pos="2748"/>
+          <w:tab w:val="left" w:pos="3664"/>
+          <w:tab w:val="left" w:pos="4580"/>
+          <w:tab w:val="left" w:pos="5496"/>
+          <w:tab w:val="left" w:pos="6412"/>
+          <w:tab w:val="left" w:pos="7328"/>
+          <w:tab w:val="left" w:pos="8244"/>
+          <w:tab w:val="left" w:pos="9160"/>
+          <w:tab w:val="left" w:pos="10076"/>
+          <w:tab w:val="left" w:pos="10992"/>
+          <w:tab w:val="left" w:pos="11908"/>
+          <w:tab w:val="left" w:pos="12824"/>
+          <w:tab w:val="left" w:pos="13740"/>
+          <w:tab w:val="left" w:pos="14656"/>
+        </w:tabs>
+        <w:spacing w:after="0" w:line="240" w:lineRule="auto"/>
+        <w:rPr>
+          <w:rFonts w:ascii="JetBrains Mono" w:eastAsia="Times New Roman" w:hAnsi="JetBrains Mono" w:cs="Courier New"/>
+          <w:color w:val="080808"/>
+          <w:sz w:val="52"/>
+          <w:szCs w:val="52"/>
+        </w:rPr>
+      </w:pPr>
+      <w:r>
+        <w:rPr>
+          <w:rFonts w:ascii="JetBrains Mono" w:eastAsia="Times New Roman" w:hAnsi="JetBrains Mono" w:cs="Courier New"/>
+          <w:color w:val="080808"/>
+          <w:sz w:val="52"/>
+          <w:szCs w:val="52"/>
+        </w:rPr>
+        <w:t xml:space="preserve">Deposit </w:t>
+      </w:r>
+      <w:proofErr w:type="spellStart"/>
+      <w:r>
+        <w:rPr>
+          <w:rFonts w:ascii="JetBrains Mono" w:eastAsia="Times New Roman" w:hAnsi="JetBrains Mono" w:cs="Courier New"/>
+          <w:color w:val="080808"/>
+          <w:sz w:val="52"/>
+          <w:szCs w:val="52"/>
+        </w:rPr>
+        <w:t>topUp</w:t>
+      </w:r>
+      <w:proofErr w:type="spellEnd"/>
+      <w:r>
+        <w:rPr>
+          <w:rFonts w:ascii="JetBrains Mono" w:eastAsia="Times New Roman" w:hAnsi="JetBrains Mono" w:cs="Courier New"/>
+          <w:color w:val="080808"/>
+          <w:sz w:val="52"/>
+          <w:szCs w:val="52"/>
+        </w:rPr>
+        <w:t xml:space="preserve"> nulls previously earned interest</w:t>
+      </w:r>
+      <w:r>
+        <w:rPr>
+          <w:rFonts w:ascii="JetBrains Mono" w:eastAsia="Times New Roman" w:hAnsi="JetBrains Mono" w:cs="Courier New"/>
+          <w:color w:val="080808"/>
+          <w:sz w:val="52"/>
+          <w:szCs w:val="52"/>
+        </w:rPr>
+        <w:t>. Probably, withdraw does the same!!</w:t>
+      </w:r>
+    </w:p>
+    <w:p>
+      <w:pPr>
+        <w:shd w:val="clear" w:color="auto" w:fill="FFFFFF"/>
+        <w:tabs>
+          <w:tab w:val="left" w:pos="916"/>
+          <w:tab w:val="left" w:pos="1832"/>
+          <w:tab w:val="left" w:pos="2748"/>
+          <w:tab w:val="left" w:pos="3664"/>
+          <w:tab w:val="left" w:pos="4580"/>
+          <w:tab w:val="left" w:pos="5496"/>
+          <w:tab w:val="left" w:pos="6412"/>
+          <w:tab w:val="left" w:pos="7328"/>
+          <w:tab w:val="left" w:pos="8244"/>
+          <w:tab w:val="left" w:pos="9160"/>
+          <w:tab w:val="left" w:pos="10076"/>
+          <w:tab w:val="left" w:pos="10992"/>
+          <w:tab w:val="left" w:pos="11908"/>
+          <w:tab w:val="left" w:pos="12824"/>
+          <w:tab w:val="left" w:pos="13740"/>
+          <w:tab w:val="left" w:pos="14656"/>
+        </w:tabs>
+        <w:spacing w:after="0" w:line="240" w:lineRule="auto"/>
+        <w:rPr>
+          <w:rFonts w:ascii="JetBrains Mono" w:eastAsia="Times New Roman" w:hAnsi="JetBrains Mono" w:cs="Courier New"/>
+          <w:color w:val="080808"/>
+          <w:sz w:val="20"/>
+          <w:szCs w:val="20"/>
+        </w:rPr>
+      </w:pPr>
+    </w:p>
+    <w:p>
+      <w:pPr>
+        <w:pStyle w:val="a3"/>
+        <w:numPr>
+          <w:ilvl w:val="0"/>
+          <w:numId w:val="10"/>
+        </w:numPr>
+        <w:shd w:val="clear" w:color="auto" w:fill="FFFFFF"/>
+        <w:tabs>
+          <w:tab w:val="left" w:pos="916"/>
+          <w:tab w:val="left" w:pos="1832"/>
+          <w:tab w:val="left" w:pos="2748"/>
+          <w:tab w:val="left" w:pos="3664"/>
+          <w:tab w:val="left" w:pos="4580"/>
+          <w:tab w:val="left" w:pos="5496"/>
+          <w:tab w:val="left" w:pos="6412"/>
+          <w:tab w:val="left" w:pos="7328"/>
+          <w:tab w:val="left" w:pos="8244"/>
+          <w:tab w:val="left" w:pos="9160"/>
+          <w:tab w:val="left" w:pos="10076"/>
+          <w:tab w:val="left" w:pos="10992"/>
+          <w:tab w:val="left" w:pos="11908"/>
+          <w:tab w:val="left" w:pos="12824"/>
+          <w:tab w:val="left" w:pos="13740"/>
+          <w:tab w:val="left" w:pos="14656"/>
+        </w:tabs>
+        <w:spacing w:after="0" w:line="240" w:lineRule="auto"/>
+        <w:rPr>
+          <w:b/>
+          <w:sz w:val="52"/>
+          <w:szCs w:val="52"/>
+          <w:highlight w:val="red"/>
+        </w:rPr>
+      </w:pPr>
+      <w:r>
+        <w:rPr>
+          <w:b/>
+          <w:sz w:val="52"/>
+          <w:szCs w:val="52"/>
+          <w:highlight w:val="red"/>
+        </w:rPr>
+        <w:t xml:space="preserve">Add </w:t>
+      </w:r>
+      <w:proofErr w:type="spellStart"/>
+      <w:r>
+        <w:rPr>
+          <w:b/>
+          <w:sz w:val="52"/>
+          <w:szCs w:val="52"/>
+          <w:highlight w:val="red"/>
+        </w:rPr>
+        <w:t>updateInterest</w:t>
+      </w:r>
+      <w:proofErr w:type="spellEnd"/>
+      <w:r>
+        <w:rPr>
+          <w:b/>
+          <w:sz w:val="52"/>
+          <w:szCs w:val="52"/>
+          <w:highlight w:val="red"/>
+        </w:rPr>
+        <w:t xml:space="preserve"> to </w:t>
+      </w:r>
+      <w:proofErr w:type="spellStart"/>
+      <w:r>
+        <w:rPr>
+          <w:b/>
+          <w:sz w:val="52"/>
+          <w:szCs w:val="52"/>
+          <w:highlight w:val="red"/>
+        </w:rPr>
+        <w:t>topUp</w:t>
+      </w:r>
+      <w:proofErr w:type="spellEnd"/>
+      <w:r>
+        <w:rPr>
+          <w:b/>
+          <w:sz w:val="52"/>
+          <w:szCs w:val="52"/>
+          <w:highlight w:val="red"/>
+        </w:rPr>
+        <w:t xml:space="preserve"> and </w:t>
+      </w:r>
+      <w:proofErr w:type="spellStart"/>
+      <w:r>
+        <w:rPr>
+          <w:b/>
+          <w:sz w:val="52"/>
+          <w:szCs w:val="52"/>
+          <w:highlight w:val="red"/>
+        </w:rPr>
+        <w:t>withDraw</w:t>
+      </w:r>
+      <w:proofErr w:type="spellEnd"/>
+    </w:p>
+    <w:p>
+      <w:pPr>
+        <w:pStyle w:val="a3"/>
+        <w:numPr>
+          <w:ilvl w:val="0"/>
+          <w:numId w:val="10"/>
+        </w:numPr>
+        <w:shd w:val="clear" w:color="auto" w:fill="FFFFFF"/>
+        <w:tabs>
+          <w:tab w:val="left" w:pos="916"/>
+          <w:tab w:val="left" w:pos="1832"/>
+          <w:tab w:val="left" w:pos="2748"/>
+          <w:tab w:val="left" w:pos="3664"/>
+          <w:tab w:val="left" w:pos="4580"/>
+          <w:tab w:val="left" w:pos="5496"/>
+          <w:tab w:val="left" w:pos="6412"/>
+          <w:tab w:val="left" w:pos="7328"/>
+          <w:tab w:val="left" w:pos="8244"/>
+          <w:tab w:val="left" w:pos="9160"/>
+          <w:tab w:val="left" w:pos="10076"/>
+          <w:tab w:val="left" w:pos="10992"/>
+          <w:tab w:val="left" w:pos="11908"/>
+          <w:tab w:val="left" w:pos="12824"/>
+          <w:tab w:val="left" w:pos="13740"/>
+          <w:tab w:val="left" w:pos="14656"/>
+        </w:tabs>
+        <w:spacing w:after="0" w:line="240" w:lineRule="auto"/>
+        <w:rPr>
+          <w:b/>
+          <w:sz w:val="52"/>
+          <w:szCs w:val="52"/>
+          <w:highlight w:val="red"/>
+        </w:rPr>
+      </w:pPr>
+      <w:r>
+        <w:rPr>
+          <w:b/>
+          <w:sz w:val="52"/>
+          <w:szCs w:val="52"/>
+          <w:highlight w:val="red"/>
+        </w:rPr>
+        <w:t xml:space="preserve">It seems, that </w:t>
+      </w:r>
+      <w:proofErr w:type="spellStart"/>
+      <w:r>
+        <w:rPr>
+          <w:b/>
+          <w:sz w:val="52"/>
+          <w:szCs w:val="52"/>
+          <w:highlight w:val="red"/>
+        </w:rPr>
+        <w:t>maxCoinsToMint</w:t>
+      </w:r>
+      <w:proofErr w:type="spellEnd"/>
+      <w:r>
+        <w:rPr>
+          <w:b/>
+          <w:sz w:val="52"/>
+          <w:szCs w:val="52"/>
+          <w:highlight w:val="red"/>
+        </w:rPr>
+        <w:t xml:space="preserve"> on CDP doesn’t take generated fee in consideration</w:t>
+      </w:r>
+    </w:p>
+    <w:p>
+      <w:pPr>
+        <w:pStyle w:val="a3"/>
+        <w:shd w:val="clear" w:color="auto" w:fill="FFFFFF"/>
+        <w:tabs>
+          <w:tab w:val="left" w:pos="916"/>
+          <w:tab w:val="left" w:pos="1832"/>
+          <w:tab w:val="left" w:pos="2748"/>
+          <w:tab w:val="left" w:pos="3664"/>
+          <w:tab w:val="left" w:pos="4580"/>
+          <w:tab w:val="left" w:pos="5496"/>
+          <w:tab w:val="left" w:pos="6412"/>
+          <w:tab w:val="left" w:pos="7328"/>
+          <w:tab w:val="left" w:pos="8244"/>
+          <w:tab w:val="left" w:pos="9160"/>
+          <w:tab w:val="left" w:pos="10076"/>
+          <w:tab w:val="left" w:pos="10992"/>
+          <w:tab w:val="left" w:pos="11908"/>
+          <w:tab w:val="left" w:pos="12824"/>
+          <w:tab w:val="left" w:pos="13740"/>
+          <w:tab w:val="left" w:pos="14656"/>
+        </w:tabs>
+        <w:spacing w:after="0" w:line="240" w:lineRule="auto"/>
+        <w:ind w:left="1080"/>
+        <w:rPr>
+          <w:b/>
+          <w:sz w:val="52"/>
+          <w:szCs w:val="52"/>
+          <w:highlight w:val="red"/>
+        </w:rPr>
+      </w:pPr>
+    </w:p>
+    <w:p>
+      <w:pPr>
+        <w:shd w:val="clear" w:color="auto" w:fill="FFFFFF"/>
+        <w:tabs>
+          <w:tab w:val="left" w:pos="916"/>
+          <w:tab w:val="left" w:pos="1832"/>
+          <w:tab w:val="left" w:pos="2748"/>
+          <w:tab w:val="left" w:pos="3664"/>
+          <w:tab w:val="left" w:pos="4580"/>
+          <w:tab w:val="left" w:pos="5496"/>
+          <w:tab w:val="left" w:pos="6412"/>
+          <w:tab w:val="left" w:pos="7328"/>
+          <w:tab w:val="left" w:pos="8244"/>
+          <w:tab w:val="left" w:pos="9160"/>
+          <w:tab w:val="left" w:pos="10076"/>
+          <w:tab w:val="left" w:pos="10992"/>
+          <w:tab w:val="left" w:pos="11908"/>
+          <w:tab w:val="left" w:pos="12824"/>
+          <w:tab w:val="left" w:pos="13740"/>
+          <w:tab w:val="left" w:pos="14656"/>
+        </w:tabs>
+        <w:spacing w:after="0" w:line="240" w:lineRule="auto"/>
+        <w:rPr>
+          <w:b/>
+          <w:sz w:val="52"/>
+          <w:szCs w:val="52"/>
+          <w:highlight w:val="green"/>
+          <w:lang w:val="ru-RU"/>
+        </w:rPr>
+      </w:pPr>
+      <w:r>
+        <w:rPr>
+          <w:b/>
+          <w:sz w:val="52"/>
+          <w:szCs w:val="52"/>
+          <w:highlight w:val="green"/>
+          <w:lang w:val="ru-RU"/>
+        </w:rPr>
+        <w:t xml:space="preserve">Нужно написать тест-план и вернуться на локальный </w:t>
+      </w:r>
+      <w:proofErr w:type="spellStart"/>
+      <w:r>
+        <w:rPr>
+          <w:b/>
+          <w:sz w:val="52"/>
+          <w:szCs w:val="52"/>
+          <w:highlight w:val="green"/>
+          <w:lang w:val="ru-RU"/>
+        </w:rPr>
+        <w:t>блокчейн</w:t>
+      </w:r>
+      <w:proofErr w:type="spellEnd"/>
+    </w:p>
+    <w:p>
+      <w:pPr>
+        <w:shd w:val="clear" w:color="auto" w:fill="FFFFFF"/>
+        <w:tabs>
+          <w:tab w:val="left" w:pos="916"/>
+          <w:tab w:val="left" w:pos="1832"/>
+          <w:tab w:val="left" w:pos="2748"/>
+          <w:tab w:val="left" w:pos="3664"/>
+          <w:tab w:val="left" w:pos="4580"/>
+          <w:tab w:val="left" w:pos="5496"/>
+          <w:tab w:val="left" w:pos="6412"/>
+          <w:tab w:val="left" w:pos="7328"/>
+          <w:tab w:val="left" w:pos="8244"/>
+          <w:tab w:val="left" w:pos="9160"/>
+          <w:tab w:val="left" w:pos="10076"/>
+          <w:tab w:val="left" w:pos="10992"/>
+          <w:tab w:val="left" w:pos="11908"/>
+          <w:tab w:val="left" w:pos="12824"/>
+          <w:tab w:val="left" w:pos="13740"/>
+          <w:tab w:val="left" w:pos="14656"/>
+        </w:tabs>
+        <w:spacing w:after="0" w:line="240" w:lineRule="auto"/>
+        <w:rPr>
+          <w:b/>
+          <w:sz w:val="52"/>
+          <w:szCs w:val="52"/>
+          <w:highlight w:val="red"/>
+          <w:lang w:val="ru-RU"/>
+        </w:rPr>
+      </w:pPr>
+    </w:p>
+    <w:p>
+      <w:pPr>
+        <w:shd w:val="clear" w:color="auto" w:fill="FFFFFF"/>
+        <w:tabs>
+          <w:tab w:val="left" w:pos="916"/>
+          <w:tab w:val="left" w:pos="1832"/>
+          <w:tab w:val="left" w:pos="2748"/>
+          <w:tab w:val="left" w:pos="3664"/>
+          <w:tab w:val="left" w:pos="4580"/>
+          <w:tab w:val="left" w:pos="5496"/>
+          <w:tab w:val="left" w:pos="6412"/>
+          <w:tab w:val="left" w:pos="7328"/>
+          <w:tab w:val="left" w:pos="8244"/>
+          <w:tab w:val="left" w:pos="9160"/>
+          <w:tab w:val="left" w:pos="10076"/>
+          <w:tab w:val="left" w:pos="10992"/>
+          <w:tab w:val="left" w:pos="11908"/>
+          <w:tab w:val="left" w:pos="12824"/>
+          <w:tab w:val="left" w:pos="13740"/>
+          <w:tab w:val="left" w:pos="14656"/>
+        </w:tabs>
+        <w:spacing w:after="0" w:line="240" w:lineRule="auto"/>
+        <w:rPr>
+          <w:rFonts w:ascii="JetBrains Mono" w:eastAsia="Times New Roman" w:hAnsi="JetBrains Mono" w:cs="Courier New"/>
+          <w:color w:val="080808"/>
+          <w:sz w:val="20"/>
+          <w:szCs w:val="20"/>
+          <w:lang w:val="ru-RU"/>
+        </w:rPr>
+      </w:pPr>
+    </w:p>
+    <w:p>
+      <w:pPr>
+        <w:rPr>
+          <w:b/>
+          <w:sz w:val="24"/>
+          <w:szCs w:val="40"/>
+          <w:lang w:val="ru-RU"/>
+        </w:rPr>
+      </w:pPr>
     </w:p>
     <w:sectPr>
       <w:pgSz w:w="12240" w:h="15840"/>
@@ -3970,7 +4404,7 @@
 </file>
 
 <file path=word/numbering.xml><?xml version="1.0" encoding="utf-8"?>
-<w:numbering xmlns:wpc="http://schemas.microsoft.com/office/word/2010/wordprocessingCanvas" xmlns:cx="http://schemas.microsoft.com/office/drawing/2014/chartex" xmlns:cx1="http://schemas.microsoft.com/office/drawing/2015/9/8/chartex" xmlns:cx2="http://schemas.microsoft.com/office/drawing/2015/10/21/chartex" xmlns:cx3="http://schemas.microsoft.com/office/drawing/2016/5/9/chartex" xmlns:cx4="http://schemas.microsoft.com/office/drawing/2016/5/10/chartex" xmlns:cx5="http://schemas.microsoft.com/office/drawing/2016/5/11/chartex" xmlns:cx6="http://schemas.microsoft.com/office/drawing/2016/5/12/chartex" xmlns:cx7="http://schemas.microsoft.com/office/drawing/2016/5/13/chartex" xmlns:cx8="http://schemas.microsoft.com/office/drawing/2016/5/14/chartex" xmlns:mc="http://schemas.openxmlformats.org/markup-compatibility/2006" xmlns:aink="http://schemas.microsoft.com/office/drawing/2016/ink" xmlns:am3d="http://schemas.microsoft.com/office/drawing/2017/model3d" xmlns:o="urn:schemas-microsoft-com:office:office" xmlns:r="http://schemas.openxmlformats.org/officeDocument/2006/relationships" xmlns:m="http://schemas.openxmlformats.org/officeDocument/2006/math" xmlns:v="urn:schemas-microsoft-com:vml" xmlns:wp14="http://schemas.microsoft.com/office/word/2010/wordprocessingDrawing" xmlns:wp="http://schemas.openxmlformats.org/drawingml/2006/wordprocessingDrawing" xmlns:w10="urn:schemas-microsoft-com:office:word" xmlns:w="http://schemas.openxmlformats.org/wordprocessingml/2006/main" xmlns:w14="http://schemas.microsoft.com/office/word/2010/wordml" xmlns:w15="http://schemas.microsoft.com/office/word/2012/wordml" xmlns:w16cid="http://schemas.microsoft.com/office/word/2016/wordml/cid" xmlns:w16se="http://schemas.microsoft.com/office/word/2015/wordml/symex" xmlns:wpg="http://schemas.microsoft.com/office/word/2010/wordprocessingGroup" xmlns:wpi="http://schemas.microsoft.com/office/word/2010/wordprocessingInk" xmlns:wne="http://schemas.microsoft.com/office/word/2006/wordml" xmlns:wps="http://schemas.microsoft.com/office/word/2010/wordprocessingShape" mc:Ignorable="w14 w15 w16se w16cid wp14">
+<w:numbering xmlns:wpc="http://schemas.microsoft.com/office/word/2010/wordprocessingCanvas" xmlns:cx="http://schemas.microsoft.com/office/drawing/2014/chartex" xmlns:cx1="http://schemas.microsoft.com/office/drawing/2015/9/8/chartex" xmlns:cx2="http://schemas.microsoft.com/office/drawing/2015/10/21/chartex" xmlns:cx3="http://schemas.microsoft.com/office/drawing/2016/5/9/chartex" xmlns:cx4="http://schemas.microsoft.com/office/drawing/2016/5/10/chartex" xmlns:cx5="http://schemas.microsoft.com/office/drawing/2016/5/11/chartex" xmlns:cx6="http://schemas.microsoft.com/office/drawing/2016/5/12/chartex" xmlns:cx7="http://schemas.microsoft.com/office/drawing/2016/5/13/chartex" xmlns:cx8="http://schemas.microsoft.com/office/drawing/2016/5/14/chartex" xmlns:mc="http://schemas.openxmlformats.org/markup-compatibility/2006" xmlns:aink="http://schemas.microsoft.com/office/drawing/2016/ink" xmlns:am3d="http://schemas.microsoft.com/office/drawing/2017/model3d" xmlns:o="urn:schemas-microsoft-com:office:office" xmlns:r="http://schemas.openxmlformats.org/officeDocument/2006/relationships" xmlns:m="http://schemas.openxmlformats.org/officeDocument/2006/math" xmlns:v="urn:schemas-microsoft-com:vml" xmlns:wp14="http://schemas.microsoft.com/office/word/2010/wordprocessingDrawing" xmlns:wp="http://schemas.openxmlformats.org/drawingml/2006/wordprocessingDrawing" xmlns:w10="urn:schemas-microsoft-com:office:word" xmlns:w="http://schemas.openxmlformats.org/wordprocessingml/2006/main" xmlns:w14="http://schemas.microsoft.com/office/word/2010/wordml" xmlns:w15="http://schemas.microsoft.com/office/word/2012/wordml" xmlns:w16cex="http://schemas.microsoft.com/office/word/2018/wordml/cex" xmlns:w16cid="http://schemas.microsoft.com/office/word/2016/wordml/cid" xmlns:w16="http://schemas.microsoft.com/office/word/2018/wordml" xmlns:w16sdtdh="http://schemas.microsoft.com/office/word/2020/wordml/sdtdatahash" xmlns:w16se="http://schemas.microsoft.com/office/word/2015/wordml/symex" xmlns:wpg="http://schemas.microsoft.com/office/word/2010/wordprocessingGroup" xmlns:wpi="http://schemas.microsoft.com/office/word/2010/wordprocessingInk" xmlns:wne="http://schemas.microsoft.com/office/word/2006/wordml" xmlns:wps="http://schemas.microsoft.com/office/word/2010/wordprocessingShape" mc:Ignorable="w14 w15 w16se w16cid w16 w16cex w16sdtdh wp14">
   <w:abstractNum w:abstractNumId="0" w15:restartNumberingAfterBreak="0">
     <w:nsid w:val="0147345A"/>
     <w:multiLevelType w:val="hybridMultilevel"/>
@@ -4236,6 +4670,95 @@
     </w:lvl>
   </w:abstractNum>
   <w:abstractNum w:abstractNumId="3" w15:restartNumberingAfterBreak="0">
+    <w:nsid w:val="0C1658D8"/>
+    <w:multiLevelType w:val="hybridMultilevel"/>
+    <w:tmpl w:val="9D0A3780"/>
+    <w:lvl w:ilvl="0" w:tplc="126E55D0">
+      <w:start w:val="1"/>
+      <w:numFmt w:val="decimal"/>
+      <w:lvlText w:val="%1."/>
+      <w:lvlJc w:val="left"/>
+      <w:pPr>
+        <w:ind w:left="1080" w:hanging="720"/>
+      </w:pPr>
+      <w:rPr>
+        <w:rFonts w:hint="default"/>
+      </w:rPr>
+    </w:lvl>
+    <w:lvl w:ilvl="1" w:tplc="04090019" w:tentative="1">
+      <w:start w:val="1"/>
+      <w:numFmt w:val="lowerLetter"/>
+      <w:lvlText w:val="%2."/>
+      <w:lvlJc w:val="left"/>
+      <w:pPr>
+        <w:ind w:left="1440" w:hanging="360"/>
+      </w:pPr>
+    </w:lvl>
+    <w:lvl w:ilvl="2" w:tplc="0409001B" w:tentative="1">
+      <w:start w:val="1"/>
+      <w:numFmt w:val="lowerRoman"/>
+      <w:lvlText w:val="%3."/>
+      <w:lvlJc w:val="right"/>
+      <w:pPr>
+        <w:ind w:left="2160" w:hanging="180"/>
+      </w:pPr>
+    </w:lvl>
+    <w:lvl w:ilvl="3" w:tplc="0409000F" w:tentative="1">
+      <w:start w:val="1"/>
+      <w:numFmt w:val="decimal"/>
+      <w:lvlText w:val="%4."/>
+      <w:lvlJc w:val="left"/>
+      <w:pPr>
+        <w:ind w:left="2880" w:hanging="360"/>
+      </w:pPr>
+    </w:lvl>
+    <w:lvl w:ilvl="4" w:tplc="04090019" w:tentative="1">
+      <w:start w:val="1"/>
+      <w:numFmt w:val="lowerLetter"/>
+      <w:lvlText w:val="%5."/>
+      <w:lvlJc w:val="left"/>
+      <w:pPr>
+        <w:ind w:left="3600" w:hanging="360"/>
+      </w:pPr>
+    </w:lvl>
+    <w:lvl w:ilvl="5" w:tplc="0409001B" w:tentative="1">
+      <w:start w:val="1"/>
+      <w:numFmt w:val="lowerRoman"/>
+      <w:lvlText w:val="%6."/>
+      <w:lvlJc w:val="right"/>
+      <w:pPr>
+        <w:ind w:left="4320" w:hanging="180"/>
+      </w:pPr>
+    </w:lvl>
+    <w:lvl w:ilvl="6" w:tplc="0409000F" w:tentative="1">
+      <w:start w:val="1"/>
+      <w:numFmt w:val="decimal"/>
+      <w:lvlText w:val="%7."/>
+      <w:lvlJc w:val="left"/>
+      <w:pPr>
+        <w:ind w:left="5040" w:hanging="360"/>
+      </w:pPr>
+    </w:lvl>
+    <w:lvl w:ilvl="7" w:tplc="04090019" w:tentative="1">
+      <w:start w:val="1"/>
+      <w:numFmt w:val="lowerLetter"/>
+      <w:lvlText w:val="%8."/>
+      <w:lvlJc w:val="left"/>
+      <w:pPr>
+        <w:ind w:left="5760" w:hanging="360"/>
+      </w:pPr>
+    </w:lvl>
+    <w:lvl w:ilvl="8" w:tplc="0409001B" w:tentative="1">
+      <w:start w:val="1"/>
+      <w:numFmt w:val="lowerRoman"/>
+      <w:lvlText w:val="%9."/>
+      <w:lvlJc w:val="right"/>
+      <w:pPr>
+        <w:ind w:left="6480" w:hanging="180"/>
+      </w:pPr>
+    </w:lvl>
+  </w:abstractNum>
+  <w:abstractNum w:abstractNumId="4" w15:restartNumberingAfterBreak="0">
     <w:nsid w:val="33B90ED9"/>
     <w:multiLevelType w:val="hybridMultilevel"/>
     <w:tmpl w:val="07BE71F8"/>
@@ -4324,7 +4847,7 @@
       </w:pPr>
     </w:lvl>
   </w:abstractNum>
-  <w:abstractNum w:abstractNumId="4" w15:restartNumberingAfterBreak="0">
+  <w:abstractNum w:abstractNumId="5" w15:restartNumberingAfterBreak="0">
     <w:nsid w:val="412D1361"/>
     <w:multiLevelType w:val="hybridMultilevel"/>
     <w:tmpl w:val="28F6D37E"/>
@@ -4410,7 +4933,7 @@
       </w:pPr>
     </w:lvl>
   </w:abstractNum>
-  <w:abstractNum w:abstractNumId="5" w15:restartNumberingAfterBreak="0">
+  <w:abstractNum w:abstractNumId="6" w15:restartNumberingAfterBreak="0">
     <w:nsid w:val="41F049E8"/>
     <w:multiLevelType w:val="hybridMultilevel"/>
     <w:tmpl w:val="BED8F9E6"/>
@@ -4499,7 +5022,7 @@
       </w:pPr>
     </w:lvl>
   </w:abstractNum>
-  <w:abstractNum w:abstractNumId="6" w15:restartNumberingAfterBreak="0">
+  <w:abstractNum w:abstractNumId="7" w15:restartNumberingAfterBreak="0">
     <w:nsid w:val="55DB72AC"/>
     <w:multiLevelType w:val="hybridMultilevel"/>
     <w:tmpl w:val="24424B74"/>
@@ -4588,7 +5111,7 @@
       </w:pPr>
     </w:lvl>
   </w:abstractNum>
-  <w:abstractNum w:abstractNumId="7" w15:restartNumberingAfterBreak="0">
+  <w:abstractNum w:abstractNumId="8" w15:restartNumberingAfterBreak="0">
     <w:nsid w:val="59281D8D"/>
     <w:multiLevelType w:val="hybridMultilevel"/>
     <w:tmpl w:val="D1D694C6"/>
@@ -4677,7 +5200,7 @@
       </w:pPr>
     </w:lvl>
   </w:abstractNum>
-  <w:abstractNum w:abstractNumId="8" w15:restartNumberingAfterBreak="0">
+  <w:abstractNum w:abstractNumId="9" w15:restartNumberingAfterBreak="0">
     <w:nsid w:val="775B26AA"/>
     <w:multiLevelType w:val="hybridMultilevel"/>
     <w:tmpl w:val="055AD040"/>
@@ -4764,19 +5287,19 @@
     </w:lvl>
   </w:abstractNum>
   <w:num w:numId="1">
-    <w:abstractNumId w:val="5"/>
+    <w:abstractNumId w:val="6"/>
   </w:num>
   <w:num w:numId="2">
     <w:abstractNumId w:val="0"/>
   </w:num>
   <w:num w:numId="3">
-    <w:abstractNumId w:val="4"/>
+    <w:abstractNumId w:val="5"/>
   </w:num>
   <w:num w:numId="4">
-    <w:abstractNumId w:val="8"/>
+    <w:abstractNumId w:val="9"/>
   </w:num>
   <w:num w:numId="5">
-    <w:abstractNumId w:val="7"/>
+    <w:abstractNumId w:val="8"/>
   </w:num>
   <w:num w:numId="6">
     <w:abstractNumId w:val="2"/>
@@ -4785,16 +5308,19 @@
     <w:abstractNumId w:val="1"/>
   </w:num>
   <w:num w:numId="8">
-    <w:abstractNumId w:val="6"/>
+    <w:abstractNumId w:val="7"/>
   </w:num>
   <w:num w:numId="9">
+    <w:abstractNumId w:val="4"/>
+  </w:num>
+  <w:num w:numId="10">
     <w:abstractNumId w:val="3"/>
   </w:num>
 </w:numbering>
 </file>
 
 <file path=word/styles.xml><?xml version="1.0" encoding="utf-8"?>
-<w:styles xmlns:mc="http://schemas.openxmlformats.org/markup-compatibility/2006" xmlns:r="http://schemas.openxmlformats.org/officeDocument/2006/relationships" xmlns:w="http://schemas.openxmlformats.org/wordprocessingml/2006/main" xmlns:w14="http://schemas.microsoft.com/office/word/2010/wordml" xmlns:w15="http://schemas.microsoft.com/office/word/2012/wordml" xmlns:w16cid="http://schemas.microsoft.com/office/word/2016/wordml/cid" xmlns:w16se="http://schemas.microsoft.com/office/word/2015/wordml/symex" mc:Ignorable="w14 w15 w16se w16cid">
+<w:styles xmlns:mc="http://schemas.openxmlformats.org/markup-compatibility/2006" xmlns:r="http://schemas.openxmlformats.org/officeDocument/2006/relationships" xmlns:w="http://schemas.openxmlformats.org/wordprocessingml/2006/main" xmlns:w14="http://schemas.microsoft.com/office/word/2010/wordml" xmlns:w15="http://schemas.microsoft.com/office/word/2012/wordml" xmlns:w16cex="http://schemas.microsoft.com/office/word/2018/wordml/cex" xmlns:w16cid="http://schemas.microsoft.com/office/word/2016/wordml/cid" xmlns:w16="http://schemas.microsoft.com/office/word/2018/wordml" xmlns:w16sdtdh="http://schemas.microsoft.com/office/word/2020/wordml/sdtdatahash" xmlns:w16se="http://schemas.microsoft.com/office/word/2015/wordml/symex" mc:Ignorable="w14 w15 w16se w16cid w16 w16cex w16sdtdh">
   <w:docDefaults>
     <w:rPrDefault>
       <w:rPr>
@@ -4810,7 +5336,7 @@
       </w:pPr>
     </w:pPrDefault>
   </w:docDefaults>
-  <w:latentStyles w:defLockedState="0" w:defUIPriority="99" w:defSemiHidden="0" w:defUnhideWhenUsed="0" w:defQFormat="0" w:count="375">
+  <w:latentStyles w:defLockedState="0" w:defUIPriority="99" w:defSemiHidden="0" w:defUnhideWhenUsed="0" w:defQFormat="0" w:count="376">
     <w:lsdException w:name="Normal" w:uiPriority="0" w:qFormat="1"/>
     <w:lsdException w:name="heading 1" w:uiPriority="9" w:qFormat="1"/>
     <w:lsdException w:name="heading 2" w:semiHidden="1" w:uiPriority="9" w:unhideWhenUsed="1" w:qFormat="1"/>
@@ -4916,7 +5442,6 @@
     <w:lsdException w:name="HTML Sample" w:semiHidden="1" w:unhideWhenUsed="1"/>
     <w:lsdException w:name="HTML Typewriter" w:semiHidden="1" w:unhideWhenUsed="1"/>
     <w:lsdException w:name="HTML Variable" w:semiHidden="1" w:unhideWhenUsed="1"/>
-    <w:lsdException w:name="Normal Table" w:semiHidden="1" w:unhideWhenUsed="1"/>
     <w:lsdException w:name="annotation subject" w:semiHidden="1" w:unhideWhenUsed="1"/>
     <w:lsdException w:name="No List" w:semiHidden="1" w:unhideWhenUsed="1"/>
     <w:lsdException w:name="Outline List 1" w:semiHidden="1" w:unhideWhenUsed="1"/>
@@ -4963,10 +5488,8 @@
     <w:lsdException w:name="Table Subtle 2" w:semiHidden="1" w:unhideWhenUsed="1"/>
     <w:lsdException w:name="Table Web 1" w:semiHidden="1" w:unhideWhenUsed="1"/>
     <w:lsdException w:name="Table Web 2" w:semiHidden="1" w:unhideWhenUsed="1"/>
-    <w:lsdException w:name="Table Web 3" w:semiHidden="1" w:unhideWhenUsed="1"/>
     <w:lsdException w:name="Balloon Text" w:semiHidden="1" w:unhideWhenUsed="1"/>
     <w:lsdException w:name="Table Grid" w:uiPriority="39"/>
-    <w:lsdException w:name="Table Theme" w:semiHidden="1" w:unhideWhenUsed="1"/>
     <w:lsdException w:name="Placeholder Text" w:semiHidden="1"/>
     <w:lsdException w:name="No Spacing" w:uiPriority="1" w:qFormat="1"/>
     <w:lsdException w:name="Light Shading" w:uiPriority="60"/>
@@ -5186,6 +5709,7 @@
     <w:lsdException w:name="Smart Hyperlink" w:semiHidden="1" w:unhideWhenUsed="1"/>
     <w:lsdException w:name="Hashtag" w:semiHidden="1" w:unhideWhenUsed="1"/>
     <w:lsdException w:name="Unresolved Mention" w:semiHidden="1" w:unhideWhenUsed="1"/>
+    <w:lsdException w:name="Smart Link" w:semiHidden="1" w:unhideWhenUsed="1"/>
   </w:latentStyles>
   <w:style w:type="paragraph" w:default="1" w:styleId="a">
     <w:name w:val="Normal"/>
@@ -5331,6 +5855,18 @@
     <w:rPr>
       <w:b/>
       <w:bCs/>
+    </w:rPr>
+  </w:style>
+  <w:style w:type="character" w:styleId="a7">
+    <w:name w:val="Unresolved Mention"/>
+    <w:basedOn w:val="a0"/>
+    <w:uiPriority w:val="99"/>
+    <w:semiHidden/>
+    <w:unhideWhenUsed/>
+    <w:rsid w:val="004A2254"/>
+    <w:rPr>
+      <w:color w:val="605E5C"/>
+      <w:shd w:val="clear" w:color="auto" w:fill="E1DFDD"/>
     </w:rPr>
   </w:style>
 </w:styles>

</xml_diff>

<commit_message>
added tokenlist, changed CDP (fixed initRuleBuyOut allowance)
</commit_message>
<xml_diff>
--- a/doc/TODO.docx
+++ b/doc/TODO.docx
@@ -1,7 +1,132 @@
 
 <file path=word/document.xml><?xml version="1.0" encoding="utf-8"?>
-<w:document xmlns:wpc="http://schemas.microsoft.com/office/word/2010/wordprocessingCanvas" xmlns:cx="http://schemas.microsoft.com/office/drawing/2014/chartex" xmlns:cx1="http://schemas.microsoft.com/office/drawing/2015/9/8/chartex" xmlns:cx2="http://schemas.microsoft.com/office/drawing/2015/10/21/chartex" xmlns:cx3="http://schemas.microsoft.com/office/drawing/2016/5/9/chartex" xmlns:cx4="http://schemas.microsoft.com/office/drawing/2016/5/10/chartex" xmlns:cx5="http://schemas.microsoft.com/office/drawing/2016/5/11/chartex" xmlns:cx6="http://schemas.microsoft.com/office/drawing/2016/5/12/chartex" xmlns:cx7="http://schemas.microsoft.com/office/drawing/2016/5/13/chartex" xmlns:cx8="http://schemas.microsoft.com/office/drawing/2016/5/14/chartex" xmlns:mc="http://schemas.openxmlformats.org/markup-compatibility/2006" xmlns:aink="http://schemas.microsoft.com/office/drawing/2016/ink" xmlns:am3d="http://schemas.microsoft.com/office/drawing/2017/model3d" xmlns:o="urn:schemas-microsoft-com:office:office" xmlns:r="http://schemas.openxmlformats.org/officeDocument/2006/relationships" xmlns:m="http://schemas.openxmlformats.org/officeDocument/2006/math" xmlns:v="urn:schemas-microsoft-com:vml" xmlns:wp14="http://schemas.microsoft.com/office/word/2010/wordprocessingDrawing" xmlns:wp="http://schemas.openxmlformats.org/drawingml/2006/wordprocessingDrawing" xmlns:w10="urn:schemas-microsoft-com:office:word" xmlns:w="http://schemas.openxmlformats.org/wordprocessingml/2006/main" xmlns:w14="http://schemas.microsoft.com/office/word/2010/wordml" xmlns:w15="http://schemas.microsoft.com/office/word/2012/wordml" xmlns:w16cex="http://schemas.microsoft.com/office/word/2018/wordml/cex" xmlns:w16cid="http://schemas.microsoft.com/office/word/2016/wordml/cid" xmlns:w16="http://schemas.microsoft.com/office/word/2018/wordml" xmlns:w16sdtdh="http://schemas.microsoft.com/office/word/2020/wordml/sdtdatahash" xmlns:w16se="http://schemas.microsoft.com/office/word/2015/wordml/symex" xmlns:wpg="http://schemas.microsoft.com/office/word/2010/wordprocessingGroup" xmlns:wpi="http://schemas.microsoft.com/office/word/2010/wordprocessingInk" xmlns:wne="http://schemas.microsoft.com/office/word/2006/wordml" xmlns:wps="http://schemas.microsoft.com/office/word/2010/wordprocessingShape" mc:Ignorable="w14 w15 w16se w16cid w16 w16cex w16sdtdh wp14">
+<w:document xmlns:wpc="http://schemas.microsoft.com/office/word/2010/wordprocessingCanvas" xmlns:mc="http://schemas.openxmlformats.org/markup-compatibility/2006" xmlns:o="urn:schemas-microsoft-com:office:office" xmlns:r="http://schemas.openxmlformats.org/officeDocument/2006/relationships" xmlns:m="http://schemas.openxmlformats.org/officeDocument/2006/math" xmlns:v="urn:schemas-microsoft-com:vml" xmlns:wp14="http://schemas.microsoft.com/office/word/2010/wordprocessingDrawing" xmlns:wp="http://schemas.openxmlformats.org/drawingml/2006/wordprocessingDrawing" xmlns:w10="urn:schemas-microsoft-com:office:word" xmlns:w="http://schemas.openxmlformats.org/wordprocessingml/2006/main" xmlns:w14="http://schemas.microsoft.com/office/word/2010/wordml" xmlns:w15="http://schemas.microsoft.com/office/word/2012/wordml" xmlns:wpg="http://schemas.microsoft.com/office/word/2010/wordprocessingGroup" xmlns:wpi="http://schemas.microsoft.com/office/word/2010/wordprocessingInk" xmlns:wne="http://schemas.microsoft.com/office/word/2006/wordml" xmlns:wps="http://schemas.microsoft.com/office/word/2010/wordprocessingShape" mc:Ignorable="w14 w15 wp14">
   <w:body>
+    <w:p>
+      <w:pPr>
+        <w:pStyle w:val="HTML"/>
+        <w:shd w:val="clear" w:color="auto" w:fill="FFFFFF"/>
+        <w:rPr>
+          <w:rFonts w:ascii="JetBrains Mono" w:hAnsi="JetBrains Mono"/>
+          <w:color w:val="080808"/>
+          <w:sz w:val="24"/>
+          <w:lang w:val="ru-RU"/>
+        </w:rPr>
+      </w:pPr>
+      <w:r>
+        <w:rPr>
+          <w:rFonts w:ascii="JetBrains Mono" w:hAnsi="JetBrains Mono"/>
+          <w:color w:val="080808"/>
+          <w:sz w:val="24"/>
+          <w:lang w:val="ru-RU"/>
+        </w:rPr>
+        <w:t>2 варианта:</w:t>
+      </w:r>
+    </w:p>
+    <w:p>
+      <w:pPr>
+        <w:pStyle w:val="HTML"/>
+        <w:numPr>
+          <w:ilvl w:val="0"/>
+          <w:numId w:val="11"/>
+        </w:numPr>
+        <w:shd w:val="clear" w:color="auto" w:fill="FFFFFF"/>
+        <w:rPr>
+          <w:rFonts w:ascii="JetBrains Mono" w:hAnsi="JetBrains Mono"/>
+          <w:color w:val="080808"/>
+          <w:sz w:val="24"/>
+          <w:lang w:val="ru-RU"/>
+        </w:rPr>
+      </w:pPr>
+      <w:r>
+        <w:rPr>
+          <w:rFonts w:ascii="JetBrains Mono" w:hAnsi="JetBrains Mono"/>
+          <w:color w:val="080808"/>
+          <w:sz w:val="24"/>
+          <w:lang w:val="ru-RU"/>
+        </w:rPr>
+        <w:t>Делать все по уму, потом выливать. Писать тесты.</w:t>
+      </w:r>
+    </w:p>
+    <w:p>
+      <w:pPr>
+        <w:pStyle w:val="HTML"/>
+        <w:numPr>
+          <w:ilvl w:val="0"/>
+          <w:numId w:val="11"/>
+        </w:numPr>
+        <w:shd w:val="clear" w:color="auto" w:fill="FFFFFF"/>
+        <w:rPr>
+          <w:rFonts w:ascii="JetBrains Mono" w:hAnsi="JetBrains Mono"/>
+          <w:color w:val="080808"/>
+          <w:sz w:val="24"/>
+          <w:lang w:val="ru-RU"/>
+        </w:rPr>
+      </w:pPr>
+      <w:r>
+        <w:rPr>
+          <w:rFonts w:ascii="JetBrains Mono" w:hAnsi="JetBrains Mono" w:hint="eastAsia"/>
+          <w:color w:val="080808"/>
+          <w:sz w:val="24"/>
+          <w:lang w:val="ru-RU"/>
+        </w:rPr>
+        <w:t>И</w:t>
+      </w:r>
+      <w:r>
+        <w:rPr>
+          <w:rFonts w:ascii="JetBrains Mono" w:hAnsi="JetBrains Mono"/>
+          <w:color w:val="080808"/>
+          <w:sz w:val="24"/>
+          <w:lang w:val="ru-RU"/>
+        </w:rPr>
+        <w:t>справлять мелкие баги по мере их поступления на боевой версии</w:t>
+      </w:r>
+    </w:p>
+    <w:p>
+      <w:pPr>
+        <w:pStyle w:val="HTML"/>
+        <w:shd w:val="clear" w:color="auto" w:fill="FFFFFF"/>
+        <w:rPr>
+          <w:rFonts w:ascii="JetBrains Mono" w:hAnsi="JetBrains Mono"/>
+          <w:color w:val="080808"/>
+          <w:sz w:val="24"/>
+          <w:lang w:val="ru-RU"/>
+        </w:rPr>
+      </w:pPr>
+    </w:p>
+    <w:p>
+      <w:pPr>
+        <w:pStyle w:val="HTML"/>
+        <w:shd w:val="clear" w:color="auto" w:fill="FFFFFF"/>
+        <w:rPr>
+          <w:rFonts w:ascii="JetBrains Mono" w:hAnsi="JetBrains Mono"/>
+          <w:color w:val="080808"/>
+          <w:sz w:val="24"/>
+          <w:lang w:val="ru-RU"/>
+        </w:rPr>
+      </w:pPr>
+      <w:r>
+        <w:rPr>
+          <w:rFonts w:ascii="JetBrains Mono" w:hAnsi="JetBrains Mono"/>
+          <w:color w:val="080808"/>
+          <w:sz w:val="24"/>
+          <w:lang w:val="ru-RU"/>
+        </w:rPr>
+        <w:t>Найти команду?</w:t>
+      </w:r>
+    </w:p>
+    <w:p>
+      <w:pPr>
+        <w:pStyle w:val="HTML"/>
+        <w:shd w:val="clear" w:color="auto" w:fill="FFFFFF"/>
+        <w:rPr>
+          <w:rFonts w:ascii="JetBrains Mono" w:hAnsi="JetBrains Mono"/>
+          <w:color w:val="080808"/>
+          <w:sz w:val="24"/>
+          <w:lang w:val="ru-RU"/>
+        </w:rPr>
+      </w:pPr>
+    </w:p>
     <w:p>
       <w:pPr>
         <w:pStyle w:val="HTML"/>
@@ -88,7 +213,27 @@
           <w:sz w:val="24"/>
           <w:highlight w:val="green"/>
         </w:rPr>
-        <w:t>Create crowdfunding contract!!</w:t>
+        <w:t xml:space="preserve">Create </w:t>
+      </w:r>
+      <w:proofErr w:type="spellStart"/>
+      <w:r>
+        <w:rPr>
+          <w:rFonts w:ascii="JetBrains Mono" w:hAnsi="JetBrains Mono"/>
+          <w:color w:val="080808"/>
+          <w:sz w:val="24"/>
+          <w:highlight w:val="green"/>
+        </w:rPr>
+        <w:t>crowdfunding</w:t>
+      </w:r>
+      <w:proofErr w:type="spellEnd"/>
+      <w:r>
+        <w:rPr>
+          <w:rFonts w:ascii="JetBrains Mono" w:hAnsi="JetBrains Mono"/>
+          <w:color w:val="080808"/>
+          <w:sz w:val="24"/>
+          <w:highlight w:val="green"/>
+        </w:rPr>
+        <w:t xml:space="preserve"> contract!!</w:t>
       </w:r>
     </w:p>
     <w:p>
@@ -728,9 +873,11 @@
         </w:rPr>
         <w:t>Добавить поле (</w:t>
       </w:r>
+      <w:proofErr w:type="spellStart"/>
       <w:r>
         <w:t>bool</w:t>
       </w:r>
+      <w:proofErr w:type="spellEnd"/>
       <w:r>
         <w:rPr>
           <w:lang w:val="ru-RU"/>
@@ -760,10 +907,12 @@
         <w:t xml:space="preserve">. Если тру – то делается трансфер и </w:t>
       </w:r>
       <w:proofErr w:type="spellStart"/>
+      <w:proofErr w:type="gramStart"/>
       <w:r>
         <w:t>generatedFee</w:t>
       </w:r>
       <w:proofErr w:type="spellEnd"/>
+      <w:proofErr w:type="gramEnd"/>
       <w:r>
         <w:rPr>
           <w:lang w:val="ru-RU"/>
@@ -1026,6 +1175,7 @@
         <w:rPr>
           <w:lang w:val="ru-RU"/>
         </w:rPr>
+        <w:lastRenderedPageBreak/>
         <w:t>6</w:t>
       </w:r>
       <w:r>
@@ -1113,8 +1263,7 @@
           <w:highlight w:val="red"/>
           <w:lang w:val="ru-RU"/>
         </w:rPr>
-        <w:lastRenderedPageBreak/>
-        <w:t>7. Нужно писать бота, который следит за аукционами и маржин-</w:t>
+        <w:t xml:space="preserve">7. Нужно писать бота, который следит за аукционами и </w:t>
       </w:r>
       <w:proofErr w:type="spellStart"/>
       <w:r>
@@ -1124,7 +1273,7 @@
           <w:highlight w:val="red"/>
           <w:lang w:val="ru-RU"/>
         </w:rPr>
-        <w:t>коллами</w:t>
+        <w:t>маржин-коллами</w:t>
       </w:r>
       <w:proofErr w:type="spellEnd"/>
       <w:r>
@@ -1169,6 +1318,15 @@
         <w:t>weth.approve</w:t>
       </w:r>
       <w:proofErr w:type="spellEnd"/>
+      <w:r>
+        <w:rPr>
+          <w:rFonts w:ascii="JetBrains Mono" w:hAnsi="JetBrains Mono"/>
+          <w:color w:val="080808"/>
+          <w:highlight w:val="green"/>
+        </w:rPr>
+        <w:t>(</w:t>
+      </w:r>
+      <w:proofErr w:type="spellStart"/>
       <w:proofErr w:type="gramEnd"/>
       <w:r>
         <w:rPr>
@@ -1176,26 +1334,17 @@
           <w:color w:val="080808"/>
           <w:highlight w:val="green"/>
         </w:rPr>
+        <w:t>dao.addresses</w:t>
+      </w:r>
+      <w:proofErr w:type="spellEnd"/>
+      <w:r>
+        <w:rPr>
+          <w:rFonts w:ascii="JetBrains Mono" w:hAnsi="JetBrains Mono"/>
+          <w:color w:val="080808"/>
+          <w:highlight w:val="green"/>
+        </w:rPr>
         <w:t>(</w:t>
       </w:r>
-      <w:proofErr w:type="spellStart"/>
-      <w:r>
-        <w:rPr>
-          <w:rFonts w:ascii="JetBrains Mono" w:hAnsi="JetBrains Mono"/>
-          <w:color w:val="080808"/>
-          <w:highlight w:val="green"/>
-        </w:rPr>
-        <w:t>dao.addresses</w:t>
-      </w:r>
-      <w:proofErr w:type="spellEnd"/>
-      <w:r>
-        <w:rPr>
-          <w:rFonts w:ascii="JetBrains Mono" w:hAnsi="JetBrains Mono"/>
-          <w:color w:val="080808"/>
-          <w:highlight w:val="green"/>
-        </w:rPr>
-        <w:t>(</w:t>
-      </w:r>
       <w:r>
         <w:rPr>
           <w:rFonts w:ascii="JetBrains Mono" w:hAnsi="JetBrains Mono"/>
@@ -1361,7 +1510,15 @@
           <w:highlight w:val="green"/>
           <w:lang w:val="ru-RU"/>
         </w:rPr>
-        <w:t xml:space="preserve"> себе тут возникает вопросов!</w:t>
+        <w:t xml:space="preserve"> себе тут возникает </w:t>
+      </w:r>
+      <w:proofErr w:type="gramStart"/>
+      <w:r>
+        <w:rPr>
+          <w:highlight w:val="green"/>
+          <w:lang w:val="ru-RU"/>
+        </w:rPr>
+        <w:t>вопросов!</w:t>
       </w:r>
       <w:r>
         <w:rPr>
@@ -1369,7 +1526,15 @@
           <w:lang w:val="ru-RU"/>
         </w:rPr>
         <w:br/>
-        <w:t>Периодичность выплат, как быть со сложным процентом?</w:t>
+        <w:t>Периодичность</w:t>
+      </w:r>
+      <w:proofErr w:type="gramEnd"/>
+      <w:r>
+        <w:rPr>
+          <w:highlight w:val="green"/>
+          <w:lang w:val="ru-RU"/>
+        </w:rPr>
+        <w:t xml:space="preserve"> выплат, как быть со сложным процентом?</w:t>
       </w:r>
       <w:r>
         <w:rPr>
@@ -1406,56 +1571,56 @@
         </w:rPr>
         <w:t xml:space="preserve">11. </w:t>
       </w:r>
+      <w:proofErr w:type="gramStart"/>
       <w:r>
         <w:rPr>
           <w:highlight w:val="green"/>
         </w:rPr>
         <w:t>finalize</w:t>
       </w:r>
+      <w:proofErr w:type="gramEnd"/>
       <w:r>
         <w:rPr>
           <w:highlight w:val="green"/>
         </w:rPr>
         <w:t xml:space="preserve"> </w:t>
       </w:r>
+      <w:r>
+        <w:rPr>
+          <w:highlight w:val="green"/>
+        </w:rPr>
+        <w:t>voting</w:t>
+      </w:r>
+      <w:r>
+        <w:rPr>
+          <w:highlight w:val="green"/>
+        </w:rPr>
+        <w:t>..</w:t>
+      </w:r>
+      <w:r>
+        <w:t xml:space="preserve"> </w:t>
+      </w:r>
+    </w:p>
+    <w:p>
+      <w:pPr>
+        <w:ind w:left="360"/>
+      </w:pPr>
+      <w:r>
+        <w:t xml:space="preserve">14. </w:t>
+      </w:r>
       <w:proofErr w:type="gramStart"/>
       <w:r>
-        <w:rPr>
-          <w:highlight w:val="green"/>
-        </w:rPr>
-        <w:t>voting</w:t>
-      </w:r>
-      <w:r>
-        <w:rPr>
-          <w:highlight w:val="green"/>
-        </w:rPr>
-        <w:t>..</w:t>
+        <w:t>if</w:t>
       </w:r>
       <w:proofErr w:type="gramEnd"/>
       <w:r>
-        <w:t xml:space="preserve"> </w:t>
-      </w:r>
-    </w:p>
-    <w:p>
-      <w:pPr>
-        <w:ind w:left="360"/>
-      </w:pPr>
-      <w:r>
-        <w:t xml:space="preserve">14. if voting was for address, </w:t>
-      </w:r>
-      <w:proofErr w:type="gramStart"/>
+        <w:t xml:space="preserve"> voting was for address, </w:t>
+      </w:r>
       <w:r>
         <w:rPr>
           <w:highlight w:val="red"/>
         </w:rPr>
-        <w:t>than</w:t>
-      </w:r>
-      <w:proofErr w:type="gramEnd"/>
-      <w:r>
-        <w:rPr>
-          <w:highlight w:val="red"/>
-        </w:rPr>
-        <w:t xml:space="preserve"> if it succeed, you need to renew contracts manually (bot)</w:t>
+        <w:t>than if it succeed, you need to renew contracts manually (bot)</w:t>
       </w:r>
     </w:p>
     <w:p>
@@ -1471,6 +1636,7 @@
         <w:t xml:space="preserve">15. </w:t>
       </w:r>
       <w:proofErr w:type="spellStart"/>
+      <w:proofErr w:type="gramStart"/>
       <w:r>
         <w:rPr>
           <w:rFonts w:ascii="JetBrains Mono" w:hAnsi="JetBrains Mono"/>
@@ -1480,6 +1646,7 @@
         <w:t>initCoinsBuyOutForStabilization</w:t>
       </w:r>
       <w:proofErr w:type="spellEnd"/>
+      <w:proofErr w:type="gramEnd"/>
       <w:r>
         <w:rPr>
           <w:rFonts w:ascii="JetBrains Mono" w:hAnsi="JetBrains Mono"/>
@@ -1516,6 +1683,7 @@
         <w:t xml:space="preserve">16. </w:t>
       </w:r>
       <w:proofErr w:type="spellStart"/>
+      <w:proofErr w:type="gramStart"/>
       <w:r>
         <w:rPr>
           <w:rFonts w:ascii="JetBrains Mono" w:hAnsi="JetBrains Mono"/>
@@ -1524,6 +1692,7 @@
         <w:t>closeCDP</w:t>
       </w:r>
       <w:proofErr w:type="spellEnd"/>
+      <w:proofErr w:type="gramEnd"/>
       <w:r>
         <w:rPr>
           <w:rFonts w:ascii="JetBrains Mono" w:hAnsi="JetBrains Mono"/>
@@ -1878,33 +2047,15 @@
           <w:color w:val="080808"/>
           <w:lang w:val="ru-RU"/>
         </w:rPr>
-        <w:t xml:space="preserve"> </w:t>
-      </w:r>
-      <w:proofErr w:type="gramStart"/>
-      <w:r>
-        <w:rPr>
-          <w:rFonts w:ascii="JetBrains Mono" w:hAnsi="JetBrains Mono"/>
-          <w:color w:val="080808"/>
-          <w:lang w:val="ru-RU"/>
-        </w:rPr>
-        <w:t xml:space="preserve">- </w:t>
-      </w:r>
-      <w:r>
-        <w:rPr>
-          <w:rFonts w:ascii="JetBrains Mono" w:hAnsi="JetBrains Mono"/>
-          <w:color w:val="080808"/>
-          <w:lang w:val="ru-RU"/>
-        </w:rPr>
-        <w:t>это</w:t>
-      </w:r>
-      <w:proofErr w:type="gramEnd"/>
-      <w:r>
-        <w:rPr>
-          <w:rFonts w:ascii="JetBrains Mono" w:hAnsi="JetBrains Mono"/>
-          <w:color w:val="080808"/>
-          <w:lang w:val="ru-RU"/>
-        </w:rPr>
-        <w:t xml:space="preserve"> аналог </w:t>
+        <w:t xml:space="preserve"> - </w:t>
+      </w:r>
+      <w:r>
+        <w:rPr>
+          <w:rFonts w:ascii="JetBrains Mono" w:hAnsi="JetBrains Mono"/>
+          <w:color w:val="080808"/>
+          <w:lang w:val="ru-RU"/>
+        </w:rPr>
+        <w:t xml:space="preserve">это аналог </w:t>
       </w:r>
       <w:proofErr w:type="spellStart"/>
       <w:r>
@@ -2231,10 +2382,12 @@
     </w:p>
     <w:p>
       <w:proofErr w:type="spellStart"/>
+      <w:proofErr w:type="gramStart"/>
       <w:r>
         <w:t>askForUpdatePriceAnd</w:t>
       </w:r>
       <w:proofErr w:type="spellEnd"/>
+      <w:proofErr w:type="gramEnd"/>
       <w:r>
         <w:t xml:space="preserve"> mint </w:t>
       </w:r>
@@ -2254,10 +2407,12 @@
     </w:p>
     <w:p>
       <w:proofErr w:type="spellStart"/>
+      <w:proofErr w:type="gramStart"/>
       <w:r>
         <w:t>askForUpdatePriceAnd</w:t>
       </w:r>
       <w:proofErr w:type="spellEnd"/>
+      <w:proofErr w:type="gramEnd"/>
       <w:r>
         <w:t xml:space="preserve"> burn </w:t>
       </w:r>
@@ -2277,10 +2432,12 @@
     </w:p>
     <w:p>
       <w:proofErr w:type="spellStart"/>
+      <w:proofErr w:type="gramStart"/>
       <w:r>
         <w:t>auctionLiquidation</w:t>
       </w:r>
       <w:proofErr w:type="spellEnd"/>
+      <w:proofErr w:type="gramEnd"/>
       <w:r>
         <w:t xml:space="preserve"> collateral</w:t>
       </w:r>
@@ -2307,17 +2464,21 @@
     </w:p>
     <w:p>
       <w:proofErr w:type="spellStart"/>
+      <w:proofErr w:type="gramStart"/>
       <w:r>
         <w:t>onlyExRateContractAddress</w:t>
       </w:r>
       <w:proofErr w:type="spellEnd"/>
-    </w:p>
-    <w:p>
-      <w:proofErr w:type="spellStart"/>
+      <w:proofErr w:type="gramEnd"/>
+    </w:p>
+    <w:p>
+      <w:proofErr w:type="spellStart"/>
+      <w:proofErr w:type="gramStart"/>
       <w:r>
         <w:t>commodityFactory</w:t>
       </w:r>
       <w:proofErr w:type="spellEnd"/>
+      <w:proofErr w:type="gramEnd"/>
       <w:r>
         <w:t xml:space="preserve"> (</w:t>
       </w:r>
@@ -2331,11 +2492,20 @@
           <w:lang w:val="ru-RU"/>
         </w:rPr>
       </w:pPr>
-      <w:r>
-        <w:rPr>
-          <w:lang w:val="ru-RU"/>
-        </w:rPr>
-        <w:t xml:space="preserve">разовая комиссия за </w:t>
+      <w:proofErr w:type="gramStart"/>
+      <w:r>
+        <w:rPr>
+          <w:lang w:val="ru-RU"/>
+        </w:rPr>
+        <w:lastRenderedPageBreak/>
+        <w:t>разовая</w:t>
+      </w:r>
+      <w:proofErr w:type="gramEnd"/>
+      <w:r>
+        <w:rPr>
+          <w:lang w:val="ru-RU"/>
+        </w:rPr>
+        <w:t xml:space="preserve"> комиссия за </w:t>
       </w:r>
       <w:r>
         <w:rPr>
@@ -2388,7 +2558,6 @@
         </w:numPr>
       </w:pPr>
       <w:r>
-        <w:lastRenderedPageBreak/>
         <w:t>Deployment</w:t>
       </w:r>
       <w:r>
@@ -2870,6 +3039,7 @@
           <w:szCs w:val="40"/>
           <w:lang w:val="ru-RU"/>
         </w:rPr>
+        <w:lastRenderedPageBreak/>
         <w:t xml:space="preserve"> Развертывание в </w:t>
       </w:r>
       <w:r>
@@ -2931,7 +3101,6 @@
           <w:szCs w:val="40"/>
           <w:lang w:val="ru-RU"/>
         </w:rPr>
-        <w:lastRenderedPageBreak/>
         <w:t>Название, ассоциации:</w:t>
       </w:r>
     </w:p>
@@ -3225,6 +3394,7 @@
           <w:szCs w:val="30"/>
           <w:shd w:val="clear" w:color="auto" w:fill="FCFCFB"/>
         </w:rPr>
+        <w:lastRenderedPageBreak/>
         <w:t>stabledefi.io</w:t>
       </w:r>
     </w:p>
@@ -3652,7 +3822,31 @@
           <w:shd w:val="clear" w:color="auto" w:fill="FFFFFF"/>
           <w:lang w:val="ru-RU"/>
         </w:rPr>
-        <w:t>Когда будет срублено последнее дерево, когда будет поймана последняя рыба, когда будет отравлена последняя река.., вы поймёте, пусть и слишком поздно, что банковский счёт</w:t>
+        <w:t xml:space="preserve">Когда будет срублено последнее дерево, когда будет поймана последняя рыба, когда будет отравлена последняя </w:t>
+      </w:r>
+      <w:proofErr w:type="gramStart"/>
+      <w:r>
+        <w:rPr>
+          <w:rFonts w:ascii="Arial" w:hAnsi="Arial" w:cs="Arial"/>
+          <w:color w:val="202122"/>
+          <w:sz w:val="21"/>
+          <w:szCs w:val="21"/>
+          <w:shd w:val="clear" w:color="auto" w:fill="FFFFFF"/>
+          <w:lang w:val="ru-RU"/>
+        </w:rPr>
+        <w:t>река..</w:t>
+      </w:r>
+      <w:proofErr w:type="gramEnd"/>
+      <w:r>
+        <w:rPr>
+          <w:rFonts w:ascii="Arial" w:hAnsi="Arial" w:cs="Arial"/>
+          <w:color w:val="202122"/>
+          <w:sz w:val="21"/>
+          <w:szCs w:val="21"/>
+          <w:shd w:val="clear" w:color="auto" w:fill="FFFFFF"/>
+          <w:lang w:val="ru-RU"/>
+        </w:rPr>
+        <w:t>, вы поймёте, пусть и слишком поздно, что банковский счёт</w:t>
       </w:r>
       <w:r>
         <w:rPr>
@@ -3790,6 +3984,7 @@
           <w:sz w:val="40"/>
           <w:szCs w:val="40"/>
         </w:rPr>
+        <w:lastRenderedPageBreak/>
         <w:t>Get hosting, Make</w:t>
       </w:r>
       <w:r>
@@ -4375,11 +4570,103 @@
         </w:tabs>
         <w:spacing w:after="0" w:line="240" w:lineRule="auto"/>
         <w:rPr>
+          <w:b/>
+          <w:sz w:val="52"/>
+          <w:szCs w:val="52"/>
+          <w:highlight w:val="yellow"/>
+        </w:rPr>
+      </w:pPr>
+      <w:r>
+        <w:rPr>
+          <w:b/>
+          <w:sz w:val="52"/>
+          <w:szCs w:val="52"/>
+          <w:highlight w:val="yellow"/>
+        </w:rPr>
+        <w:t>Check Allow surplus to auction (allowance increases. Is it right?</w:t>
+      </w:r>
+      <w:r>
+        <w:rPr>
+          <w:b/>
+          <w:sz w:val="52"/>
+          <w:szCs w:val="52"/>
+          <w:highlight w:val="yellow"/>
+        </w:rPr>
+        <w:t xml:space="preserve"> If not, one may increase allowance constantly, so </w:t>
+      </w:r>
+      <w:proofErr w:type="spellStart"/>
+      <w:r>
+        <w:rPr>
+          <w:b/>
+          <w:sz w:val="52"/>
+          <w:szCs w:val="52"/>
+          <w:highlight w:val="yellow"/>
+        </w:rPr>
+        <w:lastRenderedPageBreak/>
+        <w:t>ruleBuyOut</w:t>
+      </w:r>
+      <w:proofErr w:type="spellEnd"/>
+      <w:r>
+        <w:rPr>
+          <w:b/>
+          <w:sz w:val="52"/>
+          <w:szCs w:val="52"/>
+          <w:highlight w:val="yellow"/>
+        </w:rPr>
+        <w:t xml:space="preserve"> </w:t>
+      </w:r>
+      <w:proofErr w:type="spellStart"/>
+      <w:proofErr w:type="gramStart"/>
+      <w:r>
+        <w:rPr>
+          <w:b/>
+          <w:sz w:val="52"/>
+          <w:szCs w:val="52"/>
+          <w:highlight w:val="yellow"/>
+        </w:rPr>
+        <w:t>wont</w:t>
+      </w:r>
+      <w:proofErr w:type="spellEnd"/>
+      <w:proofErr w:type="gramEnd"/>
+      <w:r>
+        <w:rPr>
+          <w:b/>
+          <w:sz w:val="52"/>
+          <w:szCs w:val="52"/>
+          <w:highlight w:val="yellow"/>
+        </w:rPr>
+        <w:t xml:space="preserve"> ever start. So it is changed to just surplus allowance. </w:t>
+      </w:r>
+      <w:bookmarkStart w:id="0" w:name="_GoBack"/>
+      <w:bookmarkEnd w:id="0"/>
+    </w:p>
+    <w:p>
+      <w:pPr>
+        <w:shd w:val="clear" w:color="auto" w:fill="FFFFFF"/>
+        <w:tabs>
+          <w:tab w:val="left" w:pos="916"/>
+          <w:tab w:val="left" w:pos="1832"/>
+          <w:tab w:val="left" w:pos="2748"/>
+          <w:tab w:val="left" w:pos="3664"/>
+          <w:tab w:val="left" w:pos="4580"/>
+          <w:tab w:val="left" w:pos="5496"/>
+          <w:tab w:val="left" w:pos="6412"/>
+          <w:tab w:val="left" w:pos="7328"/>
+          <w:tab w:val="left" w:pos="8244"/>
+          <w:tab w:val="left" w:pos="9160"/>
+          <w:tab w:val="left" w:pos="10076"/>
+          <w:tab w:val="left" w:pos="10992"/>
+          <w:tab w:val="left" w:pos="11908"/>
+          <w:tab w:val="left" w:pos="12824"/>
+          <w:tab w:val="left" w:pos="13740"/>
+          <w:tab w:val="left" w:pos="14656"/>
+        </w:tabs>
+        <w:spacing w:after="0" w:line="240" w:lineRule="auto"/>
+        <w:rPr>
           <w:rFonts w:ascii="JetBrains Mono" w:eastAsia="Times New Roman" w:hAnsi="JetBrains Mono" w:cs="Courier New"/>
           <w:color w:val="080808"/>
           <w:sz w:val="20"/>
           <w:szCs w:val="20"/>
-          <w:lang w:val="ru-RU"/>
         </w:rPr>
       </w:pPr>
     </w:p>
@@ -4389,7 +4676,6 @@
           <w:b/>
           <w:sz w:val="24"/>
           <w:szCs w:val="40"/>
-          <w:lang w:val="ru-RU"/>
         </w:rPr>
       </w:pPr>
     </w:p>
@@ -4404,8 +4690,8 @@
 </file>
 
 <file path=word/numbering.xml><?xml version="1.0" encoding="utf-8"?>
-<w:numbering xmlns:wpc="http://schemas.microsoft.com/office/word/2010/wordprocessingCanvas" xmlns:cx="http://schemas.microsoft.com/office/drawing/2014/chartex" xmlns:cx1="http://schemas.microsoft.com/office/drawing/2015/9/8/chartex" xmlns:cx2="http://schemas.microsoft.com/office/drawing/2015/10/21/chartex" xmlns:cx3="http://schemas.microsoft.com/office/drawing/2016/5/9/chartex" xmlns:cx4="http://schemas.microsoft.com/office/drawing/2016/5/10/chartex" xmlns:cx5="http://schemas.microsoft.com/office/drawing/2016/5/11/chartex" xmlns:cx6="http://schemas.microsoft.com/office/drawing/2016/5/12/chartex" xmlns:cx7="http://schemas.microsoft.com/office/drawing/2016/5/13/chartex" xmlns:cx8="http://schemas.microsoft.com/office/drawing/2016/5/14/chartex" xmlns:mc="http://schemas.openxmlformats.org/markup-compatibility/2006" xmlns:aink="http://schemas.microsoft.com/office/drawing/2016/ink" xmlns:am3d="http://schemas.microsoft.com/office/drawing/2017/model3d" xmlns:o="urn:schemas-microsoft-com:office:office" xmlns:r="http://schemas.openxmlformats.org/officeDocument/2006/relationships" xmlns:m="http://schemas.openxmlformats.org/officeDocument/2006/math" xmlns:v="urn:schemas-microsoft-com:vml" xmlns:wp14="http://schemas.microsoft.com/office/word/2010/wordprocessingDrawing" xmlns:wp="http://schemas.openxmlformats.org/drawingml/2006/wordprocessingDrawing" xmlns:w10="urn:schemas-microsoft-com:office:word" xmlns:w="http://schemas.openxmlformats.org/wordprocessingml/2006/main" xmlns:w14="http://schemas.microsoft.com/office/word/2010/wordml" xmlns:w15="http://schemas.microsoft.com/office/word/2012/wordml" xmlns:w16cex="http://schemas.microsoft.com/office/word/2018/wordml/cex" xmlns:w16cid="http://schemas.microsoft.com/office/word/2016/wordml/cid" xmlns:w16="http://schemas.microsoft.com/office/word/2018/wordml" xmlns:w16sdtdh="http://schemas.microsoft.com/office/word/2020/wordml/sdtdatahash" xmlns:w16se="http://schemas.microsoft.com/office/word/2015/wordml/symex" xmlns:wpg="http://schemas.microsoft.com/office/word/2010/wordprocessingGroup" xmlns:wpi="http://schemas.microsoft.com/office/word/2010/wordprocessingInk" xmlns:wne="http://schemas.microsoft.com/office/word/2006/wordml" xmlns:wps="http://schemas.microsoft.com/office/word/2010/wordprocessingShape" mc:Ignorable="w14 w15 w16se w16cid w16 w16cex w16sdtdh wp14">
-  <w:abstractNum w:abstractNumId="0" w15:restartNumberingAfterBreak="0">
+<w:numbering xmlns:wpc="http://schemas.microsoft.com/office/word/2010/wordprocessingCanvas" xmlns:mc="http://schemas.openxmlformats.org/markup-compatibility/2006" xmlns:o="urn:schemas-microsoft-com:office:office" xmlns:r="http://schemas.openxmlformats.org/officeDocument/2006/relationships" xmlns:m="http://schemas.openxmlformats.org/officeDocument/2006/math" xmlns:v="urn:schemas-microsoft-com:vml" xmlns:wp14="http://schemas.microsoft.com/office/word/2010/wordprocessingDrawing" xmlns:wp="http://schemas.openxmlformats.org/drawingml/2006/wordprocessingDrawing" xmlns:w10="urn:schemas-microsoft-com:office:word" xmlns:w="http://schemas.openxmlformats.org/wordprocessingml/2006/main" xmlns:w14="http://schemas.microsoft.com/office/word/2010/wordml" xmlns:w15="http://schemas.microsoft.com/office/word/2012/wordml" xmlns:wpg="http://schemas.microsoft.com/office/word/2010/wordprocessingGroup" xmlns:wpi="http://schemas.microsoft.com/office/word/2010/wordprocessingInk" xmlns:wne="http://schemas.microsoft.com/office/word/2006/wordml" xmlns:wps="http://schemas.microsoft.com/office/word/2010/wordprocessingShape" mc:Ignorable="w14 w15 wp14">
+  <w:abstractNum w:abstractNumId="0">
     <w:nsid w:val="0147345A"/>
     <w:multiLevelType w:val="hybridMultilevel"/>
     <w:tmpl w:val="28F6D37E"/>
@@ -4491,7 +4777,7 @@
       </w:pPr>
     </w:lvl>
   </w:abstractNum>
-  <w:abstractNum w:abstractNumId="1" w15:restartNumberingAfterBreak="0">
+  <w:abstractNum w:abstractNumId="1">
     <w:nsid w:val="05610C98"/>
     <w:multiLevelType w:val="hybridMultilevel"/>
     <w:tmpl w:val="B462B4EA"/>
@@ -4580,7 +4866,7 @@
       </w:pPr>
     </w:lvl>
   </w:abstractNum>
-  <w:abstractNum w:abstractNumId="2" w15:restartNumberingAfterBreak="0">
+  <w:abstractNum w:abstractNumId="2">
     <w:nsid w:val="05A833CB"/>
     <w:multiLevelType w:val="hybridMultilevel"/>
     <w:tmpl w:val="2CA2AF3C"/>
@@ -4669,7 +4955,7 @@
       </w:pPr>
     </w:lvl>
   </w:abstractNum>
-  <w:abstractNum w:abstractNumId="3" w15:restartNumberingAfterBreak="0">
+  <w:abstractNum w:abstractNumId="3">
     <w:nsid w:val="0C1658D8"/>
     <w:multiLevelType w:val="hybridMultilevel"/>
     <w:tmpl w:val="9D0A3780"/>
@@ -4758,7 +5044,7 @@
       </w:pPr>
     </w:lvl>
   </w:abstractNum>
-  <w:abstractNum w:abstractNumId="4" w15:restartNumberingAfterBreak="0">
+  <w:abstractNum w:abstractNumId="4">
     <w:nsid w:val="33B90ED9"/>
     <w:multiLevelType w:val="hybridMultilevel"/>
     <w:tmpl w:val="07BE71F8"/>
@@ -4847,7 +5133,96 @@
       </w:pPr>
     </w:lvl>
   </w:abstractNum>
-  <w:abstractNum w:abstractNumId="5" w15:restartNumberingAfterBreak="0">
+  <w:abstractNum w:abstractNumId="5">
+    <w:nsid w:val="39454ADA"/>
+    <w:multiLevelType w:val="hybridMultilevel"/>
+    <w:tmpl w:val="0F766CAE"/>
+    <w:lvl w:ilvl="0" w:tplc="04090011">
+      <w:start w:val="1"/>
+      <w:numFmt w:val="decimal"/>
+      <w:lvlText w:val="%1)"/>
+      <w:lvlJc w:val="left"/>
+      <w:pPr>
+        <w:ind w:left="720" w:hanging="360"/>
+      </w:pPr>
+      <w:rPr>
+        <w:rFonts w:hint="default"/>
+      </w:rPr>
+    </w:lvl>
+    <w:lvl w:ilvl="1" w:tplc="04090019" w:tentative="1">
+      <w:start w:val="1"/>
+      <w:numFmt w:val="lowerLetter"/>
+      <w:lvlText w:val="%2."/>
+      <w:lvlJc w:val="left"/>
+      <w:pPr>
+        <w:ind w:left="1440" w:hanging="360"/>
+      </w:pPr>
+    </w:lvl>
+    <w:lvl w:ilvl="2" w:tplc="0409001B" w:tentative="1">
+      <w:start w:val="1"/>
+      <w:numFmt w:val="lowerRoman"/>
+      <w:lvlText w:val="%3."/>
+      <w:lvlJc w:val="right"/>
+      <w:pPr>
+        <w:ind w:left="2160" w:hanging="180"/>
+      </w:pPr>
+    </w:lvl>
+    <w:lvl w:ilvl="3" w:tplc="0409000F" w:tentative="1">
+      <w:start w:val="1"/>
+      <w:numFmt w:val="decimal"/>
+      <w:lvlText w:val="%4."/>
+      <w:lvlJc w:val="left"/>
+      <w:pPr>
+        <w:ind w:left="2880" w:hanging="360"/>
+      </w:pPr>
+    </w:lvl>
+    <w:lvl w:ilvl="4" w:tplc="04090019" w:tentative="1">
+      <w:start w:val="1"/>
+      <w:numFmt w:val="lowerLetter"/>
+      <w:lvlText w:val="%5."/>
+      <w:lvlJc w:val="left"/>
+      <w:pPr>
+        <w:ind w:left="3600" w:hanging="360"/>
+      </w:pPr>
+    </w:lvl>
+    <w:lvl w:ilvl="5" w:tplc="0409001B" w:tentative="1">
+      <w:start w:val="1"/>
+      <w:numFmt w:val="lowerRoman"/>
+      <w:lvlText w:val="%6."/>
+      <w:lvlJc w:val="right"/>
+      <w:pPr>
+        <w:ind w:left="4320" w:hanging="180"/>
+      </w:pPr>
+    </w:lvl>
+    <w:lvl w:ilvl="6" w:tplc="0409000F" w:tentative="1">
+      <w:start w:val="1"/>
+      <w:numFmt w:val="decimal"/>
+      <w:lvlText w:val="%7."/>
+      <w:lvlJc w:val="left"/>
+      <w:pPr>
+        <w:ind w:left="5040" w:hanging="360"/>
+      </w:pPr>
+    </w:lvl>
+    <w:lvl w:ilvl="7" w:tplc="04090019" w:tentative="1">
+      <w:start w:val="1"/>
+      <w:numFmt w:val="lowerLetter"/>
+      <w:lvlText w:val="%8."/>
+      <w:lvlJc w:val="left"/>
+      <w:pPr>
+        <w:ind w:left="5760" w:hanging="360"/>
+      </w:pPr>
+    </w:lvl>
+    <w:lvl w:ilvl="8" w:tplc="0409001B" w:tentative="1">
+      <w:start w:val="1"/>
+      <w:numFmt w:val="lowerRoman"/>
+      <w:lvlText w:val="%9."/>
+      <w:lvlJc w:val="right"/>
+      <w:pPr>
+        <w:ind w:left="6480" w:hanging="180"/>
+      </w:pPr>
+    </w:lvl>
+  </w:abstractNum>
+  <w:abstractNum w:abstractNumId="6">
     <w:nsid w:val="412D1361"/>
     <w:multiLevelType w:val="hybridMultilevel"/>
     <w:tmpl w:val="28F6D37E"/>
@@ -4933,7 +5308,7 @@
       </w:pPr>
     </w:lvl>
   </w:abstractNum>
-  <w:abstractNum w:abstractNumId="6" w15:restartNumberingAfterBreak="0">
+  <w:abstractNum w:abstractNumId="7">
     <w:nsid w:val="41F049E8"/>
     <w:multiLevelType w:val="hybridMultilevel"/>
     <w:tmpl w:val="BED8F9E6"/>
@@ -5022,7 +5397,7 @@
       </w:pPr>
     </w:lvl>
   </w:abstractNum>
-  <w:abstractNum w:abstractNumId="7" w15:restartNumberingAfterBreak="0">
+  <w:abstractNum w:abstractNumId="8">
     <w:nsid w:val="55DB72AC"/>
     <w:multiLevelType w:val="hybridMultilevel"/>
     <w:tmpl w:val="24424B74"/>
@@ -5111,7 +5486,7 @@
       </w:pPr>
     </w:lvl>
   </w:abstractNum>
-  <w:abstractNum w:abstractNumId="8" w15:restartNumberingAfterBreak="0">
+  <w:abstractNum w:abstractNumId="9">
     <w:nsid w:val="59281D8D"/>
     <w:multiLevelType w:val="hybridMultilevel"/>
     <w:tmpl w:val="D1D694C6"/>
@@ -5200,7 +5575,7 @@
       </w:pPr>
     </w:lvl>
   </w:abstractNum>
-  <w:abstractNum w:abstractNumId="9" w15:restartNumberingAfterBreak="0">
+  <w:abstractNum w:abstractNumId="10">
     <w:nsid w:val="775B26AA"/>
     <w:multiLevelType w:val="hybridMultilevel"/>
     <w:tmpl w:val="055AD040"/>
@@ -5287,19 +5662,19 @@
     </w:lvl>
   </w:abstractNum>
   <w:num w:numId="1">
-    <w:abstractNumId w:val="6"/>
+    <w:abstractNumId w:val="7"/>
   </w:num>
   <w:num w:numId="2">
     <w:abstractNumId w:val="0"/>
   </w:num>
   <w:num w:numId="3">
-    <w:abstractNumId w:val="5"/>
+    <w:abstractNumId w:val="6"/>
   </w:num>
   <w:num w:numId="4">
-    <w:abstractNumId w:val="9"/>
+    <w:abstractNumId w:val="10"/>
   </w:num>
   <w:num w:numId="5">
-    <w:abstractNumId w:val="8"/>
+    <w:abstractNumId w:val="9"/>
   </w:num>
   <w:num w:numId="6">
     <w:abstractNumId w:val="2"/>
@@ -5308,7 +5683,7 @@
     <w:abstractNumId w:val="1"/>
   </w:num>
   <w:num w:numId="8">
-    <w:abstractNumId w:val="7"/>
+    <w:abstractNumId w:val="8"/>
   </w:num>
   <w:num w:numId="9">
     <w:abstractNumId w:val="4"/>
@@ -5316,11 +5691,14 @@
   <w:num w:numId="10">
     <w:abstractNumId w:val="3"/>
   </w:num>
+  <w:num w:numId="11">
+    <w:abstractNumId w:val="5"/>
+  </w:num>
 </w:numbering>
 </file>
 
 <file path=word/styles.xml><?xml version="1.0" encoding="utf-8"?>
-<w:styles xmlns:mc="http://schemas.openxmlformats.org/markup-compatibility/2006" xmlns:r="http://schemas.openxmlformats.org/officeDocument/2006/relationships" xmlns:w="http://schemas.openxmlformats.org/wordprocessingml/2006/main" xmlns:w14="http://schemas.microsoft.com/office/word/2010/wordml" xmlns:w15="http://schemas.microsoft.com/office/word/2012/wordml" xmlns:w16cex="http://schemas.microsoft.com/office/word/2018/wordml/cex" xmlns:w16cid="http://schemas.microsoft.com/office/word/2016/wordml/cid" xmlns:w16="http://schemas.microsoft.com/office/word/2018/wordml" xmlns:w16sdtdh="http://schemas.microsoft.com/office/word/2020/wordml/sdtdatahash" xmlns:w16se="http://schemas.microsoft.com/office/word/2015/wordml/symex" mc:Ignorable="w14 w15 w16se w16cid w16 w16cex w16sdtdh">
+<w:styles xmlns:mc="http://schemas.openxmlformats.org/markup-compatibility/2006" xmlns:r="http://schemas.openxmlformats.org/officeDocument/2006/relationships" xmlns:w="http://schemas.openxmlformats.org/wordprocessingml/2006/main" xmlns:w14="http://schemas.microsoft.com/office/word/2010/wordml" xmlns:w15="http://schemas.microsoft.com/office/word/2012/wordml" mc:Ignorable="w14 w15">
   <w:docDefaults>
     <w:rPrDefault>
       <w:rPr>
@@ -5336,7 +5714,7 @@
       </w:pPr>
     </w:pPrDefault>
   </w:docDefaults>
-  <w:latentStyles w:defLockedState="0" w:defUIPriority="99" w:defSemiHidden="0" w:defUnhideWhenUsed="0" w:defQFormat="0" w:count="376">
+  <w:latentStyles w:defLockedState="0" w:defUIPriority="99" w:defSemiHidden="0" w:defUnhideWhenUsed="0" w:defQFormat="0" w:count="371">
     <w:lsdException w:name="Normal" w:uiPriority="0" w:qFormat="1"/>
     <w:lsdException w:name="heading 1" w:uiPriority="9" w:qFormat="1"/>
     <w:lsdException w:name="heading 2" w:semiHidden="1" w:uiPriority="9" w:unhideWhenUsed="1" w:qFormat="1"/>
@@ -5442,6 +5820,7 @@
     <w:lsdException w:name="HTML Sample" w:semiHidden="1" w:unhideWhenUsed="1"/>
     <w:lsdException w:name="HTML Typewriter" w:semiHidden="1" w:unhideWhenUsed="1"/>
     <w:lsdException w:name="HTML Variable" w:semiHidden="1" w:unhideWhenUsed="1"/>
+    <w:lsdException w:name="Normal Table" w:semiHidden="1" w:unhideWhenUsed="1"/>
     <w:lsdException w:name="annotation subject" w:semiHidden="1" w:unhideWhenUsed="1"/>
     <w:lsdException w:name="No List" w:semiHidden="1" w:unhideWhenUsed="1"/>
     <w:lsdException w:name="Outline List 1" w:semiHidden="1" w:unhideWhenUsed="1"/>
@@ -5488,8 +5867,10 @@
     <w:lsdException w:name="Table Subtle 2" w:semiHidden="1" w:unhideWhenUsed="1"/>
     <w:lsdException w:name="Table Web 1" w:semiHidden="1" w:unhideWhenUsed="1"/>
     <w:lsdException w:name="Table Web 2" w:semiHidden="1" w:unhideWhenUsed="1"/>
+    <w:lsdException w:name="Table Web 3" w:semiHidden="1" w:unhideWhenUsed="1"/>
     <w:lsdException w:name="Balloon Text" w:semiHidden="1" w:unhideWhenUsed="1"/>
     <w:lsdException w:name="Table Grid" w:uiPriority="39"/>
+    <w:lsdException w:name="Table Theme" w:semiHidden="1" w:unhideWhenUsed="1"/>
     <w:lsdException w:name="Placeholder Text" w:semiHidden="1"/>
     <w:lsdException w:name="No Spacing" w:uiPriority="1" w:qFormat="1"/>
     <w:lsdException w:name="Light Shading" w:uiPriority="60"/>
@@ -5705,11 +6086,6 @@
     <w:lsdException w:name="List Table 5 Dark Accent 6" w:uiPriority="50"/>
     <w:lsdException w:name="List Table 6 Colorful Accent 6" w:uiPriority="51"/>
     <w:lsdException w:name="List Table 7 Colorful Accent 6" w:uiPriority="52"/>
-    <w:lsdException w:name="Mention" w:semiHidden="1" w:unhideWhenUsed="1"/>
-    <w:lsdException w:name="Smart Hyperlink" w:semiHidden="1" w:unhideWhenUsed="1"/>
-    <w:lsdException w:name="Hashtag" w:semiHidden="1" w:unhideWhenUsed="1"/>
-    <w:lsdException w:name="Unresolved Mention" w:semiHidden="1" w:unhideWhenUsed="1"/>
-    <w:lsdException w:name="Smart Link" w:semiHidden="1" w:unhideWhenUsed="1"/>
   </w:latentStyles>
   <w:style w:type="paragraph" w:default="1" w:styleId="a">
     <w:name w:val="Normal"/>
@@ -5857,7 +6233,7 @@
       <w:bCs/>
     </w:rPr>
   </w:style>
-  <w:style w:type="character" w:styleId="a7">
+  <w:style w:type="character" w:customStyle="1" w:styleId="UnresolvedMention">
     <w:name w:val="Unresolved Mention"/>
     <w:basedOn w:val="a0"/>
     <w:uiPriority w:val="99"/>

</xml_diff>

<commit_message>
fixed some CDP issues (not critical)
</commit_message>
<xml_diff>
--- a/doc/TODO.docx
+++ b/doc/TODO.docx
@@ -213,27 +213,7 @@
           <w:sz w:val="24"/>
           <w:highlight w:val="green"/>
         </w:rPr>
-        <w:t xml:space="preserve">Create </w:t>
-      </w:r>
-      <w:proofErr w:type="spellStart"/>
-      <w:r>
-        <w:rPr>
-          <w:rFonts w:ascii="JetBrains Mono" w:hAnsi="JetBrains Mono"/>
-          <w:color w:val="080808"/>
-          <w:sz w:val="24"/>
-          <w:highlight w:val="green"/>
-        </w:rPr>
-        <w:t>crowdfunding</w:t>
-      </w:r>
-      <w:proofErr w:type="spellEnd"/>
-      <w:r>
-        <w:rPr>
-          <w:rFonts w:ascii="JetBrains Mono" w:hAnsi="JetBrains Mono"/>
-          <w:color w:val="080808"/>
-          <w:sz w:val="24"/>
-          <w:highlight w:val="green"/>
-        </w:rPr>
-        <w:t xml:space="preserve"> contract!!</w:t>
+        <w:t>Create crowdfunding contract!!</w:t>
       </w:r>
     </w:p>
     <w:p>
@@ -349,25 +329,7 @@
           <w:color w:val="080808"/>
           <w:sz w:val="24"/>
         </w:rPr>
-        <w:t>Ask Dima for code audit (</w:t>
-      </w:r>
-      <w:proofErr w:type="spellStart"/>
-      <w:r>
-        <w:rPr>
-          <w:rFonts w:ascii="JetBrains Mono" w:hAnsi="JetBrains Mono"/>
-          <w:color w:val="080808"/>
-          <w:sz w:val="24"/>
-        </w:rPr>
-        <w:t>tkachev</w:t>
-      </w:r>
-      <w:proofErr w:type="spellEnd"/>
-      <w:r>
-        <w:rPr>
-          <w:rFonts w:ascii="JetBrains Mono" w:hAnsi="JetBrains Mono"/>
-          <w:color w:val="080808"/>
-          <w:sz w:val="24"/>
-        </w:rPr>
-        <w:t>)</w:t>
+        <w:t>Ask Dima for code audit (tkachev)</w:t>
       </w:r>
     </w:p>
     <w:p>
@@ -459,29 +421,7 @@
           <w:sz w:val="32"/>
           <w:highlight w:val="red"/>
         </w:rPr>
-        <w:t xml:space="preserve">CRITICAL: mint coins -&gt; </w:t>
-      </w:r>
-      <w:proofErr w:type="spellStart"/>
-      <w:r>
-        <w:rPr>
-          <w:rFonts w:ascii="JetBrains Mono" w:hAnsi="JetBrains Mono"/>
-          <w:b/>
-          <w:color w:val="080808"/>
-          <w:sz w:val="32"/>
-          <w:highlight w:val="red"/>
-        </w:rPr>
-        <w:t>initCoinsBuyOutForStabilization</w:t>
-      </w:r>
-      <w:proofErr w:type="spellEnd"/>
-      <w:r>
-        <w:rPr>
-          <w:rFonts w:ascii="JetBrains Mono" w:hAnsi="JetBrains Mono"/>
-          <w:b/>
-          <w:color w:val="080808"/>
-          <w:sz w:val="32"/>
-          <w:highlight w:val="red"/>
-        </w:rPr>
-        <w:t xml:space="preserve"> -&gt; get unlimited rule tokens if no liquidity provided!!!</w:t>
+        <w:t>CRITICAL: mint coins -&gt; initCoinsBuyOutForStabilization -&gt; get unlimited rule tokens if no liquidity provided!!!</w:t>
       </w:r>
     </w:p>
     <w:p>
@@ -510,7 +450,6 @@
         </w:rPr>
         <w:t xml:space="preserve">CRITICAL: </w:t>
       </w:r>
-      <w:proofErr w:type="spellStart"/>
       <w:r>
         <w:rPr>
           <w:rFonts w:ascii="JetBrains Mono" w:hAnsi="JetBrains Mono"/>
@@ -519,9 +458,8 @@
           <w:sz w:val="32"/>
           <w:highlight w:val="red"/>
         </w:rPr>
-        <w:t>init</w:t>
-      </w:r>
-      <w:proofErr w:type="spellEnd"/>
+        <w:t xml:space="preserve">init auction </w:t>
+      </w:r>
       <w:r>
         <w:rPr>
           <w:rFonts w:ascii="JetBrains Mono" w:hAnsi="JetBrains Mono"/>
@@ -530,7 +468,7 @@
           <w:sz w:val="32"/>
           <w:highlight w:val="red"/>
         </w:rPr>
-        <w:t xml:space="preserve"> auction </w:t>
+        <w:t xml:space="preserve">-&gt; </w:t>
       </w:r>
       <w:r>
         <w:rPr>
@@ -540,7 +478,7 @@
           <w:sz w:val="32"/>
           <w:highlight w:val="red"/>
         </w:rPr>
-        <w:t xml:space="preserve">-&gt; </w:t>
+        <w:t>slowly higher bids -&gt; no auctions can happen</w:t>
       </w:r>
       <w:r>
         <w:rPr>
@@ -550,7 +488,7 @@
           <w:sz w:val="32"/>
           <w:highlight w:val="red"/>
         </w:rPr>
-        <w:t>slowly higher bids -&gt; no auctions can happen</w:t>
+        <w:t>!</w:t>
       </w:r>
       <w:r>
         <w:rPr>
@@ -560,16 +498,6 @@
           <w:sz w:val="32"/>
           <w:highlight w:val="red"/>
         </w:rPr>
-        <w:t>!</w:t>
-      </w:r>
-      <w:r>
-        <w:rPr>
-          <w:rFonts w:ascii="JetBrains Mono" w:hAnsi="JetBrains Mono"/>
-          <w:b/>
-          <w:color w:val="080808"/>
-          <w:sz w:val="32"/>
-          <w:highlight w:val="red"/>
-        </w:rPr>
         <w:t xml:space="preserve"> </w:t>
       </w:r>
       <w:r>
@@ -580,29 +508,7 @@
           <w:sz w:val="32"/>
           <w:highlight w:val="yellow"/>
         </w:rPr>
-        <w:t xml:space="preserve">Seems like it is possible to </w:t>
-      </w:r>
-      <w:proofErr w:type="spellStart"/>
-      <w:r>
-        <w:rPr>
-          <w:rFonts w:ascii="JetBrains Mono" w:hAnsi="JetBrains Mono"/>
-          <w:b/>
-          <w:color w:val="080808"/>
-          <w:sz w:val="32"/>
-          <w:highlight w:val="yellow"/>
-        </w:rPr>
-        <w:t>init</w:t>
-      </w:r>
-      <w:proofErr w:type="spellEnd"/>
-      <w:r>
-        <w:rPr>
-          <w:rFonts w:ascii="JetBrains Mono" w:hAnsi="JetBrains Mono"/>
-          <w:b/>
-          <w:color w:val="080808"/>
-          <w:sz w:val="32"/>
-          <w:highlight w:val="yellow"/>
-        </w:rPr>
-        <w:t xml:space="preserve"> numerous auctions</w:t>
+        <w:t>Seems like it is possible to init numerous auctions</w:t>
       </w:r>
     </w:p>
     <w:p>
@@ -652,14 +558,12 @@
         </w:rPr>
         <w:t xml:space="preserve">Обновляется ли </w:t>
       </w:r>
-      <w:proofErr w:type="spellStart"/>
       <w:r>
         <w:rPr>
           <w:highlight w:val="green"/>
         </w:rPr>
         <w:t>generatedFee</w:t>
       </w:r>
-      <w:proofErr w:type="spellEnd"/>
       <w:r>
         <w:rPr>
           <w:highlight w:val="green"/>
@@ -667,14 +571,12 @@
         </w:rPr>
         <w:t xml:space="preserve"> и </w:t>
       </w:r>
-      <w:proofErr w:type="spellStart"/>
       <w:r>
         <w:rPr>
           <w:highlight w:val="green"/>
         </w:rPr>
         <w:t>lastTimeUpdated</w:t>
       </w:r>
-      <w:proofErr w:type="spellEnd"/>
       <w:r>
         <w:rPr>
           <w:highlight w:val="green"/>
@@ -742,21 +644,12 @@
           <w:lang w:val="ru-RU"/>
         </w:rPr>
       </w:pPr>
-      <w:proofErr w:type="spellStart"/>
-      <w:r>
-        <w:rPr>
-          <w:highlight w:val="green"/>
-          <w:lang w:val="ru-RU"/>
-        </w:rPr>
-        <w:t>Лочится</w:t>
-      </w:r>
-      <w:proofErr w:type="spellEnd"/>
-      <w:r>
-        <w:rPr>
-          <w:highlight w:val="green"/>
-          <w:lang w:val="ru-RU"/>
-        </w:rPr>
-        <w:t xml:space="preserve"> ли при этом Эфир?</w:t>
+      <w:r>
+        <w:rPr>
+          <w:highlight w:val="green"/>
+          <w:lang w:val="ru-RU"/>
+        </w:rPr>
+        <w:t>Лочится ли при этом Эфир?</w:t>
       </w:r>
       <w:r>
         <w:rPr>
@@ -795,14 +688,12 @@
         </w:rPr>
         <w:t xml:space="preserve">1. Тест, если пытаешься сделать </w:t>
       </w:r>
-      <w:proofErr w:type="spellStart"/>
       <w:r>
         <w:rPr>
           <w:highlight w:val="green"/>
         </w:rPr>
         <w:t>updatePos</w:t>
       </w:r>
-      <w:proofErr w:type="spellEnd"/>
       <w:r>
         <w:rPr>
           <w:highlight w:val="green"/>
@@ -810,14 +701,12 @@
         </w:rPr>
         <w:t xml:space="preserve"> и с учетом </w:t>
       </w:r>
-      <w:proofErr w:type="spellStart"/>
       <w:r>
         <w:rPr>
           <w:highlight w:val="green"/>
         </w:rPr>
         <w:t>generatedFee</w:t>
       </w:r>
-      <w:proofErr w:type="spellEnd"/>
       <w:r>
         <w:rPr>
           <w:highlight w:val="green"/>
@@ -873,46 +762,36 @@
         </w:rPr>
         <w:t>Добавить поле (</w:t>
       </w:r>
-      <w:proofErr w:type="spellStart"/>
       <w:r>
         <w:t>bool</w:t>
       </w:r>
-      <w:proofErr w:type="spellEnd"/>
       <w:r>
         <w:rPr>
           <w:lang w:val="ru-RU"/>
         </w:rPr>
         <w:t xml:space="preserve"> </w:t>
       </w:r>
-      <w:proofErr w:type="spellStart"/>
       <w:r>
         <w:t>transferFee</w:t>
       </w:r>
-      <w:proofErr w:type="spellEnd"/>
       <w:r>
         <w:rPr>
           <w:lang w:val="ru-RU"/>
         </w:rPr>
         <w:t xml:space="preserve">) в функцию </w:t>
       </w:r>
-      <w:proofErr w:type="spellStart"/>
       <w:r>
         <w:t>UpdateCDP</w:t>
       </w:r>
-      <w:proofErr w:type="spellEnd"/>
       <w:r>
         <w:rPr>
           <w:lang w:val="ru-RU"/>
         </w:rPr>
         <w:t xml:space="preserve">. Если тру – то делается трансфер и </w:t>
       </w:r>
-      <w:proofErr w:type="spellStart"/>
-      <w:proofErr w:type="gramStart"/>
       <w:r>
         <w:t>generatedFee</w:t>
       </w:r>
-      <w:proofErr w:type="spellEnd"/>
-      <w:proofErr w:type="gramEnd"/>
       <w:r>
         <w:rPr>
           <w:lang w:val="ru-RU"/>
@@ -925,11 +804,9 @@
         </w:rPr>
         <w:t xml:space="preserve">обнуляется, </w:t>
       </w:r>
-      <w:proofErr w:type="spellStart"/>
       <w:r>
         <w:t>lastTimeUpdated</w:t>
       </w:r>
-      <w:proofErr w:type="spellEnd"/>
       <w:r>
         <w:rPr>
           <w:lang w:val="ru-RU"/>
@@ -1026,49 +903,7 @@
         <w:rPr>
           <w:lang w:val="ru-RU"/>
         </w:rPr>
-        <w:t xml:space="preserve"> </w:t>
-      </w:r>
-      <w:proofErr w:type="spellStart"/>
-      <w:r>
-        <w:rPr>
-          <w:lang w:val="ru-RU"/>
-        </w:rPr>
-        <w:t>стэйблы</w:t>
-      </w:r>
-      <w:proofErr w:type="spellEnd"/>
-      <w:r>
-        <w:rPr>
-          <w:lang w:val="ru-RU"/>
-        </w:rPr>
-        <w:t xml:space="preserve"> за эфир и 2) купить </w:t>
-      </w:r>
-      <w:proofErr w:type="spellStart"/>
-      <w:r>
-        <w:rPr>
-          <w:lang w:val="ru-RU"/>
-        </w:rPr>
-        <w:t>рул</w:t>
-      </w:r>
-      <w:proofErr w:type="spellEnd"/>
-      <w:r>
-        <w:rPr>
-          <w:lang w:val="ru-RU"/>
-        </w:rPr>
-        <w:t xml:space="preserve"> за </w:t>
-      </w:r>
-      <w:proofErr w:type="spellStart"/>
-      <w:r>
-        <w:rPr>
-          <w:lang w:val="ru-RU"/>
-        </w:rPr>
-        <w:t>стэйблы</w:t>
-      </w:r>
-      <w:proofErr w:type="spellEnd"/>
-      <w:r>
-        <w:rPr>
-          <w:lang w:val="ru-RU"/>
-        </w:rPr>
-        <w:t xml:space="preserve">. </w:t>
+        <w:t xml:space="preserve"> стэйблы за эфир и 2) купить рул за стэйблы. </w:t>
       </w:r>
     </w:p>
     <w:p>
@@ -1083,21 +918,7 @@
           <w:lang w:val="ru-RU"/>
         </w:rPr>
         <w:tab/>
-        <w:t xml:space="preserve">1) Если выкупил </w:t>
-      </w:r>
-      <w:proofErr w:type="spellStart"/>
-      <w:r>
-        <w:rPr>
-          <w:lang w:val="ru-RU"/>
-        </w:rPr>
-        <w:t>стэйблы</w:t>
-      </w:r>
-      <w:proofErr w:type="spellEnd"/>
-      <w:r>
-        <w:rPr>
-          <w:lang w:val="ru-RU"/>
-        </w:rPr>
-        <w:t xml:space="preserve"> за эфир, то пополняем стабфонд (</w:t>
+        <w:t>1) Если выкупил стэйблы за эфир, то пополняем стабфонд (</w:t>
       </w:r>
       <w:r>
         <w:rPr>
@@ -1119,49 +940,7 @@
           <w:lang w:val="ru-RU"/>
         </w:rPr>
         <w:tab/>
-        <w:t xml:space="preserve">2) Если выкупил </w:t>
-      </w:r>
-      <w:proofErr w:type="spellStart"/>
-      <w:r>
-        <w:rPr>
-          <w:lang w:val="ru-RU"/>
-        </w:rPr>
-        <w:t>рул</w:t>
-      </w:r>
-      <w:proofErr w:type="spellEnd"/>
-      <w:r>
-        <w:rPr>
-          <w:lang w:val="ru-RU"/>
-        </w:rPr>
-        <w:t xml:space="preserve"> за </w:t>
-      </w:r>
-      <w:proofErr w:type="spellStart"/>
-      <w:r>
-        <w:rPr>
-          <w:lang w:val="ru-RU"/>
-        </w:rPr>
-        <w:t>стэйблы</w:t>
-      </w:r>
-      <w:proofErr w:type="spellEnd"/>
-      <w:r>
-        <w:rPr>
-          <w:lang w:val="ru-RU"/>
-        </w:rPr>
-        <w:t xml:space="preserve">, то </w:t>
-      </w:r>
-      <w:proofErr w:type="spellStart"/>
-      <w:r>
-        <w:rPr>
-          <w:lang w:val="ru-RU"/>
-        </w:rPr>
-        <w:t>рулы</w:t>
-      </w:r>
-      <w:proofErr w:type="spellEnd"/>
-      <w:r>
-        <w:rPr>
-          <w:lang w:val="ru-RU"/>
-        </w:rPr>
-        <w:t xml:space="preserve"> сжигаются. </w:t>
+        <w:t xml:space="preserve">2) Если выкупил рул за стэйблы, то рулы сжигаются. </w:t>
       </w:r>
     </w:p>
     <w:p>
@@ -1183,62 +962,14 @@
           <w:highlight w:val="yellow"/>
           <w:lang w:val="ru-RU"/>
         </w:rPr>
-        <w:t xml:space="preserve">. Заложить инфляцию в 1% (ежегодно выпускается 1% от общей эмиссии </w:t>
-      </w:r>
-      <w:proofErr w:type="spellStart"/>
+        <w:t>. Заложить инфляцию в 1% (ежегодно выпускается 1% от общей эмиссии стэйблов и ? отдается в благотворительные организации? Как их определять, кому отдавать? Для начала это будет какая-то своя благотворительная организация, а дальше? Или раздается всем-всем?)</w:t>
+      </w:r>
       <w:r>
         <w:rPr>
           <w:highlight w:val="yellow"/>
           <w:lang w:val="ru-RU"/>
         </w:rPr>
-        <w:t>стэйблов</w:t>
-      </w:r>
-      <w:proofErr w:type="spellEnd"/>
-      <w:r>
-        <w:rPr>
-          <w:highlight w:val="yellow"/>
-          <w:lang w:val="ru-RU"/>
-        </w:rPr>
-        <w:t xml:space="preserve"> </w:t>
-      </w:r>
-      <w:proofErr w:type="gramStart"/>
-      <w:r>
-        <w:rPr>
-          <w:highlight w:val="yellow"/>
-          <w:lang w:val="ru-RU"/>
-        </w:rPr>
-        <w:t>и ?</w:t>
-      </w:r>
-      <w:proofErr w:type="gramEnd"/>
-      <w:r>
-        <w:rPr>
-          <w:highlight w:val="yellow"/>
-          <w:lang w:val="ru-RU"/>
-        </w:rPr>
-        <w:t xml:space="preserve"> отдается в благотворительные организации? Как их определять, кому отдавать? Для начала это будет какая-то своя благотворительная организация, а дальше? Или раздается всем-всем?)</w:t>
-      </w:r>
-      <w:r>
-        <w:rPr>
-          <w:highlight w:val="yellow"/>
-          <w:lang w:val="ru-RU"/>
-        </w:rPr>
-        <w:t xml:space="preserve"> Можно часть отдавать в лотерею, разыгрывать среди тех, у кого на балансе есть от какой-то суммы </w:t>
-      </w:r>
-      <w:proofErr w:type="spellStart"/>
-      <w:r>
-        <w:rPr>
-          <w:highlight w:val="yellow"/>
-          <w:lang w:val="ru-RU"/>
-        </w:rPr>
-        <w:t>стэйблов</w:t>
-      </w:r>
-      <w:proofErr w:type="spellEnd"/>
-      <w:r>
-        <w:rPr>
-          <w:highlight w:val="yellow"/>
-          <w:lang w:val="ru-RU"/>
-        </w:rPr>
-        <w:t>. Часть отдавать на краудфандинг.</w:t>
+        <w:t xml:space="preserve"> Можно часть отдавать в лотерею, разыгрывать среди тех, у кого на балансе есть от какой-то суммы стэйблов. Часть отдавать на краудфандинг.</w:t>
       </w:r>
       <w:r>
         <w:rPr>
@@ -1263,32 +994,12 @@
           <w:highlight w:val="red"/>
           <w:lang w:val="ru-RU"/>
         </w:rPr>
-        <w:t xml:space="preserve">7. Нужно писать бота, который следит за аукционами и </w:t>
-      </w:r>
-      <w:proofErr w:type="spellStart"/>
+        <w:t>7. Нужно писать бота, который следит за аукционами и маржин-коллами, голосованиями.</w:t>
+      </w:r>
       <w:r>
         <w:rPr>
           <w:sz w:val="32"/>
           <w:szCs w:val="32"/>
-          <w:highlight w:val="red"/>
-          <w:lang w:val="ru-RU"/>
-        </w:rPr>
-        <w:t>маржин-коллами</w:t>
-      </w:r>
-      <w:proofErr w:type="spellEnd"/>
-      <w:r>
-        <w:rPr>
-          <w:sz w:val="32"/>
-          <w:szCs w:val="32"/>
-          <w:highlight w:val="red"/>
-          <w:lang w:val="ru-RU"/>
-        </w:rPr>
-        <w:t>, голосованиями.</w:t>
-      </w:r>
-      <w:r>
-        <w:rPr>
-          <w:sz w:val="32"/>
-          <w:szCs w:val="32"/>
           <w:lang w:val="ru-RU"/>
         </w:rPr>
         <w:t xml:space="preserve"> </w:t>
@@ -1307,43 +1018,13 @@
       <w:r>
         <w:t xml:space="preserve">8. </w:t>
       </w:r>
-      <w:proofErr w:type="spellStart"/>
-      <w:proofErr w:type="gramStart"/>
-      <w:r>
-        <w:rPr>
-          <w:rFonts w:ascii="JetBrains Mono" w:hAnsi="JetBrains Mono"/>
-          <w:color w:val="080808"/>
-          <w:highlight w:val="green"/>
-        </w:rPr>
-        <w:t>weth.approve</w:t>
-      </w:r>
-      <w:proofErr w:type="spellEnd"/>
-      <w:r>
-        <w:rPr>
-          <w:rFonts w:ascii="JetBrains Mono" w:hAnsi="JetBrains Mono"/>
-          <w:color w:val="080808"/>
-          <w:highlight w:val="green"/>
-        </w:rPr>
-        <w:t>(</w:t>
-      </w:r>
-      <w:proofErr w:type="spellStart"/>
-      <w:proofErr w:type="gramEnd"/>
-      <w:r>
-        <w:rPr>
-          <w:rFonts w:ascii="JetBrains Mono" w:hAnsi="JetBrains Mono"/>
-          <w:color w:val="080808"/>
-          <w:highlight w:val="green"/>
-        </w:rPr>
-        <w:t>dao.addresses</w:t>
-      </w:r>
-      <w:proofErr w:type="spellEnd"/>
-      <w:r>
-        <w:rPr>
-          <w:rFonts w:ascii="JetBrains Mono" w:hAnsi="JetBrains Mono"/>
-          <w:color w:val="080808"/>
-          <w:highlight w:val="green"/>
-        </w:rPr>
-        <w:t>(</w:t>
+      <w:r>
+        <w:rPr>
+          <w:rFonts w:ascii="JetBrains Mono" w:hAnsi="JetBrains Mono"/>
+          <w:color w:val="080808"/>
+          <w:highlight w:val="green"/>
+        </w:rPr>
+        <w:t>weth.approve(dao.addresses(</w:t>
       </w:r>
       <w:r>
         <w:rPr>
@@ -1359,25 +1040,7 @@
           <w:color w:val="080808"/>
           <w:highlight w:val="green"/>
         </w:rPr>
-        <w:t xml:space="preserve">), </w:t>
-      </w:r>
-      <w:proofErr w:type="spellStart"/>
-      <w:r>
-        <w:rPr>
-          <w:rFonts w:ascii="JetBrains Mono" w:hAnsi="JetBrains Mono"/>
-          <w:color w:val="080808"/>
-          <w:highlight w:val="green"/>
-        </w:rPr>
-        <w:t>p.wethAmountLocked</w:t>
-      </w:r>
-      <w:proofErr w:type="spellEnd"/>
-      <w:r>
-        <w:rPr>
-          <w:rFonts w:ascii="JetBrains Mono" w:hAnsi="JetBrains Mono"/>
-          <w:color w:val="080808"/>
-          <w:highlight w:val="green"/>
-        </w:rPr>
-        <w:t>);</w:t>
+        <w:t>), p.wethAmountLocked);</w:t>
       </w:r>
     </w:p>
     <w:p>
@@ -1392,71 +1055,7 @@
           <w:highlight w:val="green"/>
           <w:lang w:val="ru-RU"/>
         </w:rPr>
-        <w:t xml:space="preserve">Тут надо брать предыдущий лимит и увеличивать его, а не просто делать </w:t>
-      </w:r>
-      <w:proofErr w:type="spellStart"/>
-      <w:r>
-        <w:rPr>
-          <w:highlight w:val="green"/>
-          <w:lang w:val="ru-RU"/>
-        </w:rPr>
-        <w:t>апрув</w:t>
-      </w:r>
-      <w:proofErr w:type="spellEnd"/>
-      <w:r>
-        <w:rPr>
-          <w:highlight w:val="green"/>
-          <w:lang w:val="ru-RU"/>
-        </w:rPr>
-        <w:t xml:space="preserve">. Тоже самое нужно и с </w:t>
-      </w:r>
-      <w:proofErr w:type="spellStart"/>
-      <w:r>
-        <w:rPr>
-          <w:highlight w:val="green"/>
-          <w:lang w:val="ru-RU"/>
-        </w:rPr>
-        <w:t>коинами</w:t>
-      </w:r>
-      <w:proofErr w:type="spellEnd"/>
-      <w:r>
-        <w:rPr>
-          <w:highlight w:val="green"/>
-          <w:lang w:val="ru-RU"/>
-        </w:rPr>
-        <w:t xml:space="preserve"> делать, потому что </w:t>
-      </w:r>
-      <w:proofErr w:type="spellStart"/>
-      <w:r>
-        <w:rPr>
-          <w:highlight w:val="green"/>
-          <w:lang w:val="ru-RU"/>
-        </w:rPr>
-        <w:t>эпрув</w:t>
-      </w:r>
-      <w:proofErr w:type="spellEnd"/>
-      <w:r>
-        <w:rPr>
-          <w:highlight w:val="green"/>
-          <w:lang w:val="ru-RU"/>
-        </w:rPr>
-        <w:t xml:space="preserve"> не увеличивает </w:t>
-      </w:r>
-      <w:proofErr w:type="spellStart"/>
-      <w:r>
-        <w:rPr>
-          <w:highlight w:val="green"/>
-          <w:lang w:val="ru-RU"/>
-        </w:rPr>
-        <w:t>эмаунт</w:t>
-      </w:r>
-      <w:proofErr w:type="spellEnd"/>
-      <w:r>
-        <w:rPr>
-          <w:highlight w:val="green"/>
-          <w:lang w:val="ru-RU"/>
-        </w:rPr>
-        <w:t>, а устанавливает его.</w:t>
+        <w:t>Тут надо брать предыдущий лимит и увеличивать его, а не просто делать апрув. Тоже самое нужно и с коинами делать, потому что эпрув не увеличивает эмаунт, а устанавливает его.</w:t>
       </w:r>
       <w:r>
         <w:rPr>
@@ -1480,14 +1079,12 @@
         </w:rPr>
         <w:t xml:space="preserve">10. Депозит </w:t>
       </w:r>
-      <w:proofErr w:type="spellStart"/>
       <w:r>
         <w:rPr>
           <w:highlight w:val="green"/>
         </w:rPr>
         <w:t>stableCoins</w:t>
       </w:r>
-      <w:proofErr w:type="spellEnd"/>
     </w:p>
     <w:p>
       <w:pPr>
@@ -1496,29 +1093,12 @@
           <w:lang w:val="ru-RU"/>
         </w:rPr>
       </w:pPr>
-      <w:proofErr w:type="spellStart"/>
-      <w:r>
-        <w:rPr>
-          <w:highlight w:val="green"/>
-          <w:lang w:val="ru-RU"/>
-        </w:rPr>
-        <w:t>Нихера</w:t>
-      </w:r>
-      <w:proofErr w:type="spellEnd"/>
-      <w:r>
-        <w:rPr>
-          <w:highlight w:val="green"/>
-          <w:lang w:val="ru-RU"/>
-        </w:rPr>
-        <w:t xml:space="preserve"> себе тут возникает </w:t>
-      </w:r>
-      <w:proofErr w:type="gramStart"/>
-      <w:r>
-        <w:rPr>
-          <w:highlight w:val="green"/>
-          <w:lang w:val="ru-RU"/>
-        </w:rPr>
-        <w:t>вопросов!</w:t>
+      <w:r>
+        <w:rPr>
+          <w:highlight w:val="green"/>
+          <w:lang w:val="ru-RU"/>
+        </w:rPr>
+        <w:t>Нихера себе тут возникает вопросов!</w:t>
       </w:r>
       <w:r>
         <w:rPr>
@@ -1526,32 +1106,15 @@
           <w:lang w:val="ru-RU"/>
         </w:rPr>
         <w:br/>
-        <w:t>Периодичность</w:t>
-      </w:r>
-      <w:proofErr w:type="gramEnd"/>
-      <w:r>
-        <w:rPr>
-          <w:highlight w:val="green"/>
-          <w:lang w:val="ru-RU"/>
-        </w:rPr>
-        <w:t xml:space="preserve"> выплат, как быть со сложным процентом?</w:t>
-      </w:r>
-      <w:r>
-        <w:rPr>
-          <w:highlight w:val="green"/>
-          <w:lang w:val="ru-RU"/>
-        </w:rPr>
-        <w:t xml:space="preserve"> – пока что </w:t>
-      </w:r>
-      <w:proofErr w:type="spellStart"/>
-      <w:r>
-        <w:rPr>
-          <w:highlight w:val="green"/>
-          <w:lang w:val="ru-RU"/>
-        </w:rPr>
-        <w:t>похер</w:t>
-      </w:r>
-      <w:proofErr w:type="spellEnd"/>
+        <w:t>Периодичность выплат, как быть со сложным процентом?</w:t>
+      </w:r>
+      <w:r>
+        <w:rPr>
+          <w:highlight w:val="green"/>
+          <w:lang w:val="ru-RU"/>
+        </w:rPr>
+        <w:t xml:space="preserve"> – пока что похер</w:t>
+      </w:r>
       <w:r>
         <w:rPr>
           <w:highlight w:val="green"/>
@@ -1571,14 +1134,12 @@
         </w:rPr>
         <w:t xml:space="preserve">11. </w:t>
       </w:r>
-      <w:proofErr w:type="gramStart"/>
       <w:r>
         <w:rPr>
           <w:highlight w:val="green"/>
         </w:rPr>
         <w:t>finalize</w:t>
       </w:r>
-      <w:proofErr w:type="gramEnd"/>
       <w:r>
         <w:rPr>
           <w:highlight w:val="green"/>
@@ -1606,15 +1167,7 @@
         <w:ind w:left="360"/>
       </w:pPr>
       <w:r>
-        <w:t xml:space="preserve">14. </w:t>
-      </w:r>
-      <w:proofErr w:type="gramStart"/>
-      <w:r>
-        <w:t>if</w:t>
-      </w:r>
-      <w:proofErr w:type="gramEnd"/>
-      <w:r>
-        <w:t xml:space="preserve"> voting was for address, </w:t>
+        <w:t xml:space="preserve">14. if voting was for address, </w:t>
       </w:r>
       <w:r>
         <w:rPr>
@@ -1635,36 +1188,14 @@
       <w:r>
         <w:t xml:space="preserve">15. </w:t>
       </w:r>
-      <w:proofErr w:type="spellStart"/>
-      <w:proofErr w:type="gramStart"/>
-      <w:r>
-        <w:rPr>
-          <w:rFonts w:ascii="JetBrains Mono" w:hAnsi="JetBrains Mono"/>
-          <w:color w:val="080808"/>
-          <w:highlight w:val="green"/>
-        </w:rPr>
-        <w:t>initCoinsBuyOutForStabilization</w:t>
-      </w:r>
-      <w:proofErr w:type="spellEnd"/>
-      <w:proofErr w:type="gramEnd"/>
-      <w:r>
-        <w:rPr>
-          <w:rFonts w:ascii="JetBrains Mono" w:hAnsi="JetBrains Mono"/>
-          <w:color w:val="080808"/>
-          <w:highlight w:val="green"/>
-        </w:rPr>
-        <w:t xml:space="preserve"> require low </w:t>
-      </w:r>
-      <w:proofErr w:type="spellStart"/>
-      <w:r>
-        <w:rPr>
-          <w:rFonts w:ascii="JetBrains Mono" w:hAnsi="JetBrains Mono"/>
-          <w:color w:val="080808"/>
-          <w:highlight w:val="green"/>
-        </w:rPr>
-        <w:t>stabFund</w:t>
-      </w:r>
-      <w:proofErr w:type="spellEnd"/>
+      <w:r>
+        <w:rPr>
+          <w:rFonts w:ascii="JetBrains Mono" w:hAnsi="JetBrains Mono"/>
+          <w:color w:val="080808"/>
+          <w:highlight w:val="green"/>
+        </w:rPr>
+        <w:t>initCoinsBuyOutForStabilization require low stabFund</w:t>
+      </w:r>
     </w:p>
     <w:p>
       <w:pPr>
@@ -1682,8 +1213,6 @@
         </w:rPr>
         <w:t xml:space="preserve">16. </w:t>
       </w:r>
-      <w:proofErr w:type="spellStart"/>
-      <w:proofErr w:type="gramStart"/>
       <w:r>
         <w:rPr>
           <w:rFonts w:ascii="JetBrains Mono" w:hAnsi="JetBrains Mono"/>
@@ -1691,8 +1220,6 @@
         </w:rPr>
         <w:t>closeCDP</w:t>
       </w:r>
-      <w:proofErr w:type="spellEnd"/>
-      <w:proofErr w:type="gramEnd"/>
       <w:r>
         <w:rPr>
           <w:rFonts w:ascii="JetBrains Mono" w:hAnsi="JetBrains Mono"/>
@@ -1805,7 +1332,6 @@
         </w:rPr>
         <w:t xml:space="preserve"> </w:t>
       </w:r>
-      <w:proofErr w:type="spellStart"/>
       <w:r>
         <w:rPr>
           <w:rFonts w:ascii="JetBrains Mono" w:hAnsi="JetBrains Mono"/>
@@ -1814,7 +1340,6 @@
         </w:rPr>
         <w:t>стэйблов</w:t>
       </w:r>
-      <w:proofErr w:type="spellEnd"/>
       <w:r>
         <w:rPr>
           <w:rFonts w:ascii="JetBrains Mono" w:hAnsi="JetBrains Mono"/>
@@ -1908,7 +1433,6 @@
         </w:rPr>
         <w:t xml:space="preserve">17. что делать с теми позициями, которые остались в старом </w:t>
       </w:r>
-      <w:proofErr w:type="spellStart"/>
       <w:r>
         <w:rPr>
           <w:rFonts w:ascii="JetBrains Mono" w:hAnsi="JetBrains Mono"/>
@@ -1916,7 +1440,6 @@
         </w:rPr>
         <w:t>cdp</w:t>
       </w:r>
-      <w:proofErr w:type="spellEnd"/>
       <w:r>
         <w:rPr>
           <w:rFonts w:ascii="JetBrains Mono" w:hAnsi="JetBrains Mono"/>
@@ -1933,7 +1456,6 @@
         </w:rPr>
         <w:t>Можно ли передавать заемные позиции (</w:t>
       </w:r>
-      <w:proofErr w:type="spellStart"/>
       <w:r>
         <w:rPr>
           <w:rFonts w:ascii="JetBrains Mono" w:hAnsi="JetBrains Mono"/>
@@ -1941,7 +1463,6 @@
         </w:rPr>
         <w:t>cdp</w:t>
       </w:r>
-      <w:proofErr w:type="spellEnd"/>
       <w:r>
         <w:rPr>
           <w:rFonts w:ascii="JetBrains Mono" w:hAnsi="JetBrains Mono"/>
@@ -2008,7 +1529,6 @@
           </w:rPr>
           <w:t>.</w:t>
         </w:r>
-        <w:proofErr w:type="spellStart"/>
         <w:r>
           <w:rPr>
             <w:rStyle w:val="a4"/>
@@ -2016,7 +1536,6 @@
           </w:rPr>
           <w:t>ethercluster</w:t>
         </w:r>
-        <w:proofErr w:type="spellEnd"/>
         <w:r>
           <w:rPr>
             <w:rStyle w:val="a4"/>
@@ -2057,7 +1576,6 @@
         </w:rPr>
         <w:t xml:space="preserve">это аналог </w:t>
       </w:r>
-      <w:proofErr w:type="spellStart"/>
       <w:r>
         <w:rPr>
           <w:rFonts w:ascii="JetBrains Mono" w:hAnsi="JetBrains Mono"/>
@@ -2065,7 +1583,6 @@
         </w:rPr>
         <w:t>infura</w:t>
       </w:r>
-      <w:proofErr w:type="spellEnd"/>
       <w:r>
         <w:rPr>
           <w:rFonts w:ascii="JetBrains Mono" w:hAnsi="JetBrains Mono"/>
@@ -2082,7 +1599,6 @@
         </w:rPr>
         <w:t xml:space="preserve">для </w:t>
       </w:r>
-      <w:proofErr w:type="spellStart"/>
       <w:r>
         <w:rPr>
           <w:rFonts w:ascii="JetBrains Mono" w:hAnsi="JetBrains Mono"/>
@@ -2090,7 +1606,6 @@
         </w:rPr>
         <w:t>etc</w:t>
       </w:r>
-      <w:proofErr w:type="spellEnd"/>
     </w:p>
     <w:p>
       <w:pPr>
@@ -2143,14 +1658,12 @@
         </w:rPr>
         <w:t xml:space="preserve">Переделать </w:t>
       </w:r>
-      <w:proofErr w:type="spellStart"/>
       <w:r>
         <w:rPr>
           <w:highlight w:val="green"/>
         </w:rPr>
         <w:t>exRate</w:t>
       </w:r>
-      <w:proofErr w:type="spellEnd"/>
       <w:r>
         <w:rPr>
           <w:highlight w:val="green"/>
@@ -2255,14 +1768,12 @@
         </w:rPr>
         <w:t xml:space="preserve">Переделать </w:t>
       </w:r>
-      <w:proofErr w:type="spellStart"/>
       <w:r>
         <w:rPr>
           <w:highlight w:val="green"/>
         </w:rPr>
         <w:t>exRate</w:t>
       </w:r>
-      <w:proofErr w:type="spellEnd"/>
       <w:r>
         <w:rPr>
           <w:highlight w:val="green"/>
@@ -2354,24 +1865,14 @@
           <w:sz w:val="28"/>
           <w:lang w:val="ru-RU"/>
         </w:rPr>
-        <w:t xml:space="preserve">, а потом уже </w:t>
-      </w:r>
-      <w:proofErr w:type="spellStart"/>
+        <w:t>, а потом уже криптокоммодити</w:t>
+      </w:r>
       <w:r>
         <w:rPr>
           <w:b/>
           <w:sz w:val="28"/>
           <w:lang w:val="ru-RU"/>
         </w:rPr>
-        <w:t>криптокоммодити</w:t>
-      </w:r>
-      <w:proofErr w:type="spellEnd"/>
-      <w:r>
-        <w:rPr>
-          <w:b/>
-          <w:sz w:val="28"/>
-          <w:lang w:val="ru-RU"/>
-        </w:rPr>
         <w:t xml:space="preserve"> и краудфандинг (если что, аукцион можно будет поменять потом на другой контракт)</w:t>
       </w:r>
     </w:p>
@@ -2381,104 +1882,34 @@
       </w:r>
     </w:p>
     <w:p>
-      <w:proofErr w:type="spellStart"/>
-      <w:proofErr w:type="gramStart"/>
-      <w:r>
-        <w:t>askForUpdatePriceAnd</w:t>
-      </w:r>
-      <w:proofErr w:type="spellEnd"/>
-      <w:proofErr w:type="gramEnd"/>
-      <w:r>
-        <w:t xml:space="preserve"> mint </w:t>
-      </w:r>
-      <w:proofErr w:type="spellStart"/>
-      <w:r>
-        <w:t>cryptoBrent</w:t>
-      </w:r>
-      <w:proofErr w:type="spellEnd"/>
-      <w:r>
-        <w:t xml:space="preserve"> -&gt; </w:t>
-      </w:r>
-      <w:proofErr w:type="spellStart"/>
-      <w:r>
-        <w:t>exRate</w:t>
-      </w:r>
-      <w:proofErr w:type="spellEnd"/>
-    </w:p>
-    <w:p>
-      <w:proofErr w:type="spellStart"/>
-      <w:proofErr w:type="gramStart"/>
-      <w:r>
-        <w:t>askForUpdatePriceAnd</w:t>
-      </w:r>
-      <w:proofErr w:type="spellEnd"/>
-      <w:proofErr w:type="gramEnd"/>
-      <w:r>
-        <w:t xml:space="preserve"> burn </w:t>
-      </w:r>
-      <w:proofErr w:type="spellStart"/>
-      <w:r>
-        <w:t>cryptoBrent</w:t>
-      </w:r>
-      <w:proofErr w:type="spellEnd"/>
-      <w:r>
-        <w:t xml:space="preserve"> -&gt; </w:t>
-      </w:r>
-      <w:proofErr w:type="spellStart"/>
-      <w:r>
-        <w:t>exRate</w:t>
-      </w:r>
-      <w:proofErr w:type="spellEnd"/>
-    </w:p>
-    <w:p>
-      <w:proofErr w:type="spellStart"/>
-      <w:proofErr w:type="gramStart"/>
-      <w:r>
-        <w:t>auctionLiquidation</w:t>
-      </w:r>
-      <w:proofErr w:type="spellEnd"/>
-      <w:proofErr w:type="gramEnd"/>
-      <w:r>
-        <w:t xml:space="preserve"> collateral</w:t>
-      </w:r>
-    </w:p>
-    <w:p>
-      <w:proofErr w:type="spellStart"/>
-      <w:proofErr w:type="gramStart"/>
-      <w:r>
-        <w:t>mintCommodity</w:t>
-      </w:r>
-      <w:proofErr w:type="spellEnd"/>
-      <w:r>
-        <w:t>(</w:t>
-      </w:r>
-      <w:proofErr w:type="spellStart"/>
-      <w:proofErr w:type="gramEnd"/>
-      <w:r>
-        <w:t>contractAddress</w:t>
-      </w:r>
-      <w:proofErr w:type="spellEnd"/>
-      <w:r>
-        <w:t xml:space="preserve">, </w:t>
-      </w:r>
-    </w:p>
-    <w:p>
-      <w:proofErr w:type="spellStart"/>
-      <w:proofErr w:type="gramStart"/>
+      <w:r>
+        <w:t>askForUpdatePriceAnd mint cryptoBrent -&gt; exRate</w:t>
+      </w:r>
+    </w:p>
+    <w:p>
+      <w:r>
+        <w:t>askForUpdatePriceAnd burn cryptoBrent -&gt; exRate</w:t>
+      </w:r>
+    </w:p>
+    <w:p>
+      <w:r>
+        <w:t>auctionLiquidation collateral</w:t>
+      </w:r>
+    </w:p>
+    <w:p>
+      <w:r>
+        <w:t xml:space="preserve">mintCommodity(contractAddress, </w:t>
+      </w:r>
+    </w:p>
+    <w:p>
       <w:r>
         <w:t>onlyExRateContractAddress</w:t>
       </w:r>
-      <w:proofErr w:type="spellEnd"/>
-      <w:proofErr w:type="gramEnd"/>
-    </w:p>
-    <w:p>
-      <w:proofErr w:type="spellStart"/>
-      <w:proofErr w:type="gramStart"/>
+    </w:p>
+    <w:p>
       <w:r>
         <w:t>commodityFactory</w:t>
       </w:r>
-      <w:proofErr w:type="spellEnd"/>
-      <w:proofErr w:type="gramEnd"/>
       <w:r>
         <w:t xml:space="preserve"> (</w:t>
       </w:r>
@@ -2492,20 +1923,12 @@
           <w:lang w:val="ru-RU"/>
         </w:rPr>
       </w:pPr>
-      <w:proofErr w:type="gramStart"/>
       <w:r>
         <w:rPr>
           <w:lang w:val="ru-RU"/>
         </w:rPr>
         <w:lastRenderedPageBreak/>
-        <w:t>разовая</w:t>
-      </w:r>
-      <w:proofErr w:type="gramEnd"/>
-      <w:r>
-        <w:rPr>
-          <w:lang w:val="ru-RU"/>
-        </w:rPr>
-        <w:t xml:space="preserve"> комиссия за </w:t>
+        <w:t xml:space="preserve">разовая комиссия за </w:t>
       </w:r>
       <w:r>
         <w:rPr>
@@ -2520,11 +1943,9 @@
           <w:lang w:val="ru-RU"/>
         </w:rPr>
       </w:pPr>
-      <w:proofErr w:type="spellStart"/>
       <w:r>
         <w:t>CrowdFunding</w:t>
       </w:r>
-      <w:proofErr w:type="spellEnd"/>
       <w:r>
         <w:rPr>
           <w:lang w:val="ru-RU"/>
@@ -2702,19 +2123,8 @@
           <w:szCs w:val="40"/>
           <w:lang w:val="ru-RU"/>
         </w:rPr>
-        <w:t>В *</w:t>
-      </w:r>
-      <w:proofErr w:type="spellStart"/>
-      <w:r>
-        <w:rPr>
-          <w:b/>
-          <w:sz w:val="40"/>
-          <w:szCs w:val="40"/>
-          <w:lang w:val="ru-RU"/>
-        </w:rPr>
-        <w:t>опу</w:t>
-      </w:r>
-      <w:proofErr w:type="spellEnd"/>
+        <w:t>В *опу</w:t>
+      </w:r>
       <w:r>
         <w:rPr>
           <w:b/>
@@ -2759,7 +2169,6 @@
         </w:rPr>
         <w:t xml:space="preserve">. Все нормально можно получать через другие </w:t>
       </w:r>
-      <w:proofErr w:type="spellStart"/>
       <w:r>
         <w:rPr>
           <w:b/>
@@ -2768,7 +2177,6 @@
         </w:rPr>
         <w:t>api</w:t>
       </w:r>
-      <w:proofErr w:type="spellEnd"/>
       <w:r>
         <w:rPr>
           <w:b/>
@@ -3463,7 +2871,6 @@
         </w:rPr>
         <w:t xml:space="preserve"> </w:t>
       </w:r>
-      <w:proofErr w:type="spellStart"/>
       <w:r>
         <w:rPr>
           <w:b/>
@@ -3472,7 +2879,6 @@
         </w:rPr>
         <w:t>custdev’a</w:t>
       </w:r>
-      <w:proofErr w:type="spellEnd"/>
     </w:p>
     <w:p>
       <w:pPr>
@@ -3519,25 +2925,7 @@
           <w:sz w:val="40"/>
           <w:szCs w:val="40"/>
         </w:rPr>
-        <w:t xml:space="preserve"> On </w:t>
-      </w:r>
-      <w:proofErr w:type="spellStart"/>
-      <w:r>
-        <w:rPr>
-          <w:b/>
-          <w:sz w:val="40"/>
-          <w:szCs w:val="40"/>
-        </w:rPr>
-        <w:t>etc</w:t>
-      </w:r>
-      <w:proofErr w:type="spellEnd"/>
-      <w:r>
-        <w:rPr>
-          <w:b/>
-          <w:sz w:val="40"/>
-          <w:szCs w:val="40"/>
-        </w:rPr>
-        <w:t xml:space="preserve"> price update check position to claim to close</w:t>
+        <w:t xml:space="preserve"> On etc price update check position to claim to close</w:t>
       </w:r>
     </w:p>
     <w:p>
@@ -3702,7 +3090,6 @@
           <w:szCs w:val="40"/>
         </w:rPr>
       </w:pPr>
-      <w:proofErr w:type="spellStart"/>
       <w:r>
         <w:rPr>
           <w:b/>
@@ -3711,7 +3098,6 @@
         </w:rPr>
         <w:t>MarketMaker</w:t>
       </w:r>
-      <w:proofErr w:type="spellEnd"/>
       <w:r>
         <w:rPr>
           <w:b/>
@@ -3740,18 +3126,8 @@
           <w:sz w:val="40"/>
           <w:szCs w:val="40"/>
         </w:rPr>
-        <w:t xml:space="preserve">Someone, who needs </w:t>
-      </w:r>
-      <w:proofErr w:type="spellStart"/>
-      <w:r>
-        <w:rPr>
-          <w:b/>
-          <w:sz w:val="40"/>
-          <w:szCs w:val="40"/>
-        </w:rPr>
-        <w:t>stableCoin</w:t>
-      </w:r>
-      <w:proofErr w:type="spellEnd"/>
+        <w:t>Someone, who needs stableCoin</w:t>
+      </w:r>
       <w:r>
         <w:rPr>
           <w:b/>
@@ -3822,31 +3198,7 @@
           <w:shd w:val="clear" w:color="auto" w:fill="FFFFFF"/>
           <w:lang w:val="ru-RU"/>
         </w:rPr>
-        <w:t xml:space="preserve">Когда будет срублено последнее дерево, когда будет поймана последняя рыба, когда будет отравлена последняя </w:t>
-      </w:r>
-      <w:proofErr w:type="gramStart"/>
-      <w:r>
-        <w:rPr>
-          <w:rFonts w:ascii="Arial" w:hAnsi="Arial" w:cs="Arial"/>
-          <w:color w:val="202122"/>
-          <w:sz w:val="21"/>
-          <w:szCs w:val="21"/>
-          <w:shd w:val="clear" w:color="auto" w:fill="FFFFFF"/>
-          <w:lang w:val="ru-RU"/>
-        </w:rPr>
-        <w:t>река..</w:t>
-      </w:r>
-      <w:proofErr w:type="gramEnd"/>
-      <w:r>
-        <w:rPr>
-          <w:rFonts w:ascii="Arial" w:hAnsi="Arial" w:cs="Arial"/>
-          <w:color w:val="202122"/>
-          <w:sz w:val="21"/>
-          <w:szCs w:val="21"/>
-          <w:shd w:val="clear" w:color="auto" w:fill="FFFFFF"/>
-          <w:lang w:val="ru-RU"/>
-        </w:rPr>
-        <w:t>, вы поймёте, пусть и слишком поздно, что банковский счёт</w:t>
+        <w:t>Когда будет срублено последнее дерево, когда будет поймана последняя рыба, когда будет отравлена последняя река.., вы поймёте, пусть и слишком поздно, что банковский счёт</w:t>
       </w:r>
       <w:r>
         <w:rPr>
@@ -4034,97 +3386,23 @@
           <w:sz w:val="40"/>
           <w:szCs w:val="40"/>
         </w:rPr>
-        <w:t>TSC/</w:t>
-      </w:r>
-      <w:proofErr w:type="spellStart"/>
-      <w:proofErr w:type="gramStart"/>
-      <w:r>
-        <w:rPr>
-          <w:b/>
-          <w:sz w:val="40"/>
-          <w:szCs w:val="40"/>
-        </w:rPr>
-        <w:t>etc</w:t>
-      </w:r>
-      <w:proofErr w:type="spellEnd"/>
-      <w:r>
-        <w:rPr>
-          <w:b/>
-          <w:sz w:val="40"/>
-          <w:szCs w:val="40"/>
-        </w:rPr>
-        <w:t>(</w:t>
-      </w:r>
-      <w:proofErr w:type="gramEnd"/>
-      <w:r>
-        <w:rPr>
-          <w:b/>
-          <w:sz w:val="40"/>
-          <w:szCs w:val="40"/>
-        </w:rPr>
-        <w:t>5000 1.07)</w:t>
-      </w:r>
-      <w:r>
-        <w:rPr>
-          <w:b/>
-          <w:sz w:val="40"/>
-          <w:szCs w:val="40"/>
-        </w:rPr>
-        <w:t xml:space="preserve">, </w:t>
-      </w:r>
-      <w:proofErr w:type="spellStart"/>
-      <w:r>
-        <w:rPr>
-          <w:b/>
-          <w:sz w:val="40"/>
-          <w:szCs w:val="40"/>
-        </w:rPr>
-        <w:t>Rle</w:t>
-      </w:r>
-      <w:proofErr w:type="spellEnd"/>
-      <w:r>
-        <w:rPr>
-          <w:b/>
-          <w:sz w:val="40"/>
-          <w:szCs w:val="40"/>
-        </w:rPr>
-        <w:t>/</w:t>
-      </w:r>
-      <w:proofErr w:type="spellStart"/>
-      <w:r>
-        <w:rPr>
-          <w:b/>
-          <w:sz w:val="40"/>
-          <w:szCs w:val="40"/>
-        </w:rPr>
-        <w:t>etc</w:t>
-      </w:r>
-      <w:proofErr w:type="spellEnd"/>
-      <w:r>
-        <w:rPr>
-          <w:b/>
-          <w:sz w:val="40"/>
-          <w:szCs w:val="40"/>
-        </w:rPr>
-        <w:t>, CFP/</w:t>
-      </w:r>
-      <w:proofErr w:type="spellStart"/>
-      <w:r>
-        <w:rPr>
-          <w:b/>
-          <w:sz w:val="40"/>
-          <w:szCs w:val="40"/>
-        </w:rPr>
-        <w:t>etc</w:t>
-      </w:r>
-      <w:proofErr w:type="spellEnd"/>
-      <w:r>
-        <w:rPr>
-          <w:b/>
-          <w:sz w:val="40"/>
-          <w:szCs w:val="40"/>
-        </w:rPr>
-        <w:t>)</w:t>
+        <w:t>TSC/etc</w:t>
+      </w:r>
+      <w:r>
+        <w:rPr>
+          <w:b/>
+          <w:sz w:val="40"/>
+          <w:szCs w:val="40"/>
+        </w:rPr>
+        <w:t>(5000 1.07)</w:t>
+      </w:r>
+      <w:r>
+        <w:rPr>
+          <w:b/>
+          <w:sz w:val="40"/>
+          <w:szCs w:val="40"/>
+        </w:rPr>
+        <w:t>, Rle/etc, CFP/etc)</w:t>
       </w:r>
     </w:p>
     <w:p>
@@ -4212,7 +3490,6 @@
         </w:rPr>
         <w:t xml:space="preserve">Deposit </w:t>
       </w:r>
-      <w:proofErr w:type="spellStart"/>
       <w:r>
         <w:rPr>
           <w:rFonts w:ascii="JetBrains Mono" w:eastAsia="Times New Roman" w:hAnsi="JetBrains Mono" w:cs="Courier New"/>
@@ -4222,7 +3499,6 @@
         </w:rPr>
         <w:t>topUp</w:t>
       </w:r>
-      <w:proofErr w:type="spellEnd"/>
       <w:r>
         <w:rPr>
           <w:rFonts w:ascii="JetBrains Mono" w:eastAsia="Times New Roman" w:hAnsi="JetBrains Mono" w:cs="Courier New"/>
@@ -4313,59 +3589,8 @@
           <w:szCs w:val="52"/>
           <w:highlight w:val="red"/>
         </w:rPr>
-        <w:t xml:space="preserve">Add </w:t>
-      </w:r>
-      <w:proofErr w:type="spellStart"/>
-      <w:r>
-        <w:rPr>
-          <w:b/>
-          <w:sz w:val="52"/>
-          <w:szCs w:val="52"/>
-          <w:highlight w:val="red"/>
-        </w:rPr>
-        <w:t>updateInterest</w:t>
-      </w:r>
-      <w:proofErr w:type="spellEnd"/>
-      <w:r>
-        <w:rPr>
-          <w:b/>
-          <w:sz w:val="52"/>
-          <w:szCs w:val="52"/>
-          <w:highlight w:val="red"/>
-        </w:rPr>
-        <w:t xml:space="preserve"> to </w:t>
-      </w:r>
-      <w:proofErr w:type="spellStart"/>
-      <w:r>
-        <w:rPr>
-          <w:b/>
-          <w:sz w:val="52"/>
-          <w:szCs w:val="52"/>
-          <w:highlight w:val="red"/>
-        </w:rPr>
-        <w:t>topUp</w:t>
-      </w:r>
-      <w:proofErr w:type="spellEnd"/>
-      <w:r>
-        <w:rPr>
-          <w:b/>
-          <w:sz w:val="52"/>
-          <w:szCs w:val="52"/>
-          <w:highlight w:val="red"/>
-        </w:rPr>
-        <w:t xml:space="preserve"> and </w:t>
-      </w:r>
-      <w:proofErr w:type="spellStart"/>
-      <w:r>
-        <w:rPr>
-          <w:b/>
-          <w:sz w:val="52"/>
-          <w:szCs w:val="52"/>
-          <w:highlight w:val="red"/>
-        </w:rPr>
-        <w:t>withDraw</w:t>
-      </w:r>
-      <w:proofErr w:type="spellEnd"/>
+        <w:t>Add updateInterest to topUp and withDraw</w:t>
+      </w:r>
     </w:p>
     <w:p>
       <w:pPr>
@@ -4408,27 +3633,7 @@
           <w:szCs w:val="52"/>
           <w:highlight w:val="red"/>
         </w:rPr>
-        <w:t xml:space="preserve">It seems, that </w:t>
-      </w:r>
-      <w:proofErr w:type="spellStart"/>
-      <w:r>
-        <w:rPr>
-          <w:b/>
-          <w:sz w:val="52"/>
-          <w:szCs w:val="52"/>
-          <w:highlight w:val="red"/>
-        </w:rPr>
-        <w:t>maxCoinsToMint</w:t>
-      </w:r>
-      <w:proofErr w:type="spellEnd"/>
-      <w:r>
-        <w:rPr>
-          <w:b/>
-          <w:sz w:val="52"/>
-          <w:szCs w:val="52"/>
-          <w:highlight w:val="red"/>
-        </w:rPr>
-        <w:t xml:space="preserve"> on CDP doesn’t take generated fee in consideration</w:t>
+        <w:t>It seems, that maxCoinsToMint on CDP doesn’t take generated fee in consideration</w:t>
       </w:r>
     </w:p>
     <w:p>
@@ -4501,20 +3706,8 @@
           <w:highlight w:val="green"/>
           <w:lang w:val="ru-RU"/>
         </w:rPr>
-        <w:t xml:space="preserve">Нужно написать тест-план и вернуться на локальный </w:t>
-      </w:r>
-      <w:proofErr w:type="spellStart"/>
-      <w:r>
-        <w:rPr>
-          <w:b/>
-          <w:sz w:val="52"/>
-          <w:szCs w:val="52"/>
-          <w:highlight w:val="green"/>
-          <w:lang w:val="ru-RU"/>
-        </w:rPr>
-        <w:t>блокчейн</w:t>
-      </w:r>
-      <w:proofErr w:type="spellEnd"/>
+        <w:t>Нужно написать тест-план и вернуться на локальный блокчейн</w:t>
+      </w:r>
     </w:p>
     <w:p>
       <w:pPr>
@@ -4594,7 +3787,6 @@
         </w:rPr>
         <w:t xml:space="preserve"> If not, one may increase allowance constantly, so </w:t>
       </w:r>
-      <w:proofErr w:type="spellStart"/>
       <w:r>
         <w:rPr>
           <w:b/>
@@ -4603,42 +3795,8 @@
           <w:highlight w:val="yellow"/>
         </w:rPr>
         <w:lastRenderedPageBreak/>
-        <w:t>ruleBuyOut</w:t>
-      </w:r>
-      <w:proofErr w:type="spellEnd"/>
-      <w:r>
-        <w:rPr>
-          <w:b/>
-          <w:sz w:val="52"/>
-          <w:szCs w:val="52"/>
-          <w:highlight w:val="yellow"/>
-        </w:rPr>
-        <w:t xml:space="preserve"> </w:t>
-      </w:r>
-      <w:proofErr w:type="spellStart"/>
-      <w:proofErr w:type="gramStart"/>
-      <w:r>
-        <w:rPr>
-          <w:b/>
-          <w:sz w:val="52"/>
-          <w:szCs w:val="52"/>
-          <w:highlight w:val="yellow"/>
-        </w:rPr>
-        <w:t>wont</w:t>
-      </w:r>
-      <w:proofErr w:type="spellEnd"/>
-      <w:proofErr w:type="gramEnd"/>
-      <w:r>
-        <w:rPr>
-          <w:b/>
-          <w:sz w:val="52"/>
-          <w:szCs w:val="52"/>
-          <w:highlight w:val="yellow"/>
-        </w:rPr>
-        <w:t xml:space="preserve"> ever start. So it is changed to just surplus allowance. </w:t>
-      </w:r>
-      <w:bookmarkStart w:id="0" w:name="_GoBack"/>
-      <w:bookmarkEnd w:id="0"/>
+        <w:t xml:space="preserve">ruleBuyOut wont ever start. So it is changed to just surplus allowance. </w:t>
+      </w:r>
     </w:p>
     <w:p>
       <w:pPr>
@@ -4663,12 +3821,92 @@
         </w:tabs>
         <w:spacing w:after="0" w:line="240" w:lineRule="auto"/>
         <w:rPr>
+          <w:b/>
+          <w:sz w:val="52"/>
+          <w:szCs w:val="52"/>
+          <w:highlight w:val="yellow"/>
+        </w:rPr>
+      </w:pPr>
+    </w:p>
+    <w:p>
+      <w:pPr>
+        <w:shd w:val="clear" w:color="auto" w:fill="FFFFFF"/>
+        <w:tabs>
+          <w:tab w:val="left" w:pos="916"/>
+          <w:tab w:val="left" w:pos="1832"/>
+          <w:tab w:val="left" w:pos="2748"/>
+          <w:tab w:val="left" w:pos="3664"/>
+          <w:tab w:val="left" w:pos="4580"/>
+          <w:tab w:val="left" w:pos="5496"/>
+          <w:tab w:val="left" w:pos="6412"/>
+          <w:tab w:val="left" w:pos="7328"/>
+          <w:tab w:val="left" w:pos="8244"/>
+          <w:tab w:val="left" w:pos="9160"/>
+          <w:tab w:val="left" w:pos="10076"/>
+          <w:tab w:val="left" w:pos="10992"/>
+          <w:tab w:val="left" w:pos="11908"/>
+          <w:tab w:val="left" w:pos="12824"/>
+          <w:tab w:val="left" w:pos="13740"/>
+          <w:tab w:val="left" w:pos="14656"/>
+        </w:tabs>
+        <w:spacing w:after="0" w:line="240" w:lineRule="auto"/>
+        <w:rPr>
+          <w:b/>
+          <w:sz w:val="52"/>
+          <w:szCs w:val="52"/>
+          <w:highlight w:val="yellow"/>
+        </w:rPr>
+      </w:pPr>
+    </w:p>
+    <w:p>
+      <w:pPr>
+        <w:shd w:val="clear" w:color="auto" w:fill="FFFFFF"/>
+        <w:tabs>
+          <w:tab w:val="left" w:pos="916"/>
+          <w:tab w:val="left" w:pos="1832"/>
+          <w:tab w:val="left" w:pos="2748"/>
+          <w:tab w:val="left" w:pos="3664"/>
+          <w:tab w:val="left" w:pos="4580"/>
+          <w:tab w:val="left" w:pos="5496"/>
+          <w:tab w:val="left" w:pos="6412"/>
+          <w:tab w:val="left" w:pos="7328"/>
+          <w:tab w:val="left" w:pos="8244"/>
+          <w:tab w:val="left" w:pos="9160"/>
+          <w:tab w:val="left" w:pos="10076"/>
+          <w:tab w:val="left" w:pos="10992"/>
+          <w:tab w:val="left" w:pos="11908"/>
+          <w:tab w:val="left" w:pos="12824"/>
+          <w:tab w:val="left" w:pos="13740"/>
+          <w:tab w:val="left" w:pos="14656"/>
+        </w:tabs>
+        <w:spacing w:after="0" w:line="240" w:lineRule="auto"/>
+        <w:rPr>
           <w:rFonts w:ascii="JetBrains Mono" w:eastAsia="Times New Roman" w:hAnsi="JetBrains Mono" w:cs="Courier New"/>
           <w:color w:val="080808"/>
           <w:sz w:val="20"/>
           <w:szCs w:val="20"/>
         </w:rPr>
       </w:pPr>
+      <w:r>
+        <w:rPr>
+          <w:rFonts w:ascii="JetBrains Mono" w:eastAsia="Times New Roman" w:hAnsi="JetBrains Mono" w:cs="Courier New"/>
+          <w:color w:val="080808"/>
+          <w:sz w:val="20"/>
+          <w:szCs w:val="20"/>
+        </w:rPr>
+        <w:t>(test\cdp_withdrawAndClose.js:59:9)</w:t>
+      </w:r>
+      <w:r>
+        <w:rPr>
+          <w:rFonts w:ascii="JetBrains Mono" w:eastAsia="Times New Roman" w:hAnsi="JetBrains Mono" w:cs="Courier New"/>
+          <w:color w:val="080808"/>
+          <w:sz w:val="20"/>
+          <w:szCs w:val="20"/>
+        </w:rPr>
+        <w:t xml:space="preserve"> strange error type – out of gas, but should be reverse</w:t>
+      </w:r>
+      <w:bookmarkStart w:id="0" w:name="_GoBack"/>
+      <w:bookmarkEnd w:id="0"/>
     </w:p>
     <w:p>
       <w:pPr>

</xml_diff>

<commit_message>
removed redundant params from INTDAO, added Secification
</commit_message>
<xml_diff>
--- a/doc/TODO.docx
+++ b/doc/TODO.docx
@@ -1,7 +1,59 @@
 
 <file path=word/document.xml><?xml version="1.0" encoding="utf-8"?>
-<w:document xmlns:wpc="http://schemas.microsoft.com/office/word/2010/wordprocessingCanvas" xmlns:mc="http://schemas.openxmlformats.org/markup-compatibility/2006" xmlns:o="urn:schemas-microsoft-com:office:office" xmlns:r="http://schemas.openxmlformats.org/officeDocument/2006/relationships" xmlns:m="http://schemas.openxmlformats.org/officeDocument/2006/math" xmlns:v="urn:schemas-microsoft-com:vml" xmlns:wp14="http://schemas.microsoft.com/office/word/2010/wordprocessingDrawing" xmlns:wp="http://schemas.openxmlformats.org/drawingml/2006/wordprocessingDrawing" xmlns:w10="urn:schemas-microsoft-com:office:word" xmlns:w="http://schemas.openxmlformats.org/wordprocessingml/2006/main" xmlns:w14="http://schemas.microsoft.com/office/word/2010/wordml" xmlns:w15="http://schemas.microsoft.com/office/word/2012/wordml" xmlns:wpg="http://schemas.microsoft.com/office/word/2010/wordprocessingGroup" xmlns:wpi="http://schemas.microsoft.com/office/word/2010/wordprocessingInk" xmlns:wne="http://schemas.microsoft.com/office/word/2006/wordml" xmlns:wps="http://schemas.microsoft.com/office/word/2010/wordprocessingShape" mc:Ignorable="w14 w15 wp14">
+<w:document xmlns:wpc="http://schemas.microsoft.com/office/word/2010/wordprocessingCanvas" xmlns:cx="http://schemas.microsoft.com/office/drawing/2014/chartex" xmlns:cx1="http://schemas.microsoft.com/office/drawing/2015/9/8/chartex" xmlns:cx2="http://schemas.microsoft.com/office/drawing/2015/10/21/chartex" xmlns:cx3="http://schemas.microsoft.com/office/drawing/2016/5/9/chartex" xmlns:cx4="http://schemas.microsoft.com/office/drawing/2016/5/10/chartex" xmlns:cx5="http://schemas.microsoft.com/office/drawing/2016/5/11/chartex" xmlns:cx6="http://schemas.microsoft.com/office/drawing/2016/5/12/chartex" xmlns:cx7="http://schemas.microsoft.com/office/drawing/2016/5/13/chartex" xmlns:cx8="http://schemas.microsoft.com/office/drawing/2016/5/14/chartex" xmlns:mc="http://schemas.openxmlformats.org/markup-compatibility/2006" xmlns:aink="http://schemas.microsoft.com/office/drawing/2016/ink" xmlns:am3d="http://schemas.microsoft.com/office/drawing/2017/model3d" xmlns:o="urn:schemas-microsoft-com:office:office" xmlns:r="http://schemas.openxmlformats.org/officeDocument/2006/relationships" xmlns:m="http://schemas.openxmlformats.org/officeDocument/2006/math" xmlns:v="urn:schemas-microsoft-com:vml" xmlns:wp14="http://schemas.microsoft.com/office/word/2010/wordprocessingDrawing" xmlns:wp="http://schemas.openxmlformats.org/drawingml/2006/wordprocessingDrawing" xmlns:w10="urn:schemas-microsoft-com:office:word" xmlns:w="http://schemas.openxmlformats.org/wordprocessingml/2006/main" xmlns:w14="http://schemas.microsoft.com/office/word/2010/wordml" xmlns:w15="http://schemas.microsoft.com/office/word/2012/wordml" xmlns:w16cex="http://schemas.microsoft.com/office/word/2018/wordml/cex" xmlns:w16cid="http://schemas.microsoft.com/office/word/2016/wordml/cid" xmlns:w16="http://schemas.microsoft.com/office/word/2018/wordml" xmlns:w16sdtdh="http://schemas.microsoft.com/office/word/2020/wordml/sdtdatahash" xmlns:w16se="http://schemas.microsoft.com/office/word/2015/wordml/symex" xmlns:wpg="http://schemas.microsoft.com/office/word/2010/wordprocessingGroup" xmlns:wpi="http://schemas.microsoft.com/office/word/2010/wordprocessingInk" xmlns:wne="http://schemas.microsoft.com/office/word/2006/wordml" xmlns:wps="http://schemas.microsoft.com/office/word/2010/wordprocessingShape" mc:Ignorable="w14 w15 w16se w16cid w16 w16cex w16sdtdh wp14">
   <w:body>
+    <w:p>
+      <w:pPr>
+        <w:pStyle w:val="20"/>
+        <w:rPr>
+          <w:sz w:val="48"/>
+          <w:szCs w:val="48"/>
+        </w:rPr>
+      </w:pPr>
+      <w:r>
+        <w:rPr>
+          <w:sz w:val="48"/>
+          <w:szCs w:val="48"/>
+          <w:highlight w:val="red"/>
+        </w:rPr>
+        <w:t>highVolatilityEventBarrierPercent</w:t>
+      </w:r>
+    </w:p>
+    <w:p>
+      <w:pPr>
+        <w:pStyle w:val="HTML"/>
+        <w:shd w:val="clear" w:color="auto" w:fill="FFFFFF"/>
+        <w:rPr>
+          <w:rFonts w:ascii="JetBrains Mono" w:hAnsi="JetBrains Mono"/>
+          <w:color w:val="080808"/>
+          <w:sz w:val="48"/>
+          <w:szCs w:val="48"/>
+          <w:lang w:val="ru-RU"/>
+        </w:rPr>
+      </w:pPr>
+      <w:r>
+        <w:rPr>
+          <w:rFonts w:ascii="JetBrains Mono" w:hAnsi="JetBrains Mono"/>
+          <w:color w:val="080808"/>
+          <w:sz w:val="48"/>
+          <w:szCs w:val="48"/>
+          <w:lang w:val="ru-RU"/>
+        </w:rPr>
+        <w:t>не работает!!! Написать автотесты!!!</w:t>
+      </w:r>
+    </w:p>
+    <w:p>
+      <w:pPr>
+        <w:pStyle w:val="HTML"/>
+        <w:shd w:val="clear" w:color="auto" w:fill="FFFFFF"/>
+        <w:rPr>
+          <w:rFonts w:ascii="JetBrains Mono" w:hAnsi="JetBrains Mono"/>
+          <w:color w:val="080808"/>
+          <w:sz w:val="24"/>
+          <w:lang w:val="ru-RU"/>
+        </w:rPr>
+      </w:pPr>
+    </w:p>
     <w:p>
       <w:pPr>
         <w:pStyle w:val="HTML"/>
@@ -844,6 +896,7 @@
         <w:rPr>
           <w:lang w:val="ru-RU"/>
         </w:rPr>
+        <w:lastRenderedPageBreak/>
         <w:t xml:space="preserve">4. </w:t>
       </w:r>
       <w:r>
@@ -954,7 +1007,6 @@
         <w:rPr>
           <w:lang w:val="ru-RU"/>
         </w:rPr>
-        <w:lastRenderedPageBreak/>
         <w:t>6</w:t>
       </w:r>
       <w:r>
@@ -1893,6 +1945,7 @@
     </w:p>
     <w:p>
       <w:r>
+        <w:lastRenderedPageBreak/>
         <w:t>auctionLiquidation collateral</w:t>
       </w:r>
     </w:p>
@@ -1927,7 +1980,6 @@
         <w:rPr>
           <w:lang w:val="ru-RU"/>
         </w:rPr>
-        <w:lastRenderedPageBreak/>
         <w:t xml:space="preserve">разовая комиссия за </w:t>
       </w:r>
       <w:r>
@@ -2375,6 +2427,7 @@
           <w:szCs w:val="40"/>
           <w:lang w:val="ru-RU"/>
         </w:rPr>
+        <w:lastRenderedPageBreak/>
         <w:t xml:space="preserve"> Сайт</w:t>
       </w:r>
     </w:p>
@@ -2447,7 +2500,6 @@
           <w:szCs w:val="40"/>
           <w:lang w:val="ru-RU"/>
         </w:rPr>
-        <w:lastRenderedPageBreak/>
         <w:t xml:space="preserve"> Развертывание в </w:t>
       </w:r>
       <w:r>
@@ -2747,6 +2799,7 @@
           <w:sz w:val="40"/>
           <w:szCs w:val="40"/>
         </w:rPr>
+        <w:lastRenderedPageBreak/>
         <w:t>Last stage – create liquidity pool and lock LP tokens.</w:t>
       </w:r>
     </w:p>
@@ -2802,7 +2855,6 @@
           <w:szCs w:val="30"/>
           <w:shd w:val="clear" w:color="auto" w:fill="FCFCFB"/>
         </w:rPr>
-        <w:lastRenderedPageBreak/>
         <w:t>stabledefi.io</w:t>
       </w:r>
     </w:p>
@@ -3336,7 +3388,6 @@
           <w:sz w:val="40"/>
           <w:szCs w:val="40"/>
         </w:rPr>
-        <w:lastRenderedPageBreak/>
         <w:t>Get hosting, Make</w:t>
       </w:r>
       <w:r>
@@ -3776,6 +3827,7 @@
           <w:szCs w:val="52"/>
           <w:highlight w:val="yellow"/>
         </w:rPr>
+        <w:lastRenderedPageBreak/>
         <w:t>Check Allow surplus to auction (allowance increases. Is it right?</w:t>
       </w:r>
       <w:r>
@@ -3785,17 +3837,7 @@
           <w:szCs w:val="52"/>
           <w:highlight w:val="yellow"/>
         </w:rPr>
-        <w:t xml:space="preserve"> If not, one may increase allowance constantly, so </w:t>
-      </w:r>
-      <w:r>
-        <w:rPr>
-          <w:b/>
-          <w:sz w:val="52"/>
-          <w:szCs w:val="52"/>
-          <w:highlight w:val="yellow"/>
-        </w:rPr>
-        <w:lastRenderedPageBreak/>
-        <w:t xml:space="preserve">ruleBuyOut wont ever start. So it is changed to just surplus allowance. </w:t>
+        <w:t xml:space="preserve"> If not, one may increase allowance constantly, so ruleBuyOut wont ever start. So it is changed to just surplus allowance. </w:t>
       </w:r>
     </w:p>
     <w:p>
@@ -3905,8 +3947,6 @@
         </w:rPr>
         <w:t xml:space="preserve"> strange error type – out of gas, but should be reverse</w:t>
       </w:r>
-      <w:bookmarkStart w:id="0" w:name="_GoBack"/>
-      <w:bookmarkEnd w:id="0"/>
     </w:p>
     <w:p>
       <w:pPr>
@@ -3928,8 +3968,8 @@
 </file>
 
 <file path=word/numbering.xml><?xml version="1.0" encoding="utf-8"?>
-<w:numbering xmlns:wpc="http://schemas.microsoft.com/office/word/2010/wordprocessingCanvas" xmlns:mc="http://schemas.openxmlformats.org/markup-compatibility/2006" xmlns:o="urn:schemas-microsoft-com:office:office" xmlns:r="http://schemas.openxmlformats.org/officeDocument/2006/relationships" xmlns:m="http://schemas.openxmlformats.org/officeDocument/2006/math" xmlns:v="urn:schemas-microsoft-com:vml" xmlns:wp14="http://schemas.microsoft.com/office/word/2010/wordprocessingDrawing" xmlns:wp="http://schemas.openxmlformats.org/drawingml/2006/wordprocessingDrawing" xmlns:w10="urn:schemas-microsoft-com:office:word" xmlns:w="http://schemas.openxmlformats.org/wordprocessingml/2006/main" xmlns:w14="http://schemas.microsoft.com/office/word/2010/wordml" xmlns:w15="http://schemas.microsoft.com/office/word/2012/wordml" xmlns:wpg="http://schemas.microsoft.com/office/word/2010/wordprocessingGroup" xmlns:wpi="http://schemas.microsoft.com/office/word/2010/wordprocessingInk" xmlns:wne="http://schemas.microsoft.com/office/word/2006/wordml" xmlns:wps="http://schemas.microsoft.com/office/word/2010/wordprocessingShape" mc:Ignorable="w14 w15 wp14">
-  <w:abstractNum w:abstractNumId="0">
+<w:numbering xmlns:wpc="http://schemas.microsoft.com/office/word/2010/wordprocessingCanvas" xmlns:cx="http://schemas.microsoft.com/office/drawing/2014/chartex" xmlns:cx1="http://schemas.microsoft.com/office/drawing/2015/9/8/chartex" xmlns:cx2="http://schemas.microsoft.com/office/drawing/2015/10/21/chartex" xmlns:cx3="http://schemas.microsoft.com/office/drawing/2016/5/9/chartex" xmlns:cx4="http://schemas.microsoft.com/office/drawing/2016/5/10/chartex" xmlns:cx5="http://schemas.microsoft.com/office/drawing/2016/5/11/chartex" xmlns:cx6="http://schemas.microsoft.com/office/drawing/2016/5/12/chartex" xmlns:cx7="http://schemas.microsoft.com/office/drawing/2016/5/13/chartex" xmlns:cx8="http://schemas.microsoft.com/office/drawing/2016/5/14/chartex" xmlns:mc="http://schemas.openxmlformats.org/markup-compatibility/2006" xmlns:aink="http://schemas.microsoft.com/office/drawing/2016/ink" xmlns:am3d="http://schemas.microsoft.com/office/drawing/2017/model3d" xmlns:o="urn:schemas-microsoft-com:office:office" xmlns:r="http://schemas.openxmlformats.org/officeDocument/2006/relationships" xmlns:m="http://schemas.openxmlformats.org/officeDocument/2006/math" xmlns:v="urn:schemas-microsoft-com:vml" xmlns:wp14="http://schemas.microsoft.com/office/word/2010/wordprocessingDrawing" xmlns:wp="http://schemas.openxmlformats.org/drawingml/2006/wordprocessingDrawing" xmlns:w10="urn:schemas-microsoft-com:office:word" xmlns:w="http://schemas.openxmlformats.org/wordprocessingml/2006/main" xmlns:w14="http://schemas.microsoft.com/office/word/2010/wordml" xmlns:w15="http://schemas.microsoft.com/office/word/2012/wordml" xmlns:w16cex="http://schemas.microsoft.com/office/word/2018/wordml/cex" xmlns:w16cid="http://schemas.microsoft.com/office/word/2016/wordml/cid" xmlns:w16="http://schemas.microsoft.com/office/word/2018/wordml" xmlns:w16sdtdh="http://schemas.microsoft.com/office/word/2020/wordml/sdtdatahash" xmlns:w16se="http://schemas.microsoft.com/office/word/2015/wordml/symex" xmlns:wpg="http://schemas.microsoft.com/office/word/2010/wordprocessingGroup" xmlns:wpi="http://schemas.microsoft.com/office/word/2010/wordprocessingInk" xmlns:wne="http://schemas.microsoft.com/office/word/2006/wordml" xmlns:wps="http://schemas.microsoft.com/office/word/2010/wordprocessingShape" mc:Ignorable="w14 w15 w16se w16cid w16 w16cex w16sdtdh wp14">
+  <w:abstractNum w:abstractNumId="0" w15:restartNumberingAfterBreak="0">
     <w:nsid w:val="0147345A"/>
     <w:multiLevelType w:val="hybridMultilevel"/>
     <w:tmpl w:val="28F6D37E"/>
@@ -4015,7 +4055,7 @@
       </w:pPr>
     </w:lvl>
   </w:abstractNum>
-  <w:abstractNum w:abstractNumId="1">
+  <w:abstractNum w:abstractNumId="1" w15:restartNumberingAfterBreak="0">
     <w:nsid w:val="05610C98"/>
     <w:multiLevelType w:val="hybridMultilevel"/>
     <w:tmpl w:val="B462B4EA"/>
@@ -4104,7 +4144,7 @@
       </w:pPr>
     </w:lvl>
   </w:abstractNum>
-  <w:abstractNum w:abstractNumId="2">
+  <w:abstractNum w:abstractNumId="2" w15:restartNumberingAfterBreak="0">
     <w:nsid w:val="05A833CB"/>
     <w:multiLevelType w:val="hybridMultilevel"/>
     <w:tmpl w:val="2CA2AF3C"/>
@@ -4193,7 +4233,7 @@
       </w:pPr>
     </w:lvl>
   </w:abstractNum>
-  <w:abstractNum w:abstractNumId="3">
+  <w:abstractNum w:abstractNumId="3" w15:restartNumberingAfterBreak="0">
     <w:nsid w:val="0C1658D8"/>
     <w:multiLevelType w:val="hybridMultilevel"/>
     <w:tmpl w:val="9D0A3780"/>
@@ -4282,7 +4322,7 @@
       </w:pPr>
     </w:lvl>
   </w:abstractNum>
-  <w:abstractNum w:abstractNumId="4">
+  <w:abstractNum w:abstractNumId="4" w15:restartNumberingAfterBreak="0">
     <w:nsid w:val="33B90ED9"/>
     <w:multiLevelType w:val="hybridMultilevel"/>
     <w:tmpl w:val="07BE71F8"/>
@@ -4371,7 +4411,7 @@
       </w:pPr>
     </w:lvl>
   </w:abstractNum>
-  <w:abstractNum w:abstractNumId="5">
+  <w:abstractNum w:abstractNumId="5" w15:restartNumberingAfterBreak="0">
     <w:nsid w:val="39454ADA"/>
     <w:multiLevelType w:val="hybridMultilevel"/>
     <w:tmpl w:val="0F766CAE"/>
@@ -4460,7 +4500,7 @@
       </w:pPr>
     </w:lvl>
   </w:abstractNum>
-  <w:abstractNum w:abstractNumId="6">
+  <w:abstractNum w:abstractNumId="6" w15:restartNumberingAfterBreak="0">
     <w:nsid w:val="412D1361"/>
     <w:multiLevelType w:val="hybridMultilevel"/>
     <w:tmpl w:val="28F6D37E"/>
@@ -4546,7 +4586,7 @@
       </w:pPr>
     </w:lvl>
   </w:abstractNum>
-  <w:abstractNum w:abstractNumId="7">
+  <w:abstractNum w:abstractNumId="7" w15:restartNumberingAfterBreak="0">
     <w:nsid w:val="41F049E8"/>
     <w:multiLevelType w:val="hybridMultilevel"/>
     <w:tmpl w:val="BED8F9E6"/>
@@ -4635,7 +4675,7 @@
       </w:pPr>
     </w:lvl>
   </w:abstractNum>
-  <w:abstractNum w:abstractNumId="8">
+  <w:abstractNum w:abstractNumId="8" w15:restartNumberingAfterBreak="0">
     <w:nsid w:val="55DB72AC"/>
     <w:multiLevelType w:val="hybridMultilevel"/>
     <w:tmpl w:val="24424B74"/>
@@ -4724,7 +4764,7 @@
       </w:pPr>
     </w:lvl>
   </w:abstractNum>
-  <w:abstractNum w:abstractNumId="9">
+  <w:abstractNum w:abstractNumId="9" w15:restartNumberingAfterBreak="0">
     <w:nsid w:val="59281D8D"/>
     <w:multiLevelType w:val="hybridMultilevel"/>
     <w:tmpl w:val="D1D694C6"/>
@@ -4813,7 +4853,7 @@
       </w:pPr>
     </w:lvl>
   </w:abstractNum>
-  <w:abstractNum w:abstractNumId="10">
+  <w:abstractNum w:abstractNumId="10" w15:restartNumberingAfterBreak="0">
     <w:nsid w:val="775B26AA"/>
     <w:multiLevelType w:val="hybridMultilevel"/>
     <w:tmpl w:val="055AD040"/>
@@ -4936,7 +4976,7 @@
 </file>
 
 <file path=word/styles.xml><?xml version="1.0" encoding="utf-8"?>
-<w:styles xmlns:mc="http://schemas.openxmlformats.org/markup-compatibility/2006" xmlns:r="http://schemas.openxmlformats.org/officeDocument/2006/relationships" xmlns:w="http://schemas.openxmlformats.org/wordprocessingml/2006/main" xmlns:w14="http://schemas.microsoft.com/office/word/2010/wordml" xmlns:w15="http://schemas.microsoft.com/office/word/2012/wordml" mc:Ignorable="w14 w15">
+<w:styles xmlns:mc="http://schemas.openxmlformats.org/markup-compatibility/2006" xmlns:r="http://schemas.openxmlformats.org/officeDocument/2006/relationships" xmlns:w="http://schemas.openxmlformats.org/wordprocessingml/2006/main" xmlns:w14="http://schemas.microsoft.com/office/word/2010/wordml" xmlns:w15="http://schemas.microsoft.com/office/word/2012/wordml" xmlns:w16cex="http://schemas.microsoft.com/office/word/2018/wordml/cex" xmlns:w16cid="http://schemas.microsoft.com/office/word/2016/wordml/cid" xmlns:w16="http://schemas.microsoft.com/office/word/2018/wordml" xmlns:w16sdtdh="http://schemas.microsoft.com/office/word/2020/wordml/sdtdatahash" xmlns:w16se="http://schemas.microsoft.com/office/word/2015/wordml/symex" mc:Ignorable="w14 w15 w16se w16cid w16 w16cex w16sdtdh">
   <w:docDefaults>
     <w:rPrDefault>
       <w:rPr>
@@ -4952,7 +4992,7 @@
       </w:pPr>
     </w:pPrDefault>
   </w:docDefaults>
-  <w:latentStyles w:defLockedState="0" w:defUIPriority="99" w:defSemiHidden="0" w:defUnhideWhenUsed="0" w:defQFormat="0" w:count="371">
+  <w:latentStyles w:defLockedState="0" w:defUIPriority="99" w:defSemiHidden="0" w:defUnhideWhenUsed="0" w:defQFormat="0" w:count="376">
     <w:lsdException w:name="Normal" w:uiPriority="0" w:qFormat="1"/>
     <w:lsdException w:name="heading 1" w:uiPriority="9" w:qFormat="1"/>
     <w:lsdException w:name="heading 2" w:semiHidden="1" w:uiPriority="9" w:unhideWhenUsed="1" w:qFormat="1"/>
@@ -5058,7 +5098,6 @@
     <w:lsdException w:name="HTML Sample" w:semiHidden="1" w:unhideWhenUsed="1"/>
     <w:lsdException w:name="HTML Typewriter" w:semiHidden="1" w:unhideWhenUsed="1"/>
     <w:lsdException w:name="HTML Variable" w:semiHidden="1" w:unhideWhenUsed="1"/>
-    <w:lsdException w:name="Normal Table" w:semiHidden="1" w:unhideWhenUsed="1"/>
     <w:lsdException w:name="annotation subject" w:semiHidden="1" w:unhideWhenUsed="1"/>
     <w:lsdException w:name="No List" w:semiHidden="1" w:unhideWhenUsed="1"/>
     <w:lsdException w:name="Outline List 1" w:semiHidden="1" w:unhideWhenUsed="1"/>
@@ -5101,11 +5140,8 @@
     <w:lsdException w:name="Table Contemporary" w:semiHidden="1" w:unhideWhenUsed="1"/>
     <w:lsdException w:name="Table Elegant" w:semiHidden="1" w:unhideWhenUsed="1"/>
     <w:lsdException w:name="Table Professional" w:semiHidden="1" w:unhideWhenUsed="1"/>
-    <w:lsdException w:name="Table Subtle 1" w:semiHidden="1" w:unhideWhenUsed="1"/>
     <w:lsdException w:name="Table Subtle 2" w:semiHidden="1" w:unhideWhenUsed="1"/>
     <w:lsdException w:name="Table Web 1" w:semiHidden="1" w:unhideWhenUsed="1"/>
-    <w:lsdException w:name="Table Web 2" w:semiHidden="1" w:unhideWhenUsed="1"/>
-    <w:lsdException w:name="Table Web 3" w:semiHidden="1" w:unhideWhenUsed="1"/>
     <w:lsdException w:name="Balloon Text" w:semiHidden="1" w:unhideWhenUsed="1"/>
     <w:lsdException w:name="Table Grid" w:uiPriority="39"/>
     <w:lsdException w:name="Table Theme" w:semiHidden="1" w:unhideWhenUsed="1"/>
@@ -5324,6 +5360,11 @@
     <w:lsdException w:name="List Table 5 Dark Accent 6" w:uiPriority="50"/>
     <w:lsdException w:name="List Table 6 Colorful Accent 6" w:uiPriority="51"/>
     <w:lsdException w:name="List Table 7 Colorful Accent 6" w:uiPriority="52"/>
+    <w:lsdException w:name="Mention" w:semiHidden="1" w:unhideWhenUsed="1"/>
+    <w:lsdException w:name="Smart Hyperlink" w:semiHidden="1" w:unhideWhenUsed="1"/>
+    <w:lsdException w:name="Hashtag" w:semiHidden="1" w:unhideWhenUsed="1"/>
+    <w:lsdException w:name="Unresolved Mention" w:semiHidden="1" w:unhideWhenUsed="1"/>
+    <w:lsdException w:name="Smart Link" w:semiHidden="1" w:unhideWhenUsed="1"/>
   </w:latentStyles>
   <w:style w:type="paragraph" w:default="1" w:styleId="a">
     <w:name w:val="Normal"/>
@@ -5471,8 +5512,8 @@
       <w:bCs/>
     </w:rPr>
   </w:style>
-  <w:style w:type="character" w:customStyle="1" w:styleId="UnresolvedMention">
-    <w:name w:val="Unresolved Mention"/>
+  <w:style w:type="character" w:customStyle="1" w:styleId="3">
+    <w:name w:val="Неразрешенное упоминание3"/>
     <w:basedOn w:val="a0"/>
     <w:uiPriority w:val="99"/>
     <w:semiHidden/>
@@ -5481,6 +5522,39 @@
     <w:rPr>
       <w:color w:val="605E5C"/>
       <w:shd w:val="clear" w:color="auto" w:fill="E1DFDD"/>
+    </w:rPr>
+  </w:style>
+  <w:style w:type="paragraph" w:customStyle="1" w:styleId="20">
+    <w:name w:val="Стиль2"/>
+    <w:basedOn w:val="a"/>
+    <w:link w:val="21"/>
+    <w:qFormat/>
+    <w:rsid w:val="00083C45"/>
+    <w:pPr>
+      <w:pBdr>
+        <w:top w:val="single" w:sz="4" w:space="1" w:color="auto"/>
+        <w:left w:val="single" w:sz="4" w:space="4" w:color="auto"/>
+        <w:bottom w:val="single" w:sz="4" w:space="1" w:color="auto"/>
+        <w:right w:val="single" w:sz="4" w:space="4" w:color="auto"/>
+      </w:pBdr>
+      <w:spacing w:before="160"/>
+      <w:ind w:left="567"/>
+    </w:pPr>
+    <w:rPr>
+      <w:rFonts w:ascii="Times New Roman" w:hAnsi="Times New Roman"/>
+      <w:sz w:val="24"/>
+      <w:lang w:val="ru-RU"/>
+    </w:rPr>
+  </w:style>
+  <w:style w:type="character" w:customStyle="1" w:styleId="21">
+    <w:name w:val="Стиль2 Знак"/>
+    <w:basedOn w:val="a0"/>
+    <w:link w:val="20"/>
+    <w:rsid w:val="00083C45"/>
+    <w:rPr>
+      <w:rFonts w:ascii="Times New Roman" w:hAnsi="Times New Roman"/>
+      <w:sz w:val="24"/>
+      <w:lang w:val="ru-RU"/>
     </w:rPr>
   </w:style>
 </w:styles>

</xml_diff>

<commit_message>
optimizer: {       enabled: true,       runs: 200,    exit    
</commit_message>
<xml_diff>
--- a/doc/TODO.docx
+++ b/doc/TODO.docx
@@ -1,24 +1,7 @@
 
 <file path=word/document.xml><?xml version="1.0" encoding="utf-8"?>
-<w:document xmlns:wpc="http://schemas.microsoft.com/office/word/2010/wordprocessingCanvas" xmlns:cx="http://schemas.microsoft.com/office/drawing/2014/chartex" xmlns:cx1="http://schemas.microsoft.com/office/drawing/2015/9/8/chartex" xmlns:cx2="http://schemas.microsoft.com/office/drawing/2015/10/21/chartex" xmlns:cx3="http://schemas.microsoft.com/office/drawing/2016/5/9/chartex" xmlns:cx4="http://schemas.microsoft.com/office/drawing/2016/5/10/chartex" xmlns:cx5="http://schemas.microsoft.com/office/drawing/2016/5/11/chartex" xmlns:cx6="http://schemas.microsoft.com/office/drawing/2016/5/12/chartex" xmlns:cx7="http://schemas.microsoft.com/office/drawing/2016/5/13/chartex" xmlns:cx8="http://schemas.microsoft.com/office/drawing/2016/5/14/chartex" xmlns:mc="http://schemas.openxmlformats.org/markup-compatibility/2006" xmlns:aink="http://schemas.microsoft.com/office/drawing/2016/ink" xmlns:am3d="http://schemas.microsoft.com/office/drawing/2017/model3d" xmlns:o="urn:schemas-microsoft-com:office:office" xmlns:r="http://schemas.openxmlformats.org/officeDocument/2006/relationships" xmlns:m="http://schemas.openxmlformats.org/officeDocument/2006/math" xmlns:v="urn:schemas-microsoft-com:vml" xmlns:wp14="http://schemas.microsoft.com/office/word/2010/wordprocessingDrawing" xmlns:wp="http://schemas.openxmlformats.org/drawingml/2006/wordprocessingDrawing" xmlns:w10="urn:schemas-microsoft-com:office:word" xmlns:w="http://schemas.openxmlformats.org/wordprocessingml/2006/main" xmlns:w14="http://schemas.microsoft.com/office/word/2010/wordml" xmlns:w15="http://schemas.microsoft.com/office/word/2012/wordml" xmlns:w16cex="http://schemas.microsoft.com/office/word/2018/wordml/cex" xmlns:w16cid="http://schemas.microsoft.com/office/word/2016/wordml/cid" xmlns:w16="http://schemas.microsoft.com/office/word/2018/wordml" xmlns:w16sdtdh="http://schemas.microsoft.com/office/word/2020/wordml/sdtdatahash" xmlns:w16se="http://schemas.microsoft.com/office/word/2015/wordml/symex" xmlns:wpg="http://schemas.microsoft.com/office/word/2010/wordprocessingGroup" xmlns:wpi="http://schemas.microsoft.com/office/word/2010/wordprocessingInk" xmlns:wne="http://schemas.microsoft.com/office/word/2006/wordml" xmlns:wps="http://schemas.microsoft.com/office/word/2010/wordprocessingShape" mc:Ignorable="w14 w15 w16se w16cid w16 w16cex w16sdtdh wp14">
+<w:document xmlns:wpc="http://schemas.microsoft.com/office/word/2010/wordprocessingCanvas" xmlns:mc="http://schemas.openxmlformats.org/markup-compatibility/2006" xmlns:o="urn:schemas-microsoft-com:office:office" xmlns:r="http://schemas.openxmlformats.org/officeDocument/2006/relationships" xmlns:m="http://schemas.openxmlformats.org/officeDocument/2006/math" xmlns:v="urn:schemas-microsoft-com:vml" xmlns:wp14="http://schemas.microsoft.com/office/word/2010/wordprocessingDrawing" xmlns:wp="http://schemas.openxmlformats.org/drawingml/2006/wordprocessingDrawing" xmlns:w10="urn:schemas-microsoft-com:office:word" xmlns:w="http://schemas.openxmlformats.org/wordprocessingml/2006/main" xmlns:w14="http://schemas.microsoft.com/office/word/2010/wordml" xmlns:w15="http://schemas.microsoft.com/office/word/2012/wordml" xmlns:wpg="http://schemas.microsoft.com/office/word/2010/wordprocessingGroup" xmlns:wpi="http://schemas.microsoft.com/office/word/2010/wordprocessingInk" xmlns:wne="http://schemas.microsoft.com/office/word/2006/wordml" xmlns:wps="http://schemas.microsoft.com/office/word/2010/wordprocessingShape" mc:Ignorable="w14 w15 wp14">
   <w:body>
-    <w:p>
-      <w:pPr>
-        <w:pStyle w:val="20"/>
-        <w:rPr>
-          <w:sz w:val="48"/>
-          <w:szCs w:val="48"/>
-        </w:rPr>
-      </w:pPr>
-      <w:r>
-        <w:rPr>
-          <w:sz w:val="48"/>
-          <w:szCs w:val="48"/>
-          <w:highlight w:val="red"/>
-        </w:rPr>
-        <w:t>highVolatilityEventBarrierPercent</w:t>
-      </w:r>
-    </w:p>
     <w:p>
       <w:pPr>
         <w:pStyle w:val="HTML"/>
@@ -26,22 +9,61 @@
         <w:rPr>
           <w:rFonts w:ascii="JetBrains Mono" w:hAnsi="JetBrains Mono"/>
           <w:color w:val="080808"/>
-          <w:sz w:val="48"/>
-          <w:szCs w:val="48"/>
-          <w:lang w:val="ru-RU"/>
-        </w:rPr>
-      </w:pPr>
-      <w:r>
-        <w:rPr>
-          <w:rFonts w:ascii="JetBrains Mono" w:hAnsi="JetBrains Mono"/>
-          <w:color w:val="080808"/>
-          <w:sz w:val="48"/>
-          <w:szCs w:val="48"/>
-          <w:lang w:val="ru-RU"/>
-        </w:rPr>
-        <w:t>не работает!!! Написать автотесты!!!</w:t>
-      </w:r>
-    </w:p>
+          <w:sz w:val="24"/>
+        </w:rPr>
+      </w:pPr>
+      <w:proofErr w:type="gramStart"/>
+      <w:r>
+        <w:rPr>
+          <w:rFonts w:ascii="JetBrains Mono" w:hAnsi="JetBrains Mono"/>
+          <w:color w:val="080808"/>
+          <w:sz w:val="24"/>
+          <w:highlight w:val="yellow"/>
+        </w:rPr>
+        <w:t>you</w:t>
+      </w:r>
+      <w:proofErr w:type="gramEnd"/>
+      <w:r>
+        <w:rPr>
+          <w:rFonts w:ascii="JetBrains Mono" w:hAnsi="JetBrains Mono"/>
+          <w:color w:val="080808"/>
+          <w:sz w:val="24"/>
+          <w:highlight w:val="yellow"/>
+        </w:rPr>
+        <w:t xml:space="preserve"> </w:t>
+      </w:r>
+      <w:proofErr w:type="spellStart"/>
+      <w:r>
+        <w:rPr>
+          <w:rFonts w:ascii="JetBrains Mono" w:hAnsi="JetBrains Mono"/>
+          <w:color w:val="080808"/>
+          <w:sz w:val="24"/>
+          <w:highlight w:val="yellow"/>
+        </w:rPr>
+        <w:t>can not</w:t>
+      </w:r>
+      <w:proofErr w:type="spellEnd"/>
+      <w:r>
+        <w:rPr>
+          <w:rFonts w:ascii="JetBrains Mono" w:hAnsi="JetBrains Mono"/>
+          <w:color w:val="080808"/>
+          <w:sz w:val="24"/>
+          <w:highlight w:val="yellow"/>
+        </w:rPr>
+        <w:t xml:space="preserve"> m</w:t>
+      </w:r>
+      <w:bookmarkStart w:id="0" w:name="_GoBack"/>
+      <w:r>
+        <w:rPr>
+          <w:rFonts w:ascii="JetBrains Mono" w:hAnsi="JetBrains Mono"/>
+          <w:color w:val="080808"/>
+          <w:sz w:val="24"/>
+          <w:highlight w:val="yellow"/>
+        </w:rPr>
+        <w:t>int less than 1 coin test</w:t>
+      </w:r>
+    </w:p>
+    <w:bookmarkEnd w:id="0"/>
     <w:p>
       <w:pPr>
         <w:pStyle w:val="HTML"/>
@@ -50,7 +72,6 @@
           <w:rFonts w:ascii="JetBrains Mono" w:hAnsi="JetBrains Mono"/>
           <w:color w:val="080808"/>
           <w:sz w:val="24"/>
-          <w:lang w:val="ru-RU"/>
         </w:rPr>
       </w:pPr>
     </w:p>
@@ -265,7 +286,27 @@
           <w:sz w:val="24"/>
           <w:highlight w:val="green"/>
         </w:rPr>
-        <w:t>Create crowdfunding contract!!</w:t>
+        <w:t xml:space="preserve">Create </w:t>
+      </w:r>
+      <w:proofErr w:type="spellStart"/>
+      <w:r>
+        <w:rPr>
+          <w:rFonts w:ascii="JetBrains Mono" w:hAnsi="JetBrains Mono"/>
+          <w:color w:val="080808"/>
+          <w:sz w:val="24"/>
+          <w:highlight w:val="green"/>
+        </w:rPr>
+        <w:t>crowdfunding</w:t>
+      </w:r>
+      <w:proofErr w:type="spellEnd"/>
+      <w:r>
+        <w:rPr>
+          <w:rFonts w:ascii="JetBrains Mono" w:hAnsi="JetBrains Mono"/>
+          <w:color w:val="080808"/>
+          <w:sz w:val="24"/>
+          <w:highlight w:val="green"/>
+        </w:rPr>
+        <w:t xml:space="preserve"> contract!!</w:t>
       </w:r>
     </w:p>
     <w:p>
@@ -381,7 +422,25 @@
           <w:color w:val="080808"/>
           <w:sz w:val="24"/>
         </w:rPr>
-        <w:t>Ask Dima for code audit (tkachev)</w:t>
+        <w:t>Ask Dima for code audit (</w:t>
+      </w:r>
+      <w:proofErr w:type="spellStart"/>
+      <w:r>
+        <w:rPr>
+          <w:rFonts w:ascii="JetBrains Mono" w:hAnsi="JetBrains Mono"/>
+          <w:color w:val="080808"/>
+          <w:sz w:val="24"/>
+        </w:rPr>
+        <w:t>tkachev</w:t>
+      </w:r>
+      <w:proofErr w:type="spellEnd"/>
+      <w:r>
+        <w:rPr>
+          <w:rFonts w:ascii="JetBrains Mono" w:hAnsi="JetBrains Mono"/>
+          <w:color w:val="080808"/>
+          <w:sz w:val="24"/>
+        </w:rPr>
+        <w:t>)</w:t>
       </w:r>
     </w:p>
     <w:p>
@@ -473,7 +532,51 @@
           <w:sz w:val="32"/>
           <w:highlight w:val="red"/>
         </w:rPr>
-        <w:t>CRITICAL: mint coins -&gt; initCoinsBuyOutForStabilization -&gt; get unlimited rule tokens if no liquidity provided!!!</w:t>
+        <w:t xml:space="preserve">CRITICAL: mint coins -&gt; </w:t>
+      </w:r>
+      <w:proofErr w:type="spellStart"/>
+      <w:r>
+        <w:rPr>
+          <w:rFonts w:ascii="JetBrains Mono" w:hAnsi="JetBrains Mono"/>
+          <w:b/>
+          <w:color w:val="080808"/>
+          <w:sz w:val="32"/>
+          <w:highlight w:val="red"/>
+        </w:rPr>
+        <w:t>initCoinsBuyOutForStabilization</w:t>
+      </w:r>
+      <w:proofErr w:type="spellEnd"/>
+      <w:r>
+        <w:rPr>
+          <w:rFonts w:ascii="JetBrains Mono" w:hAnsi="JetBrains Mono"/>
+          <w:b/>
+          <w:color w:val="080808"/>
+          <w:sz w:val="32"/>
+          <w:highlight w:val="red"/>
+        </w:rPr>
+        <w:t xml:space="preserve"> -&gt; </w:t>
+      </w:r>
+      <w:proofErr w:type="gramStart"/>
+      <w:r>
+        <w:rPr>
+          <w:rFonts w:ascii="JetBrains Mono" w:hAnsi="JetBrains Mono"/>
+          <w:b/>
+          <w:color w:val="080808"/>
+          <w:sz w:val="32"/>
+          <w:highlight w:val="red"/>
+        </w:rPr>
+        <w:t>get</w:t>
+      </w:r>
+      <w:proofErr w:type="gramEnd"/>
+      <w:r>
+        <w:rPr>
+          <w:rFonts w:ascii="JetBrains Mono" w:hAnsi="JetBrains Mono"/>
+          <w:b/>
+          <w:color w:val="080808"/>
+          <w:sz w:val="32"/>
+          <w:highlight w:val="red"/>
+        </w:rPr>
+        <w:t xml:space="preserve"> unlimited rule tokens if no liquidity provided!!!</w:t>
       </w:r>
     </w:p>
     <w:p>
@@ -502,6 +605,7 @@
         </w:rPr>
         <w:t xml:space="preserve">CRITICAL: </w:t>
       </w:r>
+      <w:proofErr w:type="spellStart"/>
       <w:r>
         <w:rPr>
           <w:rFonts w:ascii="JetBrains Mono" w:hAnsi="JetBrains Mono"/>
@@ -510,8 +614,9 @@
           <w:sz w:val="32"/>
           <w:highlight w:val="red"/>
         </w:rPr>
-        <w:t xml:space="preserve">init auction </w:t>
-      </w:r>
+        <w:t>init</w:t>
+      </w:r>
+      <w:proofErr w:type="spellEnd"/>
       <w:r>
         <w:rPr>
           <w:rFonts w:ascii="JetBrains Mono" w:hAnsi="JetBrains Mono"/>
@@ -520,7 +625,7 @@
           <w:sz w:val="32"/>
           <w:highlight w:val="red"/>
         </w:rPr>
-        <w:t xml:space="preserve">-&gt; </w:t>
+        <w:t xml:space="preserve"> auction </w:t>
       </w:r>
       <w:r>
         <w:rPr>
@@ -530,7 +635,7 @@
           <w:sz w:val="32"/>
           <w:highlight w:val="red"/>
         </w:rPr>
-        <w:t>slowly higher bids -&gt; no auctions can happen</w:t>
+        <w:t xml:space="preserve">-&gt; </w:t>
       </w:r>
       <w:r>
         <w:rPr>
@@ -540,7 +645,7 @@
           <w:sz w:val="32"/>
           <w:highlight w:val="red"/>
         </w:rPr>
-        <w:t>!</w:t>
+        <w:t>slowly higher bids -&gt; no auctions can happen</w:t>
       </w:r>
       <w:r>
         <w:rPr>
@@ -550,6 +655,16 @@
           <w:sz w:val="32"/>
           <w:highlight w:val="red"/>
         </w:rPr>
+        <w:t>!</w:t>
+      </w:r>
+      <w:r>
+        <w:rPr>
+          <w:rFonts w:ascii="JetBrains Mono" w:hAnsi="JetBrains Mono"/>
+          <w:b/>
+          <w:color w:val="080808"/>
+          <w:sz w:val="32"/>
+          <w:highlight w:val="red"/>
+        </w:rPr>
         <w:t xml:space="preserve"> </w:t>
       </w:r>
       <w:r>
@@ -560,7 +675,29 @@
           <w:sz w:val="32"/>
           <w:highlight w:val="yellow"/>
         </w:rPr>
-        <w:t>Seems like it is possible to init numerous auctions</w:t>
+        <w:t xml:space="preserve">Seems like it is possible to </w:t>
+      </w:r>
+      <w:proofErr w:type="spellStart"/>
+      <w:r>
+        <w:rPr>
+          <w:rFonts w:ascii="JetBrains Mono" w:hAnsi="JetBrains Mono"/>
+          <w:b/>
+          <w:color w:val="080808"/>
+          <w:sz w:val="32"/>
+          <w:highlight w:val="yellow"/>
+        </w:rPr>
+        <w:t>init</w:t>
+      </w:r>
+      <w:proofErr w:type="spellEnd"/>
+      <w:r>
+        <w:rPr>
+          <w:rFonts w:ascii="JetBrains Mono" w:hAnsi="JetBrains Mono"/>
+          <w:b/>
+          <w:color w:val="080808"/>
+          <w:sz w:val="32"/>
+          <w:highlight w:val="yellow"/>
+        </w:rPr>
+        <w:t xml:space="preserve"> numerous auctions</w:t>
       </w:r>
     </w:p>
     <w:p>
@@ -610,12 +747,14 @@
         </w:rPr>
         <w:t xml:space="preserve">Обновляется ли </w:t>
       </w:r>
+      <w:proofErr w:type="spellStart"/>
       <w:r>
         <w:rPr>
           <w:highlight w:val="green"/>
         </w:rPr>
         <w:t>generatedFee</w:t>
       </w:r>
+      <w:proofErr w:type="spellEnd"/>
       <w:r>
         <w:rPr>
           <w:highlight w:val="green"/>
@@ -623,12 +762,14 @@
         </w:rPr>
         <w:t xml:space="preserve"> и </w:t>
       </w:r>
+      <w:proofErr w:type="spellStart"/>
       <w:r>
         <w:rPr>
           <w:highlight w:val="green"/>
         </w:rPr>
         <w:t>lastTimeUpdated</w:t>
       </w:r>
+      <w:proofErr w:type="spellEnd"/>
       <w:r>
         <w:rPr>
           <w:highlight w:val="green"/>
@@ -696,12 +837,21 @@
           <w:lang w:val="ru-RU"/>
         </w:rPr>
       </w:pPr>
-      <w:r>
-        <w:rPr>
-          <w:highlight w:val="green"/>
-          <w:lang w:val="ru-RU"/>
-        </w:rPr>
-        <w:t>Лочится ли при этом Эфир?</w:t>
+      <w:proofErr w:type="spellStart"/>
+      <w:r>
+        <w:rPr>
+          <w:highlight w:val="green"/>
+          <w:lang w:val="ru-RU"/>
+        </w:rPr>
+        <w:t>Лочится</w:t>
+      </w:r>
+      <w:proofErr w:type="spellEnd"/>
+      <w:r>
+        <w:rPr>
+          <w:highlight w:val="green"/>
+          <w:lang w:val="ru-RU"/>
+        </w:rPr>
+        <w:t xml:space="preserve"> ли при этом Эфир?</w:t>
       </w:r>
       <w:r>
         <w:rPr>
@@ -740,12 +890,14 @@
         </w:rPr>
         <w:t xml:space="preserve">1. Тест, если пытаешься сделать </w:t>
       </w:r>
+      <w:proofErr w:type="spellStart"/>
       <w:r>
         <w:rPr>
           <w:highlight w:val="green"/>
         </w:rPr>
         <w:t>updatePos</w:t>
       </w:r>
+      <w:proofErr w:type="spellEnd"/>
       <w:r>
         <w:rPr>
           <w:highlight w:val="green"/>
@@ -753,12 +905,14 @@
         </w:rPr>
         <w:t xml:space="preserve"> и с учетом </w:t>
       </w:r>
+      <w:proofErr w:type="spellStart"/>
       <w:r>
         <w:rPr>
           <w:highlight w:val="green"/>
         </w:rPr>
         <w:t>generatedFee</w:t>
       </w:r>
+      <w:proofErr w:type="spellEnd"/>
       <w:r>
         <w:rPr>
           <w:highlight w:val="green"/>
@@ -814,36 +968,44 @@
         </w:rPr>
         <w:t>Добавить поле (</w:t>
       </w:r>
+      <w:proofErr w:type="spellStart"/>
       <w:r>
         <w:t>bool</w:t>
       </w:r>
+      <w:proofErr w:type="spellEnd"/>
       <w:r>
         <w:rPr>
           <w:lang w:val="ru-RU"/>
         </w:rPr>
         <w:t xml:space="preserve"> </w:t>
       </w:r>
+      <w:proofErr w:type="spellStart"/>
       <w:r>
         <w:t>transferFee</w:t>
       </w:r>
+      <w:proofErr w:type="spellEnd"/>
       <w:r>
         <w:rPr>
           <w:lang w:val="ru-RU"/>
         </w:rPr>
         <w:t xml:space="preserve">) в функцию </w:t>
       </w:r>
+      <w:proofErr w:type="spellStart"/>
       <w:r>
         <w:t>UpdateCDP</w:t>
       </w:r>
+      <w:proofErr w:type="spellEnd"/>
       <w:r>
         <w:rPr>
           <w:lang w:val="ru-RU"/>
         </w:rPr>
         <w:t xml:space="preserve">. Если тру – то делается трансфер и </w:t>
       </w:r>
+      <w:proofErr w:type="spellStart"/>
       <w:r>
         <w:t>generatedFee</w:t>
       </w:r>
+      <w:proofErr w:type="spellEnd"/>
       <w:r>
         <w:rPr>
           <w:lang w:val="ru-RU"/>
@@ -856,9 +1018,11 @@
         </w:rPr>
         <w:t xml:space="preserve">обнуляется, </w:t>
       </w:r>
+      <w:proofErr w:type="spellStart"/>
       <w:r>
         <w:t>lastTimeUpdated</w:t>
       </w:r>
+      <w:proofErr w:type="spellEnd"/>
       <w:r>
         <w:rPr>
           <w:lang w:val="ru-RU"/>
@@ -896,132 +1060,278 @@
         <w:rPr>
           <w:lang w:val="ru-RU"/>
         </w:rPr>
+        <w:t xml:space="preserve">4. </w:t>
+      </w:r>
+      <w:r>
+        <w:rPr>
+          <w:highlight w:val="green"/>
+        </w:rPr>
+        <w:t>Check</w:t>
+      </w:r>
+      <w:r>
+        <w:rPr>
+          <w:highlight w:val="green"/>
+          <w:lang w:val="ru-RU"/>
+        </w:rPr>
+        <w:t xml:space="preserve"> </w:t>
+      </w:r>
+      <w:r>
+        <w:rPr>
+          <w:highlight w:val="green"/>
+        </w:rPr>
+        <w:t>transfer</w:t>
+      </w:r>
+      <w:r>
+        <w:rPr>
+          <w:highlight w:val="green"/>
+          <w:lang w:val="ru-RU"/>
+        </w:rPr>
+        <w:t xml:space="preserve"> </w:t>
+      </w:r>
+      <w:r>
+        <w:rPr>
+          <w:highlight w:val="green"/>
+        </w:rPr>
+        <w:t>Fee</w:t>
+      </w:r>
+    </w:p>
+    <w:p>
+      <w:pPr>
+        <w:ind w:left="360"/>
+        <w:rPr>
+          <w:lang w:val="ru-RU"/>
+        </w:rPr>
+      </w:pPr>
+      <w:r>
+        <w:rPr>
+          <w:lang w:val="ru-RU"/>
+        </w:rPr>
+        <w:t>5</w:t>
+      </w:r>
+      <w:r>
+        <w:rPr>
+          <w:highlight w:val="yellow"/>
+          <w:lang w:val="ru-RU"/>
+        </w:rPr>
+        <w:t>. Бывает два типа аукционов: 1) купить</w:t>
+      </w:r>
+      <w:r>
+        <w:rPr>
+          <w:lang w:val="ru-RU"/>
+        </w:rPr>
+        <w:t xml:space="preserve"> </w:t>
+      </w:r>
+      <w:proofErr w:type="spellStart"/>
+      <w:r>
+        <w:rPr>
+          <w:lang w:val="ru-RU"/>
+        </w:rPr>
+        <w:t>стэйблы</w:t>
+      </w:r>
+      <w:proofErr w:type="spellEnd"/>
+      <w:r>
+        <w:rPr>
+          <w:lang w:val="ru-RU"/>
+        </w:rPr>
+        <w:t xml:space="preserve"> за эфир и 2) купить </w:t>
+      </w:r>
+      <w:proofErr w:type="spellStart"/>
+      <w:r>
+        <w:rPr>
+          <w:lang w:val="ru-RU"/>
+        </w:rPr>
+        <w:t>рул</w:t>
+      </w:r>
+      <w:proofErr w:type="spellEnd"/>
+      <w:r>
+        <w:rPr>
+          <w:lang w:val="ru-RU"/>
+        </w:rPr>
+        <w:t xml:space="preserve"> за </w:t>
+      </w:r>
+      <w:proofErr w:type="spellStart"/>
+      <w:r>
+        <w:rPr>
+          <w:lang w:val="ru-RU"/>
+        </w:rPr>
+        <w:t>стэйблы</w:t>
+      </w:r>
+      <w:proofErr w:type="spellEnd"/>
+      <w:r>
+        <w:rPr>
+          <w:lang w:val="ru-RU"/>
+        </w:rPr>
+        <w:t xml:space="preserve">. </w:t>
+      </w:r>
+    </w:p>
+    <w:p>
+      <w:pPr>
+        <w:ind w:left="360"/>
+        <w:rPr>
+          <w:lang w:val="ru-RU"/>
+        </w:rPr>
+      </w:pPr>
+      <w:r>
+        <w:rPr>
+          <w:lang w:val="ru-RU"/>
+        </w:rPr>
         <w:lastRenderedPageBreak/>
-        <w:t xml:space="preserve">4. </w:t>
-      </w:r>
-      <w:r>
-        <w:rPr>
-          <w:highlight w:val="green"/>
-        </w:rPr>
-        <w:t>Check</w:t>
-      </w:r>
-      <w:r>
-        <w:rPr>
-          <w:highlight w:val="green"/>
+        <w:tab/>
+        <w:t xml:space="preserve">1) Если выкупил </w:t>
+      </w:r>
+      <w:proofErr w:type="spellStart"/>
+      <w:r>
+        <w:rPr>
+          <w:lang w:val="ru-RU"/>
+        </w:rPr>
+        <w:t>стэйблы</w:t>
+      </w:r>
+      <w:proofErr w:type="spellEnd"/>
+      <w:r>
+        <w:rPr>
+          <w:lang w:val="ru-RU"/>
+        </w:rPr>
+        <w:t xml:space="preserve"> за эфир, то пополняем стабфонд (</w:t>
+      </w:r>
+      <w:r>
+        <w:rPr>
+          <w:highlight w:val="green"/>
+          <w:lang w:val="ru-RU"/>
+        </w:rPr>
+        <w:t>закрываем позицию как-то)</w:t>
+      </w:r>
+    </w:p>
+    <w:p>
+      <w:pPr>
+        <w:ind w:left="360"/>
+        <w:rPr>
+          <w:lang w:val="ru-RU"/>
+        </w:rPr>
+      </w:pPr>
+      <w:r>
+        <w:rPr>
+          <w:lang w:val="ru-RU"/>
+        </w:rPr>
+        <w:tab/>
+        <w:t xml:space="preserve">2) Если выкупил </w:t>
+      </w:r>
+      <w:proofErr w:type="spellStart"/>
+      <w:r>
+        <w:rPr>
+          <w:lang w:val="ru-RU"/>
+        </w:rPr>
+        <w:t>рул</w:t>
+      </w:r>
+      <w:proofErr w:type="spellEnd"/>
+      <w:r>
+        <w:rPr>
+          <w:lang w:val="ru-RU"/>
+        </w:rPr>
+        <w:t xml:space="preserve"> за </w:t>
+      </w:r>
+      <w:proofErr w:type="spellStart"/>
+      <w:r>
+        <w:rPr>
+          <w:lang w:val="ru-RU"/>
+        </w:rPr>
+        <w:t>стэйблы</w:t>
+      </w:r>
+      <w:proofErr w:type="spellEnd"/>
+      <w:r>
+        <w:rPr>
+          <w:lang w:val="ru-RU"/>
+        </w:rPr>
+        <w:t xml:space="preserve">, то </w:t>
+      </w:r>
+      <w:proofErr w:type="spellStart"/>
+      <w:r>
+        <w:rPr>
+          <w:lang w:val="ru-RU"/>
+        </w:rPr>
+        <w:t>рулы</w:t>
+      </w:r>
+      <w:proofErr w:type="spellEnd"/>
+      <w:r>
+        <w:rPr>
+          <w:lang w:val="ru-RU"/>
+        </w:rPr>
+        <w:t xml:space="preserve"> сжигаются. </w:t>
+      </w:r>
+    </w:p>
+    <w:p>
+      <w:pPr>
+        <w:ind w:left="360"/>
+        <w:rPr>
+          <w:lang w:val="ru-RU"/>
+        </w:rPr>
+      </w:pPr>
+      <w:r>
+        <w:rPr>
+          <w:lang w:val="ru-RU"/>
+        </w:rPr>
+        <w:t>6</w:t>
+      </w:r>
+      <w:r>
+        <w:rPr>
+          <w:highlight w:val="yellow"/>
+          <w:lang w:val="ru-RU"/>
+        </w:rPr>
+        <w:t xml:space="preserve">. Заложить инфляцию в 1% (ежегодно выпускается 1% от общей эмиссии </w:t>
+      </w:r>
+      <w:proofErr w:type="spellStart"/>
+      <w:r>
+        <w:rPr>
+          <w:highlight w:val="yellow"/>
+          <w:lang w:val="ru-RU"/>
+        </w:rPr>
+        <w:t>стэйблов</w:t>
+      </w:r>
+      <w:proofErr w:type="spellEnd"/>
+      <w:r>
+        <w:rPr>
+          <w:highlight w:val="yellow"/>
           <w:lang w:val="ru-RU"/>
         </w:rPr>
         <w:t xml:space="preserve"> </w:t>
       </w:r>
-      <w:r>
-        <w:rPr>
-          <w:highlight w:val="green"/>
-        </w:rPr>
-        <w:t>transfer</w:t>
-      </w:r>
-      <w:r>
-        <w:rPr>
-          <w:highlight w:val="green"/>
-          <w:lang w:val="ru-RU"/>
-        </w:rPr>
-        <w:t xml:space="preserve"> </w:t>
-      </w:r>
-      <w:r>
-        <w:rPr>
-          <w:highlight w:val="green"/>
-        </w:rPr>
-        <w:t>Fee</w:t>
-      </w:r>
-    </w:p>
-    <w:p>
-      <w:pPr>
-        <w:ind w:left="360"/>
-        <w:rPr>
-          <w:lang w:val="ru-RU"/>
-        </w:rPr>
-      </w:pPr>
-      <w:r>
-        <w:rPr>
-          <w:lang w:val="ru-RU"/>
-        </w:rPr>
-        <w:t>5</w:t>
-      </w:r>
+      <w:proofErr w:type="gramStart"/>
       <w:r>
         <w:rPr>
           <w:highlight w:val="yellow"/>
           <w:lang w:val="ru-RU"/>
         </w:rPr>
-        <w:t>. Бывает два типа аукционов: 1) купить</w:t>
-      </w:r>
-      <w:r>
-        <w:rPr>
-          <w:lang w:val="ru-RU"/>
-        </w:rPr>
-        <w:t xml:space="preserve"> стэйблы за эфир и 2) купить рул за стэйблы. </w:t>
-      </w:r>
-    </w:p>
-    <w:p>
-      <w:pPr>
-        <w:ind w:left="360"/>
-        <w:rPr>
-          <w:lang w:val="ru-RU"/>
-        </w:rPr>
-      </w:pPr>
-      <w:r>
-        <w:rPr>
-          <w:lang w:val="ru-RU"/>
-        </w:rPr>
-        <w:tab/>
-        <w:t>1) Если выкупил стэйблы за эфир, то пополняем стабфонд (</w:t>
-      </w:r>
-      <w:r>
-        <w:rPr>
-          <w:highlight w:val="green"/>
-          <w:lang w:val="ru-RU"/>
-        </w:rPr>
-        <w:t>закрываем позицию как-то)</w:t>
-      </w:r>
-    </w:p>
-    <w:p>
-      <w:pPr>
-        <w:ind w:left="360"/>
-        <w:rPr>
-          <w:lang w:val="ru-RU"/>
-        </w:rPr>
-      </w:pPr>
-      <w:r>
-        <w:rPr>
-          <w:lang w:val="ru-RU"/>
-        </w:rPr>
-        <w:tab/>
-        <w:t xml:space="preserve">2) Если выкупил рул за стэйблы, то рулы сжигаются. </w:t>
-      </w:r>
-    </w:p>
-    <w:p>
-      <w:pPr>
-        <w:ind w:left="360"/>
-        <w:rPr>
-          <w:lang w:val="ru-RU"/>
-        </w:rPr>
-      </w:pPr>
-      <w:r>
-        <w:rPr>
-          <w:lang w:val="ru-RU"/>
-        </w:rPr>
-        <w:t>6</w:t>
-      </w:r>
+        <w:t>и ?</w:t>
+      </w:r>
+      <w:proofErr w:type="gramEnd"/>
       <w:r>
         <w:rPr>
           <w:highlight w:val="yellow"/>
           <w:lang w:val="ru-RU"/>
         </w:rPr>
-        <w:t>. Заложить инфляцию в 1% (ежегодно выпускается 1% от общей эмиссии стэйблов и ? отдается в благотворительные организации? Как их определять, кому отдавать? Для начала это будет какая-то своя благотворительная организация, а дальше? Или раздается всем-всем?)</w:t>
+        <w:t xml:space="preserve"> отдается в благотворительные организации? Как их определять, кому отдавать? Для начала это будет какая-то своя благотворительная организация, а дальше? Или раздается всем-всем?)</w:t>
       </w:r>
       <w:r>
         <w:rPr>
           <w:highlight w:val="yellow"/>
           <w:lang w:val="ru-RU"/>
         </w:rPr>
-        <w:t xml:space="preserve"> Можно часть отдавать в лотерею, разыгрывать среди тех, у кого на балансе есть от какой-то суммы стэйблов. Часть отдавать на краудфандинг.</w:t>
+        <w:t xml:space="preserve"> Можно часть отдавать в лотерею, разыгрывать среди тех, у кого на балансе есть от какой-то суммы </w:t>
+      </w:r>
+      <w:proofErr w:type="spellStart"/>
+      <w:r>
+        <w:rPr>
+          <w:highlight w:val="yellow"/>
+          <w:lang w:val="ru-RU"/>
+        </w:rPr>
+        <w:t>стэйблов</w:t>
+      </w:r>
+      <w:proofErr w:type="spellEnd"/>
+      <w:r>
+        <w:rPr>
+          <w:highlight w:val="yellow"/>
+          <w:lang w:val="ru-RU"/>
+        </w:rPr>
+        <w:t>. Часть отдавать на краудфандинг.</w:t>
       </w:r>
       <w:r>
         <w:rPr>
@@ -1046,12 +1356,32 @@
           <w:highlight w:val="red"/>
           <w:lang w:val="ru-RU"/>
         </w:rPr>
-        <w:t>7. Нужно писать бота, который следит за аукционами и маржин-коллами, голосованиями.</w:t>
-      </w:r>
+        <w:t xml:space="preserve">7. Нужно писать бота, который следит за аукционами и </w:t>
+      </w:r>
+      <w:proofErr w:type="spellStart"/>
       <w:r>
         <w:rPr>
           <w:sz w:val="32"/>
           <w:szCs w:val="32"/>
+          <w:highlight w:val="red"/>
+          <w:lang w:val="ru-RU"/>
+        </w:rPr>
+        <w:t>маржин-коллами</w:t>
+      </w:r>
+      <w:proofErr w:type="spellEnd"/>
+      <w:r>
+        <w:rPr>
+          <w:sz w:val="32"/>
+          <w:szCs w:val="32"/>
+          <w:highlight w:val="red"/>
+          <w:lang w:val="ru-RU"/>
+        </w:rPr>
+        <w:t>, голосованиями.</w:t>
+      </w:r>
+      <w:r>
+        <w:rPr>
+          <w:sz w:val="32"/>
+          <w:szCs w:val="32"/>
           <w:lang w:val="ru-RU"/>
         </w:rPr>
         <w:t xml:space="preserve"> </w:t>
@@ -1070,13 +1400,43 @@
       <w:r>
         <w:t xml:space="preserve">8. </w:t>
       </w:r>
-      <w:r>
-        <w:rPr>
-          <w:rFonts w:ascii="JetBrains Mono" w:hAnsi="JetBrains Mono"/>
-          <w:color w:val="080808"/>
-          <w:highlight w:val="green"/>
-        </w:rPr>
-        <w:t>weth.approve(dao.addresses(</w:t>
+      <w:proofErr w:type="spellStart"/>
+      <w:proofErr w:type="gramStart"/>
+      <w:r>
+        <w:rPr>
+          <w:rFonts w:ascii="JetBrains Mono" w:hAnsi="JetBrains Mono"/>
+          <w:color w:val="080808"/>
+          <w:highlight w:val="green"/>
+        </w:rPr>
+        <w:t>weth.approve</w:t>
+      </w:r>
+      <w:proofErr w:type="spellEnd"/>
+      <w:r>
+        <w:rPr>
+          <w:rFonts w:ascii="JetBrains Mono" w:hAnsi="JetBrains Mono"/>
+          <w:color w:val="080808"/>
+          <w:highlight w:val="green"/>
+        </w:rPr>
+        <w:t>(</w:t>
+      </w:r>
+      <w:proofErr w:type="spellStart"/>
+      <w:proofErr w:type="gramEnd"/>
+      <w:r>
+        <w:rPr>
+          <w:rFonts w:ascii="JetBrains Mono" w:hAnsi="JetBrains Mono"/>
+          <w:color w:val="080808"/>
+          <w:highlight w:val="green"/>
+        </w:rPr>
+        <w:t>dao.addresses</w:t>
+      </w:r>
+      <w:proofErr w:type="spellEnd"/>
+      <w:r>
+        <w:rPr>
+          <w:rFonts w:ascii="JetBrains Mono" w:hAnsi="JetBrains Mono"/>
+          <w:color w:val="080808"/>
+          <w:highlight w:val="green"/>
+        </w:rPr>
+        <w:t>(</w:t>
       </w:r>
       <w:r>
         <w:rPr>
@@ -1092,7 +1452,25 @@
           <w:color w:val="080808"/>
           <w:highlight w:val="green"/>
         </w:rPr>
-        <w:t>), p.wethAmountLocked);</w:t>
+        <w:t xml:space="preserve">), </w:t>
+      </w:r>
+      <w:proofErr w:type="spellStart"/>
+      <w:r>
+        <w:rPr>
+          <w:rFonts w:ascii="JetBrains Mono" w:hAnsi="JetBrains Mono"/>
+          <w:color w:val="080808"/>
+          <w:highlight w:val="green"/>
+        </w:rPr>
+        <w:t>p.wethAmountLocked</w:t>
+      </w:r>
+      <w:proofErr w:type="spellEnd"/>
+      <w:r>
+        <w:rPr>
+          <w:rFonts w:ascii="JetBrains Mono" w:hAnsi="JetBrains Mono"/>
+          <w:color w:val="080808"/>
+          <w:highlight w:val="green"/>
+        </w:rPr>
+        <w:t>);</w:t>
       </w:r>
     </w:p>
     <w:p>
@@ -1107,7 +1485,71 @@
           <w:highlight w:val="green"/>
           <w:lang w:val="ru-RU"/>
         </w:rPr>
-        <w:t>Тут надо брать предыдущий лимит и увеличивать его, а не просто делать апрув. Тоже самое нужно и с коинами делать, потому что эпрув не увеличивает эмаунт, а устанавливает его.</w:t>
+        <w:t xml:space="preserve">Тут надо брать предыдущий лимит и увеличивать его, а не просто делать </w:t>
+      </w:r>
+      <w:proofErr w:type="spellStart"/>
+      <w:r>
+        <w:rPr>
+          <w:highlight w:val="green"/>
+          <w:lang w:val="ru-RU"/>
+        </w:rPr>
+        <w:t>апрув</w:t>
+      </w:r>
+      <w:proofErr w:type="spellEnd"/>
+      <w:r>
+        <w:rPr>
+          <w:highlight w:val="green"/>
+          <w:lang w:val="ru-RU"/>
+        </w:rPr>
+        <w:t xml:space="preserve">. Тоже самое нужно и с </w:t>
+      </w:r>
+      <w:proofErr w:type="spellStart"/>
+      <w:r>
+        <w:rPr>
+          <w:highlight w:val="green"/>
+          <w:lang w:val="ru-RU"/>
+        </w:rPr>
+        <w:t>коинами</w:t>
+      </w:r>
+      <w:proofErr w:type="spellEnd"/>
+      <w:r>
+        <w:rPr>
+          <w:highlight w:val="green"/>
+          <w:lang w:val="ru-RU"/>
+        </w:rPr>
+        <w:t xml:space="preserve"> делать, потому что </w:t>
+      </w:r>
+      <w:proofErr w:type="spellStart"/>
+      <w:r>
+        <w:rPr>
+          <w:highlight w:val="green"/>
+          <w:lang w:val="ru-RU"/>
+        </w:rPr>
+        <w:t>эпрув</w:t>
+      </w:r>
+      <w:proofErr w:type="spellEnd"/>
+      <w:r>
+        <w:rPr>
+          <w:highlight w:val="green"/>
+          <w:lang w:val="ru-RU"/>
+        </w:rPr>
+        <w:t xml:space="preserve"> не увеличивает </w:t>
+      </w:r>
+      <w:proofErr w:type="spellStart"/>
+      <w:r>
+        <w:rPr>
+          <w:highlight w:val="green"/>
+          <w:lang w:val="ru-RU"/>
+        </w:rPr>
+        <w:t>эмаунт</w:t>
+      </w:r>
+      <w:proofErr w:type="spellEnd"/>
+      <w:r>
+        <w:rPr>
+          <w:highlight w:val="green"/>
+          <w:lang w:val="ru-RU"/>
+        </w:rPr>
+        <w:t>, а устанавливает его.</w:t>
       </w:r>
       <w:r>
         <w:rPr>
@@ -1131,12 +1573,14 @@
         </w:rPr>
         <w:t xml:space="preserve">10. Депозит </w:t>
       </w:r>
+      <w:proofErr w:type="spellStart"/>
       <w:r>
         <w:rPr>
           <w:highlight w:val="green"/>
         </w:rPr>
         <w:t>stableCoins</w:t>
       </w:r>
+      <w:proofErr w:type="spellEnd"/>
     </w:p>
     <w:p>
       <w:pPr>
@@ -1145,12 +1589,29 @@
           <w:lang w:val="ru-RU"/>
         </w:rPr>
       </w:pPr>
-      <w:r>
-        <w:rPr>
-          <w:highlight w:val="green"/>
-          <w:lang w:val="ru-RU"/>
-        </w:rPr>
-        <w:t>Нихера себе тут возникает вопросов!</w:t>
+      <w:proofErr w:type="spellStart"/>
+      <w:r>
+        <w:rPr>
+          <w:highlight w:val="green"/>
+          <w:lang w:val="ru-RU"/>
+        </w:rPr>
+        <w:t>Нихера</w:t>
+      </w:r>
+      <w:proofErr w:type="spellEnd"/>
+      <w:r>
+        <w:rPr>
+          <w:highlight w:val="green"/>
+          <w:lang w:val="ru-RU"/>
+        </w:rPr>
+        <w:t xml:space="preserve"> себе тут возникает </w:t>
+      </w:r>
+      <w:proofErr w:type="gramStart"/>
+      <w:r>
+        <w:rPr>
+          <w:highlight w:val="green"/>
+          <w:lang w:val="ru-RU"/>
+        </w:rPr>
+        <w:t>вопросов!</w:t>
       </w:r>
       <w:r>
         <w:rPr>
@@ -1158,15 +1619,32 @@
           <w:lang w:val="ru-RU"/>
         </w:rPr>
         <w:br/>
-        <w:t>Периодичность выплат, как быть со сложным процентом?</w:t>
-      </w:r>
-      <w:r>
-        <w:rPr>
-          <w:highlight w:val="green"/>
-          <w:lang w:val="ru-RU"/>
-        </w:rPr>
-        <w:t xml:space="preserve"> – пока что похер</w:t>
-      </w:r>
+        <w:t>Периодичность</w:t>
+      </w:r>
+      <w:proofErr w:type="gramEnd"/>
+      <w:r>
+        <w:rPr>
+          <w:highlight w:val="green"/>
+          <w:lang w:val="ru-RU"/>
+        </w:rPr>
+        <w:t xml:space="preserve"> выплат, как быть со сложным процентом?</w:t>
+      </w:r>
+      <w:r>
+        <w:rPr>
+          <w:highlight w:val="green"/>
+          <w:lang w:val="ru-RU"/>
+        </w:rPr>
+        <w:t xml:space="preserve"> – пока что </w:t>
+      </w:r>
+      <w:proofErr w:type="spellStart"/>
+      <w:r>
+        <w:rPr>
+          <w:highlight w:val="green"/>
+          <w:lang w:val="ru-RU"/>
+        </w:rPr>
+        <w:t>похер</w:t>
+      </w:r>
+      <w:proofErr w:type="spellEnd"/>
       <w:r>
         <w:rPr>
           <w:highlight w:val="green"/>
@@ -1186,12 +1664,14 @@
         </w:rPr>
         <w:t xml:space="preserve">11. </w:t>
       </w:r>
+      <w:proofErr w:type="gramStart"/>
       <w:r>
         <w:rPr>
           <w:highlight w:val="green"/>
         </w:rPr>
         <w:t>finalize</w:t>
       </w:r>
+      <w:proofErr w:type="gramEnd"/>
       <w:r>
         <w:rPr>
           <w:highlight w:val="green"/>
@@ -1219,7 +1699,15 @@
         <w:ind w:left="360"/>
       </w:pPr>
       <w:r>
-        <w:t xml:space="preserve">14. if voting was for address, </w:t>
+        <w:t xml:space="preserve">14. </w:t>
+      </w:r>
+      <w:proofErr w:type="gramStart"/>
+      <w:r>
+        <w:t>if</w:t>
+      </w:r>
+      <w:proofErr w:type="gramEnd"/>
+      <w:r>
+        <w:t xml:space="preserve"> voting was for address, </w:t>
       </w:r>
       <w:r>
         <w:rPr>
@@ -1240,14 +1728,36 @@
       <w:r>
         <w:t xml:space="preserve">15. </w:t>
       </w:r>
-      <w:r>
-        <w:rPr>
-          <w:rFonts w:ascii="JetBrains Mono" w:hAnsi="JetBrains Mono"/>
-          <w:color w:val="080808"/>
-          <w:highlight w:val="green"/>
-        </w:rPr>
-        <w:t>initCoinsBuyOutForStabilization require low stabFund</w:t>
-      </w:r>
+      <w:proofErr w:type="spellStart"/>
+      <w:proofErr w:type="gramStart"/>
+      <w:r>
+        <w:rPr>
+          <w:rFonts w:ascii="JetBrains Mono" w:hAnsi="JetBrains Mono"/>
+          <w:color w:val="080808"/>
+          <w:highlight w:val="green"/>
+        </w:rPr>
+        <w:t>initCoinsBuyOutForStabilization</w:t>
+      </w:r>
+      <w:proofErr w:type="spellEnd"/>
+      <w:proofErr w:type="gramEnd"/>
+      <w:r>
+        <w:rPr>
+          <w:rFonts w:ascii="JetBrains Mono" w:hAnsi="JetBrains Mono"/>
+          <w:color w:val="080808"/>
+          <w:highlight w:val="green"/>
+        </w:rPr>
+        <w:t xml:space="preserve"> require low </w:t>
+      </w:r>
+      <w:proofErr w:type="spellStart"/>
+      <w:r>
+        <w:rPr>
+          <w:rFonts w:ascii="JetBrains Mono" w:hAnsi="JetBrains Mono"/>
+          <w:color w:val="080808"/>
+          <w:highlight w:val="green"/>
+        </w:rPr>
+        <w:t>stabFund</w:t>
+      </w:r>
+      <w:proofErr w:type="spellEnd"/>
     </w:p>
     <w:p>
       <w:pPr>
@@ -1265,6 +1775,8 @@
         </w:rPr>
         <w:t xml:space="preserve">16. </w:t>
       </w:r>
+      <w:proofErr w:type="spellStart"/>
+      <w:proofErr w:type="gramStart"/>
       <w:r>
         <w:rPr>
           <w:rFonts w:ascii="JetBrains Mono" w:hAnsi="JetBrains Mono"/>
@@ -1272,6 +1784,8 @@
         </w:rPr>
         <w:t>closeCDP</w:t>
       </w:r>
+      <w:proofErr w:type="spellEnd"/>
+      <w:proofErr w:type="gramEnd"/>
       <w:r>
         <w:rPr>
           <w:rFonts w:ascii="JetBrains Mono" w:hAnsi="JetBrains Mono"/>
@@ -1384,6 +1898,7 @@
         </w:rPr>
         <w:t xml:space="preserve"> </w:t>
       </w:r>
+      <w:proofErr w:type="spellStart"/>
       <w:r>
         <w:rPr>
           <w:rFonts w:ascii="JetBrains Mono" w:hAnsi="JetBrains Mono"/>
@@ -1392,6 +1907,7 @@
         </w:rPr>
         <w:t>стэйблов</w:t>
       </w:r>
+      <w:proofErr w:type="spellEnd"/>
       <w:r>
         <w:rPr>
           <w:rFonts w:ascii="JetBrains Mono" w:hAnsi="JetBrains Mono"/>
@@ -1485,6 +2001,7 @@
         </w:rPr>
         <w:t xml:space="preserve">17. что делать с теми позициями, которые остались в старом </w:t>
       </w:r>
+      <w:proofErr w:type="spellStart"/>
       <w:r>
         <w:rPr>
           <w:rFonts w:ascii="JetBrains Mono" w:hAnsi="JetBrains Mono"/>
@@ -1492,6 +2009,7 @@
         </w:rPr>
         <w:t>cdp</w:t>
       </w:r>
+      <w:proofErr w:type="spellEnd"/>
       <w:r>
         <w:rPr>
           <w:rFonts w:ascii="JetBrains Mono" w:hAnsi="JetBrains Mono"/>
@@ -1508,6 +2026,7 @@
         </w:rPr>
         <w:t>Можно ли передавать заемные позиции (</w:t>
       </w:r>
+      <w:proofErr w:type="spellStart"/>
       <w:r>
         <w:rPr>
           <w:rFonts w:ascii="JetBrains Mono" w:hAnsi="JetBrains Mono"/>
@@ -1515,6 +2034,7 @@
         </w:rPr>
         <w:t>cdp</w:t>
       </w:r>
+      <w:proofErr w:type="spellEnd"/>
       <w:r>
         <w:rPr>
           <w:rFonts w:ascii="JetBrains Mono" w:hAnsi="JetBrains Mono"/>
@@ -1581,6 +2101,7 @@
           </w:rPr>
           <w:t>.</w:t>
         </w:r>
+        <w:proofErr w:type="spellStart"/>
         <w:r>
           <w:rPr>
             <w:rStyle w:val="a4"/>
@@ -1588,6 +2109,7 @@
           </w:rPr>
           <w:t>ethercluster</w:t>
         </w:r>
+        <w:proofErr w:type="spellEnd"/>
         <w:r>
           <w:rPr>
             <w:rStyle w:val="a4"/>
@@ -1628,6 +2150,7 @@
         </w:rPr>
         <w:t xml:space="preserve">это аналог </w:t>
       </w:r>
+      <w:proofErr w:type="spellStart"/>
       <w:r>
         <w:rPr>
           <w:rFonts w:ascii="JetBrains Mono" w:hAnsi="JetBrains Mono"/>
@@ -1635,6 +2158,7 @@
         </w:rPr>
         <w:t>infura</w:t>
       </w:r>
+      <w:proofErr w:type="spellEnd"/>
       <w:r>
         <w:rPr>
           <w:rFonts w:ascii="JetBrains Mono" w:hAnsi="JetBrains Mono"/>
@@ -1651,6 +2175,7 @@
         </w:rPr>
         <w:t xml:space="preserve">для </w:t>
       </w:r>
+      <w:proofErr w:type="spellStart"/>
       <w:r>
         <w:rPr>
           <w:rFonts w:ascii="JetBrains Mono" w:hAnsi="JetBrains Mono"/>
@@ -1658,6 +2183,7 @@
         </w:rPr>
         <w:t>etc</w:t>
       </w:r>
+      <w:proofErr w:type="spellEnd"/>
     </w:p>
     <w:p>
       <w:pPr>
@@ -1710,12 +2236,14 @@
         </w:rPr>
         <w:t xml:space="preserve">Переделать </w:t>
       </w:r>
+      <w:proofErr w:type="spellStart"/>
       <w:r>
         <w:rPr>
           <w:highlight w:val="green"/>
         </w:rPr>
         <w:t>exRate</w:t>
       </w:r>
+      <w:proofErr w:type="spellEnd"/>
       <w:r>
         <w:rPr>
           <w:highlight w:val="green"/>
@@ -1820,12 +2348,14 @@
         </w:rPr>
         <w:t xml:space="preserve">Переделать </w:t>
       </w:r>
+      <w:proofErr w:type="spellStart"/>
       <w:r>
         <w:rPr>
           <w:highlight w:val="green"/>
         </w:rPr>
         <w:t>exRate</w:t>
       </w:r>
+      <w:proofErr w:type="spellEnd"/>
       <w:r>
         <w:rPr>
           <w:highlight w:val="green"/>
@@ -1917,14 +2447,24 @@
           <w:sz w:val="28"/>
           <w:lang w:val="ru-RU"/>
         </w:rPr>
-        <w:t>, а потом уже криптокоммодити</w:t>
-      </w:r>
+        <w:t xml:space="preserve">, а потом уже </w:t>
+      </w:r>
+      <w:proofErr w:type="spellStart"/>
       <w:r>
         <w:rPr>
           <w:b/>
           <w:sz w:val="28"/>
           <w:lang w:val="ru-RU"/>
         </w:rPr>
+        <w:t>криптокоммодити</w:t>
+      </w:r>
+      <w:proofErr w:type="spellEnd"/>
+      <w:r>
+        <w:rPr>
+          <w:b/>
+          <w:sz w:val="28"/>
+          <w:lang w:val="ru-RU"/>
+        </w:rPr>
         <w:t xml:space="preserve"> и краудфандинг (если что, аукцион можно будет поменять потом на другой контракт)</w:t>
       </w:r>
     </w:p>
@@ -1934,35 +2474,105 @@
       </w:r>
     </w:p>
     <w:p>
-      <w:r>
-        <w:t>askForUpdatePriceAnd mint cryptoBrent -&gt; exRate</w:t>
-      </w:r>
-    </w:p>
-    <w:p>
-      <w:r>
-        <w:t>askForUpdatePriceAnd burn cryptoBrent -&gt; exRate</w:t>
-      </w:r>
-    </w:p>
-    <w:p>
+      <w:proofErr w:type="spellStart"/>
+      <w:proofErr w:type="gramStart"/>
+      <w:r>
+        <w:t>askForUpdatePriceAnd</w:t>
+      </w:r>
+      <w:proofErr w:type="spellEnd"/>
+      <w:proofErr w:type="gramEnd"/>
+      <w:r>
+        <w:t xml:space="preserve"> mint </w:t>
+      </w:r>
+      <w:proofErr w:type="spellStart"/>
+      <w:r>
+        <w:t>cryptoBrent</w:t>
+      </w:r>
+      <w:proofErr w:type="spellEnd"/>
+      <w:r>
+        <w:t xml:space="preserve"> -&gt; </w:t>
+      </w:r>
+      <w:proofErr w:type="spellStart"/>
+      <w:r>
+        <w:t>exRate</w:t>
+      </w:r>
+      <w:proofErr w:type="spellEnd"/>
+    </w:p>
+    <w:p>
+      <w:proofErr w:type="spellStart"/>
+      <w:proofErr w:type="gramStart"/>
+      <w:r>
+        <w:t>askForUpdatePriceAnd</w:t>
+      </w:r>
+      <w:proofErr w:type="spellEnd"/>
+      <w:proofErr w:type="gramEnd"/>
+      <w:r>
+        <w:t xml:space="preserve"> burn </w:t>
+      </w:r>
+      <w:proofErr w:type="spellStart"/>
+      <w:r>
+        <w:t>cryptoBrent</w:t>
+      </w:r>
+      <w:proofErr w:type="spellEnd"/>
+      <w:r>
+        <w:t xml:space="preserve"> -&gt; </w:t>
+      </w:r>
+      <w:proofErr w:type="spellStart"/>
+      <w:r>
+        <w:t>exRate</w:t>
+      </w:r>
+      <w:proofErr w:type="spellEnd"/>
+    </w:p>
+    <w:p>
+      <w:proofErr w:type="spellStart"/>
+      <w:proofErr w:type="gramStart"/>
+      <w:r>
+        <w:t>auctionLiquidation</w:t>
+      </w:r>
+      <w:proofErr w:type="spellEnd"/>
+      <w:proofErr w:type="gramEnd"/>
+      <w:r>
+        <w:t xml:space="preserve"> collateral</w:t>
+      </w:r>
+    </w:p>
+    <w:p>
+      <w:proofErr w:type="spellStart"/>
+      <w:proofErr w:type="gramStart"/>
+      <w:r>
+        <w:t>mintCommodity</w:t>
+      </w:r>
+      <w:proofErr w:type="spellEnd"/>
+      <w:r>
+        <w:t>(</w:t>
+      </w:r>
+      <w:proofErr w:type="spellStart"/>
+      <w:proofErr w:type="gramEnd"/>
+      <w:r>
+        <w:t>contractAddress</w:t>
+      </w:r>
+      <w:proofErr w:type="spellEnd"/>
+      <w:r>
+        <w:t xml:space="preserve">, </w:t>
+      </w:r>
+    </w:p>
+    <w:p>
+      <w:proofErr w:type="spellStart"/>
+      <w:proofErr w:type="gramStart"/>
       <w:r>
         <w:lastRenderedPageBreak/>
-        <w:t>auctionLiquidation collateral</w:t>
-      </w:r>
-    </w:p>
-    <w:p>
-      <w:r>
-        <w:t xml:space="preserve">mintCommodity(contractAddress, </w:t>
-      </w:r>
-    </w:p>
-    <w:p>
-      <w:r>
         <w:t>onlyExRateContractAddress</w:t>
       </w:r>
-    </w:p>
-    <w:p>
+      <w:proofErr w:type="spellEnd"/>
+      <w:proofErr w:type="gramEnd"/>
+    </w:p>
+    <w:p>
+      <w:proofErr w:type="spellStart"/>
+      <w:proofErr w:type="gramStart"/>
       <w:r>
         <w:t>commodityFactory</w:t>
       </w:r>
+      <w:proofErr w:type="spellEnd"/>
+      <w:proofErr w:type="gramEnd"/>
       <w:r>
         <w:t xml:space="preserve"> (</w:t>
       </w:r>
@@ -1976,11 +2586,19 @@
           <w:lang w:val="ru-RU"/>
         </w:rPr>
       </w:pPr>
-      <w:r>
-        <w:rPr>
-          <w:lang w:val="ru-RU"/>
-        </w:rPr>
-        <w:t xml:space="preserve">разовая комиссия за </w:t>
+      <w:proofErr w:type="gramStart"/>
+      <w:r>
+        <w:rPr>
+          <w:lang w:val="ru-RU"/>
+        </w:rPr>
+        <w:t>разовая</w:t>
+      </w:r>
+      <w:proofErr w:type="gramEnd"/>
+      <w:r>
+        <w:rPr>
+          <w:lang w:val="ru-RU"/>
+        </w:rPr>
+        <w:t xml:space="preserve"> комиссия за </w:t>
       </w:r>
       <w:r>
         <w:rPr>
@@ -1995,9 +2613,11 @@
           <w:lang w:val="ru-RU"/>
         </w:rPr>
       </w:pPr>
+      <w:proofErr w:type="spellStart"/>
       <w:r>
         <w:t>CrowdFunding</w:t>
       </w:r>
+      <w:proofErr w:type="spellEnd"/>
       <w:r>
         <w:rPr>
           <w:lang w:val="ru-RU"/>
@@ -2175,8 +2795,19 @@
           <w:szCs w:val="40"/>
           <w:lang w:val="ru-RU"/>
         </w:rPr>
-        <w:t>В *опу</w:t>
-      </w:r>
+        <w:t>В *</w:t>
+      </w:r>
+      <w:proofErr w:type="spellStart"/>
+      <w:r>
+        <w:rPr>
+          <w:b/>
+          <w:sz w:val="40"/>
+          <w:szCs w:val="40"/>
+          <w:lang w:val="ru-RU"/>
+        </w:rPr>
+        <w:t>опу</w:t>
+      </w:r>
+      <w:proofErr w:type="spellEnd"/>
       <w:r>
         <w:rPr>
           <w:b/>
@@ -2221,6 +2852,7 @@
         </w:rPr>
         <w:t xml:space="preserve">. Все нормально можно получать через другие </w:t>
       </w:r>
+      <w:proofErr w:type="spellStart"/>
       <w:r>
         <w:rPr>
           <w:b/>
@@ -2229,6 +2861,7 @@
         </w:rPr>
         <w:t>api</w:t>
       </w:r>
+      <w:proofErr w:type="spellEnd"/>
       <w:r>
         <w:rPr>
           <w:b/>
@@ -2427,7 +3060,6 @@
           <w:szCs w:val="40"/>
           <w:lang w:val="ru-RU"/>
         </w:rPr>
-        <w:lastRenderedPageBreak/>
         <w:t xml:space="preserve"> Сайт</w:t>
       </w:r>
     </w:p>
@@ -2476,6 +3108,7 @@
           <w:szCs w:val="40"/>
           <w:lang w:val="ru-RU"/>
         </w:rPr>
+        <w:lastRenderedPageBreak/>
         <w:t xml:space="preserve"> Привлечение инвестиций</w:t>
       </w:r>
     </w:p>
@@ -2799,7 +3432,6 @@
           <w:sz w:val="40"/>
           <w:szCs w:val="40"/>
         </w:rPr>
-        <w:lastRenderedPageBreak/>
         <w:t>Last stage – create liquidity pool and lock LP tokens.</w:t>
       </w:r>
     </w:p>
@@ -2832,6 +3464,7 @@
           <w:szCs w:val="30"/>
           <w:shd w:val="clear" w:color="auto" w:fill="FCFCFB"/>
         </w:rPr>
+        <w:lastRenderedPageBreak/>
         <w:t>rocketfunding.io</w:t>
       </w:r>
     </w:p>
@@ -2923,6 +3556,7 @@
         </w:rPr>
         <w:t xml:space="preserve"> </w:t>
       </w:r>
+      <w:proofErr w:type="spellStart"/>
       <w:r>
         <w:rPr>
           <w:b/>
@@ -2931,6 +3565,7 @@
         </w:rPr>
         <w:t>custdev’a</w:t>
       </w:r>
+      <w:proofErr w:type="spellEnd"/>
     </w:p>
     <w:p>
       <w:pPr>
@@ -2977,7 +3612,25 @@
           <w:sz w:val="40"/>
           <w:szCs w:val="40"/>
         </w:rPr>
-        <w:t xml:space="preserve"> On etc price update check position to claim to close</w:t>
+        <w:t xml:space="preserve"> On </w:t>
+      </w:r>
+      <w:proofErr w:type="spellStart"/>
+      <w:r>
+        <w:rPr>
+          <w:b/>
+          <w:sz w:val="40"/>
+          <w:szCs w:val="40"/>
+        </w:rPr>
+        <w:t>etc</w:t>
+      </w:r>
+      <w:proofErr w:type="spellEnd"/>
+      <w:r>
+        <w:rPr>
+          <w:b/>
+          <w:sz w:val="40"/>
+          <w:szCs w:val="40"/>
+        </w:rPr>
+        <w:t xml:space="preserve"> price update check position to claim to close</w:t>
       </w:r>
     </w:p>
     <w:p>
@@ -3142,6 +3795,7 @@
           <w:szCs w:val="40"/>
         </w:rPr>
       </w:pPr>
+      <w:proofErr w:type="spellStart"/>
       <w:r>
         <w:rPr>
           <w:b/>
@@ -3150,6 +3804,7 @@
         </w:rPr>
         <w:t>MarketMaker</w:t>
       </w:r>
+      <w:proofErr w:type="spellEnd"/>
       <w:r>
         <w:rPr>
           <w:b/>
@@ -3178,8 +3833,18 @@
           <w:sz w:val="40"/>
           <w:szCs w:val="40"/>
         </w:rPr>
-        <w:t>Someone, who needs stableCoin</w:t>
-      </w:r>
+        <w:t xml:space="preserve">Someone, who needs </w:t>
+      </w:r>
+      <w:proofErr w:type="spellStart"/>
+      <w:r>
+        <w:rPr>
+          <w:b/>
+          <w:sz w:val="40"/>
+          <w:szCs w:val="40"/>
+        </w:rPr>
+        <w:t>stableCoin</w:t>
+      </w:r>
+      <w:proofErr w:type="spellEnd"/>
       <w:r>
         <w:rPr>
           <w:b/>
@@ -3250,7 +3915,31 @@
           <w:shd w:val="clear" w:color="auto" w:fill="FFFFFF"/>
           <w:lang w:val="ru-RU"/>
         </w:rPr>
-        <w:t>Когда будет срублено последнее дерево, когда будет поймана последняя рыба, когда будет отравлена последняя река.., вы поймёте, пусть и слишком поздно, что банковский счёт</w:t>
+        <w:t xml:space="preserve">Когда будет срублено последнее дерево, когда будет поймана последняя рыба, когда будет отравлена последняя </w:t>
+      </w:r>
+      <w:proofErr w:type="gramStart"/>
+      <w:r>
+        <w:rPr>
+          <w:rFonts w:ascii="Arial" w:hAnsi="Arial" w:cs="Arial"/>
+          <w:color w:val="202122"/>
+          <w:sz w:val="21"/>
+          <w:szCs w:val="21"/>
+          <w:shd w:val="clear" w:color="auto" w:fill="FFFFFF"/>
+          <w:lang w:val="ru-RU"/>
+        </w:rPr>
+        <w:t>река..</w:t>
+      </w:r>
+      <w:proofErr w:type="gramEnd"/>
+      <w:r>
+        <w:rPr>
+          <w:rFonts w:ascii="Arial" w:hAnsi="Arial" w:cs="Arial"/>
+          <w:color w:val="202122"/>
+          <w:sz w:val="21"/>
+          <w:szCs w:val="21"/>
+          <w:shd w:val="clear" w:color="auto" w:fill="FFFFFF"/>
+          <w:lang w:val="ru-RU"/>
+        </w:rPr>
+        <w:t>, вы поймёте, пусть и слишком поздно, что банковский счёт</w:t>
       </w:r>
       <w:r>
         <w:rPr>
@@ -3437,23 +4126,97 @@
           <w:sz w:val="40"/>
           <w:szCs w:val="40"/>
         </w:rPr>
-        <w:t>TSC/etc</w:t>
-      </w:r>
-      <w:r>
-        <w:rPr>
-          <w:b/>
-          <w:sz w:val="40"/>
-          <w:szCs w:val="40"/>
-        </w:rPr>
-        <w:t>(5000 1.07)</w:t>
-      </w:r>
-      <w:r>
-        <w:rPr>
-          <w:b/>
-          <w:sz w:val="40"/>
-          <w:szCs w:val="40"/>
-        </w:rPr>
-        <w:t>, Rle/etc, CFP/etc)</w:t>
+        <w:t>TSC/</w:t>
+      </w:r>
+      <w:proofErr w:type="spellStart"/>
+      <w:proofErr w:type="gramStart"/>
+      <w:r>
+        <w:rPr>
+          <w:b/>
+          <w:sz w:val="40"/>
+          <w:szCs w:val="40"/>
+        </w:rPr>
+        <w:t>etc</w:t>
+      </w:r>
+      <w:proofErr w:type="spellEnd"/>
+      <w:r>
+        <w:rPr>
+          <w:b/>
+          <w:sz w:val="40"/>
+          <w:szCs w:val="40"/>
+        </w:rPr>
+        <w:t>(</w:t>
+      </w:r>
+      <w:proofErr w:type="gramEnd"/>
+      <w:r>
+        <w:rPr>
+          <w:b/>
+          <w:sz w:val="40"/>
+          <w:szCs w:val="40"/>
+        </w:rPr>
+        <w:t>5000 1.07)</w:t>
+      </w:r>
+      <w:r>
+        <w:rPr>
+          <w:b/>
+          <w:sz w:val="40"/>
+          <w:szCs w:val="40"/>
+        </w:rPr>
+        <w:t xml:space="preserve">, </w:t>
+      </w:r>
+      <w:proofErr w:type="spellStart"/>
+      <w:r>
+        <w:rPr>
+          <w:b/>
+          <w:sz w:val="40"/>
+          <w:szCs w:val="40"/>
+        </w:rPr>
+        <w:t>Rle</w:t>
+      </w:r>
+      <w:proofErr w:type="spellEnd"/>
+      <w:r>
+        <w:rPr>
+          <w:b/>
+          <w:sz w:val="40"/>
+          <w:szCs w:val="40"/>
+        </w:rPr>
+        <w:t>/</w:t>
+      </w:r>
+      <w:proofErr w:type="spellStart"/>
+      <w:r>
+        <w:rPr>
+          <w:b/>
+          <w:sz w:val="40"/>
+          <w:szCs w:val="40"/>
+        </w:rPr>
+        <w:t>etc</w:t>
+      </w:r>
+      <w:proofErr w:type="spellEnd"/>
+      <w:r>
+        <w:rPr>
+          <w:b/>
+          <w:sz w:val="40"/>
+          <w:szCs w:val="40"/>
+        </w:rPr>
+        <w:t>, CFP/</w:t>
+      </w:r>
+      <w:proofErr w:type="spellStart"/>
+      <w:r>
+        <w:rPr>
+          <w:b/>
+          <w:sz w:val="40"/>
+          <w:szCs w:val="40"/>
+        </w:rPr>
+        <w:t>etc</w:t>
+      </w:r>
+      <w:proofErr w:type="spellEnd"/>
+      <w:r>
+        <w:rPr>
+          <w:b/>
+          <w:sz w:val="40"/>
+          <w:szCs w:val="40"/>
+        </w:rPr>
+        <w:t>)</w:t>
       </w:r>
     </w:p>
     <w:p>
@@ -3541,6 +4304,7 @@
         </w:rPr>
         <w:t xml:space="preserve">Deposit </w:t>
       </w:r>
+      <w:proofErr w:type="spellStart"/>
       <w:r>
         <w:rPr>
           <w:rFonts w:ascii="JetBrains Mono" w:eastAsia="Times New Roman" w:hAnsi="JetBrains Mono" w:cs="Courier New"/>
@@ -3550,6 +4314,7 @@
         </w:rPr>
         <w:t>topUp</w:t>
       </w:r>
+      <w:proofErr w:type="spellEnd"/>
       <w:r>
         <w:rPr>
           <w:rFonts w:ascii="JetBrains Mono" w:eastAsia="Times New Roman" w:hAnsi="JetBrains Mono" w:cs="Courier New"/>
@@ -3640,8 +4405,59 @@
           <w:szCs w:val="52"/>
           <w:highlight w:val="red"/>
         </w:rPr>
-        <w:t>Add updateInterest to topUp and withDraw</w:t>
-      </w:r>
+        <w:t xml:space="preserve">Add </w:t>
+      </w:r>
+      <w:proofErr w:type="spellStart"/>
+      <w:r>
+        <w:rPr>
+          <w:b/>
+          <w:sz w:val="52"/>
+          <w:szCs w:val="52"/>
+          <w:highlight w:val="red"/>
+        </w:rPr>
+        <w:t>updateInterest</w:t>
+      </w:r>
+      <w:proofErr w:type="spellEnd"/>
+      <w:r>
+        <w:rPr>
+          <w:b/>
+          <w:sz w:val="52"/>
+          <w:szCs w:val="52"/>
+          <w:highlight w:val="red"/>
+        </w:rPr>
+        <w:t xml:space="preserve"> to </w:t>
+      </w:r>
+      <w:proofErr w:type="spellStart"/>
+      <w:r>
+        <w:rPr>
+          <w:b/>
+          <w:sz w:val="52"/>
+          <w:szCs w:val="52"/>
+          <w:highlight w:val="red"/>
+        </w:rPr>
+        <w:t>topUp</w:t>
+      </w:r>
+      <w:proofErr w:type="spellEnd"/>
+      <w:r>
+        <w:rPr>
+          <w:b/>
+          <w:sz w:val="52"/>
+          <w:szCs w:val="52"/>
+          <w:highlight w:val="red"/>
+        </w:rPr>
+        <w:t xml:space="preserve"> and </w:t>
+      </w:r>
+      <w:proofErr w:type="spellStart"/>
+      <w:r>
+        <w:rPr>
+          <w:b/>
+          <w:sz w:val="52"/>
+          <w:szCs w:val="52"/>
+          <w:highlight w:val="red"/>
+        </w:rPr>
+        <w:t>withDraw</w:t>
+      </w:r>
+      <w:proofErr w:type="spellEnd"/>
     </w:p>
     <w:p>
       <w:pPr>
@@ -3684,7 +4500,27 @@
           <w:szCs w:val="52"/>
           <w:highlight w:val="red"/>
         </w:rPr>
-        <w:t>It seems, that maxCoinsToMint on CDP doesn’t take generated fee in consideration</w:t>
+        <w:t xml:space="preserve">It seems, that </w:t>
+      </w:r>
+      <w:proofErr w:type="spellStart"/>
+      <w:r>
+        <w:rPr>
+          <w:b/>
+          <w:sz w:val="52"/>
+          <w:szCs w:val="52"/>
+          <w:highlight w:val="red"/>
+        </w:rPr>
+        <w:t>maxCoinsToMint</w:t>
+      </w:r>
+      <w:proofErr w:type="spellEnd"/>
+      <w:r>
+        <w:rPr>
+          <w:b/>
+          <w:sz w:val="52"/>
+          <w:szCs w:val="52"/>
+          <w:highlight w:val="red"/>
+        </w:rPr>
+        <w:t xml:space="preserve"> on CDP doesn’t take generated fee in consideration</w:t>
       </w:r>
     </w:p>
     <w:p>
@@ -3757,8 +4593,20 @@
           <w:highlight w:val="green"/>
           <w:lang w:val="ru-RU"/>
         </w:rPr>
-        <w:t>Нужно написать тест-план и вернуться на локальный блокчейн</w:t>
-      </w:r>
+        <w:t xml:space="preserve">Нужно написать тест-план и вернуться на локальный </w:t>
+      </w:r>
+      <w:proofErr w:type="spellStart"/>
+      <w:r>
+        <w:rPr>
+          <w:b/>
+          <w:sz w:val="52"/>
+          <w:szCs w:val="52"/>
+          <w:highlight w:val="green"/>
+          <w:lang w:val="ru-RU"/>
+        </w:rPr>
+        <w:t>блокчейн</w:t>
+      </w:r>
+      <w:proofErr w:type="spellEnd"/>
     </w:p>
     <w:p>
       <w:pPr>
@@ -3827,7 +4675,6 @@
           <w:szCs w:val="52"/>
           <w:highlight w:val="yellow"/>
         </w:rPr>
-        <w:lastRenderedPageBreak/>
         <w:t>Check Allow surplus to auction (allowance increases. Is it right?</w:t>
       </w:r>
       <w:r>
@@ -3837,7 +4684,59 @@
           <w:szCs w:val="52"/>
           <w:highlight w:val="yellow"/>
         </w:rPr>
-        <w:t xml:space="preserve"> If not, one may increase allowance constantly, so ruleBuyOut wont ever start. So it is changed to just surplus allowance. </w:t>
+        <w:t xml:space="preserve"> If not, one may </w:t>
+      </w:r>
+      <w:r>
+        <w:rPr>
+          <w:b/>
+          <w:sz w:val="52"/>
+          <w:szCs w:val="52"/>
+          <w:highlight w:val="yellow"/>
+        </w:rPr>
+        <w:lastRenderedPageBreak/>
+        <w:t xml:space="preserve">increase allowance constantly, so </w:t>
+      </w:r>
+      <w:proofErr w:type="spellStart"/>
+      <w:r>
+        <w:rPr>
+          <w:b/>
+          <w:sz w:val="52"/>
+          <w:szCs w:val="52"/>
+          <w:highlight w:val="yellow"/>
+        </w:rPr>
+        <w:t>ruleBuyOut</w:t>
+      </w:r>
+      <w:proofErr w:type="spellEnd"/>
+      <w:r>
+        <w:rPr>
+          <w:b/>
+          <w:sz w:val="52"/>
+          <w:szCs w:val="52"/>
+          <w:highlight w:val="yellow"/>
+        </w:rPr>
+        <w:t xml:space="preserve"> </w:t>
+      </w:r>
+      <w:proofErr w:type="spellStart"/>
+      <w:proofErr w:type="gramStart"/>
+      <w:r>
+        <w:rPr>
+          <w:b/>
+          <w:sz w:val="52"/>
+          <w:szCs w:val="52"/>
+          <w:highlight w:val="yellow"/>
+        </w:rPr>
+        <w:t>wont</w:t>
+      </w:r>
+      <w:proofErr w:type="spellEnd"/>
+      <w:proofErr w:type="gramEnd"/>
+      <w:r>
+        <w:rPr>
+          <w:b/>
+          <w:sz w:val="52"/>
+          <w:szCs w:val="52"/>
+          <w:highlight w:val="yellow"/>
+        </w:rPr>
+        <w:t xml:space="preserve"> ever start. So it is changed to just surplus allowance. </w:t>
       </w:r>
     </w:p>
     <w:p>
@@ -3968,8 +4867,8 @@
 </file>
 
 <file path=word/numbering.xml><?xml version="1.0" encoding="utf-8"?>
-<w:numbering xmlns:wpc="http://schemas.microsoft.com/office/word/2010/wordprocessingCanvas" xmlns:cx="http://schemas.microsoft.com/office/drawing/2014/chartex" xmlns:cx1="http://schemas.microsoft.com/office/drawing/2015/9/8/chartex" xmlns:cx2="http://schemas.microsoft.com/office/drawing/2015/10/21/chartex" xmlns:cx3="http://schemas.microsoft.com/office/drawing/2016/5/9/chartex" xmlns:cx4="http://schemas.microsoft.com/office/drawing/2016/5/10/chartex" xmlns:cx5="http://schemas.microsoft.com/office/drawing/2016/5/11/chartex" xmlns:cx6="http://schemas.microsoft.com/office/drawing/2016/5/12/chartex" xmlns:cx7="http://schemas.microsoft.com/office/drawing/2016/5/13/chartex" xmlns:cx8="http://schemas.microsoft.com/office/drawing/2016/5/14/chartex" xmlns:mc="http://schemas.openxmlformats.org/markup-compatibility/2006" xmlns:aink="http://schemas.microsoft.com/office/drawing/2016/ink" xmlns:am3d="http://schemas.microsoft.com/office/drawing/2017/model3d" xmlns:o="urn:schemas-microsoft-com:office:office" xmlns:r="http://schemas.openxmlformats.org/officeDocument/2006/relationships" xmlns:m="http://schemas.openxmlformats.org/officeDocument/2006/math" xmlns:v="urn:schemas-microsoft-com:vml" xmlns:wp14="http://schemas.microsoft.com/office/word/2010/wordprocessingDrawing" xmlns:wp="http://schemas.openxmlformats.org/drawingml/2006/wordprocessingDrawing" xmlns:w10="urn:schemas-microsoft-com:office:word" xmlns:w="http://schemas.openxmlformats.org/wordprocessingml/2006/main" xmlns:w14="http://schemas.microsoft.com/office/word/2010/wordml" xmlns:w15="http://schemas.microsoft.com/office/word/2012/wordml" xmlns:w16cex="http://schemas.microsoft.com/office/word/2018/wordml/cex" xmlns:w16cid="http://schemas.microsoft.com/office/word/2016/wordml/cid" xmlns:w16="http://schemas.microsoft.com/office/word/2018/wordml" xmlns:w16sdtdh="http://schemas.microsoft.com/office/word/2020/wordml/sdtdatahash" xmlns:w16se="http://schemas.microsoft.com/office/word/2015/wordml/symex" xmlns:wpg="http://schemas.microsoft.com/office/word/2010/wordprocessingGroup" xmlns:wpi="http://schemas.microsoft.com/office/word/2010/wordprocessingInk" xmlns:wne="http://schemas.microsoft.com/office/word/2006/wordml" xmlns:wps="http://schemas.microsoft.com/office/word/2010/wordprocessingShape" mc:Ignorable="w14 w15 w16se w16cid w16 w16cex w16sdtdh wp14">
-  <w:abstractNum w:abstractNumId="0" w15:restartNumberingAfterBreak="0">
+<w:numbering xmlns:wpc="http://schemas.microsoft.com/office/word/2010/wordprocessingCanvas" xmlns:mc="http://schemas.openxmlformats.org/markup-compatibility/2006" xmlns:o="urn:schemas-microsoft-com:office:office" xmlns:r="http://schemas.openxmlformats.org/officeDocument/2006/relationships" xmlns:m="http://schemas.openxmlformats.org/officeDocument/2006/math" xmlns:v="urn:schemas-microsoft-com:vml" xmlns:wp14="http://schemas.microsoft.com/office/word/2010/wordprocessingDrawing" xmlns:wp="http://schemas.openxmlformats.org/drawingml/2006/wordprocessingDrawing" xmlns:w10="urn:schemas-microsoft-com:office:word" xmlns:w="http://schemas.openxmlformats.org/wordprocessingml/2006/main" xmlns:w14="http://schemas.microsoft.com/office/word/2010/wordml" xmlns:w15="http://schemas.microsoft.com/office/word/2012/wordml" xmlns:wpg="http://schemas.microsoft.com/office/word/2010/wordprocessingGroup" xmlns:wpi="http://schemas.microsoft.com/office/word/2010/wordprocessingInk" xmlns:wne="http://schemas.microsoft.com/office/word/2006/wordml" xmlns:wps="http://schemas.microsoft.com/office/word/2010/wordprocessingShape" mc:Ignorable="w14 w15 wp14">
+  <w:abstractNum w:abstractNumId="0">
     <w:nsid w:val="0147345A"/>
     <w:multiLevelType w:val="hybridMultilevel"/>
     <w:tmpl w:val="28F6D37E"/>
@@ -4055,7 +4954,7 @@
       </w:pPr>
     </w:lvl>
   </w:abstractNum>
-  <w:abstractNum w:abstractNumId="1" w15:restartNumberingAfterBreak="0">
+  <w:abstractNum w:abstractNumId="1">
     <w:nsid w:val="05610C98"/>
     <w:multiLevelType w:val="hybridMultilevel"/>
     <w:tmpl w:val="B462B4EA"/>
@@ -4144,7 +5043,7 @@
       </w:pPr>
     </w:lvl>
   </w:abstractNum>
-  <w:abstractNum w:abstractNumId="2" w15:restartNumberingAfterBreak="0">
+  <w:abstractNum w:abstractNumId="2">
     <w:nsid w:val="05A833CB"/>
     <w:multiLevelType w:val="hybridMultilevel"/>
     <w:tmpl w:val="2CA2AF3C"/>
@@ -4233,7 +5132,7 @@
       </w:pPr>
     </w:lvl>
   </w:abstractNum>
-  <w:abstractNum w:abstractNumId="3" w15:restartNumberingAfterBreak="0">
+  <w:abstractNum w:abstractNumId="3">
     <w:nsid w:val="0C1658D8"/>
     <w:multiLevelType w:val="hybridMultilevel"/>
     <w:tmpl w:val="9D0A3780"/>
@@ -4322,7 +5221,7 @@
       </w:pPr>
     </w:lvl>
   </w:abstractNum>
-  <w:abstractNum w:abstractNumId="4" w15:restartNumberingAfterBreak="0">
+  <w:abstractNum w:abstractNumId="4">
     <w:nsid w:val="33B90ED9"/>
     <w:multiLevelType w:val="hybridMultilevel"/>
     <w:tmpl w:val="07BE71F8"/>
@@ -4411,7 +5310,7 @@
       </w:pPr>
     </w:lvl>
   </w:abstractNum>
-  <w:abstractNum w:abstractNumId="5" w15:restartNumberingAfterBreak="0">
+  <w:abstractNum w:abstractNumId="5">
     <w:nsid w:val="39454ADA"/>
     <w:multiLevelType w:val="hybridMultilevel"/>
     <w:tmpl w:val="0F766CAE"/>
@@ -4500,7 +5399,7 @@
       </w:pPr>
     </w:lvl>
   </w:abstractNum>
-  <w:abstractNum w:abstractNumId="6" w15:restartNumberingAfterBreak="0">
+  <w:abstractNum w:abstractNumId="6">
     <w:nsid w:val="412D1361"/>
     <w:multiLevelType w:val="hybridMultilevel"/>
     <w:tmpl w:val="28F6D37E"/>
@@ -4586,7 +5485,7 @@
       </w:pPr>
     </w:lvl>
   </w:abstractNum>
-  <w:abstractNum w:abstractNumId="7" w15:restartNumberingAfterBreak="0">
+  <w:abstractNum w:abstractNumId="7">
     <w:nsid w:val="41F049E8"/>
     <w:multiLevelType w:val="hybridMultilevel"/>
     <w:tmpl w:val="BED8F9E6"/>
@@ -4675,7 +5574,7 @@
       </w:pPr>
     </w:lvl>
   </w:abstractNum>
-  <w:abstractNum w:abstractNumId="8" w15:restartNumberingAfterBreak="0">
+  <w:abstractNum w:abstractNumId="8">
     <w:nsid w:val="55DB72AC"/>
     <w:multiLevelType w:val="hybridMultilevel"/>
     <w:tmpl w:val="24424B74"/>
@@ -4764,7 +5663,7 @@
       </w:pPr>
     </w:lvl>
   </w:abstractNum>
-  <w:abstractNum w:abstractNumId="9" w15:restartNumberingAfterBreak="0">
+  <w:abstractNum w:abstractNumId="9">
     <w:nsid w:val="59281D8D"/>
     <w:multiLevelType w:val="hybridMultilevel"/>
     <w:tmpl w:val="D1D694C6"/>
@@ -4853,7 +5752,7 @@
       </w:pPr>
     </w:lvl>
   </w:abstractNum>
-  <w:abstractNum w:abstractNumId="10" w15:restartNumberingAfterBreak="0">
+  <w:abstractNum w:abstractNumId="10">
     <w:nsid w:val="775B26AA"/>
     <w:multiLevelType w:val="hybridMultilevel"/>
     <w:tmpl w:val="055AD040"/>
@@ -4976,7 +5875,7 @@
 </file>
 
 <file path=word/styles.xml><?xml version="1.0" encoding="utf-8"?>
-<w:styles xmlns:mc="http://schemas.openxmlformats.org/markup-compatibility/2006" xmlns:r="http://schemas.openxmlformats.org/officeDocument/2006/relationships" xmlns:w="http://schemas.openxmlformats.org/wordprocessingml/2006/main" xmlns:w14="http://schemas.microsoft.com/office/word/2010/wordml" xmlns:w15="http://schemas.microsoft.com/office/word/2012/wordml" xmlns:w16cex="http://schemas.microsoft.com/office/word/2018/wordml/cex" xmlns:w16cid="http://schemas.microsoft.com/office/word/2016/wordml/cid" xmlns:w16="http://schemas.microsoft.com/office/word/2018/wordml" xmlns:w16sdtdh="http://schemas.microsoft.com/office/word/2020/wordml/sdtdatahash" xmlns:w16se="http://schemas.microsoft.com/office/word/2015/wordml/symex" mc:Ignorable="w14 w15 w16se w16cid w16 w16cex w16sdtdh">
+<w:styles xmlns:mc="http://schemas.openxmlformats.org/markup-compatibility/2006" xmlns:r="http://schemas.openxmlformats.org/officeDocument/2006/relationships" xmlns:w="http://schemas.openxmlformats.org/wordprocessingml/2006/main" xmlns:w14="http://schemas.microsoft.com/office/word/2010/wordml" xmlns:w15="http://schemas.microsoft.com/office/word/2012/wordml" mc:Ignorable="w14 w15">
   <w:docDefaults>
     <w:rPrDefault>
       <w:rPr>
@@ -4992,7 +5891,7 @@
       </w:pPr>
     </w:pPrDefault>
   </w:docDefaults>
-  <w:latentStyles w:defLockedState="0" w:defUIPriority="99" w:defSemiHidden="0" w:defUnhideWhenUsed="0" w:defQFormat="0" w:count="376">
+  <w:latentStyles w:defLockedState="0" w:defUIPriority="99" w:defSemiHidden="0" w:defUnhideWhenUsed="0" w:defQFormat="0" w:count="371">
     <w:lsdException w:name="Normal" w:uiPriority="0" w:qFormat="1"/>
     <w:lsdException w:name="heading 1" w:uiPriority="9" w:qFormat="1"/>
     <w:lsdException w:name="heading 2" w:semiHidden="1" w:uiPriority="9" w:unhideWhenUsed="1" w:qFormat="1"/>
@@ -5098,6 +5997,7 @@
     <w:lsdException w:name="HTML Sample" w:semiHidden="1" w:unhideWhenUsed="1"/>
     <w:lsdException w:name="HTML Typewriter" w:semiHidden="1" w:unhideWhenUsed="1"/>
     <w:lsdException w:name="HTML Variable" w:semiHidden="1" w:unhideWhenUsed="1"/>
+    <w:lsdException w:name="Normal Table" w:semiHidden="1" w:unhideWhenUsed="1"/>
     <w:lsdException w:name="annotation subject" w:semiHidden="1" w:unhideWhenUsed="1"/>
     <w:lsdException w:name="No List" w:semiHidden="1" w:unhideWhenUsed="1"/>
     <w:lsdException w:name="Outline List 1" w:semiHidden="1" w:unhideWhenUsed="1"/>
@@ -5140,8 +6040,11 @@
     <w:lsdException w:name="Table Contemporary" w:semiHidden="1" w:unhideWhenUsed="1"/>
     <w:lsdException w:name="Table Elegant" w:semiHidden="1" w:unhideWhenUsed="1"/>
     <w:lsdException w:name="Table Professional" w:semiHidden="1" w:unhideWhenUsed="1"/>
+    <w:lsdException w:name="Table Subtle 1" w:semiHidden="1" w:unhideWhenUsed="1"/>
     <w:lsdException w:name="Table Subtle 2" w:semiHidden="1" w:unhideWhenUsed="1"/>
     <w:lsdException w:name="Table Web 1" w:semiHidden="1" w:unhideWhenUsed="1"/>
+    <w:lsdException w:name="Table Web 2" w:semiHidden="1" w:unhideWhenUsed="1"/>
+    <w:lsdException w:name="Table Web 3" w:semiHidden="1" w:unhideWhenUsed="1"/>
     <w:lsdException w:name="Balloon Text" w:semiHidden="1" w:unhideWhenUsed="1"/>
     <w:lsdException w:name="Table Grid" w:uiPriority="39"/>
     <w:lsdException w:name="Table Theme" w:semiHidden="1" w:unhideWhenUsed="1"/>
@@ -5360,11 +6263,6 @@
     <w:lsdException w:name="List Table 5 Dark Accent 6" w:uiPriority="50"/>
     <w:lsdException w:name="List Table 6 Colorful Accent 6" w:uiPriority="51"/>
     <w:lsdException w:name="List Table 7 Colorful Accent 6" w:uiPriority="52"/>
-    <w:lsdException w:name="Mention" w:semiHidden="1" w:unhideWhenUsed="1"/>
-    <w:lsdException w:name="Smart Hyperlink" w:semiHidden="1" w:unhideWhenUsed="1"/>
-    <w:lsdException w:name="Hashtag" w:semiHidden="1" w:unhideWhenUsed="1"/>
-    <w:lsdException w:name="Unresolved Mention" w:semiHidden="1" w:unhideWhenUsed="1"/>
-    <w:lsdException w:name="Smart Link" w:semiHidden="1" w:unhideWhenUsed="1"/>
   </w:latentStyles>
   <w:style w:type="paragraph" w:default="1" w:styleId="a">
     <w:name w:val="Normal"/>

</xml_diff>